<commit_message>
Added the IF statement, boolean operators, and added formatting to Documentation
</commit_message>
<xml_diff>
--- a/Frogger Support Files/Language Definition.docx
+++ b/Frogger Support Files/Language Definition.docx
@@ -3,11 +3,22 @@
 <w:document xmlns:wpc="http://schemas.microsoft.com/office/word/2010/wordprocessingCanvas" xmlns:mc="http://schemas.openxmlformats.org/markup-compatibility/2006" xmlns:o="urn:schemas-microsoft-com:office:office" xmlns:r="http://schemas.openxmlformats.org/officeDocument/2006/relationships" xmlns:m="http://schemas.openxmlformats.org/officeDocument/2006/math" xmlns:v="urn:schemas-microsoft-com:vml" xmlns:wp14="http://schemas.microsoft.com/office/word/2010/wordprocessingDrawing" xmlns:wp="http://schemas.openxmlformats.org/drawingml/2006/wordprocessingDrawing" xmlns:w10="urn:schemas-microsoft-com:office:word" xmlns:w="http://schemas.openxmlformats.org/wordprocessingml/2006/main" xmlns:w14="http://schemas.microsoft.com/office/word/2010/wordml" xmlns:w15="http://schemas.microsoft.com/office/word/2012/wordml" xmlns:wpg="http://schemas.microsoft.com/office/word/2010/wordprocessingGroup" xmlns:wpi="http://schemas.microsoft.com/office/word/2010/wordprocessingInk" xmlns:wne="http://schemas.microsoft.com/office/word/2006/wordml" xmlns:wps="http://schemas.microsoft.com/office/word/2010/wordprocessingShape" mc:Ignorable="w14 w15 wp14">
   <w:body>
     <w:p>
-      <w:r>
-        <w:t>Frogger Language Definition.</w:t>
-      </w:r>
-    </w:p>
-    <w:p>
+      <w:proofErr w:type="spellStart"/>
+      <w:r>
+        <w:t>Frogger</w:t>
+      </w:r>
+      <w:proofErr w:type="spellEnd"/>
+      <w:r>
+        <w:t xml:space="preserve"> Language Definition.</w:t>
+      </w:r>
+    </w:p>
+    <w:p>
+      <w:r>
+        <w:rPr>
+          <w:b/>
+        </w:rPr>
+        <w:t xml:space="preserve">VARIABLES: </w:t>
+      </w:r>
       <w:r>
         <w:t xml:space="preserve">Variables are defined </w:t>
       </w:r>
@@ -18,7 +29,37 @@
         <w:t xml:space="preserve">. The only variable data type is double. </w:t>
       </w:r>
       <w:r>
-        <w:t>Valid variable names (identifiers) follow the regex [a-zA-Z][a-zA-Z_]*, so</w:t>
+        <w:t>Variable identifiers are alphanumeric with underscores starting with an alpha character.</w:t>
+      </w:r>
+      <w:r>
+        <w:t xml:space="preserve"> So, v</w:t>
+      </w:r>
+      <w:r>
+        <w:t>alid variable names (identifiers) follow the regex [a-</w:t>
+      </w:r>
+      <w:proofErr w:type="spellStart"/>
+      <w:r>
+        <w:t>zA</w:t>
+      </w:r>
+      <w:proofErr w:type="spellEnd"/>
+      <w:r>
+        <w:t>-Z</w:t>
+      </w:r>
+      <w:proofErr w:type="gramStart"/>
+      <w:r>
+        <w:t>][</w:t>
+      </w:r>
+      <w:proofErr w:type="gramEnd"/>
+      <w:r>
+        <w:t>a-</w:t>
+      </w:r>
+      <w:proofErr w:type="spellStart"/>
+      <w:r>
+        <w:t>zA</w:t>
+      </w:r>
+      <w:proofErr w:type="spellEnd"/>
+      <w:r>
+        <w:t>-Z_]*, so</w:t>
       </w:r>
       <w:r>
         <w:t xml:space="preserve"> numerical</w:t>
@@ -26,11 +67,47 @@
       <w:r>
         <w:t xml:space="preserve"> digits are not allowed. </w:t>
       </w:r>
-      <w:r>
-        <w:t xml:space="preserve">The retrieve() command obtains a double value from the user and can be used anywhere that a double is allowed. </w:t>
-      </w:r>
-      <w:r>
-        <w:t>Arithmetic operations: addition (+</w:t>
+    </w:p>
+    <w:p>
+      <w:r>
+        <w:rPr>
+          <w:b/>
+        </w:rPr>
+        <w:t xml:space="preserve">BUILT-IN COMMANDS: </w:t>
+      </w:r>
+      <w:r>
+        <w:t xml:space="preserve">The </w:t>
+      </w:r>
+      <w:proofErr w:type="gramStart"/>
+      <w:r>
+        <w:t>retrieve(</w:t>
+      </w:r>
+      <w:proofErr w:type="gramEnd"/>
+      <w:r>
+        <w:t xml:space="preserve">) command obtains a double value from the user and can be used anywhere that a double is allowed. </w:t>
+      </w:r>
+    </w:p>
+    <w:p>
+      <w:r>
+        <w:rPr>
+          <w:b/>
+        </w:rPr>
+        <w:t xml:space="preserve">OPERATORS: </w:t>
+      </w:r>
+      <w:r>
+        <w:rPr>
+          <w:b/>
+        </w:rPr>
+        <w:br/>
+      </w:r>
+      <w:r>
+        <w:t>Arithmetic operat</w:t>
+      </w:r>
+      <w:r>
+        <w:t>ors</w:t>
+      </w:r>
+      <w:r>
+        <w:t>: addition (+</w:t>
       </w:r>
       <w:r>
         <w:t>+</w:t>
@@ -54,7 +131,22 @@
         <w:t>/</w:t>
       </w:r>
       <w:r>
-        <w:t xml:space="preserve">). Strings are only used for display purposes and include only </w:t>
+        <w:t xml:space="preserve">). </w:t>
+      </w:r>
+      <w:r>
+        <w:br/>
+        <w:t>Boolean operators: not (!), less than (&lt;), greater than (&gt;), equal (==), less than or equal (&lt;=), greater than or equal (&gt;=).</w:t>
+      </w:r>
+    </w:p>
+    <w:p>
+      <w:r>
+        <w:rPr>
+          <w:b/>
+        </w:rPr>
+        <w:t xml:space="preserve">STRINGS: </w:t>
+      </w:r>
+      <w:r>
+        <w:t xml:space="preserve">Strings are only used for display purposes and include only </w:t>
       </w:r>
       <w:r>
         <w:t>printable</w:t>
@@ -78,10 +170,18 @@
         <w:t xml:space="preserve">, </w:t>
       </w:r>
       <w:r>
-        <w:t>and &amp;&amp; (ampersand). No control characters are allowed. Variable identifiers are alphanumeric with underscores starting with an alpha character.</w:t>
-      </w:r>
-      <w:r>
-        <w:t xml:space="preserve"> “retrieve”,</w:t>
+        <w:t xml:space="preserve">and &amp;&amp; (ampersand). No control characters are allowed. </w:t>
+      </w:r>
+    </w:p>
+    <w:p>
+      <w:r>
+        <w:rPr>
+          <w:b/>
+        </w:rPr>
+        <w:t xml:space="preserve">KEYWORDS: </w:t>
+      </w:r>
+      <w:r>
+        <w:t>“retrieve”,</w:t>
       </w:r>
       <w:r>
         <w:t xml:space="preserve"> “end”</w:t>
@@ -105,29 +205,80 @@
         <w:t>.</w:t>
       </w:r>
       <w:r>
-        <w:t xml:space="preserve"> Comments are enclosed within tildes (~) and are completely ignored.</w:t>
-      </w:r>
-    </w:p>
-    <w:p>
-      <w:r>
-        <w:t xml:space="preserve">Notice that each LINE is semicolon terminated. Each LINE is associated with its corresponding LINE number (starting at 0 and incremented by 1 until the end of file). </w:t>
-      </w:r>
-      <w:r>
-        <w:t xml:space="preserve">Frogger </w:t>
+        <w:t xml:space="preserve"> </w:t>
+      </w:r>
+    </w:p>
+    <w:p>
+      <w:pPr>
+        <w:rPr>
+          <w:b/>
+        </w:rPr>
+      </w:pPr>
+      <w:r>
+        <w:rPr>
+          <w:b/>
+        </w:rPr>
+        <w:t xml:space="preserve">COMMENTS: </w:t>
+      </w:r>
+      <w:r>
+        <w:t>Comments are enclosed within tildes (~) and are completely ignored.</w:t>
+      </w:r>
+    </w:p>
+    <w:p>
+      <w:r>
+        <w:rPr>
+          <w:b/>
+        </w:rPr>
+        <w:t xml:space="preserve">PROCESSING ORDER: </w:t>
+      </w:r>
+      <w:r>
+        <w:t xml:space="preserve">Notice that each LINE </w:t>
+      </w:r>
+      <w:r>
+        <w:t xml:space="preserve">(from the CFG below) </w:t>
+      </w:r>
+      <w:r>
+        <w:t xml:space="preserve">is semicolon terminated. Each LINE is associated with its corresponding LINE number (starting at 0 and incremented by 1 until the end of file). </w:t>
+      </w:r>
+      <w:proofErr w:type="spellStart"/>
+      <w:r>
+        <w:t>Frogger</w:t>
+      </w:r>
+      <w:proofErr w:type="spellEnd"/>
+      <w:r>
+        <w:t xml:space="preserve"> </w:t>
       </w:r>
       <w:r>
         <w:t xml:space="preserve">is not a linear language; that is, lines of code are not </w:t>
       </w:r>
       <w:r>
-        <w:t>processed top to bottom. Instead, at the end of each LINE, control is passed to the LINE corresponding to the number obtained by the following process:</w:t>
-      </w:r>
+        <w:t>processed top to bottom. Instead, at the end of each LINE, control is passed to the LINE corresponding to the number obtained by the following process</w:t>
+      </w:r>
+      <w:proofErr w:type="gramStart"/>
+      <w:r>
+        <w:t>:</w:t>
+      </w:r>
+      <w:proofErr w:type="gramEnd"/>
       <w:r>
         <w:br/>
-        <w:t>Add up all the printable characters’ ascii codes for the current LINE</w:t>
-      </w:r>
-      <w:r>
-        <w:t xml:space="preserve"> (excepting extraneous parens</w:t>
-      </w:r>
+        <w:t xml:space="preserve">Add up all the printable characters’ </w:t>
+      </w:r>
+      <w:proofErr w:type="spellStart"/>
+      <w:r>
+        <w:t>ascii</w:t>
+      </w:r>
+      <w:proofErr w:type="spellEnd"/>
+      <w:r>
+        <w:t xml:space="preserve"> codes for the current LINE</w:t>
+      </w:r>
+      <w:r>
+        <w:t xml:space="preserve"> (excepting extraneous </w:t>
+      </w:r>
+      <w:proofErr w:type="spellStart"/>
+      <w:r>
+        <w:t>parens</w:t>
+      </w:r>
+      <w:proofErr w:type="spellEnd"/>
       <w:r>
         <w:t xml:space="preserve"> and subsequent spaces within string literals</w:t>
       </w:r>
@@ -135,230 +286,605 @@
         <w:t>)</w:t>
       </w:r>
       <w:r>
-        <w:t>, mod this number by the total number of LINEs in the source program. (Note ascii values for comment characters are ignored because comments do not carry over into the CFG.)</w:t>
-      </w:r>
-    </w:p>
-    <w:p>
-      <w:r>
-        <w:t xml:space="preserve">Following is the CFG for </w:t>
-      </w:r>
-      <w:r>
-        <w:t>Frogger</w:t>
+        <w:t xml:space="preserve">, mod this number by the total number of LINEs in the source program. (Note </w:t>
+      </w:r>
+      <w:proofErr w:type="spellStart"/>
+      <w:proofErr w:type="gramStart"/>
+      <w:r>
+        <w:t>ascii</w:t>
+      </w:r>
+      <w:proofErr w:type="spellEnd"/>
+      <w:proofErr w:type="gramEnd"/>
+      <w:r>
+        <w:t xml:space="preserve"> values for comment characters are ignored because comments </w:t>
+      </w:r>
+      <w:r>
+        <w:t>do not carry over into the CFG. Note also that conditional structures themselves are not included because the LINEs are structures under the conditional structure.)</w:t>
+      </w:r>
+    </w:p>
+    <w:p>
+      <w:r>
+        <w:br w:type="page"/>
+      </w:r>
+    </w:p>
+    <w:p>
+      <w:r>
+        <w:rPr>
+          <w:b/>
+        </w:rPr>
+        <w:lastRenderedPageBreak/>
+        <w:t>CFG</w:t>
       </w:r>
       <w:r>
         <w:t>:</w:t>
       </w:r>
     </w:p>
     <w:p>
-      <w:r>
-        <w:t xml:space="preserve">1. </w:t>
-      </w:r>
-      <w:r>
-        <w:t>PROG -&gt; LINES</w:t>
-      </w:r>
+      <w:pPr>
+        <w:pStyle w:val="ListParagraph"/>
+        <w:numPr>
+          <w:ilvl w:val="0"/>
+          <w:numId w:val="1"/>
+        </w:numPr>
+        <w:spacing w:after="0" w:line="240" w:lineRule="auto"/>
+      </w:pPr>
+      <w:r>
+        <w:t>PROG -&gt; STMTS</w:t>
+      </w:r>
+    </w:p>
+    <w:p>
+      <w:pPr>
+        <w:pStyle w:val="ListParagraph"/>
+        <w:numPr>
+          <w:ilvl w:val="0"/>
+          <w:numId w:val="1"/>
+        </w:numPr>
+        <w:spacing w:after="0" w:line="240" w:lineRule="auto"/>
+      </w:pPr>
+      <w:r>
+        <w:t>STMTS -&gt; STMT STMTS</w:t>
+      </w:r>
+    </w:p>
+    <w:p>
+      <w:pPr>
+        <w:pStyle w:val="ListParagraph"/>
+        <w:numPr>
+          <w:ilvl w:val="0"/>
+          <w:numId w:val="1"/>
+        </w:numPr>
+        <w:spacing w:after="0" w:line="240" w:lineRule="auto"/>
+      </w:pPr>
+      <w:r>
+        <w:t>STMT -&gt; if ( BOOLEXP ) LINE else LINE</w:t>
+      </w:r>
+    </w:p>
+    <w:p>
+      <w:pPr>
+        <w:pStyle w:val="ListParagraph"/>
+        <w:numPr>
+          <w:ilvl w:val="0"/>
+          <w:numId w:val="1"/>
+        </w:numPr>
+        <w:spacing w:after="0" w:line="240" w:lineRule="auto"/>
+      </w:pPr>
+      <w:r>
+        <w:t xml:space="preserve"> </w:t>
+      </w:r>
+      <w:r>
+        <w:tab/>
+        <w:t>| LINE</w:t>
+      </w:r>
+    </w:p>
+    <w:p>
+      <w:pPr>
+        <w:pStyle w:val="ListParagraph"/>
+        <w:numPr>
+          <w:ilvl w:val="0"/>
+          <w:numId w:val="1"/>
+        </w:numPr>
+        <w:spacing w:after="0" w:line="240" w:lineRule="auto"/>
+      </w:pPr>
+      <w:r>
+        <w:t xml:space="preserve">BOOLEXP -&gt; </w:t>
+      </w:r>
+      <w:r>
+        <w:t>STR</w:t>
+      </w:r>
+      <w:r>
+        <w:t>VAL BOOLOP</w:t>
+      </w:r>
+      <w:r>
+        <w:t>S</w:t>
+      </w:r>
+      <w:r>
+        <w:t xml:space="preserve"> </w:t>
+      </w:r>
+      <w:r>
+        <w:t>STR</w:t>
+      </w:r>
+      <w:r>
+        <w:t>VAL</w:t>
+      </w:r>
+    </w:p>
+    <w:p>
+      <w:pPr>
+        <w:pStyle w:val="ListParagraph"/>
+        <w:numPr>
+          <w:ilvl w:val="0"/>
+          <w:numId w:val="1"/>
+        </w:numPr>
+        <w:spacing w:after="0" w:line="240" w:lineRule="auto"/>
+      </w:pPr>
+      <w:r>
+        <w:t xml:space="preserve"> </w:t>
+      </w:r>
+      <w:r>
+        <w:tab/>
+        <w:t>| DBLVAL BOOLOPS DBLVAL</w:t>
+      </w:r>
+    </w:p>
+    <w:p>
+      <w:pPr>
+        <w:pStyle w:val="ListParagraph"/>
+        <w:numPr>
+          <w:ilvl w:val="0"/>
+          <w:numId w:val="1"/>
+        </w:numPr>
+        <w:spacing w:after="0" w:line="240" w:lineRule="auto"/>
+      </w:pPr>
+      <w:r>
+        <w:t xml:space="preserve">LINE -&gt; display ( </w:t>
+      </w:r>
+      <w:r>
+        <w:t>STR</w:t>
+      </w:r>
+      <w:r>
+        <w:t>VAL );</w:t>
+      </w:r>
+    </w:p>
+    <w:p>
+      <w:pPr>
+        <w:pStyle w:val="ListParagraph"/>
+        <w:numPr>
+          <w:ilvl w:val="0"/>
+          <w:numId w:val="1"/>
+        </w:numPr>
+        <w:spacing w:after="0" w:line="240" w:lineRule="auto"/>
+      </w:pPr>
+      <w:r>
+        <w:t xml:space="preserve"> </w:t>
+      </w:r>
+      <w:r>
+        <w:tab/>
+        <w:t>| display ( DBLVAL );</w:t>
+      </w:r>
+    </w:p>
+    <w:p>
+      <w:pPr>
+        <w:pStyle w:val="ListParagraph"/>
+        <w:numPr>
+          <w:ilvl w:val="0"/>
+          <w:numId w:val="1"/>
+        </w:numPr>
+        <w:spacing w:after="0" w:line="240" w:lineRule="auto"/>
+      </w:pPr>
+      <w:r>
+        <w:t xml:space="preserve"> </w:t>
+      </w:r>
+      <w:r>
+        <w:tab/>
+        <w:t>| end ;</w:t>
+      </w:r>
+    </w:p>
+    <w:p>
+      <w:pPr>
+        <w:pStyle w:val="ListParagraph"/>
+        <w:numPr>
+          <w:ilvl w:val="0"/>
+          <w:numId w:val="1"/>
+        </w:numPr>
+        <w:spacing w:after="0" w:line="240" w:lineRule="auto"/>
+      </w:pPr>
+      <w:r>
+        <w:t xml:space="preserve"> </w:t>
+      </w:r>
+      <w:r>
+        <w:tab/>
+        <w:t>| id assign DBLVAL ;</w:t>
+      </w:r>
+    </w:p>
+    <w:p>
+      <w:pPr>
+        <w:pStyle w:val="ListParagraph"/>
+        <w:numPr>
+          <w:ilvl w:val="0"/>
+          <w:numId w:val="1"/>
+        </w:numPr>
+        <w:spacing w:after="0" w:line="240" w:lineRule="auto"/>
+      </w:pPr>
+      <w:r>
+        <w:t>STR</w:t>
+      </w:r>
+      <w:r>
+        <w:t>VAL -&gt; string</w:t>
+      </w:r>
+    </w:p>
+    <w:p>
+      <w:pPr>
+        <w:pStyle w:val="ListParagraph"/>
+        <w:numPr>
+          <w:ilvl w:val="0"/>
+          <w:numId w:val="1"/>
+        </w:numPr>
+        <w:spacing w:after="0" w:line="240" w:lineRule="auto"/>
+      </w:pPr>
+      <w:r>
+        <w:t>DBLVAL -&gt; DBLVAL ADDOP ADDTERM</w:t>
+      </w:r>
+    </w:p>
+    <w:p>
+      <w:pPr>
+        <w:pStyle w:val="ListParagraph"/>
+        <w:numPr>
+          <w:ilvl w:val="0"/>
+          <w:numId w:val="1"/>
+        </w:numPr>
+        <w:spacing w:after="0" w:line="240" w:lineRule="auto"/>
+      </w:pPr>
+      <w:r>
+        <w:t xml:space="preserve"> </w:t>
+      </w:r>
+      <w:r>
+        <w:tab/>
+        <w:t>| ADDTERM</w:t>
+      </w:r>
+    </w:p>
+    <w:p>
+      <w:pPr>
+        <w:pStyle w:val="ListParagraph"/>
+        <w:numPr>
+          <w:ilvl w:val="0"/>
+          <w:numId w:val="1"/>
+        </w:numPr>
+        <w:spacing w:after="0" w:line="240" w:lineRule="auto"/>
+      </w:pPr>
+      <w:r>
+        <w:t>ADDTERM -&gt; ADDTERM MULOP MULTERM</w:t>
+      </w:r>
+    </w:p>
+    <w:p>
+      <w:pPr>
+        <w:pStyle w:val="ListParagraph"/>
+        <w:numPr>
+          <w:ilvl w:val="0"/>
+          <w:numId w:val="1"/>
+        </w:numPr>
+        <w:spacing w:after="0" w:line="240" w:lineRule="auto"/>
+      </w:pPr>
+      <w:r>
+        <w:t xml:space="preserve"> </w:t>
+      </w:r>
+      <w:r>
+        <w:tab/>
+        <w:t>| MULTERM</w:t>
+      </w:r>
+    </w:p>
+    <w:p>
+      <w:pPr>
+        <w:pStyle w:val="ListParagraph"/>
+        <w:numPr>
+          <w:ilvl w:val="0"/>
+          <w:numId w:val="1"/>
+        </w:numPr>
+        <w:spacing w:after="0" w:line="240" w:lineRule="auto"/>
+      </w:pPr>
+      <w:r>
+        <w:t xml:space="preserve">MULTERM -&gt; </w:t>
+      </w:r>
+      <w:proofErr w:type="spellStart"/>
+      <w:r>
+        <w:t>dbl</w:t>
+      </w:r>
+      <w:proofErr w:type="spellEnd"/>
+      <w:r>
+        <w:t xml:space="preserve"> </w:t>
+      </w:r>
+    </w:p>
+    <w:p>
+      <w:pPr>
+        <w:pStyle w:val="ListParagraph"/>
+        <w:numPr>
+          <w:ilvl w:val="0"/>
+          <w:numId w:val="1"/>
+        </w:numPr>
+        <w:spacing w:after="0" w:line="240" w:lineRule="auto"/>
+      </w:pPr>
+      <w:r>
+        <w:t xml:space="preserve"> </w:t>
+      </w:r>
+      <w:r>
+        <w:tab/>
+        <w:t xml:space="preserve">| id </w:t>
+      </w:r>
+    </w:p>
+    <w:p>
+      <w:pPr>
+        <w:pStyle w:val="ListParagraph"/>
+        <w:numPr>
+          <w:ilvl w:val="0"/>
+          <w:numId w:val="1"/>
+        </w:numPr>
+        <w:spacing w:after="0" w:line="240" w:lineRule="auto"/>
+      </w:pPr>
+      <w:r>
+        <w:t xml:space="preserve"> </w:t>
+      </w:r>
+      <w:r>
+        <w:tab/>
+        <w:t>| ( DBLVAL )</w:t>
+      </w:r>
+    </w:p>
+    <w:p>
+      <w:pPr>
+        <w:pStyle w:val="ListParagraph"/>
+        <w:numPr>
+          <w:ilvl w:val="0"/>
+          <w:numId w:val="1"/>
+        </w:numPr>
+        <w:spacing w:after="0" w:line="240" w:lineRule="auto"/>
+      </w:pPr>
+      <w:r>
+        <w:t xml:space="preserve"> </w:t>
+      </w:r>
+      <w:r>
+        <w:tab/>
+        <w:t>| retrieve ( )</w:t>
+      </w:r>
+    </w:p>
+    <w:p>
+      <w:pPr>
+        <w:pStyle w:val="ListParagraph"/>
+        <w:numPr>
+          <w:ilvl w:val="0"/>
+          <w:numId w:val="1"/>
+        </w:numPr>
+        <w:spacing w:after="0" w:line="240" w:lineRule="auto"/>
+      </w:pPr>
+      <w:r>
+        <w:t xml:space="preserve">ADDOP -&gt; add </w:t>
+      </w:r>
+    </w:p>
+    <w:p>
+      <w:pPr>
+        <w:pStyle w:val="ListParagraph"/>
+        <w:numPr>
+          <w:ilvl w:val="0"/>
+          <w:numId w:val="1"/>
+        </w:numPr>
+        <w:spacing w:after="0" w:line="240" w:lineRule="auto"/>
+      </w:pPr>
+      <w:r>
+        <w:t xml:space="preserve"> </w:t>
+      </w:r>
+      <w:r>
+        <w:tab/>
+        <w:t>| sub</w:t>
+      </w:r>
+    </w:p>
+    <w:p>
+      <w:pPr>
+        <w:pStyle w:val="ListParagraph"/>
+        <w:numPr>
+          <w:ilvl w:val="0"/>
+          <w:numId w:val="1"/>
+        </w:numPr>
+        <w:spacing w:after="0" w:line="240" w:lineRule="auto"/>
+      </w:pPr>
+      <w:r>
+        <w:t xml:space="preserve">MULOP -&gt; </w:t>
+      </w:r>
+      <w:proofErr w:type="spellStart"/>
+      <w:r>
+        <w:t>mul</w:t>
+      </w:r>
+      <w:proofErr w:type="spellEnd"/>
+      <w:r>
+        <w:t xml:space="preserve"> </w:t>
+      </w:r>
+    </w:p>
+    <w:p>
+      <w:pPr>
+        <w:pStyle w:val="ListParagraph"/>
+        <w:numPr>
+          <w:ilvl w:val="0"/>
+          <w:numId w:val="1"/>
+        </w:numPr>
+        <w:spacing w:after="0" w:line="240" w:lineRule="auto"/>
+      </w:pPr>
+      <w:r>
+        <w:t xml:space="preserve"> </w:t>
+      </w:r>
+      <w:r>
+        <w:tab/>
+        <w:t>| div</w:t>
+      </w:r>
+    </w:p>
+    <w:p>
+      <w:pPr>
+        <w:pStyle w:val="ListParagraph"/>
+        <w:numPr>
+          <w:ilvl w:val="0"/>
+          <w:numId w:val="1"/>
+        </w:numPr>
+        <w:spacing w:after="0" w:line="240" w:lineRule="auto"/>
+      </w:pPr>
+      <w:r>
+        <w:t>BOOLOPS -&gt; BOOLOP</w:t>
+      </w:r>
+    </w:p>
+    <w:p>
+      <w:pPr>
+        <w:pStyle w:val="ListParagraph"/>
+        <w:numPr>
+          <w:ilvl w:val="0"/>
+          <w:numId w:val="1"/>
+        </w:numPr>
+        <w:spacing w:after="0" w:line="240" w:lineRule="auto"/>
+      </w:pPr>
+      <w:r>
+        <w:t xml:space="preserve"> </w:t>
+      </w:r>
+      <w:r>
+        <w:tab/>
+        <w:t>| not BOOLOP</w:t>
+      </w:r>
+    </w:p>
+    <w:p>
+      <w:pPr>
+        <w:pStyle w:val="ListParagraph"/>
+        <w:numPr>
+          <w:ilvl w:val="0"/>
+          <w:numId w:val="1"/>
+        </w:numPr>
+        <w:spacing w:after="0" w:line="240" w:lineRule="auto"/>
+      </w:pPr>
+      <w:r>
+        <w:t xml:space="preserve">BOOLOP -&gt; </w:t>
+      </w:r>
+      <w:proofErr w:type="spellStart"/>
+      <w:r>
+        <w:t>lt</w:t>
+      </w:r>
+      <w:proofErr w:type="spellEnd"/>
+    </w:p>
+    <w:p>
+      <w:pPr>
+        <w:pStyle w:val="ListParagraph"/>
+        <w:numPr>
+          <w:ilvl w:val="0"/>
+          <w:numId w:val="1"/>
+        </w:numPr>
+        <w:spacing w:after="0" w:line="240" w:lineRule="auto"/>
+      </w:pPr>
+      <w:r>
+        <w:t xml:space="preserve"> </w:t>
+      </w:r>
+      <w:r>
+        <w:tab/>
+        <w:t xml:space="preserve">| </w:t>
+      </w:r>
+      <w:proofErr w:type="spellStart"/>
+      <w:r>
+        <w:t>gt</w:t>
+      </w:r>
+      <w:proofErr w:type="spellEnd"/>
+    </w:p>
+    <w:p>
+      <w:pPr>
+        <w:pStyle w:val="ListParagraph"/>
+        <w:numPr>
+          <w:ilvl w:val="0"/>
+          <w:numId w:val="1"/>
+        </w:numPr>
+        <w:spacing w:after="0" w:line="240" w:lineRule="auto"/>
+      </w:pPr>
+      <w:r>
+        <w:t xml:space="preserve"> </w:t>
+      </w:r>
+      <w:r>
+        <w:tab/>
+        <w:t xml:space="preserve">| </w:t>
+      </w:r>
+      <w:proofErr w:type="spellStart"/>
+      <w:r>
+        <w:t>eq</w:t>
+      </w:r>
+      <w:proofErr w:type="spellEnd"/>
+    </w:p>
+    <w:p>
+      <w:pPr>
+        <w:pStyle w:val="ListParagraph"/>
+        <w:numPr>
+          <w:ilvl w:val="0"/>
+          <w:numId w:val="1"/>
+        </w:numPr>
+        <w:spacing w:after="0" w:line="240" w:lineRule="auto"/>
+      </w:pPr>
+      <w:r>
+        <w:t xml:space="preserve"> </w:t>
+      </w:r>
+      <w:r>
+        <w:tab/>
+        <w:t xml:space="preserve">| </w:t>
+      </w:r>
+      <w:proofErr w:type="spellStart"/>
+      <w:r>
+        <w:t>lte</w:t>
+      </w:r>
+      <w:proofErr w:type="spellEnd"/>
+    </w:p>
+    <w:p>
+      <w:pPr>
+        <w:pStyle w:val="ListParagraph"/>
+        <w:numPr>
+          <w:ilvl w:val="0"/>
+          <w:numId w:val="1"/>
+        </w:numPr>
+        <w:spacing w:after="0" w:line="240" w:lineRule="auto"/>
+      </w:pPr>
+      <w:r>
+        <w:t xml:space="preserve"> </w:t>
+      </w:r>
+      <w:r>
+        <w:tab/>
+        <w:t xml:space="preserve">| </w:t>
+      </w:r>
+      <w:proofErr w:type="spellStart"/>
+      <w:r>
+        <w:t>gte</w:t>
+      </w:r>
+      <w:proofErr w:type="spellEnd"/>
       <w:r>
         <w:br/>
       </w:r>
-      <w:r>
-        <w:t xml:space="preserve">2. </w:t>
-      </w:r>
-      <w:r>
-        <w:t>LINES -&gt; LINE LINES</w:t>
-      </w:r>
-      <w:r>
-        <w:br/>
-      </w:r>
-      <w:r>
-        <w:t xml:space="preserve">3. </w:t>
-      </w:r>
-      <w:r>
-        <w:tab/>
-        <w:t>| LINE</w:t>
-      </w:r>
-      <w:r>
-        <w:br/>
-      </w:r>
-      <w:r>
-        <w:t xml:space="preserve">4. </w:t>
-      </w:r>
-      <w:r>
-        <w:t>LINE -&gt; display ( VAL );</w:t>
-      </w:r>
-      <w:r>
-        <w:br/>
-      </w:r>
-      <w:r>
-        <w:t xml:space="preserve">5. </w:t>
-      </w:r>
-      <w:r>
-        <w:tab/>
-        <w:t>| end ;</w:t>
-      </w:r>
-      <w:r>
-        <w:br/>
-      </w:r>
-      <w:r>
-        <w:t xml:space="preserve">6. </w:t>
-      </w:r>
-      <w:r>
-        <w:tab/>
-        <w:t>|</w:t>
-      </w:r>
-      <w:r>
-        <w:t xml:space="preserve"> id</w:t>
-      </w:r>
-      <w:r>
-        <w:t xml:space="preserve"> assign DBLVAL ;</w:t>
-      </w:r>
-      <w:r>
-        <w:br/>
-      </w:r>
-      <w:r>
-        <w:t xml:space="preserve">7. </w:t>
-      </w:r>
-      <w:r>
-        <w:t>VAL -&gt; string</w:t>
-      </w:r>
-      <w:r>
-        <w:br/>
-      </w:r>
-      <w:r>
-        <w:t xml:space="preserve">8. </w:t>
-      </w:r>
-      <w:r>
-        <w:tab/>
-        <w:t>| DBLVAL</w:t>
-      </w:r>
-      <w:r>
-        <w:br/>
-      </w:r>
-      <w:r>
-        <w:t xml:space="preserve">9. </w:t>
-      </w:r>
-      <w:r>
-        <w:t>DBLVAL -&gt; DBLVAL ADDOP ADDTERM</w:t>
-      </w:r>
-      <w:r>
-        <w:br/>
-      </w:r>
-      <w:r>
-        <w:t>10.</w:t>
-      </w:r>
-      <w:r>
-        <w:tab/>
-        <w:t>| ADDTERM</w:t>
-      </w:r>
-      <w:r>
-        <w:br/>
-      </w:r>
-      <w:r>
-        <w:t xml:space="preserve">11. </w:t>
-      </w:r>
-      <w:r>
-        <w:t>ADDTERM -&gt; ADDTERM MULOP MULTERM</w:t>
-      </w:r>
-      <w:r>
-        <w:br/>
-      </w:r>
-      <w:r>
-        <w:t xml:space="preserve">12. </w:t>
-      </w:r>
-      <w:r>
-        <w:tab/>
-        <w:t>| MULTERM</w:t>
-      </w:r>
-      <w:r>
-        <w:br/>
-      </w:r>
-      <w:r>
-        <w:t xml:space="preserve">13. </w:t>
-      </w:r>
-      <w:r>
-        <w:t xml:space="preserve">MULTERM -&gt; dbl </w:t>
-      </w:r>
-      <w:r>
-        <w:br/>
-        <w:t xml:space="preserve">14.         </w:t>
-      </w:r>
-      <w:r>
-        <w:t xml:space="preserve">| id </w:t>
-      </w:r>
-      <w:r>
-        <w:br/>
-        <w:t xml:space="preserve">15.         </w:t>
-      </w:r>
-      <w:r>
-        <w:t>| ( DBLVAL )</w:t>
-      </w:r>
-      <w:r>
-        <w:br/>
-        <w:t>16.         | retrieve ( )</w:t>
-      </w:r>
-      <w:r>
-        <w:br/>
-      </w:r>
-      <w:r>
-        <w:t>17</w:t>
-      </w:r>
-      <w:r>
-        <w:t xml:space="preserve">. </w:t>
-      </w:r>
-      <w:r>
-        <w:t xml:space="preserve">ADDOP -&gt; add </w:t>
-      </w:r>
-      <w:r>
-        <w:br/>
-        <w:t>18</w:t>
-      </w:r>
-      <w:r>
-        <w:t xml:space="preserve">.         </w:t>
-      </w:r>
-      <w:r>
-        <w:t>| sub</w:t>
-      </w:r>
-      <w:r>
-        <w:br/>
-      </w:r>
-      <w:r>
-        <w:t>1</w:t>
-      </w:r>
-      <w:r>
-        <w:t>9</w:t>
-      </w:r>
-      <w:r>
-        <w:t xml:space="preserve">. </w:t>
-      </w:r>
-      <w:r>
-        <w:t xml:space="preserve">MULOP -&gt; mul </w:t>
-      </w:r>
-      <w:r>
-        <w:br/>
-        <w:t>20</w:t>
+    </w:p>
+    <w:p>
+      <w:r>
+        <w:br w:type="page"/>
+      </w:r>
+    </w:p>
+    <w:p>
+      <w:pPr>
+        <w:rPr>
+          <w:b/>
+        </w:rPr>
+      </w:pPr>
+      <w:r>
+        <w:rPr>
+          <w:b/>
+        </w:rPr>
+        <w:lastRenderedPageBreak/>
+        <w:t>OBFUSCATION:</w:t>
       </w:r>
       <w:bookmarkStart w:id="0" w:name="_GoBack"/>
       <w:bookmarkEnd w:id="0"/>
-      <w:r>
-        <w:t xml:space="preserve">.         </w:t>
-      </w:r>
-      <w:r>
-        <w:t>| div</w:t>
-      </w:r>
-      <w:r>
-        <w:br/>
-      </w:r>
-    </w:p>
-    <w:p>
-      <w:r>
-        <w:br w:type="page"/>
-      </w:r>
-    </w:p>
-    <w:p>
-      <w:r>
-        <w:lastRenderedPageBreak/>
+    </w:p>
+    <w:p>
+      <w:proofErr w:type="spellStart"/>
+      <w:r>
         <w:t>Frogger</w:t>
       </w:r>
-      <w:r>
-        <w:t xml:space="preserve"> offers in-line obfuscation if the programmer should choose to further confuse herself/himself. Including the first line (not LINE) of source code as strictly an even number of tildes(~) followed by a carriage return will trigger the de-obfuscator. Note: 0 is considered an even number so if the first character in the source code is a carriage return, the de-obfuscator will run. </w:t>
+      <w:proofErr w:type="spellEnd"/>
+      <w:r>
+        <w:t xml:space="preserve"> offers in-line obfuscation if the programmer should choose to further confuse herself/himself. Including the first line (not LINE) of source code as strictly an even number of </w:t>
+      </w:r>
+      <w:proofErr w:type="gramStart"/>
+      <w:r>
+        <w:t>tildes(</w:t>
+      </w:r>
+      <w:proofErr w:type="gramEnd"/>
+      <w:r>
+        <w:t xml:space="preserve">~) followed by a carriage return will trigger the de-obfuscator. Note: 0 is considered an even number so if the first character in the source code is a carriage return, the de-obfuscator will run. </w:t>
       </w:r>
     </w:p>
     <w:p>
@@ -392,8 +918,13 @@
       </w:r>
       <w:r>
         <w:br/>
-        <w:t>Non-Obfuscated Examples:</w:t>
-      </w:r>
+        <w:t>Non-Obfuscated Examples</w:t>
+      </w:r>
+      <w:proofErr w:type="gramStart"/>
+      <w:r>
+        <w:t>:</w:t>
+      </w:r>
+      <w:proofErr w:type="gramEnd"/>
       <w:r>
         <w:br/>
         <w:t>~&lt;\n&gt; (odd number of tildes)</w:t>
@@ -412,11 +943,50 @@
         <w:t>Obfuscatio</w:t>
       </w:r>
       <w:r>
-        <w:t>n is as follows:</w:t>
-      </w:r>
+        <w:t>n is as follows</w:t>
+      </w:r>
+      <w:proofErr w:type="gramStart"/>
+      <w:r>
+        <w:t>:</w:t>
+      </w:r>
+      <w:proofErr w:type="gramEnd"/>
       <w:r>
         <w:br/>
-        <w:t>Each character within identifiers should be ascii incremented based on the number of identifiers occurring prior in the source code. Similarly for each keyword but based on the number of keywords previously occurring. The de-obfuscator will decrement by these counters. Valid symbols are restricted to alphanumeric and the underscore and are incremented in order of ascii value, so order is 0-9A-Z_a-z. Then if a variable named x_Dbl is to be used and 6 identifiers have been used between the start of file and the current location, x_Dbl should be represented (+7) as 4gKis.</w:t>
+        <w:t xml:space="preserve">Each character within identifiers should be </w:t>
+      </w:r>
+      <w:proofErr w:type="spellStart"/>
+      <w:r>
+        <w:t>ascii</w:t>
+      </w:r>
+      <w:proofErr w:type="spellEnd"/>
+      <w:r>
+        <w:t xml:space="preserve"> incremented based on the number of identifiers occurring prior in the source code. Similarly for each keyword but based on the number of keywords previously occurring. The de-obfuscator will decrement by these counters. Valid symbols are restricted to alphanumeric and the underscore and are incremented in order of </w:t>
+      </w:r>
+      <w:proofErr w:type="spellStart"/>
+      <w:proofErr w:type="gramStart"/>
+      <w:r>
+        <w:t>ascii</w:t>
+      </w:r>
+      <w:proofErr w:type="spellEnd"/>
+      <w:proofErr w:type="gramEnd"/>
+      <w:r>
+        <w:t xml:space="preserve"> value, so order is 0-9A-Z_a-z. Then if a variable named </w:t>
+      </w:r>
+      <w:proofErr w:type="spellStart"/>
+      <w:r>
+        <w:t>x_Dbl</w:t>
+      </w:r>
+      <w:proofErr w:type="spellEnd"/>
+      <w:r>
+        <w:t xml:space="preserve"> is to be used and 6 identifiers have been used between the start of file and the current location, </w:t>
+      </w:r>
+      <w:proofErr w:type="spellStart"/>
+      <w:r>
+        <w:t>x_Dbl</w:t>
+      </w:r>
+      <w:proofErr w:type="spellEnd"/>
+      <w:r>
+        <w:t xml:space="preserve"> should be represented (+7) as 4gKis.</w:t>
       </w:r>
     </w:p>
     <w:sectPr>
@@ -427,6 +997,100 @@
     </w:sectPr>
   </w:body>
 </w:document>
+</file>
+
+<file path=word/numbering.xml><?xml version="1.0" encoding="utf-8"?>
+<w:numbering xmlns:wpc="http://schemas.microsoft.com/office/word/2010/wordprocessingCanvas" xmlns:mc="http://schemas.openxmlformats.org/markup-compatibility/2006" xmlns:o="urn:schemas-microsoft-com:office:office" xmlns:r="http://schemas.openxmlformats.org/officeDocument/2006/relationships" xmlns:m="http://schemas.openxmlformats.org/officeDocument/2006/math" xmlns:v="urn:schemas-microsoft-com:vml" xmlns:wp14="http://schemas.microsoft.com/office/word/2010/wordprocessingDrawing" xmlns:wp="http://schemas.openxmlformats.org/drawingml/2006/wordprocessingDrawing" xmlns:w10="urn:schemas-microsoft-com:office:word" xmlns:w="http://schemas.openxmlformats.org/wordprocessingml/2006/main" xmlns:w14="http://schemas.microsoft.com/office/word/2010/wordml" xmlns:w15="http://schemas.microsoft.com/office/word/2012/wordml" xmlns:wpg="http://schemas.microsoft.com/office/word/2010/wordprocessingGroup" xmlns:wpi="http://schemas.microsoft.com/office/word/2010/wordprocessingInk" xmlns:wne="http://schemas.microsoft.com/office/word/2006/wordml" xmlns:wps="http://schemas.microsoft.com/office/word/2010/wordprocessingShape" mc:Ignorable="w14 w15 wp14">
+  <w:abstractNum w:abstractNumId="0" w15:restartNumberingAfterBreak="0">
+    <w:nsid w:val="10EC56B4"/>
+    <w:multiLevelType w:val="hybridMultilevel"/>
+    <w:tmpl w:val="0192B200"/>
+    <w:lvl w:ilvl="0" w:tplc="0409000F">
+      <w:start w:val="1"/>
+      <w:numFmt w:val="decimal"/>
+      <w:lvlText w:val="%1."/>
+      <w:lvlJc w:val="left"/>
+      <w:pPr>
+        <w:ind w:left="720" w:hanging="360"/>
+      </w:pPr>
+    </w:lvl>
+    <w:lvl w:ilvl="1" w:tplc="04090019">
+      <w:start w:val="1"/>
+      <w:numFmt w:val="lowerLetter"/>
+      <w:lvlText w:val="%2."/>
+      <w:lvlJc w:val="left"/>
+      <w:pPr>
+        <w:ind w:left="1440" w:hanging="360"/>
+      </w:pPr>
+    </w:lvl>
+    <w:lvl w:ilvl="2" w:tplc="0409001B" w:tentative="1">
+      <w:start w:val="1"/>
+      <w:numFmt w:val="lowerRoman"/>
+      <w:lvlText w:val="%3."/>
+      <w:lvlJc w:val="right"/>
+      <w:pPr>
+        <w:ind w:left="2160" w:hanging="180"/>
+      </w:pPr>
+    </w:lvl>
+    <w:lvl w:ilvl="3" w:tplc="0409000F" w:tentative="1">
+      <w:start w:val="1"/>
+      <w:numFmt w:val="decimal"/>
+      <w:lvlText w:val="%4."/>
+      <w:lvlJc w:val="left"/>
+      <w:pPr>
+        <w:ind w:left="2880" w:hanging="360"/>
+      </w:pPr>
+    </w:lvl>
+    <w:lvl w:ilvl="4" w:tplc="04090019" w:tentative="1">
+      <w:start w:val="1"/>
+      <w:numFmt w:val="lowerLetter"/>
+      <w:lvlText w:val="%5."/>
+      <w:lvlJc w:val="left"/>
+      <w:pPr>
+        <w:ind w:left="3600" w:hanging="360"/>
+      </w:pPr>
+    </w:lvl>
+    <w:lvl w:ilvl="5" w:tplc="0409001B" w:tentative="1">
+      <w:start w:val="1"/>
+      <w:numFmt w:val="lowerRoman"/>
+      <w:lvlText w:val="%6."/>
+      <w:lvlJc w:val="right"/>
+      <w:pPr>
+        <w:ind w:left="4320" w:hanging="180"/>
+      </w:pPr>
+    </w:lvl>
+    <w:lvl w:ilvl="6" w:tplc="0409000F" w:tentative="1">
+      <w:start w:val="1"/>
+      <w:numFmt w:val="decimal"/>
+      <w:lvlText w:val="%7."/>
+      <w:lvlJc w:val="left"/>
+      <w:pPr>
+        <w:ind w:left="5040" w:hanging="360"/>
+      </w:pPr>
+    </w:lvl>
+    <w:lvl w:ilvl="7" w:tplc="04090019" w:tentative="1">
+      <w:start w:val="1"/>
+      <w:numFmt w:val="lowerLetter"/>
+      <w:lvlText w:val="%8."/>
+      <w:lvlJc w:val="left"/>
+      <w:pPr>
+        <w:ind w:left="5760" w:hanging="360"/>
+      </w:pPr>
+    </w:lvl>
+    <w:lvl w:ilvl="8" w:tplc="0409001B" w:tentative="1">
+      <w:start w:val="1"/>
+      <w:numFmt w:val="lowerRoman"/>
+      <w:lvlText w:val="%9."/>
+      <w:lvlJc w:val="right"/>
+      <w:pPr>
+        <w:ind w:left="6480" w:hanging="180"/>
+      </w:pPr>
+    </w:lvl>
+  </w:abstractNum>
+  <w:num w:numId="1">
+    <w:abstractNumId w:val="0"/>
+  </w:num>
+</w:numbering>
 </file>
 
 <file path=word/styles.xml><?xml version="1.0" encoding="utf-8"?>

</xml_diff>

<commit_message>
Added Assignment specs to documentation. Updated code and samples to reflect = assignment instead of ==.
</commit_message>
<xml_diff>
--- a/Frogger Support Files/Language Definition.docx
+++ b/Frogger Support Files/Language Definition.docx
@@ -29,10 +29,7 @@
         <w:t xml:space="preserve">. The only variable data type is double. </w:t>
       </w:r>
       <w:r>
-        <w:t>Variable identifiers are alphanumeric with underscores starting with an alpha character.</w:t>
-      </w:r>
-      <w:r>
-        <w:t xml:space="preserve"> So, v</w:t>
+        <w:t>Variable identifiers are alphanumeric with underscores starting with an alpha character. So, v</w:t>
       </w:r>
       <w:r>
         <w:t>alid variable names (identifiers) follow the regex [a-</w:t>
@@ -125,17 +122,25 @@
         <w:t>*</w:t>
       </w:r>
       <w:r>
-        <w:t>), and division (/</w:t>
+        <w:t xml:space="preserve">), </w:t>
+      </w:r>
+      <w:r>
+        <w:t>division (/</w:t>
       </w:r>
       <w:r>
         <w:t>/</w:t>
       </w:r>
       <w:r>
-        <w:t xml:space="preserve">). </w:t>
+        <w:t>), and assignment (=).</w:t>
       </w:r>
       <w:r>
         <w:br/>
-        <w:t>Boolean operators: not (!), less than (&lt;), greater than (&gt;), equal (==), less than or equal (&lt;=), greater than or equal (&gt;=).</w:t>
+        <w:t xml:space="preserve">Boolean operators: not (!), less than (&lt;), greater than (&gt;), equal (==), less than or equal (&lt;=), greater than </w:t>
+      </w:r>
+      <w:bookmarkStart w:id="0" w:name="_GoBack"/>
+      <w:bookmarkEnd w:id="0"/>
+      <w:r>
+        <w:t>or equal (&gt;=).</w:t>
       </w:r>
     </w:p>
     <w:p>
@@ -866,8 +871,6 @@
         <w:lastRenderedPageBreak/>
         <w:t>OBFUSCATION:</w:t>
       </w:r>
-      <w:bookmarkStart w:id="0" w:name="_GoBack"/>
-      <w:bookmarkEnd w:id="0"/>
     </w:p>
     <w:p>
       <w:proofErr w:type="spellStart"/>

</xml_diff>

<commit_message>
Revert "Added Assignment specs to documentation. Updated code and samples to reflect = assignment instead of ==."
This reverts commit 7a10aac9d9700ce73d112ec74f3ab0a098ddd418.
</commit_message>
<xml_diff>
--- a/Frogger Support Files/Language Definition.docx
+++ b/Frogger Support Files/Language Definition.docx
@@ -29,7 +29,10 @@
         <w:t xml:space="preserve">. The only variable data type is double. </w:t>
       </w:r>
       <w:r>
-        <w:t>Variable identifiers are alphanumeric with underscores starting with an alpha character. So, v</w:t>
+        <w:t>Variable identifiers are alphanumeric with underscores starting with an alpha character.</w:t>
+      </w:r>
+      <w:r>
+        <w:t xml:space="preserve"> So, v</w:t>
       </w:r>
       <w:r>
         <w:t>alid variable names (identifiers) follow the regex [a-</w:t>
@@ -122,25 +125,17 @@
         <w:t>*</w:t>
       </w:r>
       <w:r>
-        <w:t xml:space="preserve">), </w:t>
-      </w:r>
-      <w:r>
-        <w:t>division (/</w:t>
+        <w:t>), and division (/</w:t>
       </w:r>
       <w:r>
         <w:t>/</w:t>
       </w:r>
       <w:r>
-        <w:t>), and assignment (=).</w:t>
+        <w:t xml:space="preserve">). </w:t>
       </w:r>
       <w:r>
         <w:br/>
-        <w:t xml:space="preserve">Boolean operators: not (!), less than (&lt;), greater than (&gt;), equal (==), less than or equal (&lt;=), greater than </w:t>
-      </w:r>
-      <w:bookmarkStart w:id="0" w:name="_GoBack"/>
-      <w:bookmarkEnd w:id="0"/>
-      <w:r>
-        <w:t>or equal (&gt;=).</w:t>
+        <w:t>Boolean operators: not (!), less than (&lt;), greater than (&gt;), equal (==), less than or equal (&lt;=), greater than or equal (&gt;=).</w:t>
       </w:r>
     </w:p>
     <w:p>
@@ -871,6 +866,8 @@
         <w:lastRenderedPageBreak/>
         <w:t>OBFUSCATION:</w:t>
       </w:r>
+      <w:bookmarkStart w:id="0" w:name="_GoBack"/>
+      <w:bookmarkEnd w:id="0"/>
     </w:p>
     <w:p>
       <w:proofErr w:type="spellStart"/>

</xml_diff>

<commit_message>
Added if and else to the keyword list in documentation.
</commit_message>
<xml_diff>
--- a/Frogger Support Files/Language Definition.docx
+++ b/Frogger Support Files/Language Definition.docx
@@ -99,8 +99,6 @@
       <w:r>
         <w:t>, and assignment (=)</w:t>
       </w:r>
-      <w:bookmarkStart w:id="0" w:name="_GoBack"/>
-      <w:bookmarkEnd w:id="0"/>
       <w:r>
         <w:t xml:space="preserve">. </w:t>
       </w:r>
@@ -152,32 +150,37 @@
         <w:t xml:space="preserve">KEYWORDS: </w:t>
       </w:r>
       <w:r>
-        <w:t>“retrieve”,</w:t>
-      </w:r>
-      <w:r>
-        <w:t xml:space="preserve"> “end”</w:t>
+        <w:t>retrieve</w:t>
       </w:r>
       <w:r>
         <w:t>,</w:t>
       </w:r>
       <w:r>
-        <w:t xml:space="preserve"> and “</w:t>
+        <w:t xml:space="preserve"> end</w:t>
+      </w:r>
+      <w:r>
+        <w:t>,</w:t>
+      </w:r>
+      <w:r>
+        <w:t xml:space="preserve"> </w:t>
       </w:r>
       <w:r>
         <w:t>display</w:t>
       </w:r>
       <w:r>
-        <w:t>”</w:t>
-      </w:r>
-      <w:r>
-        <w:t xml:space="preserve"> are the only keywords</w:t>
+        <w:t xml:space="preserve">, if, </w:t>
+      </w:r>
+      <w:r>
+        <w:t>and e</w:t>
+      </w:r>
+      <w:r>
+        <w:t>lse</w:t>
       </w:r>
       <w:r>
         <w:t>.</w:t>
       </w:r>
-      <w:r>
-        <w:t xml:space="preserve"> </w:t>
-      </w:r>
+      <w:bookmarkStart w:id="0" w:name="_GoBack"/>
+      <w:bookmarkEnd w:id="0"/>
     </w:p>
     <w:p>
       <w:pPr>

</xml_diff>

<commit_message>
Strings are only used for display and then cannot be compared
</commit_message>
<xml_diff>
--- a/Frogger Support Files/Language Definition.docx
+++ b/Frogger Support Files/Language Definition.docx
@@ -3,8 +3,13 @@
 <w:document xmlns:wpc="http://schemas.microsoft.com/office/word/2010/wordprocessingCanvas" xmlns:mc="http://schemas.openxmlformats.org/markup-compatibility/2006" xmlns:o="urn:schemas-microsoft-com:office:office" xmlns:r="http://schemas.openxmlformats.org/officeDocument/2006/relationships" xmlns:m="http://schemas.openxmlformats.org/officeDocument/2006/math" xmlns:v="urn:schemas-microsoft-com:vml" xmlns:wp14="http://schemas.microsoft.com/office/word/2010/wordprocessingDrawing" xmlns:wp="http://schemas.openxmlformats.org/drawingml/2006/wordprocessingDrawing" xmlns:w10="urn:schemas-microsoft-com:office:word" xmlns:w="http://schemas.openxmlformats.org/wordprocessingml/2006/main" xmlns:w14="http://schemas.microsoft.com/office/word/2010/wordml" xmlns:w15="http://schemas.microsoft.com/office/word/2012/wordml" xmlns:wpg="http://schemas.microsoft.com/office/word/2010/wordprocessingGroup" xmlns:wpi="http://schemas.microsoft.com/office/word/2010/wordprocessingInk" xmlns:wne="http://schemas.microsoft.com/office/word/2006/wordml" xmlns:wps="http://schemas.microsoft.com/office/word/2010/wordprocessingShape" mc:Ignorable="w14 w15 wp14">
   <w:body>
     <w:p>
-      <w:r>
-        <w:t>Frogger Language Definition.</w:t>
+      <w:proofErr w:type="spellStart"/>
+      <w:r>
+        <w:t>Frogger</w:t>
+      </w:r>
+      <w:proofErr w:type="spellEnd"/>
+      <w:r>
+        <w:t xml:space="preserve"> Language Definition.</w:t>
       </w:r>
     </w:p>
     <w:p>
@@ -27,7 +32,31 @@
         <w:t>Variable identifiers are alphanumeric with underscores starting with an alpha character. So, v</w:t>
       </w:r>
       <w:r>
-        <w:t>alid variable names (identifiers) follow the regex [a-zA-Z][a-zA-Z_]*, so</w:t>
+        <w:t>alid variable names (identifiers) follow the regex [a-</w:t>
+      </w:r>
+      <w:proofErr w:type="spellStart"/>
+      <w:r>
+        <w:t>zA</w:t>
+      </w:r>
+      <w:proofErr w:type="spellEnd"/>
+      <w:r>
+        <w:t>-Z</w:t>
+      </w:r>
+      <w:proofErr w:type="gramStart"/>
+      <w:r>
+        <w:t>][</w:t>
+      </w:r>
+      <w:proofErr w:type="gramEnd"/>
+      <w:r>
+        <w:t>a-</w:t>
+      </w:r>
+      <w:proofErr w:type="spellStart"/>
+      <w:r>
+        <w:t>zA</w:t>
+      </w:r>
+      <w:proofErr w:type="spellEnd"/>
+      <w:r>
+        <w:t>-Z_]*, so</w:t>
       </w:r>
       <w:r>
         <w:t xml:space="preserve"> numerical</w:t>
@@ -44,7 +73,15 @@
         <w:t xml:space="preserve">BUILT-IN COMMANDS: </w:t>
       </w:r>
       <w:r>
-        <w:t xml:space="preserve">The retrieve() command obtains a double value from the user and can be used anywhere that a double is allowed. </w:t>
+        <w:t xml:space="preserve">The </w:t>
+      </w:r>
+      <w:proofErr w:type="gramStart"/>
+      <w:r>
+        <w:t>retrieve(</w:t>
+      </w:r>
+      <w:proofErr w:type="gramEnd"/>
+      <w:r>
+        <w:t xml:space="preserve">) command obtains a double value from the user and can be used anywhere that a double is allowed. </w:t>
       </w:r>
     </w:p>
     <w:p>
@@ -179,8 +216,6 @@
       <w:r>
         <w:t>.</w:t>
       </w:r>
-      <w:bookmarkStart w:id="0" w:name="_GoBack"/>
-      <w:bookmarkEnd w:id="0"/>
     </w:p>
     <w:p>
       <w:pPr>
@@ -214,22 +249,45 @@
       <w:r>
         <w:t xml:space="preserve">is semicolon terminated. Each LINE is associated with its corresponding LINE number (starting at 0 and incremented by 1 until the end of file). </w:t>
       </w:r>
-      <w:r>
-        <w:t xml:space="preserve">Frogger </w:t>
+      <w:proofErr w:type="spellStart"/>
+      <w:r>
+        <w:t>Frogger</w:t>
+      </w:r>
+      <w:proofErr w:type="spellEnd"/>
+      <w:r>
+        <w:t xml:space="preserve"> </w:t>
       </w:r>
       <w:r>
         <w:t xml:space="preserve">is not a linear language; that is, lines of code are not </w:t>
       </w:r>
       <w:r>
-        <w:t>processed top to bottom. Instead, at the end of each LINE, control is passed to the LINE corresponding to the number obtained by the following process:</w:t>
-      </w:r>
+        <w:t>processed top to bottom. Instead, at the end of each LINE, control is passed to the LINE corresponding to the number obtained by the following process</w:t>
+      </w:r>
+      <w:proofErr w:type="gramStart"/>
+      <w:r>
+        <w:t>:</w:t>
+      </w:r>
+      <w:proofErr w:type="gramEnd"/>
       <w:r>
         <w:br/>
-        <w:t>Add up all the printable characters’ ascii codes for the current LINE</w:t>
-      </w:r>
-      <w:r>
-        <w:t xml:space="preserve"> (excepting extraneous parens</w:t>
-      </w:r>
+        <w:t xml:space="preserve">Add up all the printable characters’ </w:t>
+      </w:r>
+      <w:proofErr w:type="spellStart"/>
+      <w:r>
+        <w:t>ascii</w:t>
+      </w:r>
+      <w:proofErr w:type="spellEnd"/>
+      <w:r>
+        <w:t xml:space="preserve"> codes for the current LINE</w:t>
+      </w:r>
+      <w:r>
+        <w:t xml:space="preserve"> (excepting extraneous </w:t>
+      </w:r>
+      <w:proofErr w:type="spellStart"/>
+      <w:r>
+        <w:t>parens</w:t>
+      </w:r>
+      <w:proofErr w:type="spellEnd"/>
       <w:r>
         <w:t xml:space="preserve"> and subsequent spaces within string literals</w:t>
       </w:r>
@@ -237,7 +295,17 @@
         <w:t>)</w:t>
       </w:r>
       <w:r>
-        <w:t xml:space="preserve">, mod this number by the total number of LINEs in the source program. (Note ascii values for comment characters are ignored because comments </w:t>
+        <w:t xml:space="preserve">, mod this number by the total number of LINEs in the source program. (Note </w:t>
+      </w:r>
+      <w:proofErr w:type="spellStart"/>
+      <w:proofErr w:type="gramStart"/>
+      <w:r>
+        <w:t>ascii</w:t>
+      </w:r>
+      <w:proofErr w:type="spellEnd"/>
+      <w:proofErr w:type="gramEnd"/>
+      <w:r>
+        <w:t xml:space="preserve"> values for comment characters are ignored because comments </w:t>
       </w:r>
       <w:r>
         <w:t>do not carry over into the CFG. Note also that conditional structures themselves are not included because the LINEs are structures under the conditional structure.)</w:t>
@@ -328,125 +396,95 @@
       <w:r>
         <w:t xml:space="preserve">BOOLEXP -&gt; </w:t>
       </w:r>
+      <w:bookmarkStart w:id="0" w:name="_GoBack"/>
+      <w:bookmarkEnd w:id="0"/>
+      <w:r>
+        <w:t>DBLVAL BOOLOPS DBLVAL</w:t>
+      </w:r>
+    </w:p>
+    <w:p>
+      <w:pPr>
+        <w:pStyle w:val="ListParagraph"/>
+        <w:numPr>
+          <w:ilvl w:val="0"/>
+          <w:numId w:val="1"/>
+        </w:numPr>
+        <w:spacing w:after="0" w:line="240" w:lineRule="auto"/>
+      </w:pPr>
+      <w:r>
+        <w:t xml:space="preserve">LINE -&gt; display ( </w:t>
+      </w:r>
       <w:r>
         <w:t>STR</w:t>
       </w:r>
       <w:r>
-        <w:t>VAL BOOLOP</w:t>
-      </w:r>
-      <w:r>
-        <w:t>S</w:t>
-      </w:r>
-      <w:r>
-        <w:t xml:space="preserve"> </w:t>
-      </w:r>
+        <w:t>VAL );</w:t>
+      </w:r>
+    </w:p>
+    <w:p>
+      <w:pPr>
+        <w:pStyle w:val="ListParagraph"/>
+        <w:numPr>
+          <w:ilvl w:val="0"/>
+          <w:numId w:val="1"/>
+        </w:numPr>
+        <w:spacing w:after="0" w:line="240" w:lineRule="auto"/>
+      </w:pPr>
+      <w:r>
+        <w:t xml:space="preserve"> </w:t>
+      </w:r>
+      <w:r>
+        <w:tab/>
+        <w:t>| display ( DBLVAL );</w:t>
+      </w:r>
+    </w:p>
+    <w:p>
+      <w:pPr>
+        <w:pStyle w:val="ListParagraph"/>
+        <w:numPr>
+          <w:ilvl w:val="0"/>
+          <w:numId w:val="1"/>
+        </w:numPr>
+        <w:spacing w:after="0" w:line="240" w:lineRule="auto"/>
+      </w:pPr>
+      <w:r>
+        <w:t xml:space="preserve"> </w:t>
+      </w:r>
+      <w:r>
+        <w:tab/>
+        <w:t>| end ;</w:t>
+      </w:r>
+    </w:p>
+    <w:p>
+      <w:pPr>
+        <w:pStyle w:val="ListParagraph"/>
+        <w:numPr>
+          <w:ilvl w:val="0"/>
+          <w:numId w:val="1"/>
+        </w:numPr>
+        <w:spacing w:after="0" w:line="240" w:lineRule="auto"/>
+      </w:pPr>
+      <w:r>
+        <w:t xml:space="preserve"> </w:t>
+      </w:r>
+      <w:r>
+        <w:tab/>
+        <w:t>| id assign DBLVAL ;</w:t>
+      </w:r>
+    </w:p>
+    <w:p>
+      <w:pPr>
+        <w:pStyle w:val="ListParagraph"/>
+        <w:numPr>
+          <w:ilvl w:val="0"/>
+          <w:numId w:val="1"/>
+        </w:numPr>
+        <w:spacing w:after="0" w:line="240" w:lineRule="auto"/>
+      </w:pPr>
       <w:r>
         <w:t>STR</w:t>
       </w:r>
       <w:r>
-        <w:t>VAL</w:t>
-      </w:r>
-    </w:p>
-    <w:p>
-      <w:pPr>
-        <w:pStyle w:val="ListParagraph"/>
-        <w:numPr>
-          <w:ilvl w:val="0"/>
-          <w:numId w:val="1"/>
-        </w:numPr>
-        <w:spacing w:after="0" w:line="240" w:lineRule="auto"/>
-      </w:pPr>
-      <w:r>
-        <w:t xml:space="preserve"> </w:t>
-      </w:r>
-      <w:r>
-        <w:tab/>
-        <w:t>| DBLVAL BOOLOPS DBLVAL</w:t>
-      </w:r>
-    </w:p>
-    <w:p>
-      <w:pPr>
-        <w:pStyle w:val="ListParagraph"/>
-        <w:numPr>
-          <w:ilvl w:val="0"/>
-          <w:numId w:val="1"/>
-        </w:numPr>
-        <w:spacing w:after="0" w:line="240" w:lineRule="auto"/>
-      </w:pPr>
-      <w:r>
-        <w:t xml:space="preserve">LINE -&gt; display ( </w:t>
-      </w:r>
-      <w:r>
-        <w:t>STR</w:t>
-      </w:r>
-      <w:r>
-        <w:t>VAL );</w:t>
-      </w:r>
-    </w:p>
-    <w:p>
-      <w:pPr>
-        <w:pStyle w:val="ListParagraph"/>
-        <w:numPr>
-          <w:ilvl w:val="0"/>
-          <w:numId w:val="1"/>
-        </w:numPr>
-        <w:spacing w:after="0" w:line="240" w:lineRule="auto"/>
-      </w:pPr>
-      <w:r>
-        <w:t xml:space="preserve"> </w:t>
-      </w:r>
-      <w:r>
-        <w:tab/>
-        <w:t>| display ( DBLVAL );</w:t>
-      </w:r>
-    </w:p>
-    <w:p>
-      <w:pPr>
-        <w:pStyle w:val="ListParagraph"/>
-        <w:numPr>
-          <w:ilvl w:val="0"/>
-          <w:numId w:val="1"/>
-        </w:numPr>
-        <w:spacing w:after="0" w:line="240" w:lineRule="auto"/>
-      </w:pPr>
-      <w:r>
-        <w:t xml:space="preserve"> </w:t>
-      </w:r>
-      <w:r>
-        <w:tab/>
-        <w:t>| end ;</w:t>
-      </w:r>
-    </w:p>
-    <w:p>
-      <w:pPr>
-        <w:pStyle w:val="ListParagraph"/>
-        <w:numPr>
-          <w:ilvl w:val="0"/>
-          <w:numId w:val="1"/>
-        </w:numPr>
-        <w:spacing w:after="0" w:line="240" w:lineRule="auto"/>
-      </w:pPr>
-      <w:r>
-        <w:t xml:space="preserve"> </w:t>
-      </w:r>
-      <w:r>
-        <w:tab/>
-        <w:t>| id assign DBLVAL ;</w:t>
-      </w:r>
-    </w:p>
-    <w:p>
-      <w:pPr>
-        <w:pStyle w:val="ListParagraph"/>
-        <w:numPr>
-          <w:ilvl w:val="0"/>
-          <w:numId w:val="1"/>
-        </w:numPr>
-        <w:spacing w:after="0" w:line="240" w:lineRule="auto"/>
-      </w:pPr>
-      <w:r>
-        <w:t>STR</w:t>
-      </w:r>
-      <w:r>
         <w:t>VAL -&gt; string</w:t>
       </w:r>
     </w:p>
@@ -520,7 +558,15 @@
         <w:spacing w:after="0" w:line="240" w:lineRule="auto"/>
       </w:pPr>
       <w:r>
-        <w:t xml:space="preserve">MULTERM -&gt; dbl </w:t>
+        <w:t xml:space="preserve">MULTERM -&gt; </w:t>
+      </w:r>
+      <w:proofErr w:type="spellStart"/>
+      <w:r>
+        <w:t>dbl</w:t>
+      </w:r>
+      <w:proofErr w:type="spellEnd"/>
+      <w:r>
+        <w:t xml:space="preserve"> </w:t>
       </w:r>
     </w:p>
     <w:p>
@@ -614,7 +660,15 @@
         <w:spacing w:after="0" w:line="240" w:lineRule="auto"/>
       </w:pPr>
       <w:r>
-        <w:t xml:space="preserve">MULOP -&gt; mul </w:t>
+        <w:t xml:space="preserve">MULOP -&gt; </w:t>
+      </w:r>
+      <w:proofErr w:type="spellStart"/>
+      <w:r>
+        <w:t>mul</w:t>
+      </w:r>
+      <w:proofErr w:type="spellEnd"/>
+      <w:r>
+        <w:t xml:space="preserve"> </w:t>
       </w:r>
     </w:p>
     <w:p>
@@ -674,76 +728,101 @@
         <w:spacing w:after="0" w:line="240" w:lineRule="auto"/>
       </w:pPr>
       <w:r>
-        <w:t>BOOLOP -&gt; lt</w:t>
-      </w:r>
-    </w:p>
-    <w:p>
-      <w:pPr>
-        <w:pStyle w:val="ListParagraph"/>
-        <w:numPr>
-          <w:ilvl w:val="0"/>
-          <w:numId w:val="1"/>
-        </w:numPr>
-        <w:spacing w:after="0" w:line="240" w:lineRule="auto"/>
-      </w:pPr>
-      <w:r>
-        <w:t xml:space="preserve"> </w:t>
-      </w:r>
-      <w:r>
-        <w:tab/>
-        <w:t>| gt</w:t>
-      </w:r>
-    </w:p>
-    <w:p>
-      <w:pPr>
-        <w:pStyle w:val="ListParagraph"/>
-        <w:numPr>
-          <w:ilvl w:val="0"/>
-          <w:numId w:val="1"/>
-        </w:numPr>
-        <w:spacing w:after="0" w:line="240" w:lineRule="auto"/>
-      </w:pPr>
-      <w:r>
-        <w:t xml:space="preserve"> </w:t>
-      </w:r>
-      <w:r>
-        <w:tab/>
-        <w:t>| eq</w:t>
-      </w:r>
-    </w:p>
-    <w:p>
-      <w:pPr>
-        <w:pStyle w:val="ListParagraph"/>
-        <w:numPr>
-          <w:ilvl w:val="0"/>
-          <w:numId w:val="1"/>
-        </w:numPr>
-        <w:spacing w:after="0" w:line="240" w:lineRule="auto"/>
-      </w:pPr>
-      <w:r>
-        <w:t xml:space="preserve"> </w:t>
-      </w:r>
-      <w:r>
-        <w:tab/>
-        <w:t>| lte</w:t>
-      </w:r>
-    </w:p>
-    <w:p>
-      <w:pPr>
-        <w:pStyle w:val="ListParagraph"/>
-        <w:numPr>
-          <w:ilvl w:val="0"/>
-          <w:numId w:val="1"/>
-        </w:numPr>
-        <w:spacing w:after="0" w:line="240" w:lineRule="auto"/>
-      </w:pPr>
-      <w:r>
-        <w:t xml:space="preserve"> </w:t>
-      </w:r>
-      <w:r>
-        <w:tab/>
-        <w:t>| gte</w:t>
-      </w:r>
+        <w:t xml:space="preserve">BOOLOP -&gt; </w:t>
+      </w:r>
+      <w:proofErr w:type="spellStart"/>
+      <w:r>
+        <w:t>lt</w:t>
+      </w:r>
+      <w:proofErr w:type="spellEnd"/>
+    </w:p>
+    <w:p>
+      <w:pPr>
+        <w:pStyle w:val="ListParagraph"/>
+        <w:numPr>
+          <w:ilvl w:val="0"/>
+          <w:numId w:val="1"/>
+        </w:numPr>
+        <w:spacing w:after="0" w:line="240" w:lineRule="auto"/>
+      </w:pPr>
+      <w:r>
+        <w:t xml:space="preserve"> </w:t>
+      </w:r>
+      <w:r>
+        <w:tab/>
+        <w:t xml:space="preserve">| </w:t>
+      </w:r>
+      <w:proofErr w:type="spellStart"/>
+      <w:r>
+        <w:t>gt</w:t>
+      </w:r>
+      <w:proofErr w:type="spellEnd"/>
+    </w:p>
+    <w:p>
+      <w:pPr>
+        <w:pStyle w:val="ListParagraph"/>
+        <w:numPr>
+          <w:ilvl w:val="0"/>
+          <w:numId w:val="1"/>
+        </w:numPr>
+        <w:spacing w:after="0" w:line="240" w:lineRule="auto"/>
+      </w:pPr>
+      <w:r>
+        <w:t xml:space="preserve"> </w:t>
+      </w:r>
+      <w:r>
+        <w:tab/>
+        <w:t xml:space="preserve">| </w:t>
+      </w:r>
+      <w:proofErr w:type="spellStart"/>
+      <w:r>
+        <w:t>eq</w:t>
+      </w:r>
+      <w:proofErr w:type="spellEnd"/>
+    </w:p>
+    <w:p>
+      <w:pPr>
+        <w:pStyle w:val="ListParagraph"/>
+        <w:numPr>
+          <w:ilvl w:val="0"/>
+          <w:numId w:val="1"/>
+        </w:numPr>
+        <w:spacing w:after="0" w:line="240" w:lineRule="auto"/>
+      </w:pPr>
+      <w:r>
+        <w:t xml:space="preserve"> </w:t>
+      </w:r>
+      <w:r>
+        <w:tab/>
+        <w:t xml:space="preserve">| </w:t>
+      </w:r>
+      <w:proofErr w:type="spellStart"/>
+      <w:r>
+        <w:t>lte</w:t>
+      </w:r>
+      <w:proofErr w:type="spellEnd"/>
+    </w:p>
+    <w:p>
+      <w:pPr>
+        <w:pStyle w:val="ListParagraph"/>
+        <w:numPr>
+          <w:ilvl w:val="0"/>
+          <w:numId w:val="1"/>
+        </w:numPr>
+        <w:spacing w:after="0" w:line="240" w:lineRule="auto"/>
+      </w:pPr>
+      <w:r>
+        <w:t xml:space="preserve"> </w:t>
+      </w:r>
+      <w:r>
+        <w:tab/>
+        <w:t xml:space="preserve">| </w:t>
+      </w:r>
+      <w:proofErr w:type="spellStart"/>
+      <w:r>
+        <w:t>gte</w:t>
+      </w:r>
+      <w:proofErr w:type="spellEnd"/>
       <w:r>
         <w:br/>
       </w:r>
@@ -768,11 +847,21 @@
       </w:r>
     </w:p>
     <w:p>
+      <w:proofErr w:type="spellStart"/>
       <w:r>
         <w:t>Frogger</w:t>
       </w:r>
-      <w:r>
-        <w:t xml:space="preserve"> offers in-line obfuscation if the programmer should choose to further confuse herself/himself. Including the first line (not LINE) of source code as strictly an even number of tildes(~) followed by a carriage return will trigger the de-obfuscator. Note: 0 is considered an even number so if the first character in the source code is a carriage return, the de-obfuscator will run. </w:t>
+      <w:proofErr w:type="spellEnd"/>
+      <w:r>
+        <w:t xml:space="preserve"> offers in-line obfuscation if the programmer should choose to further confuse herself/himself. Including the first line (not LINE) of source code as strictly an even number of </w:t>
+      </w:r>
+      <w:proofErr w:type="gramStart"/>
+      <w:r>
+        <w:t>tildes(</w:t>
+      </w:r>
+      <w:proofErr w:type="gramEnd"/>
+      <w:r>
+        <w:t xml:space="preserve">~) followed by a carriage return will trigger the de-obfuscator. Note: 0 is considered an even number so if the first character in the source code is a carriage return, the de-obfuscator will run. </w:t>
       </w:r>
     </w:p>
     <w:p>
@@ -806,8 +895,13 @@
       </w:r>
       <w:r>
         <w:br/>
-        <w:t>Non-Obfuscated Examples:</w:t>
-      </w:r>
+        <w:t>Non-Obfuscated Examples</w:t>
+      </w:r>
+      <w:proofErr w:type="gramStart"/>
+      <w:r>
+        <w:t>:</w:t>
+      </w:r>
+      <w:proofErr w:type="gramEnd"/>
       <w:r>
         <w:br/>
         <w:t>~&lt;\n&gt; (odd number of tildes)</w:t>
@@ -826,11 +920,50 @@
         <w:t>Obfuscatio</w:t>
       </w:r>
       <w:r>
-        <w:t>n is as follows:</w:t>
-      </w:r>
+        <w:t>n is as follows</w:t>
+      </w:r>
+      <w:proofErr w:type="gramStart"/>
+      <w:r>
+        <w:t>:</w:t>
+      </w:r>
+      <w:proofErr w:type="gramEnd"/>
       <w:r>
         <w:br/>
-        <w:t>Each character within identifiers should be ascii incremented based on the number of identifiers occurring prior in the source code. Similarly for each keyword but based on the number of keywords previously occurring. The de-obfuscator will decrement by these counters. Valid symbols are restricted to alphanumeric and the underscore and are incremented in order of ascii value, so order is 0-9A-Z_a-z. Then if a variable named x_Dbl is to be used and 6 identifiers have been used between the start of file and the current location, x_Dbl should be represented (+7) as 4gKis.</w:t>
+        <w:t xml:space="preserve">Each character within identifiers should be </w:t>
+      </w:r>
+      <w:proofErr w:type="spellStart"/>
+      <w:r>
+        <w:t>ascii</w:t>
+      </w:r>
+      <w:proofErr w:type="spellEnd"/>
+      <w:r>
+        <w:t xml:space="preserve"> incremented based on the number of identifiers occurring prior in the source code. Similarly for each keyword but based on the number of keywords previously occurring. The de-obfuscator will decrement by these counters. Valid symbols are restricted to alphanumeric and the underscore and are incremented in order of </w:t>
+      </w:r>
+      <w:proofErr w:type="spellStart"/>
+      <w:proofErr w:type="gramStart"/>
+      <w:r>
+        <w:t>ascii</w:t>
+      </w:r>
+      <w:proofErr w:type="spellEnd"/>
+      <w:proofErr w:type="gramEnd"/>
+      <w:r>
+        <w:t xml:space="preserve"> value, so order is 0-9A-Z_a-z. Then if a variable named </w:t>
+      </w:r>
+      <w:proofErr w:type="spellStart"/>
+      <w:r>
+        <w:t>x_Dbl</w:t>
+      </w:r>
+      <w:proofErr w:type="spellEnd"/>
+      <w:r>
+        <w:t xml:space="preserve"> is to be used and 6 identifiers have been used between the start of file and the current location, </w:t>
+      </w:r>
+      <w:proofErr w:type="spellStart"/>
+      <w:r>
+        <w:t>x_Dbl</w:t>
+      </w:r>
+      <w:proofErr w:type="spellEnd"/>
+      <w:r>
+        <w:t xml:space="preserve"> should be represented (+7) as 4gKis.</w:t>
       </w:r>
     </w:p>
     <w:sectPr>

</xml_diff>

<commit_message>
Updated Line to Stmt
</commit_message>
<xml_diff>
--- a/Frogger Support Files/Language Definition.docx
+++ b/Frogger Support Files/Language Definition.docx
@@ -241,13 +241,25 @@
         <w:t xml:space="preserve">PROCESSING ORDER: </w:t>
       </w:r>
       <w:r>
-        <w:t xml:space="preserve">Notice that each LINE </w:t>
-      </w:r>
-      <w:r>
-        <w:t xml:space="preserve">(from the CFG below) </w:t>
-      </w:r>
-      <w:r>
-        <w:t xml:space="preserve">is semicolon terminated. Each LINE is associated with its corresponding LINE number (starting at 0 and incremented by 1 until the end of file). </w:t>
+        <w:t xml:space="preserve">Each </w:t>
+      </w:r>
+      <w:r>
+        <w:t xml:space="preserve">STMT and IFSTMT </w:t>
+      </w:r>
+      <w:r>
+        <w:t xml:space="preserve">is associated with </w:t>
+      </w:r>
+      <w:r>
+        <w:t>a line</w:t>
+      </w:r>
+      <w:r>
+        <w:t xml:space="preserve"> number (starting at 0 and incremented by 1 until the end of file</w:t>
+      </w:r>
+      <w:r>
+        <w:t xml:space="preserve"> linearly</w:t>
+      </w:r>
+      <w:r>
+        <w:t xml:space="preserve">). </w:t>
       </w:r>
       <w:proofErr w:type="spellStart"/>
       <w:r>
@@ -261,7 +273,19 @@
         <w:t xml:space="preserve">is not a linear language; that is, lines of code are not </w:t>
       </w:r>
       <w:r>
-        <w:t>processed top to bottom. Instead, at the end of each LINE, control is passed to the LINE corresponding to the number obtained by the following process</w:t>
+        <w:t xml:space="preserve">processed top to bottom. Instead, at the end of each </w:t>
+      </w:r>
+      <w:r>
+        <w:t>statement</w:t>
+      </w:r>
+      <w:r>
+        <w:t xml:space="preserve">, control is passed to the </w:t>
+      </w:r>
+      <w:r>
+        <w:t>statement</w:t>
+      </w:r>
+      <w:r>
+        <w:t xml:space="preserve"> corresponding to the number obtained by the following process</w:t>
       </w:r>
       <w:proofErr w:type="gramStart"/>
       <w:r>
@@ -278,7 +302,10 @@
       </w:r>
       <w:proofErr w:type="spellEnd"/>
       <w:r>
-        <w:t xml:space="preserve"> codes for the current LINE</w:t>
+        <w:t xml:space="preserve"> codes for the current </w:t>
+      </w:r>
+      <w:r>
+        <w:t>STMT</w:t>
       </w:r>
       <w:r>
         <w:t xml:space="preserve"> (excepting extraneous </w:t>
@@ -295,7 +322,13 @@
         <w:t>)</w:t>
       </w:r>
       <w:r>
-        <w:t xml:space="preserve">, mod this number by the total number of LINEs in the source program. (Note </w:t>
+        <w:t xml:space="preserve">, mod this number by the total number of </w:t>
+      </w:r>
+      <w:r>
+        <w:t>statement</w:t>
+      </w:r>
+      <w:r>
+        <w:t xml:space="preserve">s in the source program. (Note </w:t>
       </w:r>
       <w:proofErr w:type="spellStart"/>
       <w:proofErr w:type="gramStart"/>
@@ -308,7 +341,13 @@
         <w:t xml:space="preserve"> values for comment characters are ignored because comments </w:t>
       </w:r>
       <w:r>
-        <w:t>do not carry over into the CFG. Note also that conditional structures themselves are not included because the LINEs are structures under the conditional structure.)</w:t>
+        <w:t xml:space="preserve">do not carry over into the CFG. Note also that conditional structures themselves are not included because the </w:t>
+      </w:r>
+      <w:r>
+        <w:t>STMT</w:t>
+      </w:r>
+      <w:r>
+        <w:t>s are structures under the conditional structure.)</w:t>
       </w:r>
     </w:p>
     <w:p>
@@ -338,50 +377,123 @@
         <w:spacing w:after="0" w:line="240" w:lineRule="auto"/>
       </w:pPr>
       <w:r>
-        <w:t>PROG -&gt; STMTS</w:t>
-      </w:r>
-    </w:p>
-    <w:p>
-      <w:pPr>
-        <w:pStyle w:val="ListParagraph"/>
-        <w:numPr>
-          <w:ilvl w:val="0"/>
-          <w:numId w:val="1"/>
-        </w:numPr>
-        <w:spacing w:after="0" w:line="240" w:lineRule="auto"/>
-      </w:pPr>
-      <w:r>
-        <w:t>STMTS -&gt; STMT STMTS</w:t>
-      </w:r>
-    </w:p>
-    <w:p>
-      <w:pPr>
-        <w:pStyle w:val="ListParagraph"/>
-        <w:numPr>
-          <w:ilvl w:val="0"/>
-          <w:numId w:val="1"/>
-        </w:numPr>
-        <w:spacing w:after="0" w:line="240" w:lineRule="auto"/>
-      </w:pPr>
-      <w:r>
-        <w:t>STMT -&gt; if ( BOOLEXP ) LINE else LINE</w:t>
-      </w:r>
-    </w:p>
-    <w:p>
-      <w:pPr>
-        <w:pStyle w:val="ListParagraph"/>
-        <w:numPr>
-          <w:ilvl w:val="0"/>
-          <w:numId w:val="1"/>
-        </w:numPr>
-        <w:spacing w:after="0" w:line="240" w:lineRule="auto"/>
-      </w:pPr>
-      <w:r>
-        <w:t xml:space="preserve"> </w:t>
-      </w:r>
-      <w:r>
-        <w:tab/>
-        <w:t>| LINE</w:t>
+        <w:t xml:space="preserve">PROG -&gt; </w:t>
+      </w:r>
+      <w:r>
+        <w:t>IF</w:t>
+      </w:r>
+      <w:r>
+        <w:t xml:space="preserve">STMT </w:t>
+      </w:r>
+      <w:r>
+        <w:t>STMTS</w:t>
+      </w:r>
+    </w:p>
+    <w:p>
+      <w:pPr>
+        <w:pStyle w:val="ListParagraph"/>
+        <w:numPr>
+          <w:ilvl w:val="0"/>
+          <w:numId w:val="1"/>
+        </w:numPr>
+        <w:spacing w:after="0" w:line="240" w:lineRule="auto"/>
+      </w:pPr>
+      <w:r>
+        <w:t xml:space="preserve"> </w:t>
+      </w:r>
+      <w:r>
+        <w:tab/>
+        <w:t xml:space="preserve">| </w:t>
+      </w:r>
+      <w:r>
+        <w:t>STMT</w:t>
+      </w:r>
+      <w:r>
+        <w:t xml:space="preserve"> STMTS</w:t>
+      </w:r>
+    </w:p>
+    <w:p>
+      <w:pPr>
+        <w:pStyle w:val="ListParagraph"/>
+        <w:numPr>
+          <w:ilvl w:val="0"/>
+          <w:numId w:val="1"/>
+        </w:numPr>
+        <w:spacing w:after="0" w:line="240" w:lineRule="auto"/>
+      </w:pPr>
+      <w:r>
+        <w:t xml:space="preserve">STMTS -&gt; </w:t>
+      </w:r>
+      <w:r>
+        <w:t>IFSTMT</w:t>
+      </w:r>
+      <w:r>
+        <w:t xml:space="preserve"> STMTS</w:t>
+      </w:r>
+    </w:p>
+    <w:p>
+      <w:pPr>
+        <w:pStyle w:val="ListParagraph"/>
+        <w:numPr>
+          <w:ilvl w:val="0"/>
+          <w:numId w:val="1"/>
+        </w:numPr>
+        <w:spacing w:after="0" w:line="240" w:lineRule="auto"/>
+      </w:pPr>
+      <w:r>
+        <w:t xml:space="preserve"> </w:t>
+      </w:r>
+      <w:r>
+        <w:tab/>
+        <w:t xml:space="preserve">| </w:t>
+      </w:r>
+      <w:r>
+        <w:t>STMT</w:t>
+      </w:r>
+      <w:r>
+        <w:t xml:space="preserve"> STMTS</w:t>
+      </w:r>
+    </w:p>
+    <w:p>
+      <w:pPr>
+        <w:pStyle w:val="ListParagraph"/>
+        <w:numPr>
+          <w:ilvl w:val="0"/>
+          <w:numId w:val="1"/>
+        </w:numPr>
+        <w:spacing w:after="0" w:line="240" w:lineRule="auto"/>
+      </w:pPr>
+      <w:r>
+        <w:t xml:space="preserve"> </w:t>
+      </w:r>
+      <w:r>
+        <w:tab/>
+        <w:t>|</w:t>
+      </w:r>
+    </w:p>
+    <w:p>
+      <w:pPr>
+        <w:pStyle w:val="ListParagraph"/>
+        <w:numPr>
+          <w:ilvl w:val="0"/>
+          <w:numId w:val="1"/>
+        </w:numPr>
+        <w:spacing w:after="0" w:line="240" w:lineRule="auto"/>
+      </w:pPr>
+      <w:r>
+        <w:t>IF</w:t>
+      </w:r>
+      <w:r>
+        <w:t xml:space="preserve">STMT -&gt; if ( BOOLEXP ) </w:t>
+      </w:r>
+      <w:r>
+        <w:t>STMT</w:t>
+      </w:r>
+      <w:r>
+        <w:t xml:space="preserve"> else </w:t>
+      </w:r>
+      <w:r>
+        <w:t>STMT</w:t>
       </w:r>
     </w:p>
     <w:p>
@@ -395,24 +507,27 @@
       </w:pPr>
       <w:r>
         <w:t xml:space="preserve">BOOLEXP -&gt; </w:t>
+      </w:r>
+      <w:r>
+        <w:t>DBLVAL BOOLOPS DBLVAL</w:t>
+      </w:r>
+    </w:p>
+    <w:p>
+      <w:pPr>
+        <w:pStyle w:val="ListParagraph"/>
+        <w:numPr>
+          <w:ilvl w:val="0"/>
+          <w:numId w:val="1"/>
+        </w:numPr>
+        <w:spacing w:after="0" w:line="240" w:lineRule="auto"/>
+      </w:pPr>
+      <w:r>
+        <w:t>STMT</w:t>
       </w:r>
       <w:bookmarkStart w:id="0" w:name="_GoBack"/>
       <w:bookmarkEnd w:id="0"/>
       <w:r>
-        <w:t>DBLVAL BOOLOPS DBLVAL</w:t>
-      </w:r>
-    </w:p>
-    <w:p>
-      <w:pPr>
-        <w:pStyle w:val="ListParagraph"/>
-        <w:numPr>
-          <w:ilvl w:val="0"/>
-          <w:numId w:val="1"/>
-        </w:numPr>
-        <w:spacing w:after="0" w:line="240" w:lineRule="auto"/>
-      </w:pPr>
-      <w:r>
-        <w:t xml:space="preserve">LINE -&gt; display ( </w:t>
+        <w:t xml:space="preserve"> -&gt; display ( </w:t>
       </w:r>
       <w:r>
         <w:t>STR</w:t>

</xml_diff>

<commit_message>
Fixed minor Line to Stmt error
</commit_message>
<xml_diff>
--- a/Frogger Support Files/Language Definition.docx
+++ b/Frogger Support Files/Language Definition.docx
@@ -524,8 +524,6 @@
       <w:r>
         <w:t>STMT</w:t>
       </w:r>
-      <w:bookmarkStart w:id="0" w:name="_GoBack"/>
-      <w:bookmarkEnd w:id="0"/>
       <w:r>
         <w:t xml:space="preserve"> -&gt; display ( </w:t>
       </w:r>
@@ -968,15 +966,12 @@
       </w:r>
       <w:proofErr w:type="spellEnd"/>
       <w:r>
-        <w:t xml:space="preserve"> offers in-line obfuscation if the programmer should choose to further confuse herself/himself. Including the first line (not LINE) of source code as strictly an even number of </w:t>
-      </w:r>
-      <w:proofErr w:type="gramStart"/>
-      <w:r>
-        <w:t>tildes(</w:t>
-      </w:r>
-      <w:proofErr w:type="gramEnd"/>
-      <w:r>
-        <w:t xml:space="preserve">~) followed by a carriage return will trigger the de-obfuscator. Note: 0 is considered an even number so if the first character in the source code is a carriage return, the de-obfuscator will run. </w:t>
+        <w:t xml:space="preserve"> offers in-line obfuscation if the programmer should choose to further confuse herself/himself. Including the first line </w:t>
+      </w:r>
+      <w:bookmarkStart w:id="0" w:name="_GoBack"/>
+      <w:bookmarkEnd w:id="0"/>
+      <w:r>
+        <w:t xml:space="preserve">of source code as strictly an even number of tildes(~) followed by a carriage return will trigger the de-obfuscator. Note: 0 is considered an even number so if the first character in the source code is a carriage return, the de-obfuscator will run. </w:t>
       </w:r>
     </w:p>
     <w:p>

</xml_diff>

<commit_message>
Fixed not operator bug and if fall through
</commit_message>
<xml_diff>
--- a/Frogger Support Files/Language Definition.docx
+++ b/Frogger Support Files/Language Definition.docx
@@ -509,7 +509,27 @@
         <w:t xml:space="preserve">BOOLEXP -&gt; </w:t>
       </w:r>
       <w:r>
-        <w:t>DBLVAL BOOLOPS DBLVAL</w:t>
+        <w:t>DBLVAL BOOLOP</w:t>
+      </w:r>
+      <w:r>
+        <w:t xml:space="preserve"> DBLVAL</w:t>
+      </w:r>
+    </w:p>
+    <w:p>
+      <w:pPr>
+        <w:pStyle w:val="ListParagraph"/>
+        <w:numPr>
+          <w:ilvl w:val="0"/>
+          <w:numId w:val="1"/>
+        </w:numPr>
+        <w:spacing w:after="0" w:line="240" w:lineRule="auto"/>
+      </w:pPr>
+      <w:r>
+        <w:t xml:space="preserve"> </w:t>
+      </w:r>
+      <w:r>
+        <w:tab/>
+        <w:t>| DBLVAL not BOOLOP DBLVAL</w:t>
       </w:r>
     </w:p>
     <w:p>
@@ -762,6 +782,8 @@
         <w:tab/>
         <w:t>| sub</w:t>
       </w:r>
+      <w:bookmarkStart w:id="0" w:name="_GoBack"/>
+      <w:bookmarkEnd w:id="0"/>
     </w:p>
     <w:p>
       <w:pPr>
@@ -799,36 +821,6 @@
       <w:r>
         <w:tab/>
         <w:t>| div</w:t>
-      </w:r>
-    </w:p>
-    <w:p>
-      <w:pPr>
-        <w:pStyle w:val="ListParagraph"/>
-        <w:numPr>
-          <w:ilvl w:val="0"/>
-          <w:numId w:val="1"/>
-        </w:numPr>
-        <w:spacing w:after="0" w:line="240" w:lineRule="auto"/>
-      </w:pPr>
-      <w:r>
-        <w:t>BOOLOPS -&gt; BOOLOP</w:t>
-      </w:r>
-    </w:p>
-    <w:p>
-      <w:pPr>
-        <w:pStyle w:val="ListParagraph"/>
-        <w:numPr>
-          <w:ilvl w:val="0"/>
-          <w:numId w:val="1"/>
-        </w:numPr>
-        <w:spacing w:after="0" w:line="240" w:lineRule="auto"/>
-      </w:pPr>
-      <w:r>
-        <w:t xml:space="preserve"> </w:t>
-      </w:r>
-      <w:r>
-        <w:tab/>
-        <w:t>| not BOOLOP</w:t>
       </w:r>
     </w:p>
     <w:p>
@@ -966,12 +958,7 @@
       </w:r>
       <w:proofErr w:type="spellEnd"/>
       <w:r>
-        <w:t xml:space="preserve"> offers in-line obfuscation if the programmer should choose to further confuse herself/himself. Including the first line </w:t>
-      </w:r>
-      <w:bookmarkStart w:id="0" w:name="_GoBack"/>
-      <w:bookmarkEnd w:id="0"/>
-      <w:r>
-        <w:t xml:space="preserve">of source code as strictly an even number of tildes(~) followed by a carriage return will trigger the de-obfuscator. Note: 0 is considered an even number so if the first character in the source code is a carriage return, the de-obfuscator will run. </w:t>
+        <w:t xml:space="preserve"> offers in-line obfuscation if the programmer should choose to further confuse herself/himself. Including the first line of source code as strictly an even number of tildes(~) followed by a carriage return will trigger the de-obfuscator. Note: 0 is considered an even number so if the first character in the source code is a carriage return, the de-obfuscator will run. </w:t>
       </w:r>
     </w:p>
     <w:p>

</xml_diff>

<commit_message>
Added 'then' keyword to if structure
</commit_message>
<xml_diff>
--- a/Frogger Support Files/Language Definition.docx
+++ b/Frogger Support Files/Language Definition.docx
@@ -3,13 +3,8 @@
 <w:document xmlns:wpc="http://schemas.microsoft.com/office/word/2010/wordprocessingCanvas" xmlns:mc="http://schemas.openxmlformats.org/markup-compatibility/2006" xmlns:o="urn:schemas-microsoft-com:office:office" xmlns:r="http://schemas.openxmlformats.org/officeDocument/2006/relationships" xmlns:m="http://schemas.openxmlformats.org/officeDocument/2006/math" xmlns:v="urn:schemas-microsoft-com:vml" xmlns:wp14="http://schemas.microsoft.com/office/word/2010/wordprocessingDrawing" xmlns:wp="http://schemas.openxmlformats.org/drawingml/2006/wordprocessingDrawing" xmlns:w10="urn:schemas-microsoft-com:office:word" xmlns:w="http://schemas.openxmlformats.org/wordprocessingml/2006/main" xmlns:w14="http://schemas.microsoft.com/office/word/2010/wordml" xmlns:w15="http://schemas.microsoft.com/office/word/2012/wordml" xmlns:wpg="http://schemas.microsoft.com/office/word/2010/wordprocessingGroup" xmlns:wpi="http://schemas.microsoft.com/office/word/2010/wordprocessingInk" xmlns:wne="http://schemas.microsoft.com/office/word/2006/wordml" xmlns:wps="http://schemas.microsoft.com/office/word/2010/wordprocessingShape" mc:Ignorable="w14 w15 wp14">
   <w:body>
     <w:p>
-      <w:proofErr w:type="spellStart"/>
-      <w:r>
-        <w:t>Frogger</w:t>
-      </w:r>
-      <w:proofErr w:type="spellEnd"/>
-      <w:r>
-        <w:t xml:space="preserve"> Language Definition.</w:t>
+      <w:r>
+        <w:t>Frogger Language Definition.</w:t>
       </w:r>
     </w:p>
     <w:p>
@@ -32,31 +27,7 @@
         <w:t>Variable identifiers are alphanumeric with underscores starting with an alpha character. So, v</w:t>
       </w:r>
       <w:r>
-        <w:t>alid variable names (identifiers) follow the regex [a-</w:t>
-      </w:r>
-      <w:proofErr w:type="spellStart"/>
-      <w:r>
-        <w:t>zA</w:t>
-      </w:r>
-      <w:proofErr w:type="spellEnd"/>
-      <w:r>
-        <w:t>-Z</w:t>
-      </w:r>
-      <w:proofErr w:type="gramStart"/>
-      <w:r>
-        <w:t>][</w:t>
-      </w:r>
-      <w:proofErr w:type="gramEnd"/>
-      <w:r>
-        <w:t>a-</w:t>
-      </w:r>
-      <w:proofErr w:type="spellStart"/>
-      <w:r>
-        <w:t>zA</w:t>
-      </w:r>
-      <w:proofErr w:type="spellEnd"/>
-      <w:r>
-        <w:t>-Z_]*, so</w:t>
+        <w:t>alid variable names (identifiers) follow the regex [a-zA-Z][a-zA-Z_]*, so</w:t>
       </w:r>
       <w:r>
         <w:t xml:space="preserve"> numerical</w:t>
@@ -73,15 +44,7 @@
         <w:t xml:space="preserve">BUILT-IN COMMANDS: </w:t>
       </w:r>
       <w:r>
-        <w:t xml:space="preserve">The </w:t>
-      </w:r>
-      <w:proofErr w:type="gramStart"/>
-      <w:r>
-        <w:t>retrieve(</w:t>
-      </w:r>
-      <w:proofErr w:type="gramEnd"/>
-      <w:r>
-        <w:t xml:space="preserve">) command obtains a double value from the user and can be used anywhere that a double is allowed. </w:t>
+        <w:t xml:space="preserve">The retrieve() command obtains a double value from the user and can be used anywhere that a double is allowed. </w:t>
       </w:r>
     </w:p>
     <w:p>
@@ -208,6 +171,9 @@
         <w:t xml:space="preserve">, if, </w:t>
       </w:r>
       <w:r>
+        <w:t xml:space="preserve">then, </w:t>
+      </w:r>
+      <w:r>
         <w:t>and e</w:t>
       </w:r>
       <w:r>
@@ -261,13 +227,8 @@
       <w:r>
         <w:t xml:space="preserve">). </w:t>
       </w:r>
-      <w:proofErr w:type="spellStart"/>
-      <w:r>
-        <w:t>Frogger</w:t>
-      </w:r>
-      <w:proofErr w:type="spellEnd"/>
-      <w:r>
-        <w:t xml:space="preserve"> </w:t>
+      <w:r>
+        <w:t xml:space="preserve">Frogger </w:t>
       </w:r>
       <w:r>
         <w:t xml:space="preserve">is not a linear language; that is, lines of code are not </w:t>
@@ -285,36 +246,18 @@
         <w:t>statement</w:t>
       </w:r>
       <w:r>
-        <w:t xml:space="preserve"> corresponding to the number obtained by the following process</w:t>
-      </w:r>
-      <w:proofErr w:type="gramStart"/>
-      <w:r>
-        <w:t>:</w:t>
-      </w:r>
-      <w:proofErr w:type="gramEnd"/>
+        <w:t xml:space="preserve"> corresponding to the number obtained by the following process:</w:t>
+      </w:r>
       <w:r>
         <w:br/>
-        <w:t xml:space="preserve">Add up all the printable characters’ </w:t>
-      </w:r>
-      <w:proofErr w:type="spellStart"/>
-      <w:r>
-        <w:t>ascii</w:t>
-      </w:r>
-      <w:proofErr w:type="spellEnd"/>
-      <w:r>
-        <w:t xml:space="preserve"> codes for the current </w:t>
+        <w:t xml:space="preserve">Add up all the printable characters’ ascii codes for the current </w:t>
       </w:r>
       <w:r>
         <w:t>STMT</w:t>
       </w:r>
       <w:r>
-        <w:t xml:space="preserve"> (excepting extraneous </w:t>
-      </w:r>
-      <w:proofErr w:type="spellStart"/>
-      <w:r>
-        <w:t>parens</w:t>
-      </w:r>
-      <w:proofErr w:type="spellEnd"/>
+        <w:t xml:space="preserve"> (excepting extraneous parens</w:t>
+      </w:r>
       <w:r>
         <w:t xml:space="preserve"> and subsequent spaces within string literals</w:t>
       </w:r>
@@ -328,17 +271,7 @@
         <w:t>statement</w:t>
       </w:r>
       <w:r>
-        <w:t xml:space="preserve">s in the source program. (Note </w:t>
-      </w:r>
-      <w:proofErr w:type="spellStart"/>
-      <w:proofErr w:type="gramStart"/>
-      <w:r>
-        <w:t>ascii</w:t>
-      </w:r>
-      <w:proofErr w:type="spellEnd"/>
-      <w:proofErr w:type="gramEnd"/>
-      <w:r>
-        <w:t xml:space="preserve"> values for comment characters are ignored because comments </w:t>
+        <w:t xml:space="preserve">s in the source program. (Note ascii values for comment characters are ignored because comments </w:t>
       </w:r>
       <w:r>
         <w:t xml:space="preserve">do not carry over into the CFG. Note also that conditional structures themselves are not included because the </w:t>
@@ -484,326 +417,316 @@
         <w:t>IF</w:t>
       </w:r>
       <w:r>
-        <w:t xml:space="preserve">STMT -&gt; if ( BOOLEXP ) </w:t>
-      </w:r>
-      <w:r>
-        <w:t>STMT</w:t>
-      </w:r>
-      <w:r>
-        <w:t xml:space="preserve"> else </w:t>
-      </w:r>
-      <w:r>
-        <w:t>STMT</w:t>
-      </w:r>
-    </w:p>
-    <w:p>
-      <w:pPr>
-        <w:pStyle w:val="ListParagraph"/>
-        <w:numPr>
-          <w:ilvl w:val="0"/>
-          <w:numId w:val="1"/>
-        </w:numPr>
-        <w:spacing w:after="0" w:line="240" w:lineRule="auto"/>
-      </w:pPr>
-      <w:r>
-        <w:t xml:space="preserve">BOOLEXP -&gt; </w:t>
-      </w:r>
-      <w:r>
-        <w:t>DBLVAL BOOLOP</w:t>
-      </w:r>
-      <w:r>
-        <w:t xml:space="preserve"> DBLVAL</w:t>
-      </w:r>
-    </w:p>
-    <w:p>
-      <w:pPr>
-        <w:pStyle w:val="ListParagraph"/>
-        <w:numPr>
-          <w:ilvl w:val="0"/>
-          <w:numId w:val="1"/>
-        </w:numPr>
-        <w:spacing w:after="0" w:line="240" w:lineRule="auto"/>
-      </w:pPr>
-      <w:r>
-        <w:t xml:space="preserve"> </w:t>
-      </w:r>
-      <w:r>
-        <w:tab/>
-        <w:t>| DBLVAL not BOOLOP DBLVAL</w:t>
-      </w:r>
-    </w:p>
-    <w:p>
-      <w:pPr>
-        <w:pStyle w:val="ListParagraph"/>
-        <w:numPr>
-          <w:ilvl w:val="0"/>
-          <w:numId w:val="1"/>
-        </w:numPr>
-        <w:spacing w:after="0" w:line="240" w:lineRule="auto"/>
-      </w:pPr>
-      <w:r>
-        <w:t>STMT</w:t>
-      </w:r>
-      <w:r>
-        <w:t xml:space="preserve"> -&gt; display ( </w:t>
-      </w:r>
-      <w:r>
-        <w:t>STR</w:t>
-      </w:r>
-      <w:r>
-        <w:t>VAL );</w:t>
-      </w:r>
-    </w:p>
-    <w:p>
-      <w:pPr>
-        <w:pStyle w:val="ListParagraph"/>
-        <w:numPr>
-          <w:ilvl w:val="0"/>
-          <w:numId w:val="1"/>
-        </w:numPr>
-        <w:spacing w:after="0" w:line="240" w:lineRule="auto"/>
-      </w:pPr>
-      <w:r>
-        <w:t xml:space="preserve"> </w:t>
-      </w:r>
-      <w:r>
-        <w:tab/>
-        <w:t>| display ( DBLVAL );</w:t>
-      </w:r>
-    </w:p>
-    <w:p>
-      <w:pPr>
-        <w:pStyle w:val="ListParagraph"/>
-        <w:numPr>
-          <w:ilvl w:val="0"/>
-          <w:numId w:val="1"/>
-        </w:numPr>
-        <w:spacing w:after="0" w:line="240" w:lineRule="auto"/>
-      </w:pPr>
-      <w:r>
-        <w:t xml:space="preserve"> </w:t>
-      </w:r>
-      <w:r>
-        <w:tab/>
-        <w:t>| end ;</w:t>
-      </w:r>
-    </w:p>
-    <w:p>
-      <w:pPr>
-        <w:pStyle w:val="ListParagraph"/>
-        <w:numPr>
-          <w:ilvl w:val="0"/>
-          <w:numId w:val="1"/>
-        </w:numPr>
-        <w:spacing w:after="0" w:line="240" w:lineRule="auto"/>
-      </w:pPr>
-      <w:r>
-        <w:t xml:space="preserve"> </w:t>
-      </w:r>
-      <w:r>
-        <w:tab/>
-        <w:t>| id assign DBLVAL ;</w:t>
-      </w:r>
-    </w:p>
-    <w:p>
-      <w:pPr>
-        <w:pStyle w:val="ListParagraph"/>
-        <w:numPr>
-          <w:ilvl w:val="0"/>
-          <w:numId w:val="1"/>
-        </w:numPr>
-        <w:spacing w:after="0" w:line="240" w:lineRule="auto"/>
-      </w:pPr>
-      <w:r>
-        <w:t>STR</w:t>
-      </w:r>
-      <w:r>
-        <w:t>VAL -&gt; string</w:t>
-      </w:r>
-    </w:p>
-    <w:p>
-      <w:pPr>
-        <w:pStyle w:val="ListParagraph"/>
-        <w:numPr>
-          <w:ilvl w:val="0"/>
-          <w:numId w:val="1"/>
-        </w:numPr>
-        <w:spacing w:after="0" w:line="240" w:lineRule="auto"/>
-      </w:pPr>
-      <w:r>
-        <w:t>DBLVAL -&gt; DBLVAL ADDOP ADDTERM</w:t>
-      </w:r>
-    </w:p>
-    <w:p>
-      <w:pPr>
-        <w:pStyle w:val="ListParagraph"/>
-        <w:numPr>
-          <w:ilvl w:val="0"/>
-          <w:numId w:val="1"/>
-        </w:numPr>
-        <w:spacing w:after="0" w:line="240" w:lineRule="auto"/>
-      </w:pPr>
-      <w:r>
-        <w:t xml:space="preserve"> </w:t>
-      </w:r>
-      <w:r>
-        <w:tab/>
-        <w:t>| ADDTERM</w:t>
-      </w:r>
-    </w:p>
-    <w:p>
-      <w:pPr>
-        <w:pStyle w:val="ListParagraph"/>
-        <w:numPr>
-          <w:ilvl w:val="0"/>
-          <w:numId w:val="1"/>
-        </w:numPr>
-        <w:spacing w:after="0" w:line="240" w:lineRule="auto"/>
-      </w:pPr>
-      <w:r>
-        <w:t>ADDTERM -&gt; ADDTERM MULOP MULTERM</w:t>
-      </w:r>
-    </w:p>
-    <w:p>
-      <w:pPr>
-        <w:pStyle w:val="ListParagraph"/>
-        <w:numPr>
-          <w:ilvl w:val="0"/>
-          <w:numId w:val="1"/>
-        </w:numPr>
-        <w:spacing w:after="0" w:line="240" w:lineRule="auto"/>
-      </w:pPr>
-      <w:r>
-        <w:t xml:space="preserve"> </w:t>
-      </w:r>
-      <w:r>
-        <w:tab/>
-        <w:t>| MULTERM</w:t>
-      </w:r>
-    </w:p>
-    <w:p>
-      <w:pPr>
-        <w:pStyle w:val="ListParagraph"/>
-        <w:numPr>
-          <w:ilvl w:val="0"/>
-          <w:numId w:val="1"/>
-        </w:numPr>
-        <w:spacing w:after="0" w:line="240" w:lineRule="auto"/>
-      </w:pPr>
-      <w:r>
-        <w:t xml:space="preserve">MULTERM -&gt; </w:t>
-      </w:r>
-      <w:proofErr w:type="spellStart"/>
-      <w:r>
-        <w:t>dbl</w:t>
-      </w:r>
-      <w:proofErr w:type="spellEnd"/>
-      <w:r>
-        <w:t xml:space="preserve"> </w:t>
-      </w:r>
-    </w:p>
-    <w:p>
-      <w:pPr>
-        <w:pStyle w:val="ListParagraph"/>
-        <w:numPr>
-          <w:ilvl w:val="0"/>
-          <w:numId w:val="1"/>
-        </w:numPr>
-        <w:spacing w:after="0" w:line="240" w:lineRule="auto"/>
-      </w:pPr>
-      <w:r>
-        <w:t xml:space="preserve"> </w:t>
-      </w:r>
-      <w:r>
-        <w:tab/>
-        <w:t xml:space="preserve">| id </w:t>
-      </w:r>
-    </w:p>
-    <w:p>
-      <w:pPr>
-        <w:pStyle w:val="ListParagraph"/>
-        <w:numPr>
-          <w:ilvl w:val="0"/>
-          <w:numId w:val="1"/>
-        </w:numPr>
-        <w:spacing w:after="0" w:line="240" w:lineRule="auto"/>
-      </w:pPr>
-      <w:r>
-        <w:t xml:space="preserve"> </w:t>
-      </w:r>
-      <w:r>
-        <w:tab/>
-        <w:t>| ( DBLVAL )</w:t>
-      </w:r>
-    </w:p>
-    <w:p>
-      <w:pPr>
-        <w:pStyle w:val="ListParagraph"/>
-        <w:numPr>
-          <w:ilvl w:val="0"/>
-          <w:numId w:val="1"/>
-        </w:numPr>
-        <w:spacing w:after="0" w:line="240" w:lineRule="auto"/>
-      </w:pPr>
-      <w:r>
-        <w:t xml:space="preserve"> </w:t>
-      </w:r>
-      <w:r>
-        <w:tab/>
-        <w:t>| retrieve ( )</w:t>
-      </w:r>
-    </w:p>
-    <w:p>
-      <w:pPr>
-        <w:pStyle w:val="ListParagraph"/>
-        <w:numPr>
-          <w:ilvl w:val="0"/>
-          <w:numId w:val="1"/>
-        </w:numPr>
-        <w:spacing w:after="0" w:line="240" w:lineRule="auto"/>
-      </w:pPr>
-      <w:r>
-        <w:t xml:space="preserve">ADDOP -&gt; add </w:t>
-      </w:r>
-    </w:p>
-    <w:p>
-      <w:pPr>
-        <w:pStyle w:val="ListParagraph"/>
-        <w:numPr>
-          <w:ilvl w:val="0"/>
-          <w:numId w:val="1"/>
-        </w:numPr>
-        <w:spacing w:after="0" w:line="240" w:lineRule="auto"/>
-      </w:pPr>
-      <w:r>
-        <w:t xml:space="preserve"> </w:t>
-      </w:r>
-      <w:r>
-        <w:tab/>
-        <w:t>| sub</w:t>
+        <w:t>STMT -&gt; if ( BOOLEXP )</w:t>
+      </w:r>
+      <w:r>
+        <w:t xml:space="preserve"> then</w:t>
       </w:r>
       <w:bookmarkStart w:id="0" w:name="_GoBack"/>
       <w:bookmarkEnd w:id="0"/>
-    </w:p>
-    <w:p>
-      <w:pPr>
-        <w:pStyle w:val="ListParagraph"/>
-        <w:numPr>
-          <w:ilvl w:val="0"/>
-          <w:numId w:val="1"/>
-        </w:numPr>
-        <w:spacing w:after="0" w:line="240" w:lineRule="auto"/>
-      </w:pPr>
-      <w:r>
-        <w:t xml:space="preserve">MULOP -&gt; </w:t>
-      </w:r>
-      <w:proofErr w:type="spellStart"/>
-      <w:r>
-        <w:t>mul</w:t>
-      </w:r>
-      <w:proofErr w:type="spellEnd"/>
-      <w:r>
-        <w:t xml:space="preserve"> </w:t>
+      <w:r>
+        <w:t xml:space="preserve"> </w:t>
+      </w:r>
+      <w:r>
+        <w:t>STMT</w:t>
+      </w:r>
+      <w:r>
+        <w:t xml:space="preserve"> else </w:t>
+      </w:r>
+      <w:r>
+        <w:t>STMT</w:t>
+      </w:r>
+    </w:p>
+    <w:p>
+      <w:pPr>
+        <w:pStyle w:val="ListParagraph"/>
+        <w:numPr>
+          <w:ilvl w:val="0"/>
+          <w:numId w:val="1"/>
+        </w:numPr>
+        <w:spacing w:after="0" w:line="240" w:lineRule="auto"/>
+      </w:pPr>
+      <w:r>
+        <w:t xml:space="preserve">BOOLEXP -&gt; </w:t>
+      </w:r>
+      <w:r>
+        <w:t>DBLVAL BOOLOP</w:t>
+      </w:r>
+      <w:r>
+        <w:t xml:space="preserve"> DBLVAL</w:t>
+      </w:r>
+    </w:p>
+    <w:p>
+      <w:pPr>
+        <w:pStyle w:val="ListParagraph"/>
+        <w:numPr>
+          <w:ilvl w:val="0"/>
+          <w:numId w:val="1"/>
+        </w:numPr>
+        <w:spacing w:after="0" w:line="240" w:lineRule="auto"/>
+      </w:pPr>
+      <w:r>
+        <w:t xml:space="preserve"> </w:t>
+      </w:r>
+      <w:r>
+        <w:tab/>
+        <w:t>| DBLVAL not BOOLOP DBLVAL</w:t>
+      </w:r>
+    </w:p>
+    <w:p>
+      <w:pPr>
+        <w:pStyle w:val="ListParagraph"/>
+        <w:numPr>
+          <w:ilvl w:val="0"/>
+          <w:numId w:val="1"/>
+        </w:numPr>
+        <w:spacing w:after="0" w:line="240" w:lineRule="auto"/>
+      </w:pPr>
+      <w:r>
+        <w:t>STMT</w:t>
+      </w:r>
+      <w:r>
+        <w:t xml:space="preserve"> -&gt; display ( </w:t>
+      </w:r>
+      <w:r>
+        <w:t>STR</w:t>
+      </w:r>
+      <w:r>
+        <w:t>VAL );</w:t>
+      </w:r>
+    </w:p>
+    <w:p>
+      <w:pPr>
+        <w:pStyle w:val="ListParagraph"/>
+        <w:numPr>
+          <w:ilvl w:val="0"/>
+          <w:numId w:val="1"/>
+        </w:numPr>
+        <w:spacing w:after="0" w:line="240" w:lineRule="auto"/>
+      </w:pPr>
+      <w:r>
+        <w:t xml:space="preserve"> </w:t>
+      </w:r>
+      <w:r>
+        <w:tab/>
+        <w:t>| display ( DBLVAL );</w:t>
+      </w:r>
+    </w:p>
+    <w:p>
+      <w:pPr>
+        <w:pStyle w:val="ListParagraph"/>
+        <w:numPr>
+          <w:ilvl w:val="0"/>
+          <w:numId w:val="1"/>
+        </w:numPr>
+        <w:spacing w:after="0" w:line="240" w:lineRule="auto"/>
+      </w:pPr>
+      <w:r>
+        <w:t xml:space="preserve"> </w:t>
+      </w:r>
+      <w:r>
+        <w:tab/>
+        <w:t>| end ;</w:t>
+      </w:r>
+    </w:p>
+    <w:p>
+      <w:pPr>
+        <w:pStyle w:val="ListParagraph"/>
+        <w:numPr>
+          <w:ilvl w:val="0"/>
+          <w:numId w:val="1"/>
+        </w:numPr>
+        <w:spacing w:after="0" w:line="240" w:lineRule="auto"/>
+      </w:pPr>
+      <w:r>
+        <w:t xml:space="preserve"> </w:t>
+      </w:r>
+      <w:r>
+        <w:tab/>
+        <w:t>| id assign DBLVAL ;</w:t>
+      </w:r>
+    </w:p>
+    <w:p>
+      <w:pPr>
+        <w:pStyle w:val="ListParagraph"/>
+        <w:numPr>
+          <w:ilvl w:val="0"/>
+          <w:numId w:val="1"/>
+        </w:numPr>
+        <w:spacing w:after="0" w:line="240" w:lineRule="auto"/>
+      </w:pPr>
+      <w:r>
+        <w:t>STR</w:t>
+      </w:r>
+      <w:r>
+        <w:t>VAL -&gt; string</w:t>
+      </w:r>
+    </w:p>
+    <w:p>
+      <w:pPr>
+        <w:pStyle w:val="ListParagraph"/>
+        <w:numPr>
+          <w:ilvl w:val="0"/>
+          <w:numId w:val="1"/>
+        </w:numPr>
+        <w:spacing w:after="0" w:line="240" w:lineRule="auto"/>
+      </w:pPr>
+      <w:r>
+        <w:t>DBLVAL -&gt; DBLVAL ADDOP ADDTERM</w:t>
+      </w:r>
+    </w:p>
+    <w:p>
+      <w:pPr>
+        <w:pStyle w:val="ListParagraph"/>
+        <w:numPr>
+          <w:ilvl w:val="0"/>
+          <w:numId w:val="1"/>
+        </w:numPr>
+        <w:spacing w:after="0" w:line="240" w:lineRule="auto"/>
+      </w:pPr>
+      <w:r>
+        <w:t xml:space="preserve"> </w:t>
+      </w:r>
+      <w:r>
+        <w:tab/>
+        <w:t>| ADDTERM</w:t>
+      </w:r>
+    </w:p>
+    <w:p>
+      <w:pPr>
+        <w:pStyle w:val="ListParagraph"/>
+        <w:numPr>
+          <w:ilvl w:val="0"/>
+          <w:numId w:val="1"/>
+        </w:numPr>
+        <w:spacing w:after="0" w:line="240" w:lineRule="auto"/>
+      </w:pPr>
+      <w:r>
+        <w:t>ADDTERM -&gt; ADDTERM MULOP MULTERM</w:t>
+      </w:r>
+    </w:p>
+    <w:p>
+      <w:pPr>
+        <w:pStyle w:val="ListParagraph"/>
+        <w:numPr>
+          <w:ilvl w:val="0"/>
+          <w:numId w:val="1"/>
+        </w:numPr>
+        <w:spacing w:after="0" w:line="240" w:lineRule="auto"/>
+      </w:pPr>
+      <w:r>
+        <w:t xml:space="preserve"> </w:t>
+      </w:r>
+      <w:r>
+        <w:tab/>
+        <w:t>| MULTERM</w:t>
+      </w:r>
+    </w:p>
+    <w:p>
+      <w:pPr>
+        <w:pStyle w:val="ListParagraph"/>
+        <w:numPr>
+          <w:ilvl w:val="0"/>
+          <w:numId w:val="1"/>
+        </w:numPr>
+        <w:spacing w:after="0" w:line="240" w:lineRule="auto"/>
+      </w:pPr>
+      <w:r>
+        <w:t xml:space="preserve">MULTERM -&gt; dbl </w:t>
+      </w:r>
+    </w:p>
+    <w:p>
+      <w:pPr>
+        <w:pStyle w:val="ListParagraph"/>
+        <w:numPr>
+          <w:ilvl w:val="0"/>
+          <w:numId w:val="1"/>
+        </w:numPr>
+        <w:spacing w:after="0" w:line="240" w:lineRule="auto"/>
+      </w:pPr>
+      <w:r>
+        <w:t xml:space="preserve"> </w:t>
+      </w:r>
+      <w:r>
+        <w:tab/>
+        <w:t xml:space="preserve">| id </w:t>
+      </w:r>
+    </w:p>
+    <w:p>
+      <w:pPr>
+        <w:pStyle w:val="ListParagraph"/>
+        <w:numPr>
+          <w:ilvl w:val="0"/>
+          <w:numId w:val="1"/>
+        </w:numPr>
+        <w:spacing w:after="0" w:line="240" w:lineRule="auto"/>
+      </w:pPr>
+      <w:r>
+        <w:t xml:space="preserve"> </w:t>
+      </w:r>
+      <w:r>
+        <w:tab/>
+        <w:t>| ( DBLVAL )</w:t>
+      </w:r>
+    </w:p>
+    <w:p>
+      <w:pPr>
+        <w:pStyle w:val="ListParagraph"/>
+        <w:numPr>
+          <w:ilvl w:val="0"/>
+          <w:numId w:val="1"/>
+        </w:numPr>
+        <w:spacing w:after="0" w:line="240" w:lineRule="auto"/>
+      </w:pPr>
+      <w:r>
+        <w:t xml:space="preserve"> </w:t>
+      </w:r>
+      <w:r>
+        <w:tab/>
+        <w:t>| retrieve ( )</w:t>
+      </w:r>
+    </w:p>
+    <w:p>
+      <w:pPr>
+        <w:pStyle w:val="ListParagraph"/>
+        <w:numPr>
+          <w:ilvl w:val="0"/>
+          <w:numId w:val="1"/>
+        </w:numPr>
+        <w:spacing w:after="0" w:line="240" w:lineRule="auto"/>
+      </w:pPr>
+      <w:r>
+        <w:t xml:space="preserve">ADDOP -&gt; add </w:t>
+      </w:r>
+    </w:p>
+    <w:p>
+      <w:pPr>
+        <w:pStyle w:val="ListParagraph"/>
+        <w:numPr>
+          <w:ilvl w:val="0"/>
+          <w:numId w:val="1"/>
+        </w:numPr>
+        <w:spacing w:after="0" w:line="240" w:lineRule="auto"/>
+      </w:pPr>
+      <w:r>
+        <w:t xml:space="preserve"> </w:t>
+      </w:r>
+      <w:r>
+        <w:tab/>
+        <w:t>| sub</w:t>
+      </w:r>
+    </w:p>
+    <w:p>
+      <w:pPr>
+        <w:pStyle w:val="ListParagraph"/>
+        <w:numPr>
+          <w:ilvl w:val="0"/>
+          <w:numId w:val="1"/>
+        </w:numPr>
+        <w:spacing w:after="0" w:line="240" w:lineRule="auto"/>
+      </w:pPr>
+      <w:r>
+        <w:t xml:space="preserve">MULOP -&gt; mul </w:t>
       </w:r>
     </w:p>
     <w:p>
@@ -833,101 +756,76 @@
         <w:spacing w:after="0" w:line="240" w:lineRule="auto"/>
       </w:pPr>
       <w:r>
-        <w:t xml:space="preserve">BOOLOP -&gt; </w:t>
-      </w:r>
-      <w:proofErr w:type="spellStart"/>
-      <w:r>
-        <w:t>lt</w:t>
-      </w:r>
-      <w:proofErr w:type="spellEnd"/>
-    </w:p>
-    <w:p>
-      <w:pPr>
-        <w:pStyle w:val="ListParagraph"/>
-        <w:numPr>
-          <w:ilvl w:val="0"/>
-          <w:numId w:val="1"/>
-        </w:numPr>
-        <w:spacing w:after="0" w:line="240" w:lineRule="auto"/>
-      </w:pPr>
-      <w:r>
-        <w:t xml:space="preserve"> </w:t>
-      </w:r>
-      <w:r>
-        <w:tab/>
-        <w:t xml:space="preserve">| </w:t>
-      </w:r>
-      <w:proofErr w:type="spellStart"/>
-      <w:r>
-        <w:t>gt</w:t>
-      </w:r>
-      <w:proofErr w:type="spellEnd"/>
-    </w:p>
-    <w:p>
-      <w:pPr>
-        <w:pStyle w:val="ListParagraph"/>
-        <w:numPr>
-          <w:ilvl w:val="0"/>
-          <w:numId w:val="1"/>
-        </w:numPr>
-        <w:spacing w:after="0" w:line="240" w:lineRule="auto"/>
-      </w:pPr>
-      <w:r>
-        <w:t xml:space="preserve"> </w:t>
-      </w:r>
-      <w:r>
-        <w:tab/>
-        <w:t xml:space="preserve">| </w:t>
-      </w:r>
-      <w:proofErr w:type="spellStart"/>
-      <w:r>
-        <w:t>eq</w:t>
-      </w:r>
-      <w:proofErr w:type="spellEnd"/>
-    </w:p>
-    <w:p>
-      <w:pPr>
-        <w:pStyle w:val="ListParagraph"/>
-        <w:numPr>
-          <w:ilvl w:val="0"/>
-          <w:numId w:val="1"/>
-        </w:numPr>
-        <w:spacing w:after="0" w:line="240" w:lineRule="auto"/>
-      </w:pPr>
-      <w:r>
-        <w:t xml:space="preserve"> </w:t>
-      </w:r>
-      <w:r>
-        <w:tab/>
-        <w:t xml:space="preserve">| </w:t>
-      </w:r>
-      <w:proofErr w:type="spellStart"/>
-      <w:r>
-        <w:t>lte</w:t>
-      </w:r>
-      <w:proofErr w:type="spellEnd"/>
-    </w:p>
-    <w:p>
-      <w:pPr>
-        <w:pStyle w:val="ListParagraph"/>
-        <w:numPr>
-          <w:ilvl w:val="0"/>
-          <w:numId w:val="1"/>
-        </w:numPr>
-        <w:spacing w:after="0" w:line="240" w:lineRule="auto"/>
-      </w:pPr>
-      <w:r>
-        <w:t xml:space="preserve"> </w:t>
-      </w:r>
-      <w:r>
-        <w:tab/>
-        <w:t xml:space="preserve">| </w:t>
-      </w:r>
-      <w:proofErr w:type="spellStart"/>
-      <w:r>
-        <w:t>gte</w:t>
-      </w:r>
-      <w:proofErr w:type="spellEnd"/>
+        <w:t>BOOLOP -&gt; lt</w:t>
+      </w:r>
+    </w:p>
+    <w:p>
+      <w:pPr>
+        <w:pStyle w:val="ListParagraph"/>
+        <w:numPr>
+          <w:ilvl w:val="0"/>
+          <w:numId w:val="1"/>
+        </w:numPr>
+        <w:spacing w:after="0" w:line="240" w:lineRule="auto"/>
+      </w:pPr>
+      <w:r>
+        <w:t xml:space="preserve"> </w:t>
+      </w:r>
+      <w:r>
+        <w:tab/>
+        <w:t>| gt</w:t>
+      </w:r>
+    </w:p>
+    <w:p>
+      <w:pPr>
+        <w:pStyle w:val="ListParagraph"/>
+        <w:numPr>
+          <w:ilvl w:val="0"/>
+          <w:numId w:val="1"/>
+        </w:numPr>
+        <w:spacing w:after="0" w:line="240" w:lineRule="auto"/>
+      </w:pPr>
+      <w:r>
+        <w:t xml:space="preserve"> </w:t>
+      </w:r>
+      <w:r>
+        <w:tab/>
+        <w:t>| eq</w:t>
+      </w:r>
+    </w:p>
+    <w:p>
+      <w:pPr>
+        <w:pStyle w:val="ListParagraph"/>
+        <w:numPr>
+          <w:ilvl w:val="0"/>
+          <w:numId w:val="1"/>
+        </w:numPr>
+        <w:spacing w:after="0" w:line="240" w:lineRule="auto"/>
+      </w:pPr>
+      <w:r>
+        <w:t xml:space="preserve"> </w:t>
+      </w:r>
+      <w:r>
+        <w:tab/>
+        <w:t>| lte</w:t>
+      </w:r>
+    </w:p>
+    <w:p>
+      <w:pPr>
+        <w:pStyle w:val="ListParagraph"/>
+        <w:numPr>
+          <w:ilvl w:val="0"/>
+          <w:numId w:val="1"/>
+        </w:numPr>
+        <w:spacing w:after="0" w:line="240" w:lineRule="auto"/>
+      </w:pPr>
+      <w:r>
+        <w:t xml:space="preserve"> </w:t>
+      </w:r>
+      <w:r>
+        <w:tab/>
+        <w:t>| gte</w:t>
+      </w:r>
       <w:r>
         <w:br/>
       </w:r>
@@ -952,11 +850,9 @@
       </w:r>
     </w:p>
     <w:p>
-      <w:proofErr w:type="spellStart"/>
       <w:r>
         <w:t>Frogger</w:t>
       </w:r>
-      <w:proofErr w:type="spellEnd"/>
       <w:r>
         <w:t xml:space="preserve"> offers in-line obfuscation if the programmer should choose to further confuse herself/himself. Including the first line of source code as strictly an even number of tildes(~) followed by a carriage return will trigger the de-obfuscator. Note: 0 is considered an even number so if the first character in the source code is a carriage return, the de-obfuscator will run. </w:t>
       </w:r>
@@ -992,13 +888,8 @@
       </w:r>
       <w:r>
         <w:br/>
-        <w:t>Non-Obfuscated Examples</w:t>
-      </w:r>
-      <w:proofErr w:type="gramStart"/>
-      <w:r>
-        <w:t>:</w:t>
-      </w:r>
-      <w:proofErr w:type="gramEnd"/>
+        <w:t>Non-Obfuscated Examples:</w:t>
+      </w:r>
       <w:r>
         <w:br/>
         <w:t>~&lt;\n&gt; (odd number of tildes)</w:t>
@@ -1017,50 +908,11 @@
         <w:t>Obfuscatio</w:t>
       </w:r>
       <w:r>
-        <w:t>n is as follows</w:t>
-      </w:r>
-      <w:proofErr w:type="gramStart"/>
-      <w:r>
-        <w:t>:</w:t>
-      </w:r>
-      <w:proofErr w:type="gramEnd"/>
+        <w:t>n is as follows:</w:t>
+      </w:r>
       <w:r>
         <w:br/>
-        <w:t xml:space="preserve">Each character within identifiers should be </w:t>
-      </w:r>
-      <w:proofErr w:type="spellStart"/>
-      <w:r>
-        <w:t>ascii</w:t>
-      </w:r>
-      <w:proofErr w:type="spellEnd"/>
-      <w:r>
-        <w:t xml:space="preserve"> incremented based on the number of identifiers occurring prior in the source code. Similarly for each keyword but based on the number of keywords previously occurring. The de-obfuscator will decrement by these counters. Valid symbols are restricted to alphanumeric and the underscore and are incremented in order of </w:t>
-      </w:r>
-      <w:proofErr w:type="spellStart"/>
-      <w:proofErr w:type="gramStart"/>
-      <w:r>
-        <w:t>ascii</w:t>
-      </w:r>
-      <w:proofErr w:type="spellEnd"/>
-      <w:proofErr w:type="gramEnd"/>
-      <w:r>
-        <w:t xml:space="preserve"> value, so order is 0-9A-Z_a-z. Then if a variable named </w:t>
-      </w:r>
-      <w:proofErr w:type="spellStart"/>
-      <w:r>
-        <w:t>x_Dbl</w:t>
-      </w:r>
-      <w:proofErr w:type="spellEnd"/>
-      <w:r>
-        <w:t xml:space="preserve"> is to be used and 6 identifiers have been used between the start of file and the current location, </w:t>
-      </w:r>
-      <w:proofErr w:type="spellStart"/>
-      <w:r>
-        <w:t>x_Dbl</w:t>
-      </w:r>
-      <w:proofErr w:type="spellEnd"/>
-      <w:r>
-        <w:t xml:space="preserve"> should be represented (+7) as 4gKis.</w:t>
+        <w:t>Each character within identifiers should be ascii incremented based on the number of identifiers occurring prior in the source code. Similarly for each keyword but based on the number of keywords previously occurring. The de-obfuscator will decrement by these counters. Valid symbols are restricted to alphanumeric and the underscore and are incremented in order of ascii value, so order is 0-9A-Z_a-z. Then if a variable named x_Dbl is to be used and 6 identifiers have been used between the start of file and the current location, x_Dbl should be represented (+7) as 4gKis.</w:t>
       </w:r>
     </w:p>
     <w:sectPr>

</xml_diff>

<commit_message>
Included functionality for nested if statements and refactored control flow
</commit_message>
<xml_diff>
--- a/Frogger Support Files/Language Definition.docx
+++ b/Frogger Support Files/Language Definition.docx
@@ -3,8 +3,13 @@
 <w:document xmlns:wpc="http://schemas.microsoft.com/office/word/2010/wordprocessingCanvas" xmlns:mc="http://schemas.openxmlformats.org/markup-compatibility/2006" xmlns:o="urn:schemas-microsoft-com:office:office" xmlns:r="http://schemas.openxmlformats.org/officeDocument/2006/relationships" xmlns:m="http://schemas.openxmlformats.org/officeDocument/2006/math" xmlns:v="urn:schemas-microsoft-com:vml" xmlns:wp14="http://schemas.microsoft.com/office/word/2010/wordprocessingDrawing" xmlns:wp="http://schemas.openxmlformats.org/drawingml/2006/wordprocessingDrawing" xmlns:w10="urn:schemas-microsoft-com:office:word" xmlns:w="http://schemas.openxmlformats.org/wordprocessingml/2006/main" xmlns:w14="http://schemas.microsoft.com/office/word/2010/wordml" xmlns:w15="http://schemas.microsoft.com/office/word/2012/wordml" xmlns:wpg="http://schemas.microsoft.com/office/word/2010/wordprocessingGroup" xmlns:wpi="http://schemas.microsoft.com/office/word/2010/wordprocessingInk" xmlns:wne="http://schemas.microsoft.com/office/word/2006/wordml" xmlns:wps="http://schemas.microsoft.com/office/word/2010/wordprocessingShape" mc:Ignorable="w14 w15 wp14">
   <w:body>
     <w:p>
-      <w:r>
-        <w:t>Frogger Language Definition.</w:t>
+      <w:proofErr w:type="spellStart"/>
+      <w:r>
+        <w:t>Frogger</w:t>
+      </w:r>
+      <w:proofErr w:type="spellEnd"/>
+      <w:r>
+        <w:t xml:space="preserve"> Language Definition.</w:t>
       </w:r>
     </w:p>
     <w:p>
@@ -27,7 +32,31 @@
         <w:t>Variable identifiers are alphanumeric with underscores starting with an alpha character. So, v</w:t>
       </w:r>
       <w:r>
-        <w:t>alid variable names (identifiers) follow the regex [a-zA-Z][a-zA-Z_]*, so</w:t>
+        <w:t>alid variable names (identifiers) follow the regex [a-</w:t>
+      </w:r>
+      <w:proofErr w:type="spellStart"/>
+      <w:r>
+        <w:t>zA</w:t>
+      </w:r>
+      <w:proofErr w:type="spellEnd"/>
+      <w:r>
+        <w:t>-Z</w:t>
+      </w:r>
+      <w:proofErr w:type="gramStart"/>
+      <w:r>
+        <w:t>][</w:t>
+      </w:r>
+      <w:proofErr w:type="gramEnd"/>
+      <w:r>
+        <w:t>a-</w:t>
+      </w:r>
+      <w:proofErr w:type="spellStart"/>
+      <w:r>
+        <w:t>zA</w:t>
+      </w:r>
+      <w:proofErr w:type="spellEnd"/>
+      <w:r>
+        <w:t>-Z_]*, so</w:t>
       </w:r>
       <w:r>
         <w:t xml:space="preserve"> numerical</w:t>
@@ -44,7 +73,15 @@
         <w:t xml:space="preserve">BUILT-IN COMMANDS: </w:t>
       </w:r>
       <w:r>
-        <w:t xml:space="preserve">The retrieve() command obtains a double value from the user and can be used anywhere that a double is allowed. </w:t>
+        <w:t xml:space="preserve">The </w:t>
+      </w:r>
+      <w:proofErr w:type="gramStart"/>
+      <w:r>
+        <w:t>retrieve(</w:t>
+      </w:r>
+      <w:proofErr w:type="gramEnd"/>
+      <w:r>
+        <w:t xml:space="preserve">) command obtains a double value from the user and can be used anywhere that a double is allowed. </w:t>
       </w:r>
     </w:p>
     <w:p>
@@ -210,16 +247,19 @@
         <w:t xml:space="preserve">Each </w:t>
       </w:r>
       <w:r>
-        <w:t xml:space="preserve">STMT and IFSTMT </w:t>
+        <w:t>FLOW</w:t>
+      </w:r>
+      <w:r>
+        <w:t xml:space="preserve">STMT </w:t>
       </w:r>
       <w:r>
         <w:t xml:space="preserve">is associated with </w:t>
       </w:r>
       <w:r>
-        <w:t>a line</w:t>
-      </w:r>
-      <w:r>
-        <w:t xml:space="preserve"> number (starting at 0 and incremented by 1 until the end of file</w:t>
+        <w:t xml:space="preserve">a </w:t>
+      </w:r>
+      <w:r>
+        <w:t>number (starting at 0 and incremented by 1 until the end of file</w:t>
       </w:r>
       <w:r>
         <w:t xml:space="preserve"> linearly</w:t>
@@ -227,37 +267,69 @@
       <w:r>
         <w:t xml:space="preserve">). </w:t>
       </w:r>
-      <w:r>
-        <w:t xml:space="preserve">Frogger </w:t>
-      </w:r>
-      <w:r>
-        <w:t xml:space="preserve">is not a linear language; that is, lines of code are not </w:t>
+      <w:proofErr w:type="spellStart"/>
+      <w:r>
+        <w:t>Frogger</w:t>
+      </w:r>
+      <w:proofErr w:type="spellEnd"/>
+      <w:r>
+        <w:t xml:space="preserve"> </w:t>
+      </w:r>
+      <w:r>
+        <w:t xml:space="preserve">is not a linear language; that is, code </w:t>
+      </w:r>
+      <w:r>
+        <w:t>is</w:t>
+      </w:r>
+      <w:r>
+        <w:t xml:space="preserve"> not </w:t>
       </w:r>
       <w:r>
         <w:t xml:space="preserve">processed top to bottom. Instead, at the end of each </w:t>
       </w:r>
       <w:r>
-        <w:t>statement</w:t>
+        <w:t>JMPSTMT</w:t>
       </w:r>
       <w:r>
         <w:t xml:space="preserve">, control is passed to the </w:t>
       </w:r>
       <w:r>
-        <w:t>statement</w:t>
-      </w:r>
-      <w:r>
-        <w:t xml:space="preserve"> corresponding to the number obtained by the following process:</w:t>
-      </w:r>
+        <w:t>FLOWSTMT</w:t>
+      </w:r>
+      <w:r>
+        <w:t xml:space="preserve"> corresponding to the number obtained by the following process</w:t>
+      </w:r>
+      <w:proofErr w:type="gramStart"/>
+      <w:r>
+        <w:t>:</w:t>
+      </w:r>
+      <w:proofErr w:type="gramEnd"/>
       <w:r>
         <w:br/>
-        <w:t xml:space="preserve">Add up all the printable characters’ ascii codes for the current </w:t>
+        <w:t xml:space="preserve">Add up all the printable characters’ </w:t>
+      </w:r>
+      <w:proofErr w:type="spellStart"/>
+      <w:r>
+        <w:t>ascii</w:t>
+      </w:r>
+      <w:proofErr w:type="spellEnd"/>
+      <w:r>
+        <w:t xml:space="preserve"> codes for the current </w:t>
+      </w:r>
+      <w:r>
+        <w:t>JMP</w:t>
       </w:r>
       <w:r>
         <w:t>STMT</w:t>
       </w:r>
       <w:r>
-        <w:t xml:space="preserve"> (excepting extraneous parens</w:t>
-      </w:r>
+        <w:t xml:space="preserve"> (excepting extraneous </w:t>
+      </w:r>
+      <w:proofErr w:type="spellStart"/>
+      <w:r>
+        <w:t>parens</w:t>
+      </w:r>
+      <w:proofErr w:type="spellEnd"/>
       <w:r>
         <w:t xml:space="preserve"> and subsequent spaces within string literals</w:t>
       </w:r>
@@ -268,19 +340,54 @@
         <w:t xml:space="preserve">, mod this number by the total number of </w:t>
       </w:r>
       <w:r>
-        <w:t>statement</w:t>
-      </w:r>
-      <w:r>
-        <w:t xml:space="preserve">s in the source program. (Note ascii values for comment characters are ignored because comments </w:t>
-      </w:r>
-      <w:r>
-        <w:t xml:space="preserve">do not carry over into the CFG. Note also that conditional structures themselves are not included because the </w:t>
+        <w:t>FLOWSTMTs</w:t>
+      </w:r>
+      <w:r>
+        <w:t xml:space="preserve"> in the source program. (Note </w:t>
+      </w:r>
+      <w:proofErr w:type="spellStart"/>
+      <w:proofErr w:type="gramStart"/>
+      <w:r>
+        <w:t>ascii</w:t>
+      </w:r>
+      <w:proofErr w:type="spellEnd"/>
+      <w:proofErr w:type="gramEnd"/>
+      <w:r>
+        <w:t xml:space="preserve"> values for comment characters are ignored because comments </w:t>
+      </w:r>
+      <w:r>
+        <w:t>do not carry over into the CFG. Note also that conditional structures themselves are not included</w:t>
+      </w:r>
+      <w:r>
+        <w:t xml:space="preserve"> in </w:t>
+      </w:r>
+      <w:proofErr w:type="spellStart"/>
+      <w:proofErr w:type="gramStart"/>
+      <w:r>
+        <w:t>ascii</w:t>
+      </w:r>
+      <w:proofErr w:type="spellEnd"/>
+      <w:proofErr w:type="gramEnd"/>
+      <w:r>
+        <w:t xml:space="preserve"> summation</w:t>
+      </w:r>
+      <w:r>
+        <w:t xml:space="preserve"> because the </w:t>
+      </w:r>
+      <w:r>
+        <w:t>JMP</w:t>
       </w:r>
       <w:r>
         <w:t>STMT</w:t>
       </w:r>
       <w:r>
-        <w:t>s are structures under the conditional structure.)</w:t>
+        <w:t xml:space="preserve">s are structures </w:t>
+      </w:r>
+      <w:r>
+        <w:t>contained within</w:t>
+      </w:r>
+      <w:r>
+        <w:t xml:space="preserve"> the conditional structure.)</w:t>
       </w:r>
     </w:p>
     <w:p>
@@ -313,297 +420,329 @@
         <w:t xml:space="preserve">PROG -&gt; </w:t>
       </w:r>
       <w:r>
+        <w:t>FLOW</w:t>
+      </w:r>
+      <w:r>
+        <w:t xml:space="preserve">STMT </w:t>
+      </w:r>
+      <w:r>
+        <w:t>FLOW</w:t>
+      </w:r>
+      <w:r>
+        <w:t>STMTS</w:t>
+      </w:r>
+    </w:p>
+    <w:p>
+      <w:pPr>
+        <w:pStyle w:val="ListParagraph"/>
+        <w:numPr>
+          <w:ilvl w:val="0"/>
+          <w:numId w:val="1"/>
+        </w:numPr>
+        <w:spacing w:after="0" w:line="240" w:lineRule="auto"/>
+      </w:pPr>
+      <w:r>
+        <w:t>FLOW</w:t>
+      </w:r>
+      <w:r>
+        <w:t xml:space="preserve">STMTS -&gt; </w:t>
+      </w:r>
+      <w:r>
+        <w:t>FLOW</w:t>
+      </w:r>
+      <w:r>
+        <w:t>STMT</w:t>
+      </w:r>
+      <w:r>
+        <w:t xml:space="preserve"> </w:t>
+      </w:r>
+      <w:r>
+        <w:t>FLOW</w:t>
+      </w:r>
+      <w:r>
+        <w:t>STMTS</w:t>
+      </w:r>
+    </w:p>
+    <w:p>
+      <w:pPr>
+        <w:pStyle w:val="ListParagraph"/>
+        <w:numPr>
+          <w:ilvl w:val="0"/>
+          <w:numId w:val="1"/>
+        </w:numPr>
+        <w:spacing w:after="0" w:line="240" w:lineRule="auto"/>
+      </w:pPr>
+      <w:r>
+        <w:t xml:space="preserve"> </w:t>
+      </w:r>
+      <w:r>
+        <w:tab/>
+        <w:t>|</w:t>
+      </w:r>
+    </w:p>
+    <w:p>
+      <w:pPr>
+        <w:pStyle w:val="ListParagraph"/>
+        <w:numPr>
+          <w:ilvl w:val="0"/>
+          <w:numId w:val="1"/>
+        </w:numPr>
+        <w:spacing w:after="0" w:line="240" w:lineRule="auto"/>
+      </w:pPr>
+      <w:r>
+        <w:t>FLOWSTMT -&gt; IFSTMT</w:t>
+      </w:r>
+    </w:p>
+    <w:p>
+      <w:pPr>
+        <w:pStyle w:val="ListParagraph"/>
+        <w:numPr>
+          <w:ilvl w:val="0"/>
+          <w:numId w:val="1"/>
+        </w:numPr>
+        <w:spacing w:after="0" w:line="240" w:lineRule="auto"/>
+      </w:pPr>
+      <w:r>
+        <w:t xml:space="preserve"> </w:t>
+      </w:r>
+      <w:r>
+        <w:tab/>
+        <w:t>| JMPSTMT</w:t>
+      </w:r>
+    </w:p>
+    <w:p>
+      <w:pPr>
+        <w:pStyle w:val="ListParagraph"/>
+        <w:numPr>
+          <w:ilvl w:val="0"/>
+          <w:numId w:val="1"/>
+        </w:numPr>
+        <w:spacing w:after="0" w:line="240" w:lineRule="auto"/>
+      </w:pPr>
+      <w:r>
         <w:t>IF</w:t>
       </w:r>
       <w:r>
-        <w:t xml:space="preserve">STMT </w:t>
-      </w:r>
-      <w:r>
-        <w:t>STMTS</w:t>
-      </w:r>
-    </w:p>
-    <w:p>
-      <w:pPr>
-        <w:pStyle w:val="ListParagraph"/>
-        <w:numPr>
-          <w:ilvl w:val="0"/>
-          <w:numId w:val="1"/>
-        </w:numPr>
-        <w:spacing w:after="0" w:line="240" w:lineRule="auto"/>
-      </w:pPr>
-      <w:r>
-        <w:t xml:space="preserve"> </w:t>
-      </w:r>
-      <w:r>
-        <w:tab/>
-        <w:t xml:space="preserve">| </w:t>
+        <w:t>STMT -&gt; if ( BOOLEXP )</w:t>
+      </w:r>
+      <w:r>
+        <w:t xml:space="preserve"> then</w:t>
+      </w:r>
+      <w:r>
+        <w:t xml:space="preserve"> </w:t>
+      </w:r>
+      <w:r>
+        <w:t>NESTED</w:t>
+      </w:r>
+      <w:r>
+        <w:t>FLOW</w:t>
       </w:r>
       <w:r>
         <w:t>STMT</w:t>
       </w:r>
       <w:r>
-        <w:t xml:space="preserve"> STMTS</w:t>
-      </w:r>
-    </w:p>
-    <w:p>
-      <w:pPr>
-        <w:pStyle w:val="ListParagraph"/>
-        <w:numPr>
-          <w:ilvl w:val="0"/>
-          <w:numId w:val="1"/>
-        </w:numPr>
-        <w:spacing w:after="0" w:line="240" w:lineRule="auto"/>
-      </w:pPr>
-      <w:r>
-        <w:t xml:space="preserve">STMTS -&gt; </w:t>
-      </w:r>
-      <w:r>
-        <w:t>IFSTMT</w:t>
-      </w:r>
-      <w:r>
-        <w:t xml:space="preserve"> STMTS</w:t>
-      </w:r>
-    </w:p>
-    <w:p>
-      <w:pPr>
-        <w:pStyle w:val="ListParagraph"/>
-        <w:numPr>
-          <w:ilvl w:val="0"/>
-          <w:numId w:val="1"/>
-        </w:numPr>
-        <w:spacing w:after="0" w:line="240" w:lineRule="auto"/>
-      </w:pPr>
-      <w:r>
-        <w:t xml:space="preserve"> </w:t>
-      </w:r>
-      <w:r>
-        <w:tab/>
-        <w:t xml:space="preserve">| </w:t>
+        <w:t xml:space="preserve"> else </w:t>
+      </w:r>
+      <w:r>
+        <w:t>NESTED</w:t>
+      </w:r>
+      <w:r>
+        <w:t>FLOW</w:t>
       </w:r>
       <w:r>
         <w:t>STMT</w:t>
       </w:r>
-      <w:r>
-        <w:t xml:space="preserve"> STMTS</w:t>
-      </w:r>
-    </w:p>
-    <w:p>
-      <w:pPr>
-        <w:pStyle w:val="ListParagraph"/>
-        <w:numPr>
-          <w:ilvl w:val="0"/>
-          <w:numId w:val="1"/>
-        </w:numPr>
-        <w:spacing w:after="0" w:line="240" w:lineRule="auto"/>
-      </w:pPr>
-      <w:r>
-        <w:t xml:space="preserve"> </w:t>
-      </w:r>
-      <w:r>
-        <w:tab/>
-        <w:t>|</w:t>
-      </w:r>
-    </w:p>
-    <w:p>
-      <w:pPr>
-        <w:pStyle w:val="ListParagraph"/>
-        <w:numPr>
-          <w:ilvl w:val="0"/>
-          <w:numId w:val="1"/>
-        </w:numPr>
-        <w:spacing w:after="0" w:line="240" w:lineRule="auto"/>
-      </w:pPr>
-      <w:r>
-        <w:t>IF</w:t>
-      </w:r>
-      <w:r>
-        <w:t>STMT -&gt; if ( BOOLEXP )</w:t>
-      </w:r>
-      <w:r>
-        <w:t xml:space="preserve"> then</w:t>
+    </w:p>
+    <w:p>
+      <w:pPr>
+        <w:pStyle w:val="ListParagraph"/>
+        <w:numPr>
+          <w:ilvl w:val="0"/>
+          <w:numId w:val="1"/>
+        </w:numPr>
+        <w:spacing w:after="0" w:line="240" w:lineRule="auto"/>
+      </w:pPr>
+      <w:r>
+        <w:t>JMPSTMT -&gt; display ( STRVAL );</w:t>
+      </w:r>
+    </w:p>
+    <w:p>
+      <w:pPr>
+        <w:pStyle w:val="ListParagraph"/>
+        <w:numPr>
+          <w:ilvl w:val="0"/>
+          <w:numId w:val="1"/>
+        </w:numPr>
+        <w:spacing w:after="0" w:line="240" w:lineRule="auto"/>
+      </w:pPr>
+      <w:r>
+        <w:t xml:space="preserve"> </w:t>
+      </w:r>
+      <w:r>
+        <w:tab/>
+        <w:t>| display ( DBLVAL );</w:t>
+      </w:r>
+    </w:p>
+    <w:p>
+      <w:pPr>
+        <w:pStyle w:val="ListParagraph"/>
+        <w:numPr>
+          <w:ilvl w:val="0"/>
+          <w:numId w:val="1"/>
+        </w:numPr>
+        <w:spacing w:after="0" w:line="240" w:lineRule="auto"/>
+      </w:pPr>
+      <w:r>
+        <w:t xml:space="preserve"> </w:t>
+      </w:r>
+      <w:r>
+        <w:tab/>
+        <w:t>| end ;</w:t>
+      </w:r>
+    </w:p>
+    <w:p>
+      <w:pPr>
+        <w:pStyle w:val="ListParagraph"/>
+        <w:numPr>
+          <w:ilvl w:val="0"/>
+          <w:numId w:val="1"/>
+        </w:numPr>
+        <w:spacing w:after="0" w:line="240" w:lineRule="auto"/>
+      </w:pPr>
+      <w:r>
+        <w:t xml:space="preserve"> </w:t>
+      </w:r>
+      <w:r>
+        <w:tab/>
+        <w:t>| id assign DBLVAL ;</w:t>
+      </w:r>
+    </w:p>
+    <w:p>
+      <w:pPr>
+        <w:pStyle w:val="ListParagraph"/>
+        <w:numPr>
+          <w:ilvl w:val="0"/>
+          <w:numId w:val="1"/>
+        </w:numPr>
+        <w:spacing w:after="0" w:line="240" w:lineRule="auto"/>
+      </w:pPr>
+      <w:r>
+        <w:t xml:space="preserve">BOOLEXP -&gt; </w:t>
+      </w:r>
+      <w:r>
+        <w:t>DBLVAL BOOLOP</w:t>
+      </w:r>
+      <w:r>
+        <w:t xml:space="preserve"> DBLVAL</w:t>
+      </w:r>
+    </w:p>
+    <w:p>
+      <w:pPr>
+        <w:pStyle w:val="ListParagraph"/>
+        <w:numPr>
+          <w:ilvl w:val="0"/>
+          <w:numId w:val="1"/>
+        </w:numPr>
+        <w:spacing w:after="0" w:line="240" w:lineRule="auto"/>
+      </w:pPr>
+      <w:r>
+        <w:t xml:space="preserve"> </w:t>
+      </w:r>
+      <w:r>
+        <w:tab/>
+        <w:t>| DBLVAL not BOOLOP DBLVAL</w:t>
+      </w:r>
+    </w:p>
+    <w:p>
+      <w:pPr>
+        <w:pStyle w:val="ListParagraph"/>
+        <w:numPr>
+          <w:ilvl w:val="0"/>
+          <w:numId w:val="1"/>
+        </w:numPr>
+        <w:spacing w:after="0" w:line="240" w:lineRule="auto"/>
+      </w:pPr>
+      <w:r>
+        <w:t>NESTEDFLOWSTMT -&gt; IFSTMT</w:t>
+      </w:r>
+    </w:p>
+    <w:p>
+      <w:pPr>
+        <w:pStyle w:val="ListParagraph"/>
+        <w:numPr>
+          <w:ilvl w:val="0"/>
+          <w:numId w:val="1"/>
+        </w:numPr>
+        <w:spacing w:after="0" w:line="240" w:lineRule="auto"/>
+      </w:pPr>
+      <w:r>
+        <w:t xml:space="preserve"> </w:t>
+      </w:r>
+      <w:r>
+        <w:tab/>
+        <w:t>|JMPSTMT</w:t>
+      </w:r>
+    </w:p>
+    <w:p>
+      <w:pPr>
+        <w:pStyle w:val="ListParagraph"/>
+        <w:numPr>
+          <w:ilvl w:val="0"/>
+          <w:numId w:val="1"/>
+        </w:numPr>
+        <w:spacing w:after="0" w:line="240" w:lineRule="auto"/>
+      </w:pPr>
+      <w:r>
+        <w:t>STR</w:t>
+      </w:r>
+      <w:r>
+        <w:t>VAL -&gt; string</w:t>
+      </w:r>
+    </w:p>
+    <w:p>
+      <w:pPr>
+        <w:pStyle w:val="ListParagraph"/>
+        <w:numPr>
+          <w:ilvl w:val="0"/>
+          <w:numId w:val="1"/>
+        </w:numPr>
+        <w:spacing w:after="0" w:line="240" w:lineRule="auto"/>
+      </w:pPr>
+      <w:r>
+        <w:t>DBLVAL -&gt; DBLVAL ADDOP ADDTERM</w:t>
+      </w:r>
+    </w:p>
+    <w:p>
+      <w:pPr>
+        <w:pStyle w:val="ListParagraph"/>
+        <w:numPr>
+          <w:ilvl w:val="0"/>
+          <w:numId w:val="1"/>
+        </w:numPr>
+        <w:spacing w:after="0" w:line="240" w:lineRule="auto"/>
+      </w:pPr>
+      <w:r>
+        <w:t xml:space="preserve"> </w:t>
+      </w:r>
+      <w:r>
+        <w:tab/>
+        <w:t>| ADDTERM</w:t>
+      </w:r>
+    </w:p>
+    <w:p>
+      <w:pPr>
+        <w:pStyle w:val="ListParagraph"/>
+        <w:numPr>
+          <w:ilvl w:val="0"/>
+          <w:numId w:val="1"/>
+        </w:numPr>
+        <w:spacing w:after="0" w:line="240" w:lineRule="auto"/>
+      </w:pPr>
+      <w:r>
+        <w:t>ADDTERM -&gt; ADDTERM MULOP MULTERM</w:t>
       </w:r>
       <w:bookmarkStart w:id="0" w:name="_GoBack"/>
       <w:bookmarkEnd w:id="0"/>
-      <w:r>
-        <w:t xml:space="preserve"> </w:t>
-      </w:r>
-      <w:r>
-        <w:t>STMT</w:t>
-      </w:r>
-      <w:r>
-        <w:t xml:space="preserve"> else </w:t>
-      </w:r>
-      <w:r>
-        <w:t>STMT</w:t>
-      </w:r>
-    </w:p>
-    <w:p>
-      <w:pPr>
-        <w:pStyle w:val="ListParagraph"/>
-        <w:numPr>
-          <w:ilvl w:val="0"/>
-          <w:numId w:val="1"/>
-        </w:numPr>
-        <w:spacing w:after="0" w:line="240" w:lineRule="auto"/>
-      </w:pPr>
-      <w:r>
-        <w:t xml:space="preserve">BOOLEXP -&gt; </w:t>
-      </w:r>
-      <w:r>
-        <w:t>DBLVAL BOOLOP</w:t>
-      </w:r>
-      <w:r>
-        <w:t xml:space="preserve"> DBLVAL</w:t>
-      </w:r>
-    </w:p>
-    <w:p>
-      <w:pPr>
-        <w:pStyle w:val="ListParagraph"/>
-        <w:numPr>
-          <w:ilvl w:val="0"/>
-          <w:numId w:val="1"/>
-        </w:numPr>
-        <w:spacing w:after="0" w:line="240" w:lineRule="auto"/>
-      </w:pPr>
-      <w:r>
-        <w:t xml:space="preserve"> </w:t>
-      </w:r>
-      <w:r>
-        <w:tab/>
-        <w:t>| DBLVAL not BOOLOP DBLVAL</w:t>
-      </w:r>
-    </w:p>
-    <w:p>
-      <w:pPr>
-        <w:pStyle w:val="ListParagraph"/>
-        <w:numPr>
-          <w:ilvl w:val="0"/>
-          <w:numId w:val="1"/>
-        </w:numPr>
-        <w:spacing w:after="0" w:line="240" w:lineRule="auto"/>
-      </w:pPr>
-      <w:r>
-        <w:t>STMT</w:t>
-      </w:r>
-      <w:r>
-        <w:t xml:space="preserve"> -&gt; display ( </w:t>
-      </w:r>
-      <w:r>
-        <w:t>STR</w:t>
-      </w:r>
-      <w:r>
-        <w:t>VAL );</w:t>
-      </w:r>
-    </w:p>
-    <w:p>
-      <w:pPr>
-        <w:pStyle w:val="ListParagraph"/>
-        <w:numPr>
-          <w:ilvl w:val="0"/>
-          <w:numId w:val="1"/>
-        </w:numPr>
-        <w:spacing w:after="0" w:line="240" w:lineRule="auto"/>
-      </w:pPr>
-      <w:r>
-        <w:t xml:space="preserve"> </w:t>
-      </w:r>
-      <w:r>
-        <w:tab/>
-        <w:t>| display ( DBLVAL );</w:t>
-      </w:r>
-    </w:p>
-    <w:p>
-      <w:pPr>
-        <w:pStyle w:val="ListParagraph"/>
-        <w:numPr>
-          <w:ilvl w:val="0"/>
-          <w:numId w:val="1"/>
-        </w:numPr>
-        <w:spacing w:after="0" w:line="240" w:lineRule="auto"/>
-      </w:pPr>
-      <w:r>
-        <w:t xml:space="preserve"> </w:t>
-      </w:r>
-      <w:r>
-        <w:tab/>
-        <w:t>| end ;</w:t>
-      </w:r>
-    </w:p>
-    <w:p>
-      <w:pPr>
-        <w:pStyle w:val="ListParagraph"/>
-        <w:numPr>
-          <w:ilvl w:val="0"/>
-          <w:numId w:val="1"/>
-        </w:numPr>
-        <w:spacing w:after="0" w:line="240" w:lineRule="auto"/>
-      </w:pPr>
-      <w:r>
-        <w:t xml:space="preserve"> </w:t>
-      </w:r>
-      <w:r>
-        <w:tab/>
-        <w:t>| id assign DBLVAL ;</w:t>
-      </w:r>
-    </w:p>
-    <w:p>
-      <w:pPr>
-        <w:pStyle w:val="ListParagraph"/>
-        <w:numPr>
-          <w:ilvl w:val="0"/>
-          <w:numId w:val="1"/>
-        </w:numPr>
-        <w:spacing w:after="0" w:line="240" w:lineRule="auto"/>
-      </w:pPr>
-      <w:r>
-        <w:t>STR</w:t>
-      </w:r>
-      <w:r>
-        <w:t>VAL -&gt; string</w:t>
-      </w:r>
-    </w:p>
-    <w:p>
-      <w:pPr>
-        <w:pStyle w:val="ListParagraph"/>
-        <w:numPr>
-          <w:ilvl w:val="0"/>
-          <w:numId w:val="1"/>
-        </w:numPr>
-        <w:spacing w:after="0" w:line="240" w:lineRule="auto"/>
-      </w:pPr>
-      <w:r>
-        <w:t>DBLVAL -&gt; DBLVAL ADDOP ADDTERM</w:t>
-      </w:r>
-    </w:p>
-    <w:p>
-      <w:pPr>
-        <w:pStyle w:val="ListParagraph"/>
-        <w:numPr>
-          <w:ilvl w:val="0"/>
-          <w:numId w:val="1"/>
-        </w:numPr>
-        <w:spacing w:after="0" w:line="240" w:lineRule="auto"/>
-      </w:pPr>
-      <w:r>
-        <w:t xml:space="preserve"> </w:t>
-      </w:r>
-      <w:r>
-        <w:tab/>
-        <w:t>| ADDTERM</w:t>
-      </w:r>
-    </w:p>
-    <w:p>
-      <w:pPr>
-        <w:pStyle w:val="ListParagraph"/>
-        <w:numPr>
-          <w:ilvl w:val="0"/>
-          <w:numId w:val="1"/>
-        </w:numPr>
-        <w:spacing w:after="0" w:line="240" w:lineRule="auto"/>
-      </w:pPr>
-      <w:r>
-        <w:t>ADDTERM -&gt; ADDTERM MULOP MULTERM</w:t>
-      </w:r>
     </w:p>
     <w:p>
       <w:pPr>
@@ -632,7 +771,15 @@
         <w:spacing w:after="0" w:line="240" w:lineRule="auto"/>
       </w:pPr>
       <w:r>
-        <w:t xml:space="preserve">MULTERM -&gt; dbl </w:t>
+        <w:t xml:space="preserve">MULTERM -&gt; </w:t>
+      </w:r>
+      <w:proofErr w:type="spellStart"/>
+      <w:r>
+        <w:t>dbl</w:t>
+      </w:r>
+      <w:proofErr w:type="spellEnd"/>
+      <w:r>
+        <w:t xml:space="preserve"> </w:t>
       </w:r>
     </w:p>
     <w:p>
@@ -726,7 +873,15 @@
         <w:spacing w:after="0" w:line="240" w:lineRule="auto"/>
       </w:pPr>
       <w:r>
-        <w:t xml:space="preserve">MULOP -&gt; mul </w:t>
+        <w:t xml:space="preserve">MULOP -&gt; </w:t>
+      </w:r>
+      <w:proofErr w:type="spellStart"/>
+      <w:r>
+        <w:t>mul</w:t>
+      </w:r>
+      <w:proofErr w:type="spellEnd"/>
+      <w:r>
+        <w:t xml:space="preserve"> </w:t>
       </w:r>
     </w:p>
     <w:p>
@@ -756,76 +911,101 @@
         <w:spacing w:after="0" w:line="240" w:lineRule="auto"/>
       </w:pPr>
       <w:r>
-        <w:t>BOOLOP -&gt; lt</w:t>
-      </w:r>
-    </w:p>
-    <w:p>
-      <w:pPr>
-        <w:pStyle w:val="ListParagraph"/>
-        <w:numPr>
-          <w:ilvl w:val="0"/>
-          <w:numId w:val="1"/>
-        </w:numPr>
-        <w:spacing w:after="0" w:line="240" w:lineRule="auto"/>
-      </w:pPr>
-      <w:r>
-        <w:t xml:space="preserve"> </w:t>
-      </w:r>
-      <w:r>
-        <w:tab/>
-        <w:t>| gt</w:t>
-      </w:r>
-    </w:p>
-    <w:p>
-      <w:pPr>
-        <w:pStyle w:val="ListParagraph"/>
-        <w:numPr>
-          <w:ilvl w:val="0"/>
-          <w:numId w:val="1"/>
-        </w:numPr>
-        <w:spacing w:after="0" w:line="240" w:lineRule="auto"/>
-      </w:pPr>
-      <w:r>
-        <w:t xml:space="preserve"> </w:t>
-      </w:r>
-      <w:r>
-        <w:tab/>
-        <w:t>| eq</w:t>
-      </w:r>
-    </w:p>
-    <w:p>
-      <w:pPr>
-        <w:pStyle w:val="ListParagraph"/>
-        <w:numPr>
-          <w:ilvl w:val="0"/>
-          <w:numId w:val="1"/>
-        </w:numPr>
-        <w:spacing w:after="0" w:line="240" w:lineRule="auto"/>
-      </w:pPr>
-      <w:r>
-        <w:t xml:space="preserve"> </w:t>
-      </w:r>
-      <w:r>
-        <w:tab/>
-        <w:t>| lte</w:t>
-      </w:r>
-    </w:p>
-    <w:p>
-      <w:pPr>
-        <w:pStyle w:val="ListParagraph"/>
-        <w:numPr>
-          <w:ilvl w:val="0"/>
-          <w:numId w:val="1"/>
-        </w:numPr>
-        <w:spacing w:after="0" w:line="240" w:lineRule="auto"/>
-      </w:pPr>
-      <w:r>
-        <w:t xml:space="preserve"> </w:t>
-      </w:r>
-      <w:r>
-        <w:tab/>
-        <w:t>| gte</w:t>
-      </w:r>
+        <w:t xml:space="preserve">BOOLOP -&gt; </w:t>
+      </w:r>
+      <w:proofErr w:type="spellStart"/>
+      <w:r>
+        <w:t>lt</w:t>
+      </w:r>
+      <w:proofErr w:type="spellEnd"/>
+    </w:p>
+    <w:p>
+      <w:pPr>
+        <w:pStyle w:val="ListParagraph"/>
+        <w:numPr>
+          <w:ilvl w:val="0"/>
+          <w:numId w:val="1"/>
+        </w:numPr>
+        <w:spacing w:after="0" w:line="240" w:lineRule="auto"/>
+      </w:pPr>
+      <w:r>
+        <w:t xml:space="preserve"> </w:t>
+      </w:r>
+      <w:r>
+        <w:tab/>
+        <w:t xml:space="preserve">| </w:t>
+      </w:r>
+      <w:proofErr w:type="spellStart"/>
+      <w:r>
+        <w:t>gt</w:t>
+      </w:r>
+      <w:proofErr w:type="spellEnd"/>
+    </w:p>
+    <w:p>
+      <w:pPr>
+        <w:pStyle w:val="ListParagraph"/>
+        <w:numPr>
+          <w:ilvl w:val="0"/>
+          <w:numId w:val="1"/>
+        </w:numPr>
+        <w:spacing w:after="0" w:line="240" w:lineRule="auto"/>
+      </w:pPr>
+      <w:r>
+        <w:t xml:space="preserve"> </w:t>
+      </w:r>
+      <w:r>
+        <w:tab/>
+        <w:t xml:space="preserve">| </w:t>
+      </w:r>
+      <w:proofErr w:type="spellStart"/>
+      <w:r>
+        <w:t>eq</w:t>
+      </w:r>
+      <w:proofErr w:type="spellEnd"/>
+    </w:p>
+    <w:p>
+      <w:pPr>
+        <w:pStyle w:val="ListParagraph"/>
+        <w:numPr>
+          <w:ilvl w:val="0"/>
+          <w:numId w:val="1"/>
+        </w:numPr>
+        <w:spacing w:after="0" w:line="240" w:lineRule="auto"/>
+      </w:pPr>
+      <w:r>
+        <w:t xml:space="preserve"> </w:t>
+      </w:r>
+      <w:r>
+        <w:tab/>
+        <w:t xml:space="preserve">| </w:t>
+      </w:r>
+      <w:proofErr w:type="spellStart"/>
+      <w:r>
+        <w:t>lte</w:t>
+      </w:r>
+      <w:proofErr w:type="spellEnd"/>
+    </w:p>
+    <w:p>
+      <w:pPr>
+        <w:pStyle w:val="ListParagraph"/>
+        <w:numPr>
+          <w:ilvl w:val="0"/>
+          <w:numId w:val="1"/>
+        </w:numPr>
+        <w:spacing w:after="0" w:line="240" w:lineRule="auto"/>
+      </w:pPr>
+      <w:r>
+        <w:t xml:space="preserve"> </w:t>
+      </w:r>
+      <w:r>
+        <w:tab/>
+        <w:t xml:space="preserve">| </w:t>
+      </w:r>
+      <w:proofErr w:type="spellStart"/>
+      <w:r>
+        <w:t>gte</w:t>
+      </w:r>
+      <w:proofErr w:type="spellEnd"/>
       <w:r>
         <w:br/>
       </w:r>
@@ -850,11 +1030,21 @@
       </w:r>
     </w:p>
     <w:p>
+      <w:proofErr w:type="spellStart"/>
       <w:r>
         <w:t>Frogger</w:t>
       </w:r>
-      <w:r>
-        <w:t xml:space="preserve"> offers in-line obfuscation if the programmer should choose to further confuse herself/himself. Including the first line of source code as strictly an even number of tildes(~) followed by a carriage return will trigger the de-obfuscator. Note: 0 is considered an even number so if the first character in the source code is a carriage return, the de-obfuscator will run. </w:t>
+      <w:proofErr w:type="spellEnd"/>
+      <w:r>
+        <w:t xml:space="preserve"> offers in-line obfuscation if the programmer should choose to further confuse herself/himself. Including the first line of source code as strictly an even number of </w:t>
+      </w:r>
+      <w:proofErr w:type="gramStart"/>
+      <w:r>
+        <w:t>tildes(</w:t>
+      </w:r>
+      <w:proofErr w:type="gramEnd"/>
+      <w:r>
+        <w:t xml:space="preserve">~) followed by a carriage return will trigger the de-obfuscator. Note: 0 is considered an even number so if the first character in the source code is a carriage return, the de-obfuscator will run. </w:t>
       </w:r>
     </w:p>
     <w:p>
@@ -888,8 +1078,13 @@
       </w:r>
       <w:r>
         <w:br/>
-        <w:t>Non-Obfuscated Examples:</w:t>
-      </w:r>
+        <w:t>Non-Obfuscated Examples</w:t>
+      </w:r>
+      <w:proofErr w:type="gramStart"/>
+      <w:r>
+        <w:t>:</w:t>
+      </w:r>
+      <w:proofErr w:type="gramEnd"/>
       <w:r>
         <w:br/>
         <w:t>~&lt;\n&gt; (odd number of tildes)</w:t>
@@ -908,11 +1103,50 @@
         <w:t>Obfuscatio</w:t>
       </w:r>
       <w:r>
-        <w:t>n is as follows:</w:t>
-      </w:r>
+        <w:t>n is as follows</w:t>
+      </w:r>
+      <w:proofErr w:type="gramStart"/>
+      <w:r>
+        <w:t>:</w:t>
+      </w:r>
+      <w:proofErr w:type="gramEnd"/>
       <w:r>
         <w:br/>
-        <w:t>Each character within identifiers should be ascii incremented based on the number of identifiers occurring prior in the source code. Similarly for each keyword but based on the number of keywords previously occurring. The de-obfuscator will decrement by these counters. Valid symbols are restricted to alphanumeric and the underscore and are incremented in order of ascii value, so order is 0-9A-Z_a-z. Then if a variable named x_Dbl is to be used and 6 identifiers have been used between the start of file and the current location, x_Dbl should be represented (+7) as 4gKis.</w:t>
+        <w:t xml:space="preserve">Each character within identifiers should be </w:t>
+      </w:r>
+      <w:proofErr w:type="spellStart"/>
+      <w:r>
+        <w:t>ascii</w:t>
+      </w:r>
+      <w:proofErr w:type="spellEnd"/>
+      <w:r>
+        <w:t xml:space="preserve"> incremented based on the number of identifiers occurring prior in the source code. Similarly for each keyword but based on the number of keywords previously occurring. The de-obfuscator will decrement by these counters. Valid symbols are restricted to alphanumeric and the underscore and are incremented in order of </w:t>
+      </w:r>
+      <w:proofErr w:type="spellStart"/>
+      <w:proofErr w:type="gramStart"/>
+      <w:r>
+        <w:t>ascii</w:t>
+      </w:r>
+      <w:proofErr w:type="spellEnd"/>
+      <w:proofErr w:type="gramEnd"/>
+      <w:r>
+        <w:t xml:space="preserve"> value, so order is 0-9A-Z_a-z. Then if a variable named </w:t>
+      </w:r>
+      <w:proofErr w:type="spellStart"/>
+      <w:r>
+        <w:t>x_Dbl</w:t>
+      </w:r>
+      <w:proofErr w:type="spellEnd"/>
+      <w:r>
+        <w:t xml:space="preserve"> is to be used and 6 identifiers have been used between the start of file and the current location, </w:t>
+      </w:r>
+      <w:proofErr w:type="spellStart"/>
+      <w:r>
+        <w:t>x_Dbl</w:t>
+      </w:r>
+      <w:proofErr w:type="spellEnd"/>
+      <w:r>
+        <w:t xml:space="preserve"> should be represented (+7) as 4gKis.</w:t>
       </w:r>
     </w:p>
     <w:sectPr>

</xml_diff>

<commit_message>
Added mod, integer division, rootation, and exponentiation functionality.
</commit_message>
<xml_diff>
--- a/Frogger Support Files/Language Definition.docx
+++ b/Frogger Support Files/Language Definition.docx
@@ -104,7 +104,13 @@
         <w:t>ors</w:t>
       </w:r>
       <w:r>
-        <w:t>: addition (+</w:t>
+        <w:t xml:space="preserve">: </w:t>
+      </w:r>
+      <w:r>
+        <w:t xml:space="preserve">assignment (=), </w:t>
+      </w:r>
+      <w:r>
+        <w:t>addition (+</w:t>
       </w:r>
       <w:r>
         <w:t>+</w:t>
@@ -134,10 +140,26 @@
         <w:t>)</w:t>
       </w:r>
       <w:r>
-        <w:t>, and assignment (=)</w:t>
-      </w:r>
-      <w:r>
-        <w:t xml:space="preserve">. </w:t>
+        <w:t>,</w:t>
+      </w:r>
+      <w:r>
+        <w:t xml:space="preserve"> modulus division (%%), integer division (\\), </w:t>
+      </w:r>
+      <w:proofErr w:type="spellStart"/>
+      <w:r>
+        <w:t>rootation</w:t>
+      </w:r>
+      <w:proofErr w:type="spellEnd"/>
+      <w:r>
+        <w:t xml:space="preserve"> (##), and </w:t>
+      </w:r>
+      <w:proofErr w:type="spellStart"/>
+      <w:r>
+        <w:t>exponention</w:t>
+      </w:r>
+      <w:proofErr w:type="spellEnd"/>
+      <w:r>
+        <w:t xml:space="preserve"> (^^) listed in order of operations.</w:t>
       </w:r>
       <w:r>
         <w:br/>
@@ -219,6 +241,8 @@
       <w:r>
         <w:t>.</w:t>
       </w:r>
+      <w:bookmarkStart w:id="0" w:name="_GoBack"/>
+      <w:bookmarkEnd w:id="0"/>
     </w:p>
     <w:p>
       <w:pPr>
@@ -741,8 +765,6 @@
       <w:r>
         <w:t>ADDTERM -&gt; ADDTERM MULOP MULTERM</w:t>
       </w:r>
-      <w:bookmarkStart w:id="0" w:name="_GoBack"/>
-      <w:bookmarkEnd w:id="0"/>
     </w:p>
     <w:p>
       <w:pPr>
@@ -773,30 +795,60 @@
       <w:r>
         <w:t xml:space="preserve">MULTERM -&gt; </w:t>
       </w:r>
+      <w:r>
+        <w:t>MULTERM EXPOP EXPTERM</w:t>
+      </w:r>
+    </w:p>
+    <w:p>
+      <w:pPr>
+        <w:pStyle w:val="ListParagraph"/>
+        <w:numPr>
+          <w:ilvl w:val="0"/>
+          <w:numId w:val="1"/>
+        </w:numPr>
+        <w:spacing w:after="0" w:line="240" w:lineRule="auto"/>
+      </w:pPr>
+      <w:r>
+        <w:t xml:space="preserve"> </w:t>
+      </w:r>
+      <w:r>
+        <w:tab/>
+        <w:t>| EXPTERM</w:t>
+      </w:r>
+    </w:p>
+    <w:p>
+      <w:pPr>
+        <w:pStyle w:val="ListParagraph"/>
+        <w:numPr>
+          <w:ilvl w:val="0"/>
+          <w:numId w:val="1"/>
+        </w:numPr>
+        <w:spacing w:after="0" w:line="240" w:lineRule="auto"/>
+      </w:pPr>
+      <w:r>
+        <w:t xml:space="preserve">EXPTERM -&gt; </w:t>
+      </w:r>
       <w:proofErr w:type="spellStart"/>
       <w:r>
         <w:t>dbl</w:t>
       </w:r>
       <w:proofErr w:type="spellEnd"/>
-      <w:r>
-        <w:t xml:space="preserve"> </w:t>
-      </w:r>
-    </w:p>
-    <w:p>
-      <w:pPr>
-        <w:pStyle w:val="ListParagraph"/>
-        <w:numPr>
-          <w:ilvl w:val="0"/>
-          <w:numId w:val="1"/>
-        </w:numPr>
-        <w:spacing w:after="0" w:line="240" w:lineRule="auto"/>
-      </w:pPr>
-      <w:r>
-        <w:t xml:space="preserve"> </w:t>
-      </w:r>
-      <w:r>
-        <w:tab/>
-        <w:t xml:space="preserve">| id </w:t>
+    </w:p>
+    <w:p>
+      <w:pPr>
+        <w:pStyle w:val="ListParagraph"/>
+        <w:numPr>
+          <w:ilvl w:val="0"/>
+          <w:numId w:val="1"/>
+        </w:numPr>
+        <w:spacing w:after="0" w:line="240" w:lineRule="auto"/>
+      </w:pPr>
+      <w:r>
+        <w:t xml:space="preserve"> </w:t>
+      </w:r>
+      <w:r>
+        <w:tab/>
+        <w:t>| id</w:t>
       </w:r>
     </w:p>
     <w:p>
@@ -900,6 +952,89 @@
         <w:tab/>
         <w:t>| div</w:t>
       </w:r>
+    </w:p>
+    <w:p>
+      <w:pPr>
+        <w:pStyle w:val="ListParagraph"/>
+        <w:numPr>
+          <w:ilvl w:val="0"/>
+          <w:numId w:val="1"/>
+        </w:numPr>
+        <w:spacing w:after="0" w:line="240" w:lineRule="auto"/>
+      </w:pPr>
+      <w:r>
+        <w:t xml:space="preserve"> </w:t>
+      </w:r>
+      <w:r>
+        <w:tab/>
+        <w:t>| mod</w:t>
+      </w:r>
+    </w:p>
+    <w:p>
+      <w:pPr>
+        <w:pStyle w:val="ListParagraph"/>
+        <w:numPr>
+          <w:ilvl w:val="0"/>
+          <w:numId w:val="1"/>
+        </w:numPr>
+        <w:spacing w:after="0" w:line="240" w:lineRule="auto"/>
+      </w:pPr>
+      <w:r>
+        <w:t xml:space="preserve"> </w:t>
+      </w:r>
+      <w:r>
+        <w:tab/>
+        <w:t xml:space="preserve">| </w:t>
+      </w:r>
+      <w:proofErr w:type="spellStart"/>
+      <w:r>
+        <w:t>idiv</w:t>
+      </w:r>
+      <w:proofErr w:type="spellEnd"/>
+    </w:p>
+    <w:p>
+      <w:pPr>
+        <w:pStyle w:val="ListParagraph"/>
+        <w:numPr>
+          <w:ilvl w:val="0"/>
+          <w:numId w:val="1"/>
+        </w:numPr>
+        <w:spacing w:after="0" w:line="240" w:lineRule="auto"/>
+      </w:pPr>
+      <w:r>
+        <w:t>EXPOP</w:t>
+      </w:r>
+      <w:r>
+        <w:tab/>
+        <w:t xml:space="preserve">-&gt; </w:t>
+      </w:r>
+      <w:proofErr w:type="spellStart"/>
+      <w:r>
+        <w:t>rt</w:t>
+      </w:r>
+      <w:proofErr w:type="spellEnd"/>
+    </w:p>
+    <w:p>
+      <w:pPr>
+        <w:pStyle w:val="ListParagraph"/>
+        <w:numPr>
+          <w:ilvl w:val="0"/>
+          <w:numId w:val="1"/>
+        </w:numPr>
+        <w:spacing w:after="0" w:line="240" w:lineRule="auto"/>
+      </w:pPr>
+      <w:r>
+        <w:t xml:space="preserve"> </w:t>
+      </w:r>
+      <w:r>
+        <w:tab/>
+        <w:t xml:space="preserve">| </w:t>
+      </w:r>
+      <w:proofErr w:type="spellStart"/>
+      <w:r>
+        <w:t>exp</w:t>
+      </w:r>
+      <w:proofErr w:type="spellEnd"/>
     </w:p>
     <w:p>
       <w:pPr>

</xml_diff>

<commit_message>
Added notes on display and end to language definition
</commit_message>
<xml_diff>
--- a/Frogger Support Files/Language Definition.docx
+++ b/Frogger Support Files/Language Definition.docx
@@ -83,6 +83,19 @@
       <w:r>
         <w:t xml:space="preserve">) command obtains a double value from the user and can be used anywhere that a double is allowed. </w:t>
       </w:r>
+      <w:r>
+        <w:t xml:space="preserve">The </w:t>
+      </w:r>
+      <w:proofErr w:type="gramStart"/>
+      <w:r>
+        <w:t>display(</w:t>
+      </w:r>
+      <w:proofErr w:type="gramEnd"/>
+      <w:r>
+        <w:t>) command prints the argument to the user; display only takes an arithmetic expression or a string literal. The end command terminates execution.</w:t>
+      </w:r>
+      <w:bookmarkStart w:id="0" w:name="_GoBack"/>
+      <w:bookmarkEnd w:id="0"/>
     </w:p>
     <w:p>
       <w:r>
@@ -241,8 +254,6 @@
       <w:r>
         <w:t>.</w:t>
       </w:r>
-      <w:bookmarkStart w:id="0" w:name="_GoBack"/>
-      <w:bookmarkEnd w:id="0"/>
     </w:p>
     <w:p>
       <w:pPr>

</xml_diff>

<commit_message>
Added random number functionality
</commit_message>
<xml_diff>
--- a/Frogger Support Files/Language Definition.docx
+++ b/Frogger Support Files/Language Definition.docx
@@ -92,10 +92,22 @@
       </w:r>
       <w:proofErr w:type="gramEnd"/>
       <w:r>
-        <w:t>) command prints the argument to the user; display only takes an arithmetic expression or a string literal. The end command terminates execution.</w:t>
-      </w:r>
-      <w:bookmarkStart w:id="0" w:name="_GoBack"/>
-      <w:bookmarkEnd w:id="0"/>
+        <w:t>) command prints the argument to the user; display only takes an arithmetic expression or a string literal.</w:t>
+      </w:r>
+      <w:r>
+        <w:t xml:space="preserve"> The </w:t>
+      </w:r>
+      <w:proofErr w:type="gramStart"/>
+      <w:r>
+        <w:t>random(</w:t>
+      </w:r>
+      <w:proofErr w:type="gramEnd"/>
+      <w:r>
+        <w:t>) command generates a new pseudo random number between 0 and 1.</w:t>
+      </w:r>
+      <w:r>
+        <w:t xml:space="preserve"> The end command terminates execution.</w:t>
+      </w:r>
     </w:p>
     <w:p>
       <w:r>
@@ -240,7 +252,13 @@
         <w:t>display</w:t>
       </w:r>
       <w:r>
-        <w:t xml:space="preserve">, if, </w:t>
+        <w:t>,</w:t>
+      </w:r>
+      <w:r>
+        <w:t xml:space="preserve"> random,</w:t>
+      </w:r>
+      <w:r>
+        <w:t xml:space="preserve"> if, </w:t>
       </w:r>
       <w:r>
         <w:t xml:space="preserve">then, </w:t>
@@ -895,6 +913,25 @@
         <w:tab/>
         <w:t>| retrieve ( )</w:t>
       </w:r>
+    </w:p>
+    <w:p>
+      <w:pPr>
+        <w:pStyle w:val="ListParagraph"/>
+        <w:numPr>
+          <w:ilvl w:val="0"/>
+          <w:numId w:val="1"/>
+        </w:numPr>
+        <w:spacing w:after="0" w:line="240" w:lineRule="auto"/>
+      </w:pPr>
+      <w:r>
+        <w:t xml:space="preserve"> </w:t>
+      </w:r>
+      <w:r>
+        <w:tab/>
+        <w:t>| random ( )</w:t>
+      </w:r>
+      <w:bookmarkStart w:id="0" w:name="_GoBack"/>
+      <w:bookmarkEnd w:id="0"/>
     </w:p>
     <w:p>
       <w:pPr>

</xml_diff>

<commit_message>
Added string assignment, concatenation, and double vs string typing
</commit_message>
<xml_diff>
--- a/Frogger Support Files/Language Definition.docx
+++ b/Frogger Support Files/Language Definition.docx
@@ -3,6 +3,9 @@
 <w:document xmlns:wpc="http://schemas.microsoft.com/office/word/2010/wordprocessingCanvas" xmlns:mc="http://schemas.openxmlformats.org/markup-compatibility/2006" xmlns:o="urn:schemas-microsoft-com:office:office" xmlns:r="http://schemas.openxmlformats.org/officeDocument/2006/relationships" xmlns:m="http://schemas.openxmlformats.org/officeDocument/2006/math" xmlns:v="urn:schemas-microsoft-com:vml" xmlns:wp14="http://schemas.microsoft.com/office/word/2010/wordprocessingDrawing" xmlns:wp="http://schemas.openxmlformats.org/drawingml/2006/wordprocessingDrawing" xmlns:w10="urn:schemas-microsoft-com:office:word" xmlns:w="http://schemas.openxmlformats.org/wordprocessingml/2006/main" xmlns:w14="http://schemas.microsoft.com/office/word/2010/wordml" xmlns:w15="http://schemas.microsoft.com/office/word/2012/wordml" xmlns:wpg="http://schemas.microsoft.com/office/word/2010/wordprocessingGroup" xmlns:wpi="http://schemas.microsoft.com/office/word/2010/wordprocessingInk" xmlns:wne="http://schemas.microsoft.com/office/word/2006/wordml" xmlns:wps="http://schemas.microsoft.com/office/word/2010/wordprocessingShape" mc:Ignorable="w14 w15 wp14">
   <w:body>
     <w:p>
+      <w:pPr>
+        <w:spacing w:after="0" w:line="240" w:lineRule="auto"/>
+      </w:pPr>
       <w:proofErr w:type="spellStart"/>
       <w:r>
         <w:t>Frogger</w:t>
@@ -13,253 +16,811 @@
       </w:r>
     </w:p>
     <w:p>
+      <w:pPr>
+        <w:spacing w:before="160"/>
+        <w:rPr>
+          <w:b/>
+        </w:rPr>
+      </w:pPr>
       <w:r>
         <w:rPr>
           <w:b/>
         </w:rPr>
         <w:t xml:space="preserve">VARIABLES: </w:t>
       </w:r>
-      <w:r>
-        <w:t xml:space="preserve">Variables are defined </w:t>
-      </w:r>
-      <w:r>
-        <w:t>at first use and are initialized to 0</w:t>
-      </w:r>
-      <w:r>
-        <w:t xml:space="preserve">. The only variable data type is double. </w:t>
-      </w:r>
-      <w:r>
-        <w:t>Variable identifiers are alpha</w:t>
+    </w:p>
+    <w:p>
+      <w:pPr>
+        <w:spacing w:after="0" w:line="240" w:lineRule="auto"/>
+      </w:pPr>
+      <w:r>
+        <w:t>The only variable data type</w:t>
+      </w:r>
+      <w:r>
+        <w:t>s are</w:t>
+      </w:r>
+      <w:r>
+        <w:t xml:space="preserve"> double</w:t>
+      </w:r>
+      <w:r>
+        <w:t xml:space="preserve"> and string</w:t>
+      </w:r>
+      <w:r>
+        <w:t xml:space="preserve">. </w:t>
+      </w:r>
+      <w:r>
+        <w:t xml:space="preserve">Variables are defined at first use and are typed based on usage. If a variable is determined to be double it is initialized to 0, conversely the empty string (‘’) for string types. </w:t>
+      </w:r>
+      <w:r>
+        <w:t>Variable identifiers are alpha with underscores starting with an alpha character. So, v</w:t>
+      </w:r>
+      <w:r>
+        <w:t>alid variable names (identifiers) follow the regex [a-</w:t>
+      </w:r>
+      <w:proofErr w:type="spellStart"/>
+      <w:r>
+        <w:t>zA</w:t>
+      </w:r>
+      <w:proofErr w:type="spellEnd"/>
+      <w:r>
+        <w:t>-Z</w:t>
+      </w:r>
+      <w:proofErr w:type="gramStart"/>
+      <w:r>
+        <w:t>][</w:t>
+      </w:r>
+      <w:proofErr w:type="gramEnd"/>
+      <w:r>
+        <w:t>a-</w:t>
+      </w:r>
+      <w:proofErr w:type="spellStart"/>
+      <w:r>
+        <w:t>zA</w:t>
+      </w:r>
+      <w:proofErr w:type="spellEnd"/>
+      <w:r>
+        <w:t>-Z_]*, so</w:t>
+      </w:r>
+      <w:r>
+        <w:t xml:space="preserve"> numerical</w:t>
+      </w:r>
+      <w:r>
+        <w:t xml:space="preserve"> digits are not allowed. </w:t>
+      </w:r>
+    </w:p>
+    <w:p>
+      <w:pPr>
+        <w:spacing w:before="160"/>
+        <w:ind w:left="187" w:hanging="187"/>
+      </w:pPr>
+      <w:r>
+        <w:rPr>
+          <w:b/>
+        </w:rPr>
+        <w:t xml:space="preserve">BUILT-IN COMMANDS: </w:t>
+      </w:r>
+    </w:p>
+    <w:p>
+      <w:pPr>
+        <w:spacing w:after="0" w:line="240" w:lineRule="auto"/>
+        <w:ind w:left="1181" w:hanging="994"/>
+      </w:pPr>
+      <w:proofErr w:type="gramStart"/>
+      <w:r>
+        <w:t>retrieve(</w:t>
+      </w:r>
+      <w:proofErr w:type="gramEnd"/>
+      <w:r>
+        <w:t xml:space="preserve">) </w:t>
+      </w:r>
+      <w:r>
+        <w:tab/>
+        <w:t xml:space="preserve">- </w:t>
+      </w:r>
+      <w:r>
+        <w:t xml:space="preserve">obtains a double value from the user and can be used anywhere that a double is allowed. </w:t>
+      </w:r>
+    </w:p>
+    <w:p>
+      <w:pPr>
+        <w:spacing w:after="0" w:line="240" w:lineRule="auto"/>
+        <w:ind w:left="1181" w:hanging="994"/>
+      </w:pPr>
+      <w:proofErr w:type="gramStart"/>
+      <w:r>
+        <w:t>display(</w:t>
+      </w:r>
+      <w:proofErr w:type="gramEnd"/>
+      <w:r>
+        <w:t>)</w:t>
+      </w:r>
+      <w:r>
+        <w:t xml:space="preserve"> </w:t>
+      </w:r>
+      <w:r>
+        <w:tab/>
+        <w:t xml:space="preserve">- </w:t>
+      </w:r>
+      <w:r>
+        <w:t xml:space="preserve">prints the argument to the user; display only takes an arithmetic expression or a string </w:t>
+      </w:r>
+      <w:r>
+        <w:t xml:space="preserve">     </w:t>
+      </w:r>
+      <w:r>
+        <w:t>literal.</w:t>
+      </w:r>
+    </w:p>
+    <w:p>
+      <w:pPr>
+        <w:spacing w:after="0" w:line="240" w:lineRule="auto"/>
+        <w:ind w:left="1181" w:hanging="994"/>
+      </w:pPr>
+      <w:proofErr w:type="gramStart"/>
+      <w:r>
+        <w:t>random(</w:t>
+      </w:r>
+      <w:proofErr w:type="gramEnd"/>
+      <w:r>
+        <w:t>)</w:t>
+      </w:r>
+      <w:r>
+        <w:t xml:space="preserve"> </w:t>
+      </w:r>
+      <w:r>
+        <w:tab/>
+        <w:t>-</w:t>
+      </w:r>
+      <w:r>
+        <w:t xml:space="preserve"> generates a new pseudo random number between 0 and 1.</w:t>
+      </w:r>
+      <w:r>
+        <w:t xml:space="preserve"> </w:t>
+      </w:r>
+    </w:p>
+    <w:p>
+      <w:pPr>
+        <w:tabs>
+          <w:tab w:val="left" w:pos="1170"/>
+        </w:tabs>
+        <w:spacing w:after="0" w:line="240" w:lineRule="auto"/>
+        <w:ind w:left="1181" w:hanging="994"/>
+      </w:pPr>
+      <w:proofErr w:type="gramStart"/>
+      <w:r>
+        <w:t>end</w:t>
+      </w:r>
+      <w:proofErr w:type="gramEnd"/>
+      <w:r>
+        <w:t xml:space="preserve"> </w:t>
+      </w:r>
+      <w:r>
+        <w:tab/>
+        <w:t xml:space="preserve">- </w:t>
+      </w:r>
+      <w:r>
+        <w:t>terminates execution.</w:t>
+      </w:r>
+    </w:p>
+    <w:p>
+      <w:pPr>
+        <w:spacing w:before="160"/>
+        <w:ind w:left="187" w:hanging="187"/>
+        <w:rPr>
+          <w:b/>
+        </w:rPr>
+      </w:pPr>
+      <w:r>
+        <w:rPr>
+          <w:b/>
+        </w:rPr>
+        <w:t xml:space="preserve">OPERATORS: </w:t>
+      </w:r>
+    </w:p>
+    <w:p>
+      <w:pPr>
+        <w:spacing w:after="0" w:line="240" w:lineRule="auto"/>
+      </w:pPr>
+      <w:r>
+        <w:rPr>
+          <w:b/>
+        </w:rPr>
+        <w:t>Arithmetic operat</w:t>
+      </w:r>
+      <w:r>
+        <w:rPr>
+          <w:b/>
+        </w:rPr>
+        <w:t>ors</w:t>
+      </w:r>
+      <w:r>
+        <w:rPr>
+          <w:b/>
+        </w:rPr>
+        <w:t xml:space="preserve">: </w:t>
+      </w:r>
+      <w:r>
+        <w:t>(listed in order of operations)</w:t>
+      </w:r>
+      <w:r>
+        <w:t xml:space="preserve"> [Left Operand – LO, Right Operand – RO]</w:t>
+      </w:r>
+    </w:p>
+    <w:p>
+      <w:pPr>
+        <w:spacing w:after="0" w:line="240" w:lineRule="auto"/>
+        <w:ind w:left="2880" w:hanging="2700"/>
+      </w:pPr>
+      <w:proofErr w:type="gramStart"/>
+      <w:r>
+        <w:t>assignment</w:t>
+      </w:r>
+      <w:proofErr w:type="gramEnd"/>
+      <w:r>
+        <w:t xml:space="preserve"> (=</w:t>
+      </w:r>
+      <w:r>
+        <w:t>d</w:t>
+      </w:r>
+      <w:r>
+        <w:t>=)</w:t>
+      </w:r>
+      <w:r>
+        <w:t xml:space="preserve"> </w:t>
+      </w:r>
+      <w:r>
+        <w:tab/>
+        <w:t>- RO is evaluated and assigned to LO as a double</w:t>
+      </w:r>
+    </w:p>
+    <w:p>
+      <w:pPr>
+        <w:spacing w:after="0" w:line="240" w:lineRule="auto"/>
+        <w:ind w:left="2880" w:hanging="2700"/>
+      </w:pPr>
+      <w:proofErr w:type="spellStart"/>
+      <w:proofErr w:type="gramStart"/>
+      <w:r>
+        <w:t>exponention</w:t>
+      </w:r>
+      <w:proofErr w:type="spellEnd"/>
+      <w:proofErr w:type="gramEnd"/>
+      <w:r>
+        <w:t xml:space="preserve"> (^^)</w:t>
+      </w:r>
+      <w:r>
+        <w:tab/>
+        <w:t>- LO is raised to the power of RO (5^^2 = 25)</w:t>
+      </w:r>
+    </w:p>
+    <w:p>
+      <w:pPr>
+        <w:spacing w:after="0" w:line="240" w:lineRule="auto"/>
+        <w:ind w:left="2880" w:hanging="2700"/>
+      </w:pPr>
+      <w:proofErr w:type="spellStart"/>
+      <w:proofErr w:type="gramStart"/>
+      <w:r>
+        <w:t>rootation</w:t>
+      </w:r>
+      <w:proofErr w:type="spellEnd"/>
+      <w:proofErr w:type="gramEnd"/>
+      <w:r>
+        <w:t xml:space="preserve"> (##)</w:t>
+      </w:r>
+      <w:r>
+        <w:tab/>
+        <w:t>- RO is rooted to the power of LO (3##8 = 2)</w:t>
+      </w:r>
+      <w:r>
+        <w:t xml:space="preserve"> </w:t>
+      </w:r>
+    </w:p>
+    <w:p>
+      <w:pPr>
+        <w:spacing w:after="0" w:line="240" w:lineRule="auto"/>
+        <w:ind w:left="2880" w:hanging="2700"/>
+      </w:pPr>
+      <w:proofErr w:type="gramStart"/>
+      <w:r>
+        <w:t>multiplication</w:t>
+      </w:r>
+      <w:proofErr w:type="gramEnd"/>
+      <w:r>
+        <w:t xml:space="preserve"> (**)</w:t>
+      </w:r>
+      <w:r>
+        <w:tab/>
+        <w:t>- Standard multiplication</w:t>
+      </w:r>
+    </w:p>
+    <w:p>
+      <w:pPr>
+        <w:spacing w:after="0" w:line="240" w:lineRule="auto"/>
+        <w:ind w:left="2880" w:hanging="2700"/>
+      </w:pPr>
+      <w:proofErr w:type="gramStart"/>
+      <w:r>
+        <w:t>division</w:t>
+      </w:r>
+      <w:proofErr w:type="gramEnd"/>
+      <w:r>
+        <w:t xml:space="preserve"> (//)</w:t>
+      </w:r>
+      <w:r>
+        <w:tab/>
+        <w:t>- Standard division</w:t>
+      </w:r>
+    </w:p>
+    <w:p>
+      <w:pPr>
+        <w:spacing w:after="0" w:line="240" w:lineRule="auto"/>
+        <w:ind w:left="2880" w:hanging="2700"/>
+      </w:pPr>
+      <w:proofErr w:type="gramStart"/>
+      <w:r>
+        <w:t>integer</w:t>
+      </w:r>
+      <w:proofErr w:type="gramEnd"/>
+      <w:r>
+        <w:t xml:space="preserve"> division (\\)</w:t>
+      </w:r>
+      <w:r>
+        <w:tab/>
+        <w:t xml:space="preserve">- </w:t>
+      </w:r>
+    </w:p>
+    <w:p>
+      <w:pPr>
+        <w:spacing w:after="0" w:line="240" w:lineRule="auto"/>
+        <w:ind w:left="2880" w:hanging="2700"/>
+      </w:pPr>
+      <w:proofErr w:type="gramStart"/>
+      <w:r>
+        <w:t>modulus</w:t>
+      </w:r>
+      <w:proofErr w:type="gramEnd"/>
+      <w:r>
+        <w:t xml:space="preserve"> division (%%)</w:t>
+      </w:r>
+      <w:r>
+        <w:tab/>
+        <w:t xml:space="preserve">- </w:t>
+      </w:r>
+    </w:p>
+    <w:p>
+      <w:pPr>
+        <w:spacing w:after="0" w:line="240" w:lineRule="auto"/>
+        <w:ind w:left="2880" w:hanging="2700"/>
+      </w:pPr>
+      <w:proofErr w:type="gramStart"/>
+      <w:r>
+        <w:t>addition</w:t>
+      </w:r>
+      <w:proofErr w:type="gramEnd"/>
+      <w:r>
+        <w:t xml:space="preserve"> (+</w:t>
+      </w:r>
+      <w:r>
+        <w:t>+</w:t>
+      </w:r>
+      <w:r>
+        <w:t>)</w:t>
+      </w:r>
+      <w:r>
+        <w:tab/>
+        <w:t>- Standard addition</w:t>
+      </w:r>
+    </w:p>
+    <w:p>
+      <w:pPr>
+        <w:spacing w:after="0" w:line="240" w:lineRule="auto"/>
+        <w:ind w:left="2880" w:hanging="2700"/>
+      </w:pPr>
+      <w:proofErr w:type="gramStart"/>
+      <w:r>
+        <w:t>subtraction</w:t>
+      </w:r>
+      <w:proofErr w:type="gramEnd"/>
+      <w:r>
+        <w:t xml:space="preserve"> (-</w:t>
+      </w:r>
+      <w:r>
+        <w:t>-</w:t>
+      </w:r>
+      <w:r>
+        <w:t>)</w:t>
+      </w:r>
+      <w:r>
+        <w:tab/>
+        <w:t>- Standard subtraction</w:t>
+      </w:r>
+    </w:p>
+    <w:p>
+      <w:pPr>
+        <w:spacing w:after="0" w:line="240" w:lineRule="auto"/>
+      </w:pPr>
+      <w:r>
+        <w:rPr>
+          <w:b/>
+        </w:rPr>
+        <w:t xml:space="preserve">String operators: </w:t>
+      </w:r>
+      <w:r>
+        <w:t>(left associative)</w:t>
+      </w:r>
+    </w:p>
+    <w:p>
+      <w:pPr>
+        <w:spacing w:after="0" w:line="240" w:lineRule="auto"/>
+        <w:ind w:left="2880" w:hanging="2700"/>
+      </w:pPr>
+      <w:proofErr w:type="gramStart"/>
+      <w:r>
+        <w:t>assignment</w:t>
+      </w:r>
+      <w:proofErr w:type="gramEnd"/>
+      <w:r>
+        <w:t xml:space="preserve"> (=</w:t>
+      </w:r>
+      <w:r>
+        <w:t>s</w:t>
+      </w:r>
+      <w:r>
+        <w:t>=)</w:t>
+      </w:r>
+      <w:r>
+        <w:tab/>
+        <w:t>- RO is evaluated and assigned to LO as a string</w:t>
+      </w:r>
+    </w:p>
+    <w:p>
+      <w:pPr>
+        <w:spacing w:after="0" w:line="240" w:lineRule="auto"/>
+        <w:ind w:left="2880" w:hanging="2700"/>
+      </w:pPr>
+      <w:proofErr w:type="gramStart"/>
+      <w:r>
+        <w:t>string</w:t>
+      </w:r>
+      <w:proofErr w:type="gramEnd"/>
+      <w:r>
+        <w:t xml:space="preserve"> concatenation (+s</w:t>
+      </w:r>
+      <w:r>
+        <w:t>+)</w:t>
+      </w:r>
+      <w:r>
+        <w:tab/>
+        <w:t>- Standard concatenation between two strings</w:t>
+      </w:r>
+    </w:p>
+    <w:p>
+      <w:pPr>
+        <w:spacing w:after="0" w:line="240" w:lineRule="auto"/>
+        <w:ind w:left="2880" w:hanging="2700"/>
+      </w:pPr>
+      <w:proofErr w:type="gramStart"/>
+      <w:r>
+        <w:t>double</w:t>
+      </w:r>
+      <w:proofErr w:type="gramEnd"/>
+      <w:r>
+        <w:t xml:space="preserve"> concatenation (+d</w:t>
+      </w:r>
+      <w:r>
+        <w:t>+)</w:t>
+      </w:r>
+      <w:r>
+        <w:tab/>
+        <w:t>- Double value of RO is c</w:t>
+      </w:r>
+      <w:r>
+        <w:t>oncatenated to LO (‘</w:t>
+      </w:r>
+      <w:proofErr w:type="spellStart"/>
+      <w:r>
+        <w:t>num</w:t>
+      </w:r>
+      <w:proofErr w:type="spellEnd"/>
+      <w:r>
+        <w:t>’ +d</w:t>
+      </w:r>
+      <w:r>
+        <w:t>+ 65 = ‘num65’)</w:t>
+      </w:r>
+    </w:p>
+    <w:p>
+      <w:pPr>
+        <w:spacing w:after="0" w:line="240" w:lineRule="auto"/>
+        <w:ind w:left="2880" w:hanging="2700"/>
+      </w:pPr>
+      <w:proofErr w:type="spellStart"/>
+      <w:proofErr w:type="gramStart"/>
+      <w:r>
+        <w:t>asci</w:t>
+      </w:r>
+      <w:r>
+        <w:t>i</w:t>
+      </w:r>
+      <w:proofErr w:type="spellEnd"/>
+      <w:proofErr w:type="gramEnd"/>
+      <w:r>
+        <w:t xml:space="preserve"> concatenation (+a</w:t>
+      </w:r>
+      <w:r>
+        <w:t>+)</w:t>
+      </w:r>
+      <w:r>
+        <w:tab/>
+        <w:t xml:space="preserve">- </w:t>
+      </w:r>
+      <w:proofErr w:type="spellStart"/>
+      <w:r>
+        <w:t>Ascii</w:t>
+      </w:r>
+      <w:proofErr w:type="spellEnd"/>
+      <w:r>
+        <w:t xml:space="preserve"> value of RO</w:t>
+      </w:r>
+      <w:r>
+        <w:t xml:space="preserve"> is concatenated to LO (‘</w:t>
+      </w:r>
+      <w:proofErr w:type="spellStart"/>
+      <w:r>
+        <w:t>num</w:t>
+      </w:r>
+      <w:proofErr w:type="spellEnd"/>
+      <w:r>
+        <w:t>’ +a</w:t>
       </w:r>
       <w:bookmarkStart w:id="0" w:name="_GoBack"/>
       <w:bookmarkEnd w:id="0"/>
       <w:r>
-        <w:t xml:space="preserve"> with underscores starting with an alpha character. So, v</w:t>
-      </w:r>
-      <w:r>
-        <w:t>alid variable names (identifiers) follow the regex [a-</w:t>
-      </w:r>
-      <w:proofErr w:type="spellStart"/>
-      <w:r>
-        <w:t>zA</w:t>
-      </w:r>
-      <w:proofErr w:type="spellEnd"/>
-      <w:r>
-        <w:t>-Z</w:t>
-      </w:r>
-      <w:proofErr w:type="gramStart"/>
-      <w:r>
-        <w:t>][</w:t>
-      </w:r>
-      <w:proofErr w:type="gramEnd"/>
-      <w:r>
-        <w:t>a-</w:t>
-      </w:r>
-      <w:proofErr w:type="spellStart"/>
-      <w:r>
-        <w:t>zA</w:t>
-      </w:r>
-      <w:proofErr w:type="spellEnd"/>
-      <w:r>
-        <w:t>-Z_]*, so</w:t>
-      </w:r>
-      <w:r>
-        <w:t xml:space="preserve"> numerical</w:t>
-      </w:r>
-      <w:r>
-        <w:t xml:space="preserve"> digits are not allowed. </w:t>
-      </w:r>
-    </w:p>
-    <w:p>
-      <w:r>
-        <w:rPr>
-          <w:b/>
-        </w:rPr>
-        <w:t xml:space="preserve">BUILT-IN COMMANDS: </w:t>
-      </w:r>
-      <w:r>
-        <w:t xml:space="preserve">The </w:t>
-      </w:r>
-      <w:proofErr w:type="gramStart"/>
-      <w:r>
-        <w:t>retrieve(</w:t>
-      </w:r>
-      <w:proofErr w:type="gramEnd"/>
-      <w:r>
-        <w:t xml:space="preserve">) command obtains a double value from the user and can be used anywhere that a double is allowed. </w:t>
-      </w:r>
-      <w:r>
-        <w:t xml:space="preserve">The </w:t>
-      </w:r>
-      <w:proofErr w:type="gramStart"/>
-      <w:r>
-        <w:t>display(</w:t>
-      </w:r>
-      <w:proofErr w:type="gramEnd"/>
-      <w:r>
-        <w:t>) command prints the argument to the user; display only takes an arithmetic expression or a string literal.</w:t>
-      </w:r>
-      <w:r>
-        <w:t xml:space="preserve"> The </w:t>
-      </w:r>
-      <w:proofErr w:type="gramStart"/>
-      <w:r>
-        <w:t>random(</w:t>
-      </w:r>
-      <w:proofErr w:type="gramEnd"/>
-      <w:r>
-        <w:t>) command generates a new pseudo random number between 0 and 1.</w:t>
-      </w:r>
-      <w:r>
-        <w:t xml:space="preserve"> The end command terminates execution.</w:t>
-      </w:r>
-    </w:p>
-    <w:p>
-      <w:r>
-        <w:rPr>
-          <w:b/>
-        </w:rPr>
-        <w:t xml:space="preserve">OPERATORS: </w:t>
-      </w:r>
-      <w:r>
-        <w:rPr>
-          <w:b/>
-        </w:rPr>
+        <w:t>+ 65 = ‘</w:t>
+      </w:r>
+      <w:proofErr w:type="spellStart"/>
+      <w:r>
+        <w:t>numA</w:t>
+      </w:r>
+      <w:proofErr w:type="spellEnd"/>
+      <w:r>
+        <w:t>’)</w:t>
+      </w:r>
+      <w:r>
         <w:br/>
-      </w:r>
-      <w:r>
-        <w:t>Arithmetic operat</w:t>
-      </w:r>
-      <w:r>
-        <w:t>ors</w:t>
-      </w:r>
-      <w:r>
-        <w:t xml:space="preserve">: </w:t>
-      </w:r>
-      <w:r>
-        <w:t xml:space="preserve">assignment (=), </w:t>
-      </w:r>
-      <w:r>
-        <w:t>addition (+</w:t>
-      </w:r>
-      <w:r>
-        <w:t>+</w:t>
-      </w:r>
-      <w:r>
-        <w:t>), subtraction (-</w:t>
-      </w:r>
-      <w:r>
-        <w:t>-</w:t>
-      </w:r>
-      <w:r>
-        <w:t>), multiplication (*</w:t>
-      </w:r>
-      <w:r>
-        <w:t>*</w:t>
-      </w:r>
-      <w:r>
-        <w:t>),</w:t>
-      </w:r>
-      <w:r>
-        <w:t xml:space="preserve"> division (/</w:t>
-      </w:r>
-      <w:r>
-        <w:t>/</w:t>
-      </w:r>
-      <w:r>
-        <w:t>)</w:t>
-      </w:r>
+        <w:t xml:space="preserve">  Note: doubles are truncated before converting to </w:t>
+      </w:r>
+      <w:proofErr w:type="spellStart"/>
+      <w:r>
+        <w:t>ascii</w:t>
+      </w:r>
+      <w:proofErr w:type="spellEnd"/>
+      <w:r>
+        <w:t>. 65.9 -&gt; 65 -&gt; ‘a’</w:t>
+      </w:r>
+    </w:p>
+    <w:p>
+      <w:pPr>
+        <w:spacing w:after="0" w:line="240" w:lineRule="auto"/>
+      </w:pPr>
+      <w:r>
+        <w:rPr>
+          <w:b/>
+        </w:rPr>
+        <w:t xml:space="preserve">Boolean operators: </w:t>
+      </w:r>
+      <w:r>
+        <w:t>(All standard Boolean operators)</w:t>
+      </w:r>
+    </w:p>
+    <w:p>
+      <w:pPr>
+        <w:spacing w:after="0" w:line="240" w:lineRule="auto"/>
+        <w:ind w:left="2880" w:hanging="2700"/>
+      </w:pPr>
+      <w:proofErr w:type="gramStart"/>
+      <w:r>
+        <w:t>less</w:t>
+      </w:r>
+      <w:proofErr w:type="gramEnd"/>
+      <w:r>
+        <w:t xml:space="preserve"> than (&lt;)</w:t>
+      </w:r>
+      <w:r>
+        <w:tab/>
+      </w:r>
+    </w:p>
+    <w:p>
+      <w:pPr>
+        <w:spacing w:after="0" w:line="240" w:lineRule="auto"/>
+        <w:ind w:left="2880" w:hanging="2700"/>
+      </w:pPr>
+      <w:proofErr w:type="gramStart"/>
+      <w:r>
+        <w:t>greater</w:t>
+      </w:r>
+      <w:proofErr w:type="gramEnd"/>
+      <w:r>
+        <w:t xml:space="preserve"> than (&gt;)</w:t>
+      </w:r>
+      <w:r>
+        <w:tab/>
+      </w:r>
+    </w:p>
+    <w:p>
+      <w:pPr>
+        <w:spacing w:after="0" w:line="240" w:lineRule="auto"/>
+        <w:ind w:left="2880" w:hanging="2700"/>
+      </w:pPr>
+      <w:proofErr w:type="gramStart"/>
+      <w:r>
+        <w:t>equal</w:t>
+      </w:r>
+      <w:proofErr w:type="gramEnd"/>
+      <w:r>
+        <w:t xml:space="preserve"> (==)</w:t>
+      </w:r>
+      <w:r>
+        <w:tab/>
+      </w:r>
+    </w:p>
+    <w:p>
+      <w:pPr>
+        <w:spacing w:after="0" w:line="240" w:lineRule="auto"/>
+        <w:ind w:left="2880" w:hanging="2700"/>
+      </w:pPr>
+      <w:proofErr w:type="gramStart"/>
+      <w:r>
+        <w:t>less</w:t>
+      </w:r>
+      <w:proofErr w:type="gramEnd"/>
+      <w:r>
+        <w:t xml:space="preserve"> than </w:t>
+      </w:r>
+      <w:r>
+        <w:t>or equal (&lt;=)</w:t>
+      </w:r>
+      <w:r>
+        <w:tab/>
+      </w:r>
+    </w:p>
+    <w:p>
+      <w:pPr>
+        <w:spacing w:after="0" w:line="240" w:lineRule="auto"/>
+        <w:ind w:left="2880" w:hanging="2700"/>
+      </w:pPr>
+      <w:proofErr w:type="gramStart"/>
+      <w:r>
+        <w:t>greater</w:t>
+      </w:r>
+      <w:proofErr w:type="gramEnd"/>
+      <w:r>
+        <w:t xml:space="preserve"> than or equal (&gt;=)</w:t>
+      </w:r>
+    </w:p>
+    <w:p>
+      <w:pPr>
+        <w:spacing w:after="0" w:line="240" w:lineRule="auto"/>
+        <w:ind w:left="2880" w:hanging="2700"/>
+      </w:pPr>
+      <w:proofErr w:type="gramStart"/>
+      <w:r>
+        <w:t>not</w:t>
+      </w:r>
+      <w:proofErr w:type="gramEnd"/>
+      <w:r>
+        <w:t xml:space="preserve"> (!)</w:t>
+      </w:r>
+      <w:r>
+        <w:tab/>
+      </w:r>
+      <w:r>
+        <w:tab/>
+      </w:r>
+    </w:p>
+    <w:p>
+      <w:pPr>
+        <w:spacing w:before="160"/>
+        <w:ind w:left="187" w:hanging="187"/>
+        <w:rPr>
+          <w:b/>
+        </w:rPr>
+      </w:pPr>
+      <w:r>
+        <w:rPr>
+          <w:b/>
+        </w:rPr>
+        <w:t xml:space="preserve">STRINGS: </w:t>
+      </w:r>
+    </w:p>
+    <w:p>
+      <w:pPr>
+        <w:spacing w:after="0" w:line="240" w:lineRule="auto"/>
+      </w:pPr>
+      <w:r>
+        <w:t xml:space="preserve">Strings include only </w:t>
+      </w:r>
+      <w:r>
+        <w:t>printable</w:t>
+      </w:r>
+      <w:r>
+        <w:t xml:space="preserve"> characters and the listed esc</w:t>
+      </w:r>
+      <w:r>
+        <w:t xml:space="preserve">ape characters enclosed within </w:t>
+      </w:r>
+      <w:r>
+        <w:t>single quote</w:t>
+      </w:r>
+      <w:r>
+        <w:t>s</w:t>
+      </w:r>
+      <w:r>
+        <w:t>. Escape characters</w:t>
+      </w:r>
+      <w:r>
+        <w:t>: &amp;t (tab), &amp;n (new line), &amp;’ (single quote)</w:t>
+      </w:r>
+      <w:r>
+        <w:t xml:space="preserve">, </w:t>
+      </w:r>
+      <w:r>
+        <w:t xml:space="preserve">and &amp;&amp; (ampersand). </w:t>
+      </w:r>
+    </w:p>
+    <w:p>
+      <w:pPr>
+        <w:spacing w:after="0" w:line="240" w:lineRule="auto"/>
+      </w:pPr>
+      <w:r>
+        <w:t xml:space="preserve">No control characters are allowed. </w:t>
+      </w:r>
+    </w:p>
+    <w:p>
+      <w:pPr>
+        <w:spacing w:before="160"/>
+        <w:ind w:left="187" w:hanging="187"/>
+        <w:rPr>
+          <w:b/>
+        </w:rPr>
+      </w:pPr>
+      <w:r>
+        <w:rPr>
+          <w:b/>
+        </w:rPr>
+        <w:t xml:space="preserve">KEYWORDS: </w:t>
+      </w:r>
+    </w:p>
+    <w:p>
+      <w:pPr>
+        <w:spacing w:after="0" w:line="240" w:lineRule="auto"/>
+      </w:pPr>
+      <w:proofErr w:type="gramStart"/>
+      <w:r>
+        <w:lastRenderedPageBreak/>
+        <w:t>retrieve</w:t>
+      </w:r>
+      <w:proofErr w:type="gramEnd"/>
       <w:r>
         <w:t>,</w:t>
       </w:r>
       <w:r>
-        <w:t xml:space="preserve"> modulus division (%%), integer division (\\), </w:t>
-      </w:r>
-      <w:proofErr w:type="spellStart"/>
-      <w:r>
-        <w:t>rootation</w:t>
-      </w:r>
-      <w:proofErr w:type="spellEnd"/>
-      <w:r>
-        <w:t xml:space="preserve"> (##), and </w:t>
-      </w:r>
-      <w:proofErr w:type="spellStart"/>
-      <w:r>
-        <w:t>exponention</w:t>
-      </w:r>
-      <w:proofErr w:type="spellEnd"/>
-      <w:r>
-        <w:t xml:space="preserve"> (^^) listed in order of operations.</w:t>
-      </w:r>
-      <w:r>
-        <w:br/>
-        <w:t>Boolean operators: not (!), less than (&lt;), greater than (&gt;), equal (==), less than or equal (&lt;=), greater than or equal (&gt;=).</w:t>
-      </w:r>
-    </w:p>
-    <w:p>
-      <w:r>
-        <w:rPr>
-          <w:b/>
-        </w:rPr>
-        <w:t xml:space="preserve">STRINGS: </w:t>
-      </w:r>
-      <w:r>
-        <w:t xml:space="preserve">Strings are only used for display purposes and include only </w:t>
-      </w:r>
-      <w:r>
-        <w:t>printable</w:t>
-      </w:r>
-      <w:r>
-        <w:t xml:space="preserve"> characters and the listed esc</w:t>
-      </w:r>
-      <w:r>
-        <w:t xml:space="preserve">ape characters enclosed within </w:t>
-      </w:r>
-      <w:r>
-        <w:t>single quote</w:t>
-      </w:r>
-      <w:r>
-        <w:t>s</w:t>
-      </w:r>
-      <w:r>
-        <w:t>. Escape characters are: &amp;t (tab), &amp;n (new line), &amp;’ (single quote)</w:t>
-      </w:r>
-      <w:r>
-        <w:t xml:space="preserve">, </w:t>
-      </w:r>
-      <w:r>
-        <w:t xml:space="preserve">and &amp;&amp; (ampersand). No control characters are allowed. </w:t>
-      </w:r>
-    </w:p>
-    <w:p>
-      <w:r>
-        <w:rPr>
-          <w:b/>
-        </w:rPr>
-        <w:t xml:space="preserve">KEYWORDS: </w:t>
-      </w:r>
-      <w:r>
-        <w:t>retrieve</w:t>
+        <w:t xml:space="preserve"> end</w:t>
       </w:r>
       <w:r>
         <w:t>,</w:t>
       </w:r>
       <w:r>
-        <w:t xml:space="preserve"> end</w:t>
+        <w:t xml:space="preserve"> </w:t>
+      </w:r>
+      <w:r>
+        <w:t>display</w:t>
       </w:r>
       <w:r>
         <w:t>,</w:t>
       </w:r>
       <w:r>
-        <w:t xml:space="preserve"> </w:t>
-      </w:r>
-      <w:r>
-        <w:t>display</w:t>
-      </w:r>
-      <w:r>
-        <w:t>,</w:t>
-      </w:r>
-      <w:r>
         <w:t xml:space="preserve"> random,</w:t>
       </w:r>
       <w:r>
@@ -280,6 +841,8 @@
     </w:p>
     <w:p>
       <w:pPr>
+        <w:spacing w:before="160"/>
+        <w:ind w:left="187" w:hanging="187"/>
         <w:rPr>
           <w:b/>
         </w:rPr>
@@ -290,17 +853,37 @@
         </w:rPr>
         <w:t xml:space="preserve">COMMENTS: </w:t>
       </w:r>
+    </w:p>
+    <w:p>
+      <w:pPr>
+        <w:spacing w:after="0" w:line="240" w:lineRule="auto"/>
+        <w:rPr>
+          <w:b/>
+        </w:rPr>
+      </w:pPr>
       <w:r>
         <w:t>Comments are enclosed within tildes (~) and are completely ignored.</w:t>
       </w:r>
     </w:p>
     <w:p>
+      <w:pPr>
+        <w:spacing w:before="160"/>
+        <w:ind w:left="187" w:hanging="187"/>
+        <w:rPr>
+          <w:b/>
+        </w:rPr>
+      </w:pPr>
       <w:r>
         <w:rPr>
           <w:b/>
         </w:rPr>
         <w:t xml:space="preserve">PROCESSING ORDER: </w:t>
       </w:r>
+    </w:p>
+    <w:p>
+      <w:pPr>
+        <w:spacing w:after="0" w:line="240" w:lineRule="auto"/>
+      </w:pPr>
       <w:r>
         <w:t xml:space="preserve">Each </w:t>
       </w:r>
@@ -475,50 +1058,20 @@
         <w:spacing w:after="0" w:line="240" w:lineRule="auto"/>
       </w:pPr>
       <w:r>
-        <w:t xml:space="preserve">PROG -&gt; </w:t>
-      </w:r>
-      <w:r>
-        <w:t>FLOW</w:t>
-      </w:r>
-      <w:r>
-        <w:t xml:space="preserve">STMT </w:t>
-      </w:r>
-      <w:r>
-        <w:t>FLOW</w:t>
-      </w:r>
-      <w:r>
-        <w:t>STMTS</w:t>
-      </w:r>
-    </w:p>
-    <w:p>
-      <w:pPr>
-        <w:pStyle w:val="ListParagraph"/>
-        <w:numPr>
-          <w:ilvl w:val="0"/>
-          <w:numId w:val="1"/>
-        </w:numPr>
-        <w:spacing w:after="0" w:line="240" w:lineRule="auto"/>
-      </w:pPr>
-      <w:r>
-        <w:t>FLOW</w:t>
-      </w:r>
-      <w:r>
-        <w:t xml:space="preserve">STMTS -&gt; </w:t>
-      </w:r>
-      <w:r>
-        <w:t>FLOW</w:t>
-      </w:r>
-      <w:r>
-        <w:t>STMT</w:t>
-      </w:r>
-      <w:r>
-        <w:t xml:space="preserve"> </w:t>
-      </w:r>
-      <w:r>
-        <w:t>FLOW</w:t>
-      </w:r>
-      <w:r>
-        <w:t>STMTS</w:t>
+        <w:t>PROG -&gt; FLOWSTMT FLOWSTMTS</w:t>
+      </w:r>
+    </w:p>
+    <w:p>
+      <w:pPr>
+        <w:pStyle w:val="ListParagraph"/>
+        <w:numPr>
+          <w:ilvl w:val="0"/>
+          <w:numId w:val="1"/>
+        </w:numPr>
+        <w:spacing w:after="0" w:line="240" w:lineRule="auto"/>
+      </w:pPr>
+      <w:r>
+        <w:t>FLOWSTMTS -&gt; FLOWSTMT FLOWSTMTS</w:t>
       </w:r>
     </w:p>
     <w:p>
@@ -578,37 +1131,215 @@
         <w:spacing w:after="0" w:line="240" w:lineRule="auto"/>
       </w:pPr>
       <w:r>
-        <w:t>IF</w:t>
-      </w:r>
-      <w:r>
-        <w:t>STMT -&gt; if ( BOOLEXP )</w:t>
-      </w:r>
-      <w:r>
-        <w:t xml:space="preserve"> then</w:t>
-      </w:r>
-      <w:r>
-        <w:t xml:space="preserve"> </w:t>
-      </w:r>
-      <w:r>
-        <w:t>NESTED</w:t>
-      </w:r>
-      <w:r>
-        <w:t>FLOW</w:t>
-      </w:r>
-      <w:r>
-        <w:t>STMT</w:t>
-      </w:r>
-      <w:r>
-        <w:t xml:space="preserve"> else </w:t>
-      </w:r>
-      <w:r>
-        <w:t>NESTED</w:t>
-      </w:r>
-      <w:r>
-        <w:t>FLOW</w:t>
-      </w:r>
-      <w:r>
-        <w:t>STMT</w:t>
+        <w:t>NESTEDFLOWSTMT -&gt; IFSTMT</w:t>
+      </w:r>
+    </w:p>
+    <w:p>
+      <w:pPr>
+        <w:pStyle w:val="ListParagraph"/>
+        <w:numPr>
+          <w:ilvl w:val="0"/>
+          <w:numId w:val="1"/>
+        </w:numPr>
+        <w:spacing w:after="0" w:line="240" w:lineRule="auto"/>
+      </w:pPr>
+      <w:r>
+        <w:t xml:space="preserve"> </w:t>
+      </w:r>
+      <w:r>
+        <w:tab/>
+        <w:t>|JMPSTMT</w:t>
+      </w:r>
+    </w:p>
+    <w:p>
+      <w:pPr>
+        <w:spacing w:after="0" w:line="240" w:lineRule="auto"/>
+        <w:ind w:left="360"/>
+      </w:pPr>
+    </w:p>
+    <w:p>
+      <w:pPr>
+        <w:spacing w:after="0" w:line="240" w:lineRule="auto"/>
+        <w:ind w:left="360"/>
+        <w:rPr>
+          <w:b/>
+        </w:rPr>
+      </w:pPr>
+      <w:r>
+        <w:rPr>
+          <w:b/>
+        </w:rPr>
+        <w:t>Control:</w:t>
+      </w:r>
+    </w:p>
+    <w:p>
+      <w:pPr>
+        <w:pStyle w:val="ListParagraph"/>
+        <w:numPr>
+          <w:ilvl w:val="0"/>
+          <w:numId w:val="1"/>
+        </w:numPr>
+        <w:spacing w:after="0" w:line="240" w:lineRule="auto"/>
+      </w:pPr>
+      <w:r>
+        <w:t>IFSTMT -&gt; if ( BOOLEXP ) then NESTEDFLOWSTMT else NESTEDFLOWSTMT</w:t>
+      </w:r>
+    </w:p>
+    <w:p>
+      <w:pPr>
+        <w:pStyle w:val="ListParagraph"/>
+        <w:numPr>
+          <w:ilvl w:val="0"/>
+          <w:numId w:val="1"/>
+        </w:numPr>
+        <w:spacing w:after="0" w:line="240" w:lineRule="auto"/>
+      </w:pPr>
+      <w:r>
+        <w:t>BOOLEXP -&gt; DBLVAL BOOLOP DBLVAL</w:t>
+      </w:r>
+    </w:p>
+    <w:p>
+      <w:pPr>
+        <w:pStyle w:val="ListParagraph"/>
+        <w:numPr>
+          <w:ilvl w:val="0"/>
+          <w:numId w:val="1"/>
+        </w:numPr>
+        <w:spacing w:after="0" w:line="240" w:lineRule="auto"/>
+      </w:pPr>
+      <w:r>
+        <w:t xml:space="preserve"> </w:t>
+      </w:r>
+      <w:r>
+        <w:tab/>
+        <w:t>| DBLVAL not BOOLOP DBLVAL</w:t>
+      </w:r>
+    </w:p>
+    <w:p>
+      <w:pPr>
+        <w:pStyle w:val="ListParagraph"/>
+        <w:numPr>
+          <w:ilvl w:val="0"/>
+          <w:numId w:val="1"/>
+        </w:numPr>
+        <w:spacing w:after="0" w:line="240" w:lineRule="auto"/>
+      </w:pPr>
+      <w:r>
+        <w:t xml:space="preserve">BOOLOP -&gt; </w:t>
+      </w:r>
+      <w:proofErr w:type="spellStart"/>
+      <w:r>
+        <w:t>lt</w:t>
+      </w:r>
+      <w:proofErr w:type="spellEnd"/>
+    </w:p>
+    <w:p>
+      <w:pPr>
+        <w:pStyle w:val="ListParagraph"/>
+        <w:numPr>
+          <w:ilvl w:val="0"/>
+          <w:numId w:val="1"/>
+        </w:numPr>
+        <w:spacing w:after="0" w:line="240" w:lineRule="auto"/>
+      </w:pPr>
+      <w:r>
+        <w:t xml:space="preserve"> </w:t>
+      </w:r>
+      <w:r>
+        <w:tab/>
+        <w:t xml:space="preserve">| </w:t>
+      </w:r>
+      <w:proofErr w:type="spellStart"/>
+      <w:r>
+        <w:t>gt</w:t>
+      </w:r>
+      <w:proofErr w:type="spellEnd"/>
+    </w:p>
+    <w:p>
+      <w:pPr>
+        <w:pStyle w:val="ListParagraph"/>
+        <w:numPr>
+          <w:ilvl w:val="0"/>
+          <w:numId w:val="1"/>
+        </w:numPr>
+        <w:spacing w:after="0" w:line="240" w:lineRule="auto"/>
+      </w:pPr>
+      <w:r>
+        <w:t xml:space="preserve"> </w:t>
+      </w:r>
+      <w:r>
+        <w:tab/>
+        <w:t xml:space="preserve">| </w:t>
+      </w:r>
+      <w:proofErr w:type="spellStart"/>
+      <w:r>
+        <w:t>eq</w:t>
+      </w:r>
+      <w:proofErr w:type="spellEnd"/>
+    </w:p>
+    <w:p>
+      <w:pPr>
+        <w:pStyle w:val="ListParagraph"/>
+        <w:numPr>
+          <w:ilvl w:val="0"/>
+          <w:numId w:val="1"/>
+        </w:numPr>
+        <w:spacing w:after="0" w:line="240" w:lineRule="auto"/>
+      </w:pPr>
+      <w:r>
+        <w:t xml:space="preserve"> </w:t>
+      </w:r>
+      <w:r>
+        <w:tab/>
+        <w:t xml:space="preserve">| </w:t>
+      </w:r>
+      <w:proofErr w:type="spellStart"/>
+      <w:r>
+        <w:t>lte</w:t>
+      </w:r>
+      <w:proofErr w:type="spellEnd"/>
+    </w:p>
+    <w:p>
+      <w:pPr>
+        <w:pStyle w:val="ListParagraph"/>
+        <w:numPr>
+          <w:ilvl w:val="0"/>
+          <w:numId w:val="1"/>
+        </w:numPr>
+        <w:spacing w:after="0" w:line="240" w:lineRule="auto"/>
+      </w:pPr>
+      <w:r>
+        <w:t xml:space="preserve"> </w:t>
+      </w:r>
+      <w:r>
+        <w:tab/>
+        <w:t xml:space="preserve">| </w:t>
+      </w:r>
+      <w:proofErr w:type="spellStart"/>
+      <w:r>
+        <w:t>gte</w:t>
+      </w:r>
+      <w:proofErr w:type="spellEnd"/>
+    </w:p>
+    <w:p>
+      <w:pPr>
+        <w:spacing w:after="0" w:line="240" w:lineRule="auto"/>
+        <w:ind w:left="360"/>
+      </w:pPr>
+    </w:p>
+    <w:p>
+      <w:pPr>
+        <w:spacing w:after="0" w:line="240" w:lineRule="auto"/>
+        <w:ind w:left="360"/>
+        <w:rPr>
+          <w:b/>
+        </w:rPr>
+      </w:pPr>
+      <w:r>
+        <w:rPr>
+          <w:b/>
+        </w:rPr>
+        <w:t>Action Statements:</w:t>
       </w:r>
     </w:p>
     <w:p>
@@ -672,24 +1403,120 @@
       </w:r>
       <w:r>
         <w:tab/>
-        <w:t>| id assign DBLVAL ;</w:t>
-      </w:r>
-    </w:p>
-    <w:p>
-      <w:pPr>
-        <w:pStyle w:val="ListParagraph"/>
-        <w:numPr>
-          <w:ilvl w:val="0"/>
-          <w:numId w:val="1"/>
-        </w:numPr>
-        <w:spacing w:after="0" w:line="240" w:lineRule="auto"/>
-      </w:pPr>
-      <w:r>
-        <w:t xml:space="preserve">BOOLEXP -&gt; </w:t>
-      </w:r>
-      <w:r>
-        <w:t>DBLVAL BOOLOP</w:t>
-      </w:r>
+        <w:t xml:space="preserve">| id </w:t>
+      </w:r>
+      <w:proofErr w:type="spellStart"/>
+      <w:r>
+        <w:t>assignD</w:t>
+      </w:r>
+      <w:proofErr w:type="spellEnd"/>
+      <w:r>
+        <w:t xml:space="preserve"> DBLVAL ;</w:t>
+      </w:r>
+    </w:p>
+    <w:p>
+      <w:pPr>
+        <w:pStyle w:val="ListParagraph"/>
+        <w:numPr>
+          <w:ilvl w:val="0"/>
+          <w:numId w:val="1"/>
+        </w:numPr>
+        <w:spacing w:after="0" w:line="240" w:lineRule="auto"/>
+      </w:pPr>
+      <w:r>
+        <w:tab/>
+        <w:t xml:space="preserve">| id </w:t>
+      </w:r>
+      <w:proofErr w:type="spellStart"/>
+      <w:r>
+        <w:t>assignS</w:t>
+      </w:r>
+      <w:proofErr w:type="spellEnd"/>
+      <w:r>
+        <w:t xml:space="preserve"> STRVAL ;</w:t>
+      </w:r>
+    </w:p>
+    <w:p>
+      <w:pPr>
+        <w:spacing w:after="0" w:line="240" w:lineRule="auto"/>
+        <w:ind w:left="360"/>
+      </w:pPr>
+    </w:p>
+    <w:p>
+      <w:pPr>
+        <w:spacing w:after="0" w:line="240" w:lineRule="auto"/>
+        <w:ind w:left="360"/>
+        <w:rPr>
+          <w:b/>
+        </w:rPr>
+      </w:pPr>
+      <w:r>
+        <w:rPr>
+          <w:b/>
+        </w:rPr>
+        <w:t>Strings:</w:t>
+      </w:r>
+    </w:p>
+    <w:p>
+      <w:pPr>
+        <w:pStyle w:val="ListParagraph"/>
+        <w:numPr>
+          <w:ilvl w:val="0"/>
+          <w:numId w:val="1"/>
+        </w:numPr>
+        <w:spacing w:after="0" w:line="240" w:lineRule="auto"/>
+      </w:pPr>
+      <w:r>
+        <w:t xml:space="preserve">STRVAL -&gt; STRVAL </w:t>
+      </w:r>
+      <w:proofErr w:type="spellStart"/>
+      <w:r>
+        <w:t>concatS</w:t>
+      </w:r>
+      <w:proofErr w:type="spellEnd"/>
+      <w:r>
+        <w:t xml:space="preserve"> string</w:t>
+      </w:r>
+    </w:p>
+    <w:p>
+      <w:pPr>
+        <w:pStyle w:val="ListParagraph"/>
+        <w:numPr>
+          <w:ilvl w:val="0"/>
+          <w:numId w:val="1"/>
+        </w:numPr>
+        <w:spacing w:after="0" w:line="240" w:lineRule="auto"/>
+      </w:pPr>
+      <w:r>
+        <w:t xml:space="preserve">STRVAL -&gt; STRVAL </w:t>
+      </w:r>
+      <w:proofErr w:type="spellStart"/>
+      <w:r>
+        <w:t>concatS</w:t>
+      </w:r>
+      <w:proofErr w:type="spellEnd"/>
+      <w:r>
+        <w:t xml:space="preserve"> id</w:t>
+      </w:r>
+    </w:p>
+    <w:p>
+      <w:pPr>
+        <w:pStyle w:val="ListParagraph"/>
+        <w:numPr>
+          <w:ilvl w:val="0"/>
+          <w:numId w:val="1"/>
+        </w:numPr>
+        <w:spacing w:after="0" w:line="240" w:lineRule="auto"/>
+      </w:pPr>
+      <w:r>
+        <w:tab/>
+        <w:t xml:space="preserve">| STRVAL </w:t>
+      </w:r>
+      <w:proofErr w:type="spellStart"/>
+      <w:r>
+        <w:t>concatD</w:t>
+      </w:r>
+      <w:proofErr w:type="spellEnd"/>
       <w:r>
         <w:t xml:space="preserve"> DBLVAL</w:t>
       </w:r>
@@ -704,57 +1531,68 @@
         <w:spacing w:after="0" w:line="240" w:lineRule="auto"/>
       </w:pPr>
       <w:r>
-        <w:t xml:space="preserve"> </w:t>
-      </w:r>
-      <w:r>
-        <w:tab/>
-        <w:t>| DBLVAL not BOOLOP DBLVAL</w:t>
-      </w:r>
-    </w:p>
-    <w:p>
-      <w:pPr>
-        <w:pStyle w:val="ListParagraph"/>
-        <w:numPr>
-          <w:ilvl w:val="0"/>
-          <w:numId w:val="1"/>
-        </w:numPr>
-        <w:spacing w:after="0" w:line="240" w:lineRule="auto"/>
-      </w:pPr>
-      <w:r>
-        <w:t>NESTEDFLOWSTMT -&gt; IFSTMT</w:t>
-      </w:r>
-    </w:p>
-    <w:p>
-      <w:pPr>
-        <w:pStyle w:val="ListParagraph"/>
-        <w:numPr>
-          <w:ilvl w:val="0"/>
-          <w:numId w:val="1"/>
-        </w:numPr>
-        <w:spacing w:after="0" w:line="240" w:lineRule="auto"/>
-      </w:pPr>
-      <w:r>
-        <w:t xml:space="preserve"> </w:t>
-      </w:r>
-      <w:r>
-        <w:tab/>
-        <w:t>|JMPSTMT</w:t>
-      </w:r>
-    </w:p>
-    <w:p>
-      <w:pPr>
-        <w:pStyle w:val="ListParagraph"/>
-        <w:numPr>
-          <w:ilvl w:val="0"/>
-          <w:numId w:val="1"/>
-        </w:numPr>
-        <w:spacing w:after="0" w:line="240" w:lineRule="auto"/>
-      </w:pPr>
-      <w:r>
-        <w:t>STR</w:t>
-      </w:r>
-      <w:r>
-        <w:t>VAL -&gt; string</w:t>
+        <w:tab/>
+        <w:t xml:space="preserve">| STRVAL </w:t>
+      </w:r>
+      <w:proofErr w:type="spellStart"/>
+      <w:r>
+        <w:t>concatA</w:t>
+      </w:r>
+      <w:proofErr w:type="spellEnd"/>
+      <w:r>
+        <w:t xml:space="preserve"> DBLVAL</w:t>
+      </w:r>
+    </w:p>
+    <w:p>
+      <w:pPr>
+        <w:pStyle w:val="ListParagraph"/>
+        <w:numPr>
+          <w:ilvl w:val="0"/>
+          <w:numId w:val="1"/>
+        </w:numPr>
+        <w:spacing w:after="0" w:line="240" w:lineRule="auto"/>
+      </w:pPr>
+      <w:r>
+        <w:tab/>
+        <w:t>| string</w:t>
+      </w:r>
+    </w:p>
+    <w:p>
+      <w:pPr>
+        <w:pStyle w:val="ListParagraph"/>
+        <w:numPr>
+          <w:ilvl w:val="0"/>
+          <w:numId w:val="1"/>
+        </w:numPr>
+        <w:spacing w:after="0" w:line="240" w:lineRule="auto"/>
+      </w:pPr>
+      <w:r>
+        <w:t xml:space="preserve"> </w:t>
+      </w:r>
+      <w:r>
+        <w:tab/>
+        <w:t>| id</w:t>
+      </w:r>
+    </w:p>
+    <w:p>
+      <w:pPr>
+        <w:spacing w:after="0" w:line="240" w:lineRule="auto"/>
+        <w:ind w:left="360"/>
+      </w:pPr>
+    </w:p>
+    <w:p>
+      <w:pPr>
+        <w:spacing w:after="0" w:line="240" w:lineRule="auto"/>
+        <w:ind w:left="360"/>
+        <w:rPr>
+          <w:b/>
+        </w:rPr>
+      </w:pPr>
+      <w:r>
+        <w:rPr>
+          <w:b/>
+        </w:rPr>
+        <w:t>Doubles:</w:t>
       </w:r>
     </w:p>
     <w:p>
@@ -827,10 +1665,7 @@
         <w:spacing w:after="0" w:line="240" w:lineRule="auto"/>
       </w:pPr>
       <w:r>
-        <w:t xml:space="preserve">MULTERM -&gt; </w:t>
-      </w:r>
-      <w:r>
-        <w:t>MULTERM EXPOP EXPTERM</w:t>
+        <w:t>MULTERM -&gt; MULTERM EXPOP EXPTERM</w:t>
       </w:r>
     </w:p>
     <w:p>
@@ -938,6 +1773,39 @@
     </w:p>
     <w:p>
       <w:pPr>
+        <w:spacing w:after="0" w:line="240" w:lineRule="auto"/>
+        <w:ind w:left="360"/>
+      </w:pPr>
+    </w:p>
+    <w:p>
+      <w:pPr>
+        <w:spacing w:after="0" w:line="240" w:lineRule="auto"/>
+        <w:ind w:left="360"/>
+      </w:pPr>
+    </w:p>
+    <w:p>
+      <w:pPr>
+        <w:spacing w:after="0" w:line="240" w:lineRule="auto"/>
+        <w:ind w:left="360"/>
+      </w:pPr>
+    </w:p>
+    <w:p>
+      <w:pPr>
+        <w:spacing w:after="0" w:line="240" w:lineRule="auto"/>
+        <w:ind w:left="360"/>
+        <w:rPr>
+          <w:b/>
+        </w:rPr>
+      </w:pPr>
+      <w:r>
+        <w:rPr>
+          <w:b/>
+        </w:rPr>
+        <w:t>Double Operators:</w:t>
+      </w:r>
+    </w:p>
+    <w:p>
+      <w:pPr>
         <w:pStyle w:val="ListParagraph"/>
         <w:numPr>
           <w:ilvl w:val="0"/>
@@ -1086,115 +1954,6 @@
         <w:t>exp</w:t>
       </w:r>
       <w:proofErr w:type="spellEnd"/>
-    </w:p>
-    <w:p>
-      <w:pPr>
-        <w:pStyle w:val="ListParagraph"/>
-        <w:numPr>
-          <w:ilvl w:val="0"/>
-          <w:numId w:val="1"/>
-        </w:numPr>
-        <w:spacing w:after="0" w:line="240" w:lineRule="auto"/>
-      </w:pPr>
-      <w:r>
-        <w:t xml:space="preserve">BOOLOP -&gt; </w:t>
-      </w:r>
-      <w:proofErr w:type="spellStart"/>
-      <w:r>
-        <w:t>lt</w:t>
-      </w:r>
-      <w:proofErr w:type="spellEnd"/>
-    </w:p>
-    <w:p>
-      <w:pPr>
-        <w:pStyle w:val="ListParagraph"/>
-        <w:numPr>
-          <w:ilvl w:val="0"/>
-          <w:numId w:val="1"/>
-        </w:numPr>
-        <w:spacing w:after="0" w:line="240" w:lineRule="auto"/>
-      </w:pPr>
-      <w:r>
-        <w:t xml:space="preserve"> </w:t>
-      </w:r>
-      <w:r>
-        <w:tab/>
-        <w:t xml:space="preserve">| </w:t>
-      </w:r>
-      <w:proofErr w:type="spellStart"/>
-      <w:r>
-        <w:t>gt</w:t>
-      </w:r>
-      <w:proofErr w:type="spellEnd"/>
-    </w:p>
-    <w:p>
-      <w:pPr>
-        <w:pStyle w:val="ListParagraph"/>
-        <w:numPr>
-          <w:ilvl w:val="0"/>
-          <w:numId w:val="1"/>
-        </w:numPr>
-        <w:spacing w:after="0" w:line="240" w:lineRule="auto"/>
-      </w:pPr>
-      <w:r>
-        <w:t xml:space="preserve"> </w:t>
-      </w:r>
-      <w:r>
-        <w:tab/>
-        <w:t xml:space="preserve">| </w:t>
-      </w:r>
-      <w:proofErr w:type="spellStart"/>
-      <w:r>
-        <w:t>eq</w:t>
-      </w:r>
-      <w:proofErr w:type="spellEnd"/>
-    </w:p>
-    <w:p>
-      <w:pPr>
-        <w:pStyle w:val="ListParagraph"/>
-        <w:numPr>
-          <w:ilvl w:val="0"/>
-          <w:numId w:val="1"/>
-        </w:numPr>
-        <w:spacing w:after="0" w:line="240" w:lineRule="auto"/>
-      </w:pPr>
-      <w:r>
-        <w:t xml:space="preserve"> </w:t>
-      </w:r>
-      <w:r>
-        <w:tab/>
-        <w:t xml:space="preserve">| </w:t>
-      </w:r>
-      <w:proofErr w:type="spellStart"/>
-      <w:r>
-        <w:t>lte</w:t>
-      </w:r>
-      <w:proofErr w:type="spellEnd"/>
-    </w:p>
-    <w:p>
-      <w:pPr>
-        <w:pStyle w:val="ListParagraph"/>
-        <w:numPr>
-          <w:ilvl w:val="0"/>
-          <w:numId w:val="1"/>
-        </w:numPr>
-        <w:spacing w:after="0" w:line="240" w:lineRule="auto"/>
-      </w:pPr>
-      <w:r>
-        <w:t xml:space="preserve"> </w:t>
-      </w:r>
-      <w:r>
-        <w:tab/>
-        <w:t xml:space="preserve">| </w:t>
-      </w:r>
-      <w:proofErr w:type="spellStart"/>
-      <w:r>
-        <w:t>gte</w:t>
-      </w:r>
-      <w:proofErr w:type="spellEnd"/>
-      <w:r>
-        <w:br/>
-      </w:r>
     </w:p>
     <w:p>
       <w:r>

</xml_diff>

<commit_message>
Re-ordered order of operations in documentation
</commit_message>
<xml_diff>
--- a/Frogger Support Files/Language Definition.docx
+++ b/Frogger Support Files/Language Definition.docx
@@ -251,16 +251,176 @@
         <w:spacing w:after="0" w:line="240" w:lineRule="auto"/>
         <w:ind w:left="2880" w:hanging="2700"/>
       </w:pPr>
+      <w:proofErr w:type="spellStart"/>
+      <w:proofErr w:type="gramStart"/>
+      <w:r>
+        <w:t>exponention</w:t>
+      </w:r>
+      <w:proofErr w:type="spellEnd"/>
+      <w:proofErr w:type="gramEnd"/>
+      <w:r>
+        <w:t xml:space="preserve"> (^^)</w:t>
+      </w:r>
+      <w:r>
+        <w:tab/>
+        <w:t>- LO is raised to the power of RO (5^^2 = 25)</w:t>
+      </w:r>
+    </w:p>
+    <w:p>
+      <w:pPr>
+        <w:spacing w:after="0" w:line="240" w:lineRule="auto"/>
+        <w:ind w:left="2880" w:hanging="2700"/>
+      </w:pPr>
+      <w:proofErr w:type="spellStart"/>
+      <w:proofErr w:type="gramStart"/>
+      <w:r>
+        <w:t>rootation</w:t>
+      </w:r>
+      <w:proofErr w:type="spellEnd"/>
+      <w:proofErr w:type="gramEnd"/>
+      <w:r>
+        <w:t xml:space="preserve"> (##)</w:t>
+      </w:r>
+      <w:r>
+        <w:tab/>
+        <w:t>- RO is rooted to the power of LO (3##8 = 2)</w:t>
+      </w:r>
+      <w:r>
+        <w:t xml:space="preserve"> </w:t>
+      </w:r>
+    </w:p>
+    <w:p>
+      <w:pPr>
+        <w:spacing w:after="0" w:line="240" w:lineRule="auto"/>
+        <w:ind w:left="2880" w:hanging="2700"/>
+      </w:pPr>
+      <w:proofErr w:type="gramStart"/>
+      <w:r>
+        <w:t>multiplication</w:t>
+      </w:r>
+      <w:proofErr w:type="gramEnd"/>
+      <w:r>
+        <w:t xml:space="preserve"> (**)</w:t>
+      </w:r>
+      <w:r>
+        <w:tab/>
+        <w:t>- Standard multiplication</w:t>
+      </w:r>
+    </w:p>
+    <w:p>
+      <w:pPr>
+        <w:spacing w:after="0" w:line="240" w:lineRule="auto"/>
+        <w:ind w:left="2880" w:hanging="2700"/>
+      </w:pPr>
+      <w:proofErr w:type="gramStart"/>
+      <w:r>
+        <w:t>division</w:t>
+      </w:r>
+      <w:proofErr w:type="gramEnd"/>
+      <w:r>
+        <w:t xml:space="preserve"> (//)</w:t>
+      </w:r>
+      <w:r>
+        <w:tab/>
+        <w:t>- Standard division</w:t>
+      </w:r>
+    </w:p>
+    <w:p>
+      <w:pPr>
+        <w:spacing w:after="0" w:line="240" w:lineRule="auto"/>
+        <w:ind w:left="2880" w:hanging="2700"/>
+      </w:pPr>
+      <w:proofErr w:type="gramStart"/>
+      <w:r>
+        <w:t>integer</w:t>
+      </w:r>
+      <w:proofErr w:type="gramEnd"/>
+      <w:r>
+        <w:t xml:space="preserve"> division (\\)</w:t>
+      </w:r>
+      <w:r>
+        <w:tab/>
+        <w:t xml:space="preserve">- </w:t>
+      </w:r>
+    </w:p>
+    <w:p>
+      <w:pPr>
+        <w:spacing w:after="0" w:line="240" w:lineRule="auto"/>
+        <w:ind w:left="2880" w:hanging="2700"/>
+      </w:pPr>
+      <w:proofErr w:type="gramStart"/>
+      <w:r>
+        <w:t>modulus</w:t>
+      </w:r>
+      <w:proofErr w:type="gramEnd"/>
+      <w:r>
+        <w:t xml:space="preserve"> division (%%)</w:t>
+      </w:r>
+      <w:r>
+        <w:tab/>
+        <w:t xml:space="preserve">- </w:t>
+      </w:r>
+    </w:p>
+    <w:p>
+      <w:pPr>
+        <w:spacing w:after="0" w:line="240" w:lineRule="auto"/>
+        <w:ind w:left="2880" w:hanging="2700"/>
+      </w:pPr>
+      <w:proofErr w:type="gramStart"/>
+      <w:r>
+        <w:t>addition</w:t>
+      </w:r>
+      <w:proofErr w:type="gramEnd"/>
+      <w:r>
+        <w:t xml:space="preserve"> (+</w:t>
+      </w:r>
+      <w:r>
+        <w:t>+</w:t>
+      </w:r>
+      <w:r>
+        <w:t>)</w:t>
+      </w:r>
+      <w:r>
+        <w:tab/>
+        <w:t>- Standard addition</w:t>
+      </w:r>
+    </w:p>
+    <w:p>
+      <w:pPr>
+        <w:spacing w:after="0" w:line="240" w:lineRule="auto"/>
+        <w:ind w:left="2880" w:hanging="2700"/>
+      </w:pPr>
+      <w:proofErr w:type="gramStart"/>
+      <w:r>
+        <w:t>subtraction</w:t>
+      </w:r>
+      <w:proofErr w:type="gramEnd"/>
+      <w:r>
+        <w:t xml:space="preserve"> (-</w:t>
+      </w:r>
+      <w:r>
+        <w:t>-</w:t>
+      </w:r>
+      <w:r>
+        <w:t>)</w:t>
+      </w:r>
+      <w:r>
+        <w:tab/>
+        <w:t>- Standard subtraction</w:t>
+      </w:r>
+    </w:p>
+    <w:p>
+      <w:pPr>
+        <w:spacing w:after="0" w:line="240" w:lineRule="auto"/>
+        <w:ind w:left="2880" w:hanging="2700"/>
+      </w:pPr>
       <w:proofErr w:type="gramStart"/>
       <w:r>
         <w:t>assignment</w:t>
       </w:r>
       <w:proofErr w:type="gramEnd"/>
       <w:r>
-        <w:t xml:space="preserve"> (=</w:t>
-      </w:r>
-      <w:r>
-        <w:t>)</w:t>
+        <w:t xml:space="preserve"> (=)</w:t>
       </w:r>
       <w:r>
         <w:t xml:space="preserve"> </w:t>
@@ -273,21 +433,36 @@
     <w:p>
       <w:pPr>
         <w:spacing w:after="0" w:line="240" w:lineRule="auto"/>
+      </w:pPr>
+      <w:r>
+        <w:rPr>
+          <w:b/>
+        </w:rPr>
+        <w:t xml:space="preserve">String operators: </w:t>
+      </w:r>
+      <w:r>
+        <w:t>(left associative)</w:t>
+      </w:r>
+    </w:p>
+    <w:p>
+      <w:pPr>
+        <w:spacing w:after="0" w:line="240" w:lineRule="auto"/>
         <w:ind w:left="2880" w:hanging="2700"/>
       </w:pPr>
-      <w:proofErr w:type="spellStart"/>
-      <w:proofErr w:type="gramStart"/>
-      <w:r>
-        <w:t>exponention</w:t>
-      </w:r>
-      <w:proofErr w:type="spellEnd"/>
-      <w:proofErr w:type="gramEnd"/>
-      <w:r>
-        <w:t xml:space="preserve"> (^^)</w:t>
-      </w:r>
-      <w:r>
-        <w:tab/>
-        <w:t>- LO is raised to the power of RO (5^^2 = 25)</w:t>
+      <w:proofErr w:type="gramStart"/>
+      <w:r>
+        <w:t>string</w:t>
+      </w:r>
+      <w:proofErr w:type="gramEnd"/>
+      <w:r>
+        <w:t xml:space="preserve"> concatenation (+</w:t>
+      </w:r>
+      <w:r>
+        <w:t>+)</w:t>
+      </w:r>
+      <w:r>
+        <w:tab/>
+        <w:t>- Standard concatenation between two strings</w:t>
       </w:r>
     </w:p>
     <w:p>
@@ -295,199 +470,15 @@
         <w:spacing w:after="0" w:line="240" w:lineRule="auto"/>
         <w:ind w:left="2880" w:hanging="2700"/>
       </w:pPr>
-      <w:proofErr w:type="spellStart"/>
-      <w:proofErr w:type="gramStart"/>
-      <w:r>
-        <w:t>rootation</w:t>
-      </w:r>
-      <w:proofErr w:type="spellEnd"/>
-      <w:proofErr w:type="gramEnd"/>
-      <w:r>
-        <w:t xml:space="preserve"> (##)</w:t>
-      </w:r>
-      <w:r>
-        <w:tab/>
-        <w:t>- RO is rooted to the power of LO (3##8 = 2)</w:t>
-      </w:r>
-      <w:r>
-        <w:t xml:space="preserve"> </w:t>
-      </w:r>
-    </w:p>
-    <w:p>
-      <w:pPr>
-        <w:spacing w:after="0" w:line="240" w:lineRule="auto"/>
-        <w:ind w:left="2880" w:hanging="2700"/>
-      </w:pPr>
-      <w:proofErr w:type="gramStart"/>
-      <w:r>
-        <w:t>multiplication</w:t>
-      </w:r>
-      <w:proofErr w:type="gramEnd"/>
-      <w:r>
-        <w:t xml:space="preserve"> (**)</w:t>
-      </w:r>
-      <w:r>
-        <w:tab/>
-        <w:t>- Standard multiplication</w:t>
-      </w:r>
-    </w:p>
-    <w:p>
-      <w:pPr>
-        <w:spacing w:after="0" w:line="240" w:lineRule="auto"/>
-        <w:ind w:left="2880" w:hanging="2700"/>
-      </w:pPr>
-      <w:proofErr w:type="gramStart"/>
-      <w:r>
-        <w:t>division</w:t>
-      </w:r>
-      <w:proofErr w:type="gramEnd"/>
-      <w:r>
-        <w:t xml:space="preserve"> (//)</w:t>
-      </w:r>
-      <w:r>
-        <w:tab/>
-        <w:t>- Standard division</w:t>
-      </w:r>
-    </w:p>
-    <w:p>
-      <w:pPr>
-        <w:spacing w:after="0" w:line="240" w:lineRule="auto"/>
-        <w:ind w:left="2880" w:hanging="2700"/>
-      </w:pPr>
-      <w:proofErr w:type="gramStart"/>
-      <w:r>
-        <w:t>integer</w:t>
-      </w:r>
-      <w:proofErr w:type="gramEnd"/>
-      <w:r>
-        <w:t xml:space="preserve"> division (\\)</w:t>
-      </w:r>
-      <w:r>
-        <w:tab/>
-        <w:t xml:space="preserve">- </w:t>
-      </w:r>
-    </w:p>
-    <w:p>
-      <w:pPr>
-        <w:spacing w:after="0" w:line="240" w:lineRule="auto"/>
-        <w:ind w:left="2880" w:hanging="2700"/>
-      </w:pPr>
-      <w:proofErr w:type="gramStart"/>
-      <w:r>
-        <w:t>modulus</w:t>
-      </w:r>
-      <w:proofErr w:type="gramEnd"/>
-      <w:r>
-        <w:t xml:space="preserve"> division (%%)</w:t>
-      </w:r>
-      <w:r>
-        <w:tab/>
-        <w:t xml:space="preserve">- </w:t>
-      </w:r>
-    </w:p>
-    <w:p>
-      <w:pPr>
-        <w:spacing w:after="0" w:line="240" w:lineRule="auto"/>
-        <w:ind w:left="2880" w:hanging="2700"/>
-      </w:pPr>
-      <w:proofErr w:type="gramStart"/>
-      <w:r>
-        <w:t>addition</w:t>
-      </w:r>
-      <w:proofErr w:type="gramEnd"/>
-      <w:r>
-        <w:t xml:space="preserve"> (+</w:t>
-      </w:r>
-      <w:r>
-        <w:t>+</w:t>
-      </w:r>
-      <w:r>
-        <w:t>)</w:t>
-      </w:r>
-      <w:r>
-        <w:tab/>
-        <w:t>- Standard addition</w:t>
-      </w:r>
-    </w:p>
-    <w:p>
-      <w:pPr>
-        <w:spacing w:after="0" w:line="240" w:lineRule="auto"/>
-        <w:ind w:left="2880" w:hanging="2700"/>
-      </w:pPr>
-      <w:proofErr w:type="gramStart"/>
-      <w:r>
-        <w:t>subtraction</w:t>
-      </w:r>
-      <w:proofErr w:type="gramEnd"/>
-      <w:r>
-        <w:t xml:space="preserve"> (-</w:t>
-      </w:r>
-      <w:r>
-        <w:t>-</w:t>
-      </w:r>
-      <w:r>
-        <w:t>)</w:t>
-      </w:r>
-      <w:r>
-        <w:tab/>
-        <w:t>- Standard subtraction</w:t>
-      </w:r>
-    </w:p>
-    <w:p>
-      <w:pPr>
-        <w:spacing w:after="0" w:line="240" w:lineRule="auto"/>
-      </w:pPr>
-      <w:r>
-        <w:rPr>
-          <w:b/>
-        </w:rPr>
-        <w:t xml:space="preserve">String operators: </w:t>
-      </w:r>
-      <w:r>
-        <w:t>(left associative)</w:t>
-      </w:r>
-    </w:p>
-    <w:p>
-      <w:pPr>
-        <w:spacing w:after="0" w:line="240" w:lineRule="auto"/>
-        <w:ind w:left="2880" w:hanging="2700"/>
-      </w:pPr>
-      <w:proofErr w:type="gramStart"/>
-      <w:r>
-        <w:t>assignment</w:t>
-      </w:r>
-      <w:proofErr w:type="gramEnd"/>
-      <w:r>
-        <w:t xml:space="preserve"> (=</w:t>
-      </w:r>
-      <w:r>
-        <w:t>)</w:t>
+      <w:r>
+        <w:t>assignment (=)</w:t>
       </w:r>
       <w:r>
         <w:tab/>
         <w:t>- RO is evaluated and assigned to LO as a string</w:t>
       </w:r>
-    </w:p>
-    <w:p>
-      <w:pPr>
-        <w:spacing w:after="0" w:line="240" w:lineRule="auto"/>
-        <w:ind w:left="2880" w:hanging="2700"/>
-      </w:pPr>
-      <w:proofErr w:type="gramStart"/>
-      <w:r>
-        <w:t>string</w:t>
-      </w:r>
-      <w:proofErr w:type="gramEnd"/>
-      <w:r>
-        <w:t xml:space="preserve"> concatenation (+</w:t>
-      </w:r>
-      <w:r>
-        <w:t>+)</w:t>
-      </w:r>
-      <w:r>
-        <w:tab/>
-        <w:t>- Standard concatenation between two strings</w:t>
-      </w:r>
+      <w:bookmarkStart w:id="0" w:name="_GoBack"/>
+      <w:bookmarkEnd w:id="0"/>
     </w:p>
     <w:p>
       <w:pPr>
@@ -1727,8 +1718,6 @@
       <w:r>
         <w:t>exp</w:t>
       </w:r>
-      <w:bookmarkStart w:id="0" w:name="_GoBack"/>
-      <w:bookmarkEnd w:id="0"/>
       <w:proofErr w:type="spellEnd"/>
       <w:r>
         <w:br w:type="page"/>

</xml_diff>

<commit_message>
Added string indexing, string parsing, and double conversions. Including some framework for object oriented functions.
</commit_message>
<xml_diff>
--- a/Frogger Support Files/Language Definition.docx
+++ b/Frogger Support Files/Language Definition.docx
@@ -214,36 +214,22 @@
         <w:rPr>
           <w:b/>
         </w:rPr>
-        <w:t xml:space="preserve">OPERATORS: </w:t>
-      </w:r>
-    </w:p>
-    <w:p>
-      <w:pPr>
-        <w:spacing w:after="0" w:line="240" w:lineRule="auto"/>
-      </w:pPr>
-      <w:r>
-        <w:rPr>
-          <w:b/>
-        </w:rPr>
-        <w:t>Arithmetic operat</w:t>
-      </w:r>
-      <w:r>
-        <w:rPr>
-          <w:b/>
-        </w:rPr>
-        <w:t>ors</w:t>
-      </w:r>
-      <w:r>
-        <w:rPr>
-          <w:b/>
-        </w:rPr>
-        <w:t xml:space="preserve">: </w:t>
-      </w:r>
-      <w:r>
-        <w:t>(listed in order of operations)</w:t>
-      </w:r>
-      <w:r>
-        <w:t xml:space="preserve"> [Left Operand – LO, Right Operand – RO]</w:t>
+        <w:t>BUILT-IN FUNCTIONS:</w:t>
+      </w:r>
+    </w:p>
+    <w:p>
+      <w:pPr>
+        <w:spacing w:after="0" w:line="240" w:lineRule="auto"/>
+        <w:ind w:left="187" w:hanging="187"/>
+        <w:rPr>
+          <w:b/>
+        </w:rPr>
+      </w:pPr>
+      <w:r>
+        <w:rPr>
+          <w:b/>
+        </w:rPr>
+        <w:t xml:space="preserve">Double functions: </w:t>
       </w:r>
     </w:p>
     <w:p>
@@ -251,19 +237,28 @@
         <w:spacing w:after="0" w:line="240" w:lineRule="auto"/>
         <w:ind w:left="2880" w:hanging="2700"/>
       </w:pPr>
-      <w:proofErr w:type="spellStart"/>
-      <w:proofErr w:type="gramStart"/>
-      <w:r>
-        <w:t>exponention</w:t>
-      </w:r>
-      <w:proofErr w:type="spellEnd"/>
-      <w:proofErr w:type="gramEnd"/>
-      <w:r>
-        <w:t xml:space="preserve"> (^^)</w:t>
-      </w:r>
-      <w:r>
-        <w:tab/>
-        <w:t>- LO is raised to the power of RO (5^^2 = 25)</w:t>
+      <w:r>
+        <w:t>&lt;</w:t>
+      </w:r>
+      <w:proofErr w:type="gramStart"/>
+      <w:r>
+        <w:t>double</w:t>
+      </w:r>
+      <w:proofErr w:type="gramEnd"/>
+      <w:r>
+        <w:t>&gt;:</w:t>
+      </w:r>
+      <w:proofErr w:type="spellStart"/>
+      <w:r>
+        <w:t>toString</w:t>
+      </w:r>
+      <w:proofErr w:type="spellEnd"/>
+      <w:r>
+        <w:t>()</w:t>
+      </w:r>
+      <w:r>
+        <w:tab/>
+        <w:t>- 65.9:toString() -&gt; ’65.9’</w:t>
       </w:r>
     </w:p>
     <w:p>
@@ -271,22 +266,55 @@
         <w:spacing w:after="0" w:line="240" w:lineRule="auto"/>
         <w:ind w:left="2880" w:hanging="2700"/>
       </w:pPr>
-      <w:proofErr w:type="spellStart"/>
-      <w:proofErr w:type="gramStart"/>
-      <w:r>
-        <w:t>rootation</w:t>
-      </w:r>
-      <w:proofErr w:type="spellEnd"/>
-      <w:proofErr w:type="gramEnd"/>
-      <w:r>
-        <w:t xml:space="preserve"> (##)</w:t>
-      </w:r>
-      <w:r>
-        <w:tab/>
-        <w:t>- RO is rooted to the power of LO (3##8 = 2)</w:t>
-      </w:r>
-      <w:r>
-        <w:t xml:space="preserve"> </w:t>
+      <w:r>
+        <w:t>&lt;</w:t>
+      </w:r>
+      <w:proofErr w:type="gramStart"/>
+      <w:r>
+        <w:t>double</w:t>
+      </w:r>
+      <w:proofErr w:type="gramEnd"/>
+      <w:r>
+        <w:t>&gt;:</w:t>
+      </w:r>
+      <w:proofErr w:type="spellStart"/>
+      <w:r>
+        <w:t>toAscii</w:t>
+      </w:r>
+      <w:proofErr w:type="spellEnd"/>
+      <w:r>
+        <w:t>()</w:t>
+      </w:r>
+      <w:r>
+        <w:tab/>
+        <w:t xml:space="preserve">- 65.9:toAscii() -&gt; ‘A’ (double is truncated) </w:t>
+      </w:r>
+      <w:r>
+        <w:br/>
+        <w:t xml:space="preserve">returns ‘’ if double is out of </w:t>
+      </w:r>
+      <w:proofErr w:type="spellStart"/>
+      <w:r>
+        <w:t>ascii</w:t>
+      </w:r>
+      <w:proofErr w:type="spellEnd"/>
+      <w:r>
+        <w:t xml:space="preserve"> range</w:t>
+      </w:r>
+    </w:p>
+    <w:p>
+      <w:pPr>
+        <w:spacing w:after="0" w:line="240" w:lineRule="auto"/>
+        <w:ind w:left="187" w:hanging="187"/>
+        <w:rPr>
+          <w:b/>
+        </w:rPr>
+      </w:pPr>
+      <w:r>
+        <w:rPr>
+          <w:b/>
+        </w:rPr>
+        <w:t>String functions:</w:t>
       </w:r>
     </w:p>
     <w:p>
@@ -294,188 +322,36 @@
         <w:spacing w:after="0" w:line="240" w:lineRule="auto"/>
         <w:ind w:left="2880" w:hanging="2700"/>
       </w:pPr>
-      <w:proofErr w:type="gramStart"/>
-      <w:r>
-        <w:t>multiplication</w:t>
-      </w:r>
-      <w:proofErr w:type="gramEnd"/>
-      <w:r>
-        <w:t xml:space="preserve"> (**)</w:t>
-      </w:r>
-      <w:r>
-        <w:tab/>
-        <w:t>- Standard multiplication</w:t>
-      </w:r>
-    </w:p>
-    <w:p>
-      <w:pPr>
-        <w:spacing w:after="0" w:line="240" w:lineRule="auto"/>
-        <w:ind w:left="2880" w:hanging="2700"/>
-      </w:pPr>
-      <w:proofErr w:type="gramStart"/>
-      <w:r>
-        <w:t>division</w:t>
-      </w:r>
-      <w:proofErr w:type="gramEnd"/>
-      <w:r>
-        <w:t xml:space="preserve"> (//)</w:t>
-      </w:r>
-      <w:r>
-        <w:tab/>
-        <w:t>- Standard division</w:t>
-      </w:r>
-    </w:p>
-    <w:p>
-      <w:pPr>
-        <w:spacing w:after="0" w:line="240" w:lineRule="auto"/>
-        <w:ind w:left="2880" w:hanging="2700"/>
-      </w:pPr>
-      <w:proofErr w:type="gramStart"/>
-      <w:r>
-        <w:t>integer</w:t>
-      </w:r>
-      <w:proofErr w:type="gramEnd"/>
-      <w:r>
-        <w:t xml:space="preserve"> division (\\)</w:t>
-      </w:r>
-      <w:r>
-        <w:tab/>
-        <w:t xml:space="preserve">- </w:t>
-      </w:r>
-    </w:p>
-    <w:p>
-      <w:pPr>
-        <w:spacing w:after="0" w:line="240" w:lineRule="auto"/>
-        <w:ind w:left="2880" w:hanging="2700"/>
-      </w:pPr>
-      <w:proofErr w:type="gramStart"/>
-      <w:r>
-        <w:t>modulus</w:t>
-      </w:r>
-      <w:proofErr w:type="gramEnd"/>
-      <w:r>
-        <w:t xml:space="preserve"> division (%%)</w:t>
-      </w:r>
-      <w:r>
-        <w:tab/>
-        <w:t xml:space="preserve">- </w:t>
-      </w:r>
-    </w:p>
-    <w:p>
-      <w:pPr>
-        <w:spacing w:after="0" w:line="240" w:lineRule="auto"/>
-        <w:ind w:left="2880" w:hanging="2700"/>
-      </w:pPr>
-      <w:proofErr w:type="gramStart"/>
-      <w:r>
-        <w:t>addition</w:t>
-      </w:r>
-      <w:proofErr w:type="gramEnd"/>
-      <w:r>
-        <w:t xml:space="preserve"> (+</w:t>
-      </w:r>
-      <w:r>
-        <w:t>+</w:t>
-      </w:r>
-      <w:r>
-        <w:t>)</w:t>
-      </w:r>
-      <w:r>
-        <w:tab/>
-        <w:t>- Standard addition</w:t>
-      </w:r>
-    </w:p>
-    <w:p>
-      <w:pPr>
-        <w:spacing w:after="0" w:line="240" w:lineRule="auto"/>
-        <w:ind w:left="2880" w:hanging="2700"/>
-      </w:pPr>
-      <w:proofErr w:type="gramStart"/>
-      <w:r>
-        <w:t>subtraction</w:t>
-      </w:r>
-      <w:proofErr w:type="gramEnd"/>
-      <w:r>
-        <w:t xml:space="preserve"> (-</w:t>
-      </w:r>
-      <w:r>
-        <w:t>-</w:t>
-      </w:r>
-      <w:r>
-        <w:t>)</w:t>
-      </w:r>
-      <w:r>
-        <w:tab/>
-        <w:t>- Standard subtraction</w:t>
-      </w:r>
-    </w:p>
-    <w:p>
-      <w:pPr>
-        <w:spacing w:after="0" w:line="240" w:lineRule="auto"/>
-        <w:ind w:left="2880" w:hanging="2700"/>
-      </w:pPr>
-      <w:proofErr w:type="gramStart"/>
-      <w:r>
-        <w:t>assignment</w:t>
-      </w:r>
-      <w:proofErr w:type="gramEnd"/>
-      <w:r>
-        <w:t xml:space="preserve"> (=)</w:t>
-      </w:r>
-      <w:r>
-        <w:t xml:space="preserve"> </w:t>
-      </w:r>
-      <w:r>
-        <w:tab/>
-        <w:t>- RO is evaluated and assigned to LO as a double</w:t>
-      </w:r>
-    </w:p>
-    <w:p>
-      <w:pPr>
-        <w:spacing w:after="0" w:line="240" w:lineRule="auto"/>
-      </w:pPr>
-      <w:r>
-        <w:rPr>
-          <w:b/>
-        </w:rPr>
-        <w:t xml:space="preserve">String operators: </w:t>
-      </w:r>
-      <w:r>
-        <w:t>(left associative)</w:t>
-      </w:r>
-    </w:p>
-    <w:p>
-      <w:pPr>
-        <w:spacing w:after="0" w:line="240" w:lineRule="auto"/>
-        <w:ind w:left="2880" w:hanging="2700"/>
-      </w:pPr>
+      <w:r>
+        <w:t>&lt;</w:t>
+      </w:r>
       <w:proofErr w:type="gramStart"/>
       <w:r>
         <w:t>string</w:t>
       </w:r>
       <w:proofErr w:type="gramEnd"/>
       <w:r>
-        <w:t xml:space="preserve"> concatenation (+</w:t>
-      </w:r>
-      <w:r>
-        <w:t>+)</w:t>
-      </w:r>
-      <w:r>
-        <w:tab/>
-        <w:t>- Standard concatenation between two strings</w:t>
-      </w:r>
-    </w:p>
-    <w:p>
-      <w:pPr>
-        <w:spacing w:after="0" w:line="240" w:lineRule="auto"/>
-        <w:ind w:left="2880" w:hanging="2700"/>
-      </w:pPr>
-      <w:r>
-        <w:t>assignment (=)</w:t>
-      </w:r>
-      <w:r>
-        <w:tab/>
-        <w:t>- RO is evaluated and assigned to LO as a string</w:t>
+        <w:t>&gt;:</w:t>
+      </w:r>
+      <w:proofErr w:type="spellStart"/>
+      <w:r>
+        <w:t>asciiAt</w:t>
+      </w:r>
+      <w:proofErr w:type="spellEnd"/>
+      <w:r>
+        <w:t>(&lt;double&gt;)</w:t>
+      </w:r>
+      <w:r>
+        <w:tab/>
+        <w:t>- ‘A’:</w:t>
+      </w:r>
+      <w:proofErr w:type="spellStart"/>
+      <w:r>
+        <w:t>asciiAt</w:t>
+      </w:r>
+      <w:proofErr w:type="spellEnd"/>
+      <w:r>
+        <w:t>(0) -&gt; 65 (Zero indexed, returns 0 if the index DNE)</w:t>
       </w:r>
       <w:bookmarkStart w:id="0" w:name="_GoBack"/>
       <w:bookmarkEnd w:id="0"/>
@@ -483,6 +359,323 @@
     <w:p>
       <w:pPr>
         <w:spacing w:after="0" w:line="240" w:lineRule="auto"/>
+        <w:ind w:left="2880" w:hanging="2700"/>
+      </w:pPr>
+      <w:r>
+        <w:t>&lt;</w:t>
+      </w:r>
+      <w:proofErr w:type="gramStart"/>
+      <w:r>
+        <w:t>string</w:t>
+      </w:r>
+      <w:proofErr w:type="gramEnd"/>
+      <w:r>
+        <w:t>&gt;:</w:t>
+      </w:r>
+      <w:proofErr w:type="spellStart"/>
+      <w:r>
+        <w:t>parseDouble</w:t>
+      </w:r>
+      <w:proofErr w:type="spellEnd"/>
+      <w:r>
+        <w:t>()</w:t>
+      </w:r>
+      <w:r>
+        <w:tab/>
+        <w:t xml:space="preserve">- ‘65’:parseDouble() -&gt; 65 (returns 0 if string is not </w:t>
+      </w:r>
+      <w:proofErr w:type="spellStart"/>
+      <w:r>
+        <w:t>parseable</w:t>
+      </w:r>
+      <w:proofErr w:type="spellEnd"/>
+      <w:r>
+        <w:t>)</w:t>
+      </w:r>
+    </w:p>
+    <w:p>
+      <w:pPr>
+        <w:spacing w:before="160"/>
+        <w:rPr>
+          <w:b/>
+        </w:rPr>
+      </w:pPr>
+      <w:r>
+        <w:rPr>
+          <w:b/>
+        </w:rPr>
+        <w:t xml:space="preserve">OPERATORS: </w:t>
+      </w:r>
+    </w:p>
+    <w:p>
+      <w:pPr>
+        <w:spacing w:after="0" w:line="240" w:lineRule="auto"/>
+      </w:pPr>
+      <w:r>
+        <w:rPr>
+          <w:b/>
+        </w:rPr>
+        <w:t>Arithmetic operat</w:t>
+      </w:r>
+      <w:r>
+        <w:rPr>
+          <w:b/>
+        </w:rPr>
+        <w:t>ors</w:t>
+      </w:r>
+      <w:r>
+        <w:rPr>
+          <w:b/>
+        </w:rPr>
+        <w:t xml:space="preserve">: </w:t>
+      </w:r>
+      <w:r>
+        <w:t>(listed in order of operations)</w:t>
+      </w:r>
+      <w:r>
+        <w:t xml:space="preserve"> [Left Operand – LO, Right Operand – RO]</w:t>
+      </w:r>
+    </w:p>
+    <w:p>
+      <w:pPr>
+        <w:spacing w:after="0" w:line="240" w:lineRule="auto"/>
+        <w:ind w:left="2880" w:hanging="2700"/>
+      </w:pPr>
+      <w:proofErr w:type="spellStart"/>
+      <w:proofErr w:type="gramStart"/>
+      <w:r>
+        <w:t>exponention</w:t>
+      </w:r>
+      <w:proofErr w:type="spellEnd"/>
+      <w:proofErr w:type="gramEnd"/>
+      <w:r>
+        <w:t xml:space="preserve"> (^^)</w:t>
+      </w:r>
+      <w:r>
+        <w:tab/>
+        <w:t>- LO is raised to the power of RO (5^^2 = 25)</w:t>
+      </w:r>
+    </w:p>
+    <w:p>
+      <w:pPr>
+        <w:spacing w:after="0" w:line="240" w:lineRule="auto"/>
+        <w:ind w:left="2880" w:hanging="2700"/>
+      </w:pPr>
+      <w:proofErr w:type="spellStart"/>
+      <w:proofErr w:type="gramStart"/>
+      <w:r>
+        <w:t>rootation</w:t>
+      </w:r>
+      <w:proofErr w:type="spellEnd"/>
+      <w:proofErr w:type="gramEnd"/>
+      <w:r>
+        <w:t xml:space="preserve"> (##)</w:t>
+      </w:r>
+      <w:r>
+        <w:tab/>
+        <w:t>- RO is rooted to the power of LO (3##8 = 2)</w:t>
+      </w:r>
+      <w:r>
+        <w:t xml:space="preserve"> </w:t>
+      </w:r>
+    </w:p>
+    <w:p>
+      <w:pPr>
+        <w:spacing w:after="0" w:line="240" w:lineRule="auto"/>
+        <w:ind w:left="2880" w:hanging="2700"/>
+      </w:pPr>
+      <w:proofErr w:type="gramStart"/>
+      <w:r>
+        <w:t>multiplication</w:t>
+      </w:r>
+      <w:proofErr w:type="gramEnd"/>
+      <w:r>
+        <w:t xml:space="preserve"> (**)</w:t>
+      </w:r>
+      <w:r>
+        <w:tab/>
+        <w:t>- Standard multiplication</w:t>
+      </w:r>
+    </w:p>
+    <w:p>
+      <w:pPr>
+        <w:spacing w:after="0" w:line="240" w:lineRule="auto"/>
+        <w:ind w:left="2880" w:hanging="2700"/>
+      </w:pPr>
+      <w:proofErr w:type="gramStart"/>
+      <w:r>
+        <w:t>division</w:t>
+      </w:r>
+      <w:proofErr w:type="gramEnd"/>
+      <w:r>
+        <w:t xml:space="preserve"> (//)</w:t>
+      </w:r>
+      <w:r>
+        <w:tab/>
+        <w:t>- Standard division</w:t>
+      </w:r>
+    </w:p>
+    <w:p>
+      <w:pPr>
+        <w:spacing w:after="0" w:line="240" w:lineRule="auto"/>
+        <w:ind w:left="2880" w:hanging="2700"/>
+      </w:pPr>
+      <w:proofErr w:type="gramStart"/>
+      <w:r>
+        <w:t>integer</w:t>
+      </w:r>
+      <w:proofErr w:type="gramEnd"/>
+      <w:r>
+        <w:t xml:space="preserve"> division (\\)</w:t>
+      </w:r>
+      <w:r>
+        <w:tab/>
+        <w:t xml:space="preserve">- </w:t>
+      </w:r>
+    </w:p>
+    <w:p>
+      <w:pPr>
+        <w:spacing w:after="0" w:line="240" w:lineRule="auto"/>
+        <w:ind w:left="2880" w:hanging="2700"/>
+      </w:pPr>
+      <w:proofErr w:type="gramStart"/>
+      <w:r>
+        <w:t>modulus</w:t>
+      </w:r>
+      <w:proofErr w:type="gramEnd"/>
+      <w:r>
+        <w:t xml:space="preserve"> division (%%)</w:t>
+      </w:r>
+      <w:r>
+        <w:tab/>
+        <w:t xml:space="preserve">- </w:t>
+      </w:r>
+    </w:p>
+    <w:p>
+      <w:pPr>
+        <w:spacing w:after="0" w:line="240" w:lineRule="auto"/>
+        <w:ind w:left="2880" w:hanging="2700"/>
+      </w:pPr>
+      <w:proofErr w:type="gramStart"/>
+      <w:r>
+        <w:t>addition</w:t>
+      </w:r>
+      <w:proofErr w:type="gramEnd"/>
+      <w:r>
+        <w:t xml:space="preserve"> (+</w:t>
+      </w:r>
+      <w:r>
+        <w:t>+</w:t>
+      </w:r>
+      <w:r>
+        <w:t>)</w:t>
+      </w:r>
+      <w:r>
+        <w:tab/>
+        <w:t>- Standard addition</w:t>
+      </w:r>
+    </w:p>
+    <w:p>
+      <w:pPr>
+        <w:spacing w:after="0" w:line="240" w:lineRule="auto"/>
+        <w:ind w:left="2880" w:hanging="2700"/>
+      </w:pPr>
+      <w:proofErr w:type="gramStart"/>
+      <w:r>
+        <w:t>subtraction</w:t>
+      </w:r>
+      <w:proofErr w:type="gramEnd"/>
+      <w:r>
+        <w:t xml:space="preserve"> (-</w:t>
+      </w:r>
+      <w:r>
+        <w:t>-</w:t>
+      </w:r>
+      <w:r>
+        <w:t>)</w:t>
+      </w:r>
+      <w:r>
+        <w:tab/>
+        <w:t>- Standard subtraction</w:t>
+      </w:r>
+    </w:p>
+    <w:p>
+      <w:pPr>
+        <w:spacing w:after="0" w:line="240" w:lineRule="auto"/>
+        <w:ind w:left="2880" w:hanging="2700"/>
+      </w:pPr>
+      <w:proofErr w:type="gramStart"/>
+      <w:r>
+        <w:t>assignment</w:t>
+      </w:r>
+      <w:proofErr w:type="gramEnd"/>
+      <w:r>
+        <w:t xml:space="preserve"> (=)</w:t>
+      </w:r>
+      <w:r>
+        <w:t xml:space="preserve"> </w:t>
+      </w:r>
+      <w:r>
+        <w:tab/>
+        <w:t>- RO is evaluated and assigned to LO as a double</w:t>
+      </w:r>
+    </w:p>
+    <w:p>
+      <w:pPr>
+        <w:spacing w:after="0" w:line="240" w:lineRule="auto"/>
+      </w:pPr>
+      <w:r>
+        <w:rPr>
+          <w:b/>
+        </w:rPr>
+        <w:t xml:space="preserve">String operators: </w:t>
+      </w:r>
+      <w:r>
+        <w:t>(left associative)</w:t>
+      </w:r>
+    </w:p>
+    <w:p>
+      <w:pPr>
+        <w:spacing w:after="0" w:line="240" w:lineRule="auto"/>
+        <w:ind w:left="2880" w:hanging="2700"/>
+      </w:pPr>
+      <w:proofErr w:type="gramStart"/>
+      <w:r>
+        <w:t>string</w:t>
+      </w:r>
+      <w:proofErr w:type="gramEnd"/>
+      <w:r>
+        <w:t xml:space="preserve"> concatenation (+</w:t>
+      </w:r>
+      <w:r>
+        <w:t>+)</w:t>
+      </w:r>
+      <w:r>
+        <w:tab/>
+        <w:t>- Standard concatenation between two strings</w:t>
+      </w:r>
+    </w:p>
+    <w:p>
+      <w:pPr>
+        <w:spacing w:after="0" w:line="240" w:lineRule="auto"/>
+        <w:ind w:left="2880" w:hanging="2700"/>
+      </w:pPr>
+      <w:proofErr w:type="gramStart"/>
+      <w:r>
+        <w:t>assignment</w:t>
+      </w:r>
+      <w:proofErr w:type="gramEnd"/>
+      <w:r>
+        <w:t xml:space="preserve"> (=)</w:t>
+      </w:r>
+      <w:r>
+        <w:tab/>
+        <w:t>- RO is evaluated and assigned to LO as a string</w:t>
+      </w:r>
+    </w:p>
+    <w:p>
+      <w:pPr>
+        <w:spacing w:after="0" w:line="240" w:lineRule="auto"/>
       </w:pPr>
       <w:r>
         <w:rPr>
@@ -607,55 +800,6 @@
           <w:b/>
         </w:rPr>
       </w:pPr>
-      <w:r>
-        <w:rPr>
-          <w:b/>
-        </w:rPr>
-        <w:t xml:space="preserve">STRINGS: </w:t>
-      </w:r>
-    </w:p>
-    <w:p>
-      <w:pPr>
-        <w:spacing w:after="0" w:line="240" w:lineRule="auto"/>
-      </w:pPr>
-      <w:r>
-        <w:t xml:space="preserve">Strings include only </w:t>
-      </w:r>
-      <w:r>
-        <w:t>printable</w:t>
-      </w:r>
-      <w:r>
-        <w:t xml:space="preserve"> characters and the listed esc</w:t>
-      </w:r>
-      <w:r>
-        <w:t xml:space="preserve">ape characters enclosed within </w:t>
-      </w:r>
-      <w:r>
-        <w:t>single quote</w:t>
-      </w:r>
-      <w:r>
-        <w:t>s</w:t>
-      </w:r>
-      <w:r>
-        <w:t>. Escape characters</w:t>
-      </w:r>
-      <w:r>
-        <w:t>: &amp;t (tab), &amp;n (new line), &amp;’ (single quote)</w:t>
-      </w:r>
-      <w:r>
-        <w:t xml:space="preserve">, </w:t>
-      </w:r>
-      <w:r>
-        <w:t xml:space="preserve">and &amp;&amp; (ampersand). </w:t>
-      </w:r>
-    </w:p>
-    <w:p>
-      <w:pPr>
-        <w:spacing w:after="0" w:line="240" w:lineRule="auto"/>
-      </w:pPr>
-      <w:r>
-        <w:t xml:space="preserve">No control characters are allowed. </w:t>
-      </w:r>
     </w:p>
     <w:p>
       <w:pPr>
@@ -669,53 +813,51 @@
         <w:rPr>
           <w:b/>
         </w:rPr>
-        <w:t xml:space="preserve">KEYWORDS: </w:t>
-      </w:r>
-    </w:p>
-    <w:p>
-      <w:pPr>
-        <w:spacing w:after="0" w:line="240" w:lineRule="auto"/>
-      </w:pPr>
-      <w:proofErr w:type="gramStart"/>
-      <w:r>
-        <w:t>retrieve</w:t>
-      </w:r>
-      <w:proofErr w:type="gramEnd"/>
-      <w:r>
-        <w:t>,</w:t>
-      </w:r>
-      <w:r>
-        <w:t xml:space="preserve"> end</w:t>
-      </w:r>
-      <w:r>
-        <w:t>,</w:t>
-      </w:r>
-      <w:r>
-        <w:t xml:space="preserve"> </w:t>
-      </w:r>
-      <w:r>
-        <w:t>display</w:t>
-      </w:r>
-      <w:r>
-        <w:t>,</w:t>
-      </w:r>
-      <w:r>
-        <w:t xml:space="preserve"> random,</w:t>
-      </w:r>
-      <w:r>
-        <w:t xml:space="preserve"> if, </w:t>
-      </w:r>
-      <w:r>
-        <w:t xml:space="preserve">then, </w:t>
-      </w:r>
-      <w:r>
-        <w:t>and e</w:t>
-      </w:r>
-      <w:r>
-        <w:t>lse</w:t>
-      </w:r>
-      <w:r>
-        <w:t>.</w:t>
+        <w:lastRenderedPageBreak/>
+        <w:t xml:space="preserve">STRINGS: </w:t>
+      </w:r>
+    </w:p>
+    <w:p>
+      <w:pPr>
+        <w:spacing w:after="0" w:line="240" w:lineRule="auto"/>
+      </w:pPr>
+      <w:r>
+        <w:t xml:space="preserve">Strings include only </w:t>
+      </w:r>
+      <w:r>
+        <w:t>printable</w:t>
+      </w:r>
+      <w:r>
+        <w:t xml:space="preserve"> characters and the listed esc</w:t>
+      </w:r>
+      <w:r>
+        <w:t xml:space="preserve">ape characters enclosed within </w:t>
+      </w:r>
+      <w:r>
+        <w:t>single quote</w:t>
+      </w:r>
+      <w:r>
+        <w:t>s</w:t>
+      </w:r>
+      <w:r>
+        <w:t>. Escape characters</w:t>
+      </w:r>
+      <w:r>
+        <w:t>: &amp;t (tab), &amp;n (new line), &amp;’ (single quote)</w:t>
+      </w:r>
+      <w:r>
+        <w:t xml:space="preserve">, </w:t>
+      </w:r>
+      <w:r>
+        <w:t xml:space="preserve">and &amp;&amp; (ampersand). </w:t>
+      </w:r>
+    </w:p>
+    <w:p>
+      <w:pPr>
+        <w:spacing w:after="0" w:line="240" w:lineRule="auto"/>
+      </w:pPr>
+      <w:r>
+        <w:t xml:space="preserve">No control characters are allowed. </w:t>
       </w:r>
     </w:p>
     <w:p>
@@ -726,6 +868,58 @@
           <w:b/>
         </w:rPr>
       </w:pPr>
+      <w:r>
+        <w:rPr>
+          <w:b/>
+        </w:rPr>
+        <w:t xml:space="preserve">KEYWORDS: </w:t>
+      </w:r>
+    </w:p>
+    <w:p>
+      <w:pPr>
+        <w:spacing w:after="0" w:line="240" w:lineRule="auto"/>
+      </w:pPr>
+      <w:proofErr w:type="gramStart"/>
+      <w:r>
+        <w:t>retrieve</w:t>
+      </w:r>
+      <w:proofErr w:type="gramEnd"/>
+      <w:r>
+        <w:t>,</w:t>
+      </w:r>
+      <w:r>
+        <w:t xml:space="preserve"> end</w:t>
+      </w:r>
+      <w:r>
+        <w:t>,</w:t>
+      </w:r>
+      <w:r>
+        <w:t xml:space="preserve"> </w:t>
+      </w:r>
+      <w:r>
+        <w:t>display</w:t>
+      </w:r>
+      <w:r>
+        <w:t>,</w:t>
+      </w:r>
+      <w:r>
+        <w:t xml:space="preserve"> random,</w:t>
+      </w:r>
+      <w:r>
+        <w:t xml:space="preserve"> if, </w:t>
+      </w:r>
+      <w:r>
+        <w:t xml:space="preserve">then, </w:t>
+      </w:r>
+      <w:r>
+        <w:t>and e</w:t>
+      </w:r>
+      <w:r>
+        <w:t>lse</w:t>
+      </w:r>
+      <w:r>
+        <w:t>.</w:t>
+      </w:r>
     </w:p>
     <w:p>
       <w:pPr>
@@ -739,7 +933,6 @@
         <w:rPr>
           <w:b/>
         </w:rPr>
-        <w:lastRenderedPageBreak/>
         <w:t xml:space="preserve">COMMENTS: </w:t>
       </w:r>
     </w:p>
@@ -1451,6 +1644,59 @@
       <w:r>
         <w:t xml:space="preserve">EXPTERM -&gt; </w:t>
       </w:r>
+      <w:r>
+        <w:t xml:space="preserve">EXPTERM  : FUNCTNAME ( ARGLIST ) </w:t>
+      </w:r>
+    </w:p>
+    <w:p>
+      <w:pPr>
+        <w:pStyle w:val="ListParagraph"/>
+        <w:numPr>
+          <w:ilvl w:val="0"/>
+          <w:numId w:val="1"/>
+        </w:numPr>
+        <w:spacing w:after="0" w:line="240" w:lineRule="auto"/>
+      </w:pPr>
+      <w:r>
+        <w:t xml:space="preserve"> </w:t>
+      </w:r>
+      <w:r>
+        <w:tab/>
+        <w:t>| EXPTERM : FUNCTNAME ( )</w:t>
+      </w:r>
+    </w:p>
+    <w:p>
+      <w:pPr>
+        <w:pStyle w:val="ListParagraph"/>
+        <w:numPr>
+          <w:ilvl w:val="0"/>
+          <w:numId w:val="1"/>
+        </w:numPr>
+        <w:spacing w:after="0" w:line="240" w:lineRule="auto"/>
+      </w:pPr>
+      <w:r>
+        <w:t xml:space="preserve"> </w:t>
+      </w:r>
+      <w:r>
+        <w:tab/>
+        <w:t>| PRIMARY</w:t>
+      </w:r>
+      <w:r>
+        <w:t xml:space="preserve"> </w:t>
+      </w:r>
+    </w:p>
+    <w:p>
+      <w:pPr>
+        <w:pStyle w:val="ListParagraph"/>
+        <w:numPr>
+          <w:ilvl w:val="0"/>
+          <w:numId w:val="1"/>
+        </w:numPr>
+        <w:spacing w:after="0" w:line="240" w:lineRule="auto"/>
+      </w:pPr>
+      <w:r>
+        <w:t xml:space="preserve">PRIMARY -&gt; </w:t>
+      </w:r>
       <w:proofErr w:type="spellStart"/>
       <w:r>
         <w:t>dbl</w:t>
@@ -1505,13 +1751,7 @@
       </w:r>
       <w:r>
         <w:tab/>
-        <w:t>| (</w:t>
-      </w:r>
-      <w:r>
-        <w:t xml:space="preserve"> EXPR</w:t>
-      </w:r>
-      <w:r>
-        <w:t xml:space="preserve"> )</w:t>
+        <w:t>| ( EXPR )</w:t>
       </w:r>
     </w:p>
     <w:p>
@@ -1551,21 +1791,100 @@
     <w:p>
       <w:pPr>
         <w:spacing w:after="0" w:line="240" w:lineRule="auto"/>
+      </w:pPr>
+    </w:p>
+    <w:p>
+      <w:pPr>
+        <w:spacing w:after="0" w:line="240" w:lineRule="auto"/>
         <w:ind w:left="360"/>
-      </w:pPr>
+        <w:rPr>
+          <w:b/>
+        </w:rPr>
+      </w:pPr>
+      <w:r>
+        <w:rPr>
+          <w:b/>
+        </w:rPr>
+        <w:t>Functions:</w:t>
+      </w:r>
+    </w:p>
+    <w:p>
+      <w:pPr>
+        <w:pStyle w:val="ListParagraph"/>
+        <w:numPr>
+          <w:ilvl w:val="0"/>
+          <w:numId w:val="1"/>
+        </w:numPr>
+        <w:spacing w:after="0" w:line="240" w:lineRule="auto"/>
+      </w:pPr>
+      <w:r>
+        <w:t>FUNCTNAME -&gt; id</w:t>
+      </w:r>
+    </w:p>
+    <w:p>
+      <w:pPr>
+        <w:pStyle w:val="ListParagraph"/>
+        <w:numPr>
+          <w:ilvl w:val="0"/>
+          <w:numId w:val="1"/>
+        </w:numPr>
+        <w:spacing w:after="0" w:line="240" w:lineRule="auto"/>
+      </w:pPr>
+      <w:r>
+        <w:t>ARGLIST -&gt;</w:t>
+      </w:r>
+      <w:r>
+        <w:t xml:space="preserve"> </w:t>
+      </w:r>
+      <w:r>
+        <w:t>EXPR</w:t>
+      </w:r>
+      <w:r>
+        <w:t xml:space="preserve"> , ARGLIST</w:t>
+      </w:r>
+    </w:p>
+    <w:p>
+      <w:pPr>
+        <w:pStyle w:val="ListParagraph"/>
+        <w:numPr>
+          <w:ilvl w:val="0"/>
+          <w:numId w:val="1"/>
+        </w:numPr>
+        <w:spacing w:after="0" w:line="240" w:lineRule="auto"/>
+      </w:pPr>
+      <w:r>
+        <w:t xml:space="preserve"> </w:t>
+      </w:r>
+      <w:r>
+        <w:tab/>
+        <w:t>| EXPR</w:t>
+      </w:r>
     </w:p>
     <w:p>
       <w:pPr>
         <w:spacing w:after="0" w:line="240" w:lineRule="auto"/>
         <w:ind w:left="360"/>
-        <w:rPr>
-          <w:b/>
-        </w:rPr>
-      </w:pPr>
-      <w:r>
-        <w:rPr>
-          <w:b/>
-        </w:rPr>
+      </w:pPr>
+    </w:p>
+    <w:p>
+      <w:pPr>
+        <w:spacing w:after="0" w:line="240" w:lineRule="auto"/>
+        <w:ind w:left="360"/>
+      </w:pPr>
+    </w:p>
+    <w:p>
+      <w:pPr>
+        <w:spacing w:after="0" w:line="240" w:lineRule="auto"/>
+        <w:ind w:left="360"/>
+        <w:rPr>
+          <w:b/>
+        </w:rPr>
+      </w:pPr>
+      <w:r>
+        <w:rPr>
+          <w:b/>
+        </w:rPr>
+        <w:lastRenderedPageBreak/>
         <w:t>Operators:</w:t>
       </w:r>
     </w:p>

</xml_diff>

<commit_message>
Added Command Line Argument and string length functionality.
</commit_message>
<xml_diff>
--- a/Frogger Support Files/Language Definition.docx
+++ b/Frogger Support Files/Language Definition.docx
@@ -6,8 +6,13 @@
       <w:pPr>
         <w:spacing w:after="0" w:line="240" w:lineRule="auto"/>
       </w:pPr>
-      <w:r>
-        <w:t>Frogger Language Definition.</w:t>
+      <w:proofErr w:type="spellStart"/>
+      <w:r>
+        <w:t>Frogger</w:t>
+      </w:r>
+      <w:proofErr w:type="spellEnd"/>
+      <w:r>
+        <w:t xml:space="preserve"> Language Definition.</w:t>
       </w:r>
     </w:p>
     <w:p>
@@ -50,7 +55,31 @@
         <w:t>Variable identifiers are alpha with underscores starting with an alpha character. So, v</w:t>
       </w:r>
       <w:r>
-        <w:t>alid variable names (identifiers) follow the regex [a-zA-Z][a-zA-Z_]*, so</w:t>
+        <w:t>alid variable names (identifiers) follow the regex [a-</w:t>
+      </w:r>
+      <w:proofErr w:type="spellStart"/>
+      <w:r>
+        <w:t>zA</w:t>
+      </w:r>
+      <w:proofErr w:type="spellEnd"/>
+      <w:r>
+        <w:t>-Z</w:t>
+      </w:r>
+      <w:proofErr w:type="gramStart"/>
+      <w:r>
+        <w:t>][</w:t>
+      </w:r>
+      <w:proofErr w:type="gramEnd"/>
+      <w:r>
+        <w:t>a-</w:t>
+      </w:r>
+      <w:proofErr w:type="spellStart"/>
+      <w:r>
+        <w:t>zA</w:t>
+      </w:r>
+      <w:proofErr w:type="spellEnd"/>
+      <w:r>
+        <w:t>-Z_]*, so</w:t>
       </w:r>
       <w:r>
         <w:t xml:space="preserve"> numerical</w:t>
@@ -82,8 +111,13 @@
         <w:spacing w:after="0" w:line="240" w:lineRule="auto"/>
         <w:ind w:left="2160" w:hanging="1973"/>
       </w:pPr>
-      <w:r>
-        <w:t>end()</w:t>
+      <w:proofErr w:type="gramStart"/>
+      <w:r>
+        <w:t>end(</w:t>
+      </w:r>
+      <w:proofErr w:type="gramEnd"/>
+      <w:r>
+        <w:t>)</w:t>
       </w:r>
       <w:r>
         <w:tab/>
@@ -101,9 +135,11 @@
         <w:spacing w:after="0" w:line="240" w:lineRule="auto"/>
         <w:ind w:left="2160" w:hanging="1973"/>
       </w:pPr>
+      <w:proofErr w:type="gramStart"/>
       <w:r>
         <w:t>display</w:t>
       </w:r>
+      <w:proofErr w:type="gramEnd"/>
       <w:r>
         <w:t xml:space="preserve"> </w:t>
       </w:r>
@@ -123,9 +159,11 @@
         <w:spacing w:after="0" w:line="240" w:lineRule="auto"/>
         <w:ind w:left="2160" w:hanging="1973"/>
       </w:pPr>
+      <w:proofErr w:type="gramStart"/>
       <w:r>
         <w:t>display</w:t>
       </w:r>
+      <w:proofErr w:type="gramEnd"/>
       <w:r>
         <w:t xml:space="preserve"> </w:t>
       </w:r>
@@ -145,9 +183,16 @@
         <w:spacing w:after="0" w:line="240" w:lineRule="auto"/>
         <w:ind w:left="2160" w:hanging="1973"/>
       </w:pPr>
-      <w:r>
-        <w:t>openI(</w:t>
-      </w:r>
+      <w:proofErr w:type="spellStart"/>
+      <w:proofErr w:type="gramStart"/>
+      <w:r>
+        <w:t>openI</w:t>
+      </w:r>
+      <w:proofErr w:type="spellEnd"/>
+      <w:r>
+        <w:t>(</w:t>
+      </w:r>
+      <w:proofErr w:type="gramEnd"/>
       <w:r>
         <w:t>&lt;string&gt;</w:t>
       </w:r>
@@ -167,9 +212,16 @@
         <w:spacing w:after="0" w:line="240" w:lineRule="auto"/>
         <w:ind w:left="2160" w:hanging="1973"/>
       </w:pPr>
-      <w:r>
-        <w:t>openO(</w:t>
-      </w:r>
+      <w:proofErr w:type="spellStart"/>
+      <w:proofErr w:type="gramStart"/>
+      <w:r>
+        <w:t>openO</w:t>
+      </w:r>
+      <w:proofErr w:type="spellEnd"/>
+      <w:r>
+        <w:t>(</w:t>
+      </w:r>
+      <w:proofErr w:type="gramEnd"/>
       <w:r>
         <w:t>&lt;string&gt;</w:t>
       </w:r>
@@ -189,8 +241,13 @@
         <w:spacing w:after="0" w:line="240" w:lineRule="auto"/>
         <w:ind w:left="2160" w:hanging="1973"/>
       </w:pPr>
-      <w:r>
-        <w:t>write(&lt;string&gt;)</w:t>
+      <w:proofErr w:type="gramStart"/>
+      <w:r>
+        <w:t>write(</w:t>
+      </w:r>
+      <w:proofErr w:type="gramEnd"/>
+      <w:r>
+        <w:t>&lt;string&gt;)</w:t>
       </w:r>
       <w:r>
         <w:tab/>
@@ -205,8 +262,18 @@
         <w:spacing w:after="0" w:line="240" w:lineRule="auto"/>
         <w:ind w:left="2160" w:hanging="1973"/>
       </w:pPr>
-      <w:r>
-        <w:t>closeI()</w:t>
+      <w:proofErr w:type="spellStart"/>
+      <w:proofErr w:type="gramStart"/>
+      <w:r>
+        <w:t>closeI</w:t>
+      </w:r>
+      <w:proofErr w:type="spellEnd"/>
+      <w:r>
+        <w:t>(</w:t>
+      </w:r>
+      <w:proofErr w:type="gramEnd"/>
+      <w:r>
+        <w:t>)</w:t>
       </w:r>
       <w:r>
         <w:tab/>
@@ -221,8 +288,18 @@
         <w:spacing w:after="0" w:line="240" w:lineRule="auto"/>
         <w:ind w:left="2160" w:hanging="1973"/>
       </w:pPr>
-      <w:r>
-        <w:t>closeO()</w:t>
+      <w:proofErr w:type="spellStart"/>
+      <w:proofErr w:type="gramStart"/>
+      <w:r>
+        <w:t>closeO</w:t>
+      </w:r>
+      <w:proofErr w:type="spellEnd"/>
+      <w:r>
+        <w:t>(</w:t>
+      </w:r>
+      <w:proofErr w:type="gramEnd"/>
+      <w:r>
+        <w:t>)</w:t>
       </w:r>
       <w:r>
         <w:tab/>
@@ -265,7 +342,23 @@
         <w:ind w:left="2880" w:hanging="2700"/>
       </w:pPr>
       <w:r>
-        <w:t>&lt;double&gt;:toString()</w:t>
+        <w:t>&lt;</w:t>
+      </w:r>
+      <w:proofErr w:type="gramStart"/>
+      <w:r>
+        <w:t>double</w:t>
+      </w:r>
+      <w:proofErr w:type="gramEnd"/>
+      <w:r>
+        <w:t>&gt;:</w:t>
+      </w:r>
+      <w:proofErr w:type="spellStart"/>
+      <w:r>
+        <w:t>toString</w:t>
+      </w:r>
+      <w:proofErr w:type="spellEnd"/>
+      <w:r>
+        <w:t>()</w:t>
       </w:r>
       <w:r>
         <w:tab/>
@@ -278,7 +371,23 @@
         <w:ind w:left="2880" w:hanging="2700"/>
       </w:pPr>
       <w:r>
-        <w:t>&lt;double&gt;:toAscii()</w:t>
+        <w:t>&lt;</w:t>
+      </w:r>
+      <w:proofErr w:type="gramStart"/>
+      <w:r>
+        <w:t>double</w:t>
+      </w:r>
+      <w:proofErr w:type="gramEnd"/>
+      <w:r>
+        <w:t>&gt;:</w:t>
+      </w:r>
+      <w:proofErr w:type="spellStart"/>
+      <w:r>
+        <w:t>toAscii</w:t>
+      </w:r>
+      <w:proofErr w:type="spellEnd"/>
+      <w:r>
+        <w:t>()</w:t>
       </w:r>
       <w:r>
         <w:tab/>
@@ -286,7 +395,15 @@
       </w:r>
       <w:r>
         <w:br/>
-        <w:t>returns ‘’ if double is out of ascii range</w:t>
+        <w:t xml:space="preserve">returns ‘’ if double is out of </w:t>
+      </w:r>
+      <w:proofErr w:type="spellStart"/>
+      <w:r>
+        <w:t>ascii</w:t>
+      </w:r>
+      <w:proofErr w:type="spellEnd"/>
+      <w:r>
+        <w:t xml:space="preserve"> range</w:t>
       </w:r>
     </w:p>
     <w:p>
@@ -294,8 +411,18 @@
         <w:spacing w:after="0" w:line="240" w:lineRule="auto"/>
         <w:ind w:left="2880" w:hanging="2693"/>
       </w:pPr>
-      <w:r>
-        <w:t>retrieveDouble()</w:t>
+      <w:proofErr w:type="spellStart"/>
+      <w:proofErr w:type="gramStart"/>
+      <w:r>
+        <w:t>retrieveDouble</w:t>
+      </w:r>
+      <w:proofErr w:type="spellEnd"/>
+      <w:r>
+        <w:t>(</w:t>
+      </w:r>
+      <w:proofErr w:type="gramEnd"/>
+      <w:r>
+        <w:t>)</w:t>
       </w:r>
       <w:r>
         <w:tab/>
@@ -307,8 +434,13 @@
         <w:spacing w:after="0" w:line="240" w:lineRule="auto"/>
         <w:ind w:left="2880" w:hanging="2693"/>
       </w:pPr>
-      <w:r>
-        <w:t>random()</w:t>
+      <w:proofErr w:type="gramStart"/>
+      <w:r>
+        <w:t>random(</w:t>
+      </w:r>
+      <w:proofErr w:type="gramEnd"/>
+      <w:r>
+        <w:t>)</w:t>
       </w:r>
       <w:r>
         <w:tab/>
@@ -336,11 +468,77 @@
         <w:ind w:left="2880" w:hanging="2700"/>
       </w:pPr>
       <w:r>
-        <w:t>&lt;string&gt;:asciiAt(&lt;double&gt;)</w:t>
-      </w:r>
-      <w:r>
-        <w:tab/>
-        <w:t>- ‘A’:asciiAt(0) -&gt; 65 (Zero indexed, returns 0 if the index DNE)</w:t>
+        <w:t>&lt;</w:t>
+      </w:r>
+      <w:proofErr w:type="gramStart"/>
+      <w:r>
+        <w:t>string</w:t>
+      </w:r>
+      <w:proofErr w:type="gramEnd"/>
+      <w:r>
+        <w:t>&gt;:</w:t>
+      </w:r>
+      <w:proofErr w:type="spellStart"/>
+      <w:r>
+        <w:t>asciiAt</w:t>
+      </w:r>
+      <w:proofErr w:type="spellEnd"/>
+      <w:r>
+        <w:t>(&lt;double&gt;)</w:t>
+      </w:r>
+      <w:r>
+        <w:tab/>
+        <w:t>-</w:t>
+      </w:r>
+      <w:r>
+        <w:t xml:space="preserve"> returns the </w:t>
+      </w:r>
+      <w:proofErr w:type="spellStart"/>
+      <w:r>
+        <w:t>ascii</w:t>
+      </w:r>
+      <w:proofErr w:type="spellEnd"/>
+      <w:r>
+        <w:t xml:space="preserve"> value of the char at the given index in the string. </w:t>
+      </w:r>
+      <w:r>
+        <w:t xml:space="preserve"> </w:t>
+      </w:r>
+      <w:r>
+        <w:t xml:space="preserve"> </w:t>
+      </w:r>
+      <w:r>
+        <w:br/>
+        <w:t xml:space="preserve">Zero indexed. [e.g. </w:t>
+      </w:r>
+      <w:r>
+        <w:t>‘A</w:t>
+      </w:r>
+      <w:r>
+        <w:t>BC</w:t>
+      </w:r>
+      <w:r>
+        <w:t>’</w:t>
+      </w:r>
+      <w:proofErr w:type="gramStart"/>
+      <w:r>
+        <w:t>:</w:t>
+      </w:r>
+      <w:proofErr w:type="spellStart"/>
+      <w:r>
+        <w:t>asciiAt</w:t>
+      </w:r>
+      <w:proofErr w:type="spellEnd"/>
+      <w:proofErr w:type="gramEnd"/>
+      <w:r>
+        <w:t>(0) -&gt; 65</w:t>
+      </w:r>
+      <w:r>
+        <w:t>]</w:t>
+      </w:r>
+      <w:r>
+        <w:br/>
+        <w:t>returns 0 if the index DNE</w:t>
       </w:r>
     </w:p>
     <w:p>
@@ -349,11 +547,56 @@
         <w:ind w:left="2880" w:hanging="2700"/>
       </w:pPr>
       <w:r>
-        <w:t>&lt;string&gt;:parseDouble()</w:t>
-      </w:r>
-      <w:r>
-        <w:tab/>
-        <w:t>- ‘65’:parseDouble() -&gt; 65 (returns 0 if string is not parseable)</w:t>
+        <w:t>&lt;</w:t>
+      </w:r>
+      <w:proofErr w:type="gramStart"/>
+      <w:r>
+        <w:t>string</w:t>
+      </w:r>
+      <w:proofErr w:type="gramEnd"/>
+      <w:r>
+        <w:t>&gt;:length()</w:t>
+      </w:r>
+      <w:r>
+        <w:tab/>
+        <w:t>- returns the number of characters in the string.</w:t>
+      </w:r>
+    </w:p>
+    <w:p>
+      <w:pPr>
+        <w:spacing w:after="0" w:line="240" w:lineRule="auto"/>
+        <w:ind w:left="2880" w:hanging="2700"/>
+      </w:pPr>
+      <w:r>
+        <w:t>&lt;</w:t>
+      </w:r>
+      <w:proofErr w:type="gramStart"/>
+      <w:r>
+        <w:t>string</w:t>
+      </w:r>
+      <w:proofErr w:type="gramEnd"/>
+      <w:r>
+        <w:t>&gt;:</w:t>
+      </w:r>
+      <w:proofErr w:type="spellStart"/>
+      <w:r>
+        <w:t>parseDouble</w:t>
+      </w:r>
+      <w:proofErr w:type="spellEnd"/>
+      <w:r>
+        <w:t>()</w:t>
+      </w:r>
+      <w:r>
+        <w:tab/>
+        <w:t xml:space="preserve">- ‘65’:parseDouble() -&gt; 65 (returns 0 if string is not </w:t>
+      </w:r>
+      <w:proofErr w:type="spellStart"/>
+      <w:r>
+        <w:t>parseable</w:t>
+      </w:r>
+      <w:proofErr w:type="spellEnd"/>
+      <w:r>
+        <w:t>)</w:t>
       </w:r>
     </w:p>
     <w:p>
@@ -361,8 +604,18 @@
         <w:spacing w:after="0" w:line="240" w:lineRule="auto"/>
         <w:ind w:left="2880" w:hanging="2693"/>
       </w:pPr>
-      <w:r>
-        <w:t>retrieveString()</w:t>
+      <w:proofErr w:type="spellStart"/>
+      <w:proofErr w:type="gramStart"/>
+      <w:r>
+        <w:t>retrieveString</w:t>
+      </w:r>
+      <w:proofErr w:type="spellEnd"/>
+      <w:r>
+        <w:t>(</w:t>
+      </w:r>
+      <w:proofErr w:type="gramEnd"/>
+      <w:r>
+        <w:t>)</w:t>
       </w:r>
       <w:r>
         <w:tab/>
@@ -389,22 +642,707 @@
         <w:spacing w:after="0" w:line="240" w:lineRule="auto"/>
         <w:ind w:left="2880" w:hanging="2693"/>
       </w:pPr>
-      <w:r>
-        <w:t>read()</w:t>
-      </w:r>
-      <w:r>
-        <w:tab/>
-        <w:t>-reads a single ascii</w:t>
-      </w:r>
-      <w:r>
-        <w:t xml:space="preserve"> character from the input file as a string of len 1.</w:t>
+      <w:proofErr w:type="gramStart"/>
+      <w:r>
+        <w:t>read(</w:t>
+      </w:r>
+      <w:proofErr w:type="gramEnd"/>
+      <w:r>
+        <w:t>)</w:t>
+      </w:r>
+      <w:r>
+        <w:tab/>
+        <w:t xml:space="preserve">-reads a single </w:t>
+      </w:r>
+      <w:proofErr w:type="spellStart"/>
+      <w:r>
+        <w:t>ascii</w:t>
+      </w:r>
+      <w:proofErr w:type="spellEnd"/>
+      <w:r>
+        <w:t xml:space="preserve"> character from the input file as a string of </w:t>
+      </w:r>
+      <w:proofErr w:type="spellStart"/>
+      <w:r>
+        <w:t>len</w:t>
+      </w:r>
+      <w:proofErr w:type="spellEnd"/>
+      <w:r>
+        <w:t xml:space="preserve"> 1.</w:t>
       </w:r>
       <w:r>
         <w:t xml:space="preserve"> </w:t>
       </w:r>
       <w:r>
         <w:br/>
-        <w:t>(returns -1 ascii character for EOF)</w:t>
+        <w:t>(</w:t>
+      </w:r>
+      <w:proofErr w:type="gramStart"/>
+      <w:r>
+        <w:t>returns</w:t>
+      </w:r>
+      <w:proofErr w:type="gramEnd"/>
+      <w:r>
+        <w:t xml:space="preserve"> -1 </w:t>
+      </w:r>
+      <w:proofErr w:type="spellStart"/>
+      <w:r>
+        <w:t>ascii</w:t>
+      </w:r>
+      <w:proofErr w:type="spellEnd"/>
+      <w:r>
+        <w:t xml:space="preserve"> character for EOF)</w:t>
+      </w:r>
+    </w:p>
+    <w:p>
+      <w:pPr>
+        <w:spacing w:after="0" w:line="240" w:lineRule="auto"/>
+        <w:ind w:left="187" w:hanging="187"/>
+        <w:rPr>
+          <w:b/>
+        </w:rPr>
+      </w:pPr>
+      <w:r>
+        <w:rPr>
+          <w:b/>
+        </w:rPr>
+        <w:t>Argument</w:t>
+      </w:r>
+      <w:r>
+        <w:rPr>
+          <w:b/>
+        </w:rPr>
+        <w:t xml:space="preserve"> functions:</w:t>
+      </w:r>
+    </w:p>
+    <w:p>
+      <w:pPr>
+        <w:spacing w:after="0" w:line="240" w:lineRule="auto"/>
+        <w:ind w:left="2880" w:hanging="2693"/>
+      </w:pPr>
+      <w:proofErr w:type="spellStart"/>
+      <w:proofErr w:type="gramStart"/>
+      <w:r>
+        <w:t>args:</w:t>
+      </w:r>
+      <w:proofErr w:type="gramEnd"/>
+      <w:r>
+        <w:t>elementAt</w:t>
+      </w:r>
+      <w:proofErr w:type="spellEnd"/>
+      <w:r>
+        <w:t>(&lt;double&gt;)</w:t>
+      </w:r>
+      <w:r>
+        <w:tab/>
+        <w:t xml:space="preserve">- returns the argument at the given index in the </w:t>
+      </w:r>
+      <w:proofErr w:type="spellStart"/>
+      <w:r>
+        <w:t>arg</w:t>
+      </w:r>
+      <w:proofErr w:type="spellEnd"/>
+      <w:r>
+        <w:t xml:space="preserve"> list. Zero indexed.</w:t>
+      </w:r>
+      <w:r>
+        <w:br/>
+      </w:r>
+      <w:proofErr w:type="gramStart"/>
+      <w:r>
+        <w:t>returns</w:t>
+      </w:r>
+      <w:proofErr w:type="gramEnd"/>
+      <w:r>
+        <w:t xml:space="preserve"> ‘’ if the index DNE.</w:t>
+      </w:r>
+    </w:p>
+    <w:p>
+      <w:pPr>
+        <w:spacing w:after="0" w:line="240" w:lineRule="auto"/>
+        <w:ind w:left="2880" w:hanging="2693"/>
+      </w:pPr>
+      <w:proofErr w:type="spellStart"/>
+      <w:proofErr w:type="gramStart"/>
+      <w:r>
+        <w:t>args:</w:t>
+      </w:r>
+      <w:proofErr w:type="gramEnd"/>
+      <w:r>
+        <w:t>size</w:t>
+      </w:r>
+      <w:proofErr w:type="spellEnd"/>
+      <w:r>
+        <w:t>()</w:t>
+      </w:r>
+      <w:r>
+        <w:tab/>
+        <w:t xml:space="preserve">- returns the number of arguments in the </w:t>
+      </w:r>
+      <w:proofErr w:type="spellStart"/>
+      <w:r>
+        <w:t>arg</w:t>
+      </w:r>
+      <w:proofErr w:type="spellEnd"/>
+      <w:r>
+        <w:t xml:space="preserve"> list.</w:t>
+      </w:r>
+    </w:p>
+    <w:p>
+      <w:pPr>
+        <w:spacing w:before="160"/>
+        <w:rPr>
+          <w:b/>
+        </w:rPr>
+      </w:pPr>
+      <w:r>
+        <w:rPr>
+          <w:b/>
+        </w:rPr>
+        <w:t xml:space="preserve">OPERATORS: </w:t>
+      </w:r>
+    </w:p>
+    <w:p>
+      <w:pPr>
+        <w:spacing w:after="0" w:line="240" w:lineRule="auto"/>
+      </w:pPr>
+      <w:r>
+        <w:rPr>
+          <w:b/>
+        </w:rPr>
+        <w:t>Arithmetic operat</w:t>
+      </w:r>
+      <w:r>
+        <w:rPr>
+          <w:b/>
+        </w:rPr>
+        <w:t>ors</w:t>
+      </w:r>
+      <w:r>
+        <w:rPr>
+          <w:b/>
+        </w:rPr>
+        <w:t xml:space="preserve">: </w:t>
+      </w:r>
+      <w:r>
+        <w:t>(listed in order of operations)</w:t>
+      </w:r>
+      <w:r>
+        <w:t xml:space="preserve"> [Left Operand – LO, Right Operand – RO]</w:t>
+      </w:r>
+    </w:p>
+    <w:p>
+      <w:pPr>
+        <w:spacing w:after="0" w:line="240" w:lineRule="auto"/>
+        <w:ind w:left="2880" w:hanging="2700"/>
+      </w:pPr>
+      <w:proofErr w:type="gramStart"/>
+      <w:r>
+        <w:t>exponenti</w:t>
+      </w:r>
+      <w:r>
+        <w:t>ati</w:t>
+      </w:r>
+      <w:r>
+        <w:t>on</w:t>
+      </w:r>
+      <w:proofErr w:type="gramEnd"/>
+      <w:r>
+        <w:t xml:space="preserve"> (^^)</w:t>
+      </w:r>
+      <w:r>
+        <w:tab/>
+        <w:t>- LO is raised to the power of RO (5^^2 = 25)</w:t>
+      </w:r>
+    </w:p>
+    <w:p>
+      <w:pPr>
+        <w:spacing w:after="0" w:line="240" w:lineRule="auto"/>
+        <w:ind w:left="2880" w:hanging="2700"/>
+      </w:pPr>
+      <w:proofErr w:type="spellStart"/>
+      <w:proofErr w:type="gramStart"/>
+      <w:r>
+        <w:t>rootation</w:t>
+      </w:r>
+      <w:proofErr w:type="spellEnd"/>
+      <w:proofErr w:type="gramEnd"/>
+      <w:r>
+        <w:t xml:space="preserve"> (##)</w:t>
+      </w:r>
+      <w:r>
+        <w:tab/>
+        <w:t>- RO is rooted to the power of LO (3##8 = 2)</w:t>
+      </w:r>
+      <w:r>
+        <w:t xml:space="preserve"> </w:t>
+      </w:r>
+    </w:p>
+    <w:p>
+      <w:pPr>
+        <w:spacing w:after="0" w:line="240" w:lineRule="auto"/>
+        <w:ind w:left="2880" w:hanging="2700"/>
+      </w:pPr>
+      <w:proofErr w:type="gramStart"/>
+      <w:r>
+        <w:t>multiplication</w:t>
+      </w:r>
+      <w:proofErr w:type="gramEnd"/>
+      <w:r>
+        <w:t xml:space="preserve"> (**)</w:t>
+      </w:r>
+      <w:r>
+        <w:tab/>
+        <w:t>- Standard multiplication</w:t>
+      </w:r>
+    </w:p>
+    <w:p>
+      <w:pPr>
+        <w:spacing w:after="0" w:line="240" w:lineRule="auto"/>
+        <w:ind w:left="2880" w:hanging="2700"/>
+      </w:pPr>
+      <w:proofErr w:type="gramStart"/>
+      <w:r>
+        <w:t>division</w:t>
+      </w:r>
+      <w:proofErr w:type="gramEnd"/>
+      <w:r>
+        <w:t xml:space="preserve"> (//)</w:t>
+      </w:r>
+      <w:r>
+        <w:tab/>
+        <w:t>- Standard division</w:t>
+      </w:r>
+    </w:p>
+    <w:p>
+      <w:pPr>
+        <w:spacing w:after="0" w:line="240" w:lineRule="auto"/>
+        <w:ind w:left="2880" w:hanging="2700"/>
+      </w:pPr>
+      <w:proofErr w:type="gramStart"/>
+      <w:r>
+        <w:t>integer</w:t>
+      </w:r>
+      <w:proofErr w:type="gramEnd"/>
+      <w:r>
+        <w:t xml:space="preserve"> division (\\)</w:t>
+      </w:r>
+      <w:r>
+        <w:tab/>
+        <w:t xml:space="preserve">- </w:t>
+      </w:r>
+    </w:p>
+    <w:p>
+      <w:pPr>
+        <w:spacing w:after="0" w:line="240" w:lineRule="auto"/>
+        <w:ind w:left="2880" w:hanging="2700"/>
+      </w:pPr>
+      <w:proofErr w:type="gramStart"/>
+      <w:r>
+        <w:lastRenderedPageBreak/>
+        <w:t>modulus</w:t>
+      </w:r>
+      <w:proofErr w:type="gramEnd"/>
+      <w:r>
+        <w:t xml:space="preserve"> division (%%)</w:t>
+      </w:r>
+      <w:r>
+        <w:tab/>
+        <w:t xml:space="preserve">- </w:t>
+      </w:r>
+    </w:p>
+    <w:p>
+      <w:pPr>
+        <w:spacing w:after="0" w:line="240" w:lineRule="auto"/>
+        <w:ind w:left="2880" w:hanging="2700"/>
+      </w:pPr>
+      <w:proofErr w:type="gramStart"/>
+      <w:r>
+        <w:t>addition</w:t>
+      </w:r>
+      <w:proofErr w:type="gramEnd"/>
+      <w:r>
+        <w:t xml:space="preserve"> (+</w:t>
+      </w:r>
+      <w:r>
+        <w:t>+</w:t>
+      </w:r>
+      <w:r>
+        <w:t>)</w:t>
+      </w:r>
+      <w:r>
+        <w:tab/>
+        <w:t>- Standard addition</w:t>
+      </w:r>
+    </w:p>
+    <w:p>
+      <w:pPr>
+        <w:spacing w:after="0" w:line="240" w:lineRule="auto"/>
+        <w:ind w:left="2880" w:hanging="2700"/>
+      </w:pPr>
+      <w:proofErr w:type="gramStart"/>
+      <w:r>
+        <w:t>subtraction</w:t>
+      </w:r>
+      <w:proofErr w:type="gramEnd"/>
+      <w:r>
+        <w:t xml:space="preserve"> (-</w:t>
+      </w:r>
+      <w:r>
+        <w:t>-</w:t>
+      </w:r>
+      <w:r>
+        <w:t>)</w:t>
+      </w:r>
+      <w:r>
+        <w:tab/>
+        <w:t>- Standard subtraction</w:t>
+      </w:r>
+    </w:p>
+    <w:p>
+      <w:pPr>
+        <w:spacing w:after="0" w:line="240" w:lineRule="auto"/>
+        <w:ind w:left="2880" w:hanging="2700"/>
+      </w:pPr>
+      <w:proofErr w:type="gramStart"/>
+      <w:r>
+        <w:t>assignment</w:t>
+      </w:r>
+      <w:proofErr w:type="gramEnd"/>
+      <w:r>
+        <w:t xml:space="preserve"> (=)</w:t>
+      </w:r>
+      <w:r>
+        <w:t xml:space="preserve"> </w:t>
+      </w:r>
+      <w:r>
+        <w:tab/>
+        <w:t>- RO is evaluated and assigned to LO as a double</w:t>
+      </w:r>
+    </w:p>
+    <w:p>
+      <w:pPr>
+        <w:spacing w:after="0" w:line="240" w:lineRule="auto"/>
+      </w:pPr>
+      <w:r>
+        <w:rPr>
+          <w:b/>
+        </w:rPr>
+        <w:t xml:space="preserve">String operators: </w:t>
+      </w:r>
+      <w:r>
+        <w:t>(left associative)</w:t>
+      </w:r>
+    </w:p>
+    <w:p>
+      <w:pPr>
+        <w:spacing w:after="0" w:line="240" w:lineRule="auto"/>
+        <w:ind w:left="2880" w:hanging="2700"/>
+      </w:pPr>
+      <w:proofErr w:type="gramStart"/>
+      <w:r>
+        <w:t>string</w:t>
+      </w:r>
+      <w:proofErr w:type="gramEnd"/>
+      <w:r>
+        <w:t xml:space="preserve"> concatenation (+</w:t>
+      </w:r>
+      <w:r>
+        <w:t>+)</w:t>
+      </w:r>
+      <w:r>
+        <w:tab/>
+        <w:t>- Standard concatenation between two strings</w:t>
+      </w:r>
+    </w:p>
+    <w:p>
+      <w:pPr>
+        <w:spacing w:after="0" w:line="240" w:lineRule="auto"/>
+        <w:ind w:left="2880" w:hanging="2700"/>
+      </w:pPr>
+      <w:proofErr w:type="gramStart"/>
+      <w:r>
+        <w:t>assignment</w:t>
+      </w:r>
+      <w:proofErr w:type="gramEnd"/>
+      <w:r>
+        <w:t xml:space="preserve"> (=)</w:t>
+      </w:r>
+      <w:r>
+        <w:tab/>
+        <w:t>- RO is evaluated and assigned to LO as a string</w:t>
+      </w:r>
+    </w:p>
+    <w:p>
+      <w:pPr>
+        <w:spacing w:after="0" w:line="240" w:lineRule="auto"/>
+      </w:pPr>
+      <w:r>
+        <w:rPr>
+          <w:b/>
+        </w:rPr>
+        <w:t xml:space="preserve">Boolean operators: </w:t>
+      </w:r>
+      <w:r>
+        <w:t>(All standard Boolean operators)</w:t>
+      </w:r>
+    </w:p>
+    <w:p>
+      <w:pPr>
+        <w:spacing w:after="0" w:line="240" w:lineRule="auto"/>
+        <w:ind w:left="2880" w:hanging="2700"/>
+      </w:pPr>
+      <w:proofErr w:type="gramStart"/>
+      <w:r>
+        <w:t>less</w:t>
+      </w:r>
+      <w:proofErr w:type="gramEnd"/>
+      <w:r>
+        <w:t xml:space="preserve"> than (&lt;)</w:t>
+      </w:r>
+      <w:r>
+        <w:tab/>
+      </w:r>
+    </w:p>
+    <w:p>
+      <w:pPr>
+        <w:spacing w:after="0" w:line="240" w:lineRule="auto"/>
+        <w:ind w:left="2880" w:hanging="2700"/>
+      </w:pPr>
+      <w:proofErr w:type="gramStart"/>
+      <w:r>
+        <w:t>greater</w:t>
+      </w:r>
+      <w:proofErr w:type="gramEnd"/>
+      <w:r>
+        <w:t xml:space="preserve"> than (&gt;)</w:t>
+      </w:r>
+      <w:r>
+        <w:tab/>
+      </w:r>
+    </w:p>
+    <w:p>
+      <w:pPr>
+        <w:spacing w:after="0" w:line="240" w:lineRule="auto"/>
+        <w:ind w:left="2880" w:hanging="2700"/>
+      </w:pPr>
+      <w:proofErr w:type="gramStart"/>
+      <w:r>
+        <w:t>equal</w:t>
+      </w:r>
+      <w:proofErr w:type="gramEnd"/>
+      <w:r>
+        <w:t xml:space="preserve"> (==)</w:t>
+      </w:r>
+      <w:r>
+        <w:tab/>
+      </w:r>
+    </w:p>
+    <w:p>
+      <w:pPr>
+        <w:spacing w:after="0" w:line="240" w:lineRule="auto"/>
+        <w:ind w:left="2880" w:hanging="2700"/>
+      </w:pPr>
+      <w:proofErr w:type="gramStart"/>
+      <w:r>
+        <w:t>less</w:t>
+      </w:r>
+      <w:proofErr w:type="gramEnd"/>
+      <w:r>
+        <w:t xml:space="preserve"> than </w:t>
+      </w:r>
+      <w:r>
+        <w:t>or equal (&lt;=)</w:t>
+      </w:r>
+      <w:r>
+        <w:tab/>
+      </w:r>
+    </w:p>
+    <w:p>
+      <w:pPr>
+        <w:spacing w:after="0" w:line="240" w:lineRule="auto"/>
+        <w:ind w:left="2880" w:hanging="2700"/>
+      </w:pPr>
+      <w:proofErr w:type="gramStart"/>
+      <w:r>
+        <w:t>greater</w:t>
+      </w:r>
+      <w:proofErr w:type="gramEnd"/>
+      <w:r>
+        <w:t xml:space="preserve"> than or equal (&gt;=)</w:t>
+      </w:r>
+    </w:p>
+    <w:p>
+      <w:pPr>
+        <w:spacing w:after="0" w:line="240" w:lineRule="auto"/>
+        <w:ind w:left="2880" w:hanging="2700"/>
+      </w:pPr>
+      <w:proofErr w:type="gramStart"/>
+      <w:r>
+        <w:t>not</w:t>
+      </w:r>
+      <w:proofErr w:type="gramEnd"/>
+      <w:r>
+        <w:t xml:space="preserve"> (!)</w:t>
+      </w:r>
+      <w:r>
+        <w:tab/>
+      </w:r>
+      <w:r>
+        <w:tab/>
+      </w:r>
+    </w:p>
+    <w:p>
+      <w:pPr>
+        <w:spacing w:before="160"/>
+        <w:ind w:left="187" w:hanging="187"/>
+        <w:rPr>
+          <w:b/>
+        </w:rPr>
+      </w:pPr>
+      <w:r>
+        <w:rPr>
+          <w:b/>
+        </w:rPr>
+        <w:t>S</w:t>
+      </w:r>
+      <w:r>
+        <w:rPr>
+          <w:b/>
+        </w:rPr>
+        <w:t xml:space="preserve">TRINGS: </w:t>
+      </w:r>
+    </w:p>
+    <w:p>
+      <w:pPr>
+        <w:spacing w:after="0" w:line="240" w:lineRule="auto"/>
+      </w:pPr>
+      <w:r>
+        <w:t xml:space="preserve">Strings include only </w:t>
+      </w:r>
+      <w:r>
+        <w:t>printable</w:t>
+      </w:r>
+      <w:r>
+        <w:t xml:space="preserve"> characters and the listed esc</w:t>
+      </w:r>
+      <w:r>
+        <w:t xml:space="preserve">ape characters enclosed within </w:t>
+      </w:r>
+      <w:r>
+        <w:t>single quote</w:t>
+      </w:r>
+      <w:r>
+        <w:t>s</w:t>
+      </w:r>
+      <w:r>
+        <w:t>. Escape characters</w:t>
+      </w:r>
+      <w:r>
+        <w:t>: &amp;t (tab), &amp;n (new line), &amp;’ (single quote)</w:t>
+      </w:r>
+      <w:r>
+        <w:t xml:space="preserve">, </w:t>
+      </w:r>
+      <w:r>
+        <w:t xml:space="preserve">and &amp;&amp; (ampersand). </w:t>
+      </w:r>
+    </w:p>
+    <w:p>
+      <w:pPr>
+        <w:spacing w:after="0" w:line="240" w:lineRule="auto"/>
+      </w:pPr>
+      <w:r>
+        <w:t xml:space="preserve">No control characters are allowed. </w:t>
+      </w:r>
+    </w:p>
+    <w:p>
+      <w:pPr>
+        <w:spacing w:before="160"/>
+        <w:ind w:left="187" w:hanging="187"/>
+        <w:rPr>
+          <w:b/>
+        </w:rPr>
+      </w:pPr>
+      <w:r>
+        <w:rPr>
+          <w:b/>
+        </w:rPr>
+        <w:t>Files:</w:t>
+      </w:r>
+    </w:p>
+    <w:p>
+      <w:pPr>
+        <w:spacing w:after="0" w:line="240" w:lineRule="auto"/>
+      </w:pPr>
+      <w:proofErr w:type="spellStart"/>
+      <w:r>
+        <w:t>Frogger</w:t>
+      </w:r>
+      <w:proofErr w:type="spellEnd"/>
+      <w:r>
+        <w:t xml:space="preserve"> supports only simplex file operations; that is, one input and one output file at any given time. Writing to the output file is done through the </w:t>
+      </w:r>
+      <w:proofErr w:type="gramStart"/>
+      <w:r>
+        <w:t>write(</w:t>
+      </w:r>
+      <w:proofErr w:type="gramEnd"/>
+      <w:r>
+        <w:t xml:space="preserve">&lt;string&gt;) command. If a number or </w:t>
+      </w:r>
+      <w:proofErr w:type="spellStart"/>
+      <w:proofErr w:type="gramStart"/>
+      <w:r>
+        <w:t>ascii</w:t>
+      </w:r>
+      <w:proofErr w:type="spellEnd"/>
+      <w:proofErr w:type="gramEnd"/>
+      <w:r>
+        <w:t xml:space="preserve"> value is to be written to a file, the programmer must utilize double, string, and </w:t>
+      </w:r>
+      <w:proofErr w:type="spellStart"/>
+      <w:r>
+        <w:t>ascii</w:t>
+      </w:r>
+      <w:proofErr w:type="spellEnd"/>
+      <w:r>
+        <w:t xml:space="preserve"> conversion functions. </w:t>
+      </w:r>
+    </w:p>
+    <w:p>
+      <w:pPr>
+        <w:spacing w:before="160"/>
+        <w:ind w:left="187" w:hanging="187"/>
+        <w:rPr>
+          <w:b/>
+        </w:rPr>
+      </w:pPr>
+      <w:r>
+        <w:rPr>
+          <w:b/>
+        </w:rPr>
+        <w:t xml:space="preserve">KEYWORDS: </w:t>
+      </w:r>
+    </w:p>
+    <w:p>
+      <w:pPr>
+        <w:spacing w:after="0" w:line="240" w:lineRule="auto"/>
+      </w:pPr>
+      <w:r>
+        <w:t xml:space="preserve">if, </w:t>
+      </w:r>
+      <w:r>
+        <w:t xml:space="preserve">then, </w:t>
+      </w:r>
+      <w:r>
+        <w:t>and e</w:t>
+      </w:r>
+      <w:r>
+        <w:t>lse</w:t>
+      </w:r>
+      <w:r>
+        <w:t>.</w:t>
       </w:r>
       <w:bookmarkStart w:id="0" w:name="_GoBack"/>
       <w:bookmarkEnd w:id="0"/>
@@ -412,312 +1350,27 @@
     <w:p>
       <w:pPr>
         <w:spacing w:before="160"/>
-        <w:rPr>
-          <w:b/>
-        </w:rPr>
-      </w:pPr>
-      <w:r>
-        <w:rPr>
-          <w:b/>
-        </w:rPr>
-        <w:t xml:space="preserve">OPERATORS: </w:t>
-      </w:r>
-    </w:p>
-    <w:p>
-      <w:pPr>
-        <w:spacing w:after="0" w:line="240" w:lineRule="auto"/>
-      </w:pPr>
-      <w:r>
-        <w:rPr>
-          <w:b/>
-        </w:rPr>
-        <w:t>Arithmetic operat</w:t>
-      </w:r>
-      <w:r>
-        <w:rPr>
-          <w:b/>
-        </w:rPr>
-        <w:t>ors</w:t>
-      </w:r>
-      <w:r>
-        <w:rPr>
-          <w:b/>
-        </w:rPr>
-        <w:t xml:space="preserve">: </w:t>
-      </w:r>
-      <w:r>
-        <w:t>(listed in order of operations)</w:t>
-      </w:r>
-      <w:r>
-        <w:t xml:space="preserve"> [Left Operand – LO, Right Operand – RO]</w:t>
-      </w:r>
-    </w:p>
-    <w:p>
-      <w:pPr>
-        <w:spacing w:after="0" w:line="240" w:lineRule="auto"/>
-        <w:ind w:left="2880" w:hanging="2700"/>
-      </w:pPr>
-      <w:r>
-        <w:t>exponention (^^)</w:t>
-      </w:r>
-      <w:r>
-        <w:tab/>
-        <w:t>- LO is raised to the power of RO (5^^2 = 25)</w:t>
-      </w:r>
-    </w:p>
-    <w:p>
-      <w:pPr>
-        <w:spacing w:after="0" w:line="240" w:lineRule="auto"/>
-        <w:ind w:left="2880" w:hanging="2700"/>
-      </w:pPr>
-      <w:r>
-        <w:t>rootation (##)</w:t>
-      </w:r>
-      <w:r>
-        <w:tab/>
-        <w:t>- RO is rooted to the power of LO (3##8 = 2)</w:t>
-      </w:r>
-      <w:r>
-        <w:t xml:space="preserve"> </w:t>
-      </w:r>
-    </w:p>
-    <w:p>
-      <w:pPr>
-        <w:spacing w:after="0" w:line="240" w:lineRule="auto"/>
-        <w:ind w:left="2880" w:hanging="2700"/>
-      </w:pPr>
-      <w:r>
-        <w:t>multiplication (**)</w:t>
-      </w:r>
-      <w:r>
-        <w:tab/>
-        <w:t>- Standard multiplication</w:t>
-      </w:r>
-    </w:p>
-    <w:p>
-      <w:pPr>
-        <w:spacing w:after="0" w:line="240" w:lineRule="auto"/>
-        <w:ind w:left="2880" w:hanging="2700"/>
-      </w:pPr>
-      <w:r>
-        <w:t>division (//)</w:t>
-      </w:r>
-      <w:r>
-        <w:tab/>
-        <w:t>- Standard division</w:t>
-      </w:r>
-    </w:p>
-    <w:p>
-      <w:pPr>
-        <w:spacing w:after="0" w:line="240" w:lineRule="auto"/>
-        <w:ind w:left="2880" w:hanging="2700"/>
-      </w:pPr>
-      <w:r>
-        <w:t>integer division (\\)</w:t>
-      </w:r>
-      <w:r>
-        <w:tab/>
-        <w:t xml:space="preserve">- </w:t>
-      </w:r>
-    </w:p>
-    <w:p>
-      <w:pPr>
-        <w:spacing w:after="0" w:line="240" w:lineRule="auto"/>
-        <w:ind w:left="2880" w:hanging="2700"/>
-      </w:pPr>
-      <w:r>
-        <w:t>modulus division (%%)</w:t>
-      </w:r>
-      <w:r>
-        <w:tab/>
-        <w:t xml:space="preserve">- </w:t>
-      </w:r>
-    </w:p>
-    <w:p>
-      <w:pPr>
-        <w:spacing w:after="0" w:line="240" w:lineRule="auto"/>
-        <w:ind w:left="2880" w:hanging="2700"/>
-      </w:pPr>
-      <w:r>
-        <w:t>addition (+</w:t>
-      </w:r>
-      <w:r>
-        <w:t>+</w:t>
-      </w:r>
-      <w:r>
-        <w:t>)</w:t>
-      </w:r>
-      <w:r>
-        <w:tab/>
-        <w:t>- Standard addition</w:t>
-      </w:r>
-    </w:p>
-    <w:p>
-      <w:pPr>
-        <w:spacing w:after="0" w:line="240" w:lineRule="auto"/>
-        <w:ind w:left="2880" w:hanging="2700"/>
-      </w:pPr>
-      <w:r>
-        <w:t>subtraction (-</w:t>
-      </w:r>
-      <w:r>
-        <w:t>-</w:t>
-      </w:r>
-      <w:r>
-        <w:t>)</w:t>
-      </w:r>
-      <w:r>
-        <w:tab/>
-        <w:t>- Standard subtraction</w:t>
-      </w:r>
-    </w:p>
-    <w:p>
-      <w:pPr>
-        <w:spacing w:after="0" w:line="240" w:lineRule="auto"/>
-        <w:ind w:left="2880" w:hanging="2700"/>
-      </w:pPr>
-      <w:r>
-        <w:t>assignment (=)</w:t>
-      </w:r>
-      <w:r>
-        <w:t xml:space="preserve"> </w:t>
-      </w:r>
-      <w:r>
-        <w:tab/>
-        <w:t>- RO is evaluated and assigned to LO as a double</w:t>
-      </w:r>
-    </w:p>
-    <w:p>
-      <w:pPr>
-        <w:spacing w:after="0" w:line="240" w:lineRule="auto"/>
-      </w:pPr>
-      <w:r>
-        <w:rPr>
-          <w:b/>
-        </w:rPr>
-        <w:t xml:space="preserve">String operators: </w:t>
-      </w:r>
-      <w:r>
-        <w:t>(left associative)</w:t>
-      </w:r>
-    </w:p>
-    <w:p>
-      <w:pPr>
-        <w:spacing w:after="0" w:line="240" w:lineRule="auto"/>
-        <w:ind w:left="2880" w:hanging="2700"/>
-      </w:pPr>
-      <w:r>
-        <w:t>string concatenation (+</w:t>
-      </w:r>
-      <w:r>
-        <w:t>+)</w:t>
-      </w:r>
-      <w:r>
-        <w:tab/>
-        <w:t>- Standard concatenation between two strings</w:t>
-      </w:r>
-    </w:p>
-    <w:p>
-      <w:pPr>
-        <w:spacing w:after="0" w:line="240" w:lineRule="auto"/>
-        <w:ind w:left="2880" w:hanging="2700"/>
-      </w:pPr>
-      <w:r>
-        <w:t>assignment (=)</w:t>
-      </w:r>
-      <w:r>
-        <w:tab/>
-        <w:t>- RO is evaluated and assigned to LO as a string</w:t>
-      </w:r>
-    </w:p>
-    <w:p>
-      <w:pPr>
-        <w:spacing w:after="0" w:line="240" w:lineRule="auto"/>
-      </w:pPr>
-      <w:r>
-        <w:rPr>
-          <w:b/>
-        </w:rPr>
-        <w:lastRenderedPageBreak/>
-        <w:t xml:space="preserve">Boolean operators: </w:t>
-      </w:r>
-      <w:r>
-        <w:t>(All standard Boolean operators)</w:t>
-      </w:r>
-    </w:p>
-    <w:p>
-      <w:pPr>
-        <w:spacing w:after="0" w:line="240" w:lineRule="auto"/>
-        <w:ind w:left="2880" w:hanging="2700"/>
-      </w:pPr>
-      <w:r>
-        <w:t>less than (&lt;)</w:t>
-      </w:r>
-      <w:r>
-        <w:tab/>
-      </w:r>
-    </w:p>
-    <w:p>
-      <w:pPr>
-        <w:spacing w:after="0" w:line="240" w:lineRule="auto"/>
-        <w:ind w:left="2880" w:hanging="2700"/>
-      </w:pPr>
-      <w:r>
-        <w:t>greater than (&gt;)</w:t>
-      </w:r>
-      <w:r>
-        <w:tab/>
-      </w:r>
-    </w:p>
-    <w:p>
-      <w:pPr>
-        <w:spacing w:after="0" w:line="240" w:lineRule="auto"/>
-        <w:ind w:left="2880" w:hanging="2700"/>
-      </w:pPr>
-      <w:r>
-        <w:t>equal (==)</w:t>
-      </w:r>
-      <w:r>
-        <w:tab/>
-      </w:r>
-    </w:p>
-    <w:p>
-      <w:pPr>
-        <w:spacing w:after="0" w:line="240" w:lineRule="auto"/>
-        <w:ind w:left="2880" w:hanging="2700"/>
-      </w:pPr>
-      <w:r>
-        <w:t xml:space="preserve">less than </w:t>
-      </w:r>
-      <w:r>
-        <w:t>or equal (&lt;=)</w:t>
-      </w:r>
-      <w:r>
-        <w:tab/>
-      </w:r>
-    </w:p>
-    <w:p>
-      <w:pPr>
-        <w:spacing w:after="0" w:line="240" w:lineRule="auto"/>
-        <w:ind w:left="2880" w:hanging="2700"/>
-      </w:pPr>
-      <w:r>
-        <w:t>greater than or equal (&gt;=)</w:t>
-      </w:r>
-    </w:p>
-    <w:p>
-      <w:pPr>
-        <w:spacing w:after="0" w:line="240" w:lineRule="auto"/>
-        <w:ind w:left="2880" w:hanging="2700"/>
-      </w:pPr>
-      <w:r>
-        <w:t>not (!)</w:t>
-      </w:r>
-      <w:r>
-        <w:tab/>
-      </w:r>
-      <w:r>
-        <w:tab/>
+        <w:ind w:left="187" w:hanging="187"/>
+        <w:rPr>
+          <w:b/>
+        </w:rPr>
+      </w:pPr>
+      <w:r>
+        <w:rPr>
+          <w:b/>
+        </w:rPr>
+        <w:t xml:space="preserve">COMMENTS: </w:t>
+      </w:r>
+    </w:p>
+    <w:p>
+      <w:pPr>
+        <w:spacing w:after="0" w:line="240" w:lineRule="auto"/>
+        <w:rPr>
+          <w:b/>
+        </w:rPr>
+      </w:pPr>
+      <w:r>
+        <w:t>Comments are enclosed within tildes (~) and are completely ignored.</w:t>
       </w:r>
     </w:p>
     <w:p>
@@ -732,154 +1385,6 @@
         <w:rPr>
           <w:b/>
         </w:rPr>
-        <w:t>S</w:t>
-      </w:r>
-      <w:r>
-        <w:rPr>
-          <w:b/>
-        </w:rPr>
-        <w:t xml:space="preserve">TRINGS: </w:t>
-      </w:r>
-    </w:p>
-    <w:p>
-      <w:pPr>
-        <w:spacing w:after="0" w:line="240" w:lineRule="auto"/>
-      </w:pPr>
-      <w:r>
-        <w:t xml:space="preserve">Strings include only </w:t>
-      </w:r>
-      <w:r>
-        <w:t>printable</w:t>
-      </w:r>
-      <w:r>
-        <w:t xml:space="preserve"> characters and the listed esc</w:t>
-      </w:r>
-      <w:r>
-        <w:t xml:space="preserve">ape characters enclosed within </w:t>
-      </w:r>
-      <w:r>
-        <w:t>single quote</w:t>
-      </w:r>
-      <w:r>
-        <w:t>s</w:t>
-      </w:r>
-      <w:r>
-        <w:t>. Escape characters</w:t>
-      </w:r>
-      <w:r>
-        <w:t>: &amp;t (tab), &amp;n (new line), &amp;’ (single quote)</w:t>
-      </w:r>
-      <w:r>
-        <w:t xml:space="preserve">, </w:t>
-      </w:r>
-      <w:r>
-        <w:t xml:space="preserve">and &amp;&amp; (ampersand). </w:t>
-      </w:r>
-    </w:p>
-    <w:p>
-      <w:pPr>
-        <w:spacing w:after="0" w:line="240" w:lineRule="auto"/>
-      </w:pPr>
-      <w:r>
-        <w:t xml:space="preserve">No control characters are allowed. </w:t>
-      </w:r>
-    </w:p>
-    <w:p>
-      <w:pPr>
-        <w:spacing w:before="160"/>
-        <w:ind w:left="187" w:hanging="187"/>
-        <w:rPr>
-          <w:b/>
-        </w:rPr>
-      </w:pPr>
-      <w:r>
-        <w:rPr>
-          <w:b/>
-        </w:rPr>
-        <w:t>Files:</w:t>
-      </w:r>
-    </w:p>
-    <w:p>
-      <w:pPr>
-        <w:spacing w:after="0" w:line="240" w:lineRule="auto"/>
-      </w:pPr>
-      <w:r>
-        <w:t xml:space="preserve">Frogger supports only simplex file operations; that is, one input and one output file at any given time. Writing to the output file is done through the write(&lt;string&gt;) command. If a number or ascii value is to be written to a file, the programmer must utilize double, string, and ascii conversion functions. </w:t>
-      </w:r>
-    </w:p>
-    <w:p>
-      <w:pPr>
-        <w:spacing w:before="160"/>
-        <w:ind w:left="187" w:hanging="187"/>
-        <w:rPr>
-          <w:b/>
-        </w:rPr>
-      </w:pPr>
-      <w:r>
-        <w:rPr>
-          <w:b/>
-        </w:rPr>
-        <w:t xml:space="preserve">KEYWORDS: </w:t>
-      </w:r>
-    </w:p>
-    <w:p>
-      <w:pPr>
-        <w:spacing w:after="0" w:line="240" w:lineRule="auto"/>
-      </w:pPr>
-      <w:r>
-        <w:t xml:space="preserve">if, </w:t>
-      </w:r>
-      <w:r>
-        <w:t xml:space="preserve">then, </w:t>
-      </w:r>
-      <w:r>
-        <w:t>and e</w:t>
-      </w:r>
-      <w:r>
-        <w:t>lse</w:t>
-      </w:r>
-      <w:r>
-        <w:t>.</w:t>
-      </w:r>
-    </w:p>
-    <w:p>
-      <w:pPr>
-        <w:spacing w:before="160"/>
-        <w:ind w:left="187" w:hanging="187"/>
-        <w:rPr>
-          <w:b/>
-        </w:rPr>
-      </w:pPr>
-      <w:r>
-        <w:rPr>
-          <w:b/>
-        </w:rPr>
-        <w:t xml:space="preserve">COMMENTS: </w:t>
-      </w:r>
-    </w:p>
-    <w:p>
-      <w:pPr>
-        <w:spacing w:after="0" w:line="240" w:lineRule="auto"/>
-        <w:rPr>
-          <w:b/>
-        </w:rPr>
-      </w:pPr>
-      <w:r>
-        <w:t>Comments are enclosed within tildes (~) and are completely ignored.</w:t>
-      </w:r>
-    </w:p>
-    <w:p>
-      <w:pPr>
-        <w:spacing w:before="160"/>
-        <w:ind w:left="187" w:hanging="187"/>
-        <w:rPr>
-          <w:b/>
-        </w:rPr>
-      </w:pPr>
-      <w:r>
-        <w:rPr>
-          <w:b/>
-        </w:rPr>
         <w:t xml:space="preserve">PROCESSING ORDER: </w:t>
       </w:r>
     </w:p>
@@ -911,8 +1416,13 @@
       <w:r>
         <w:t xml:space="preserve">). </w:t>
       </w:r>
-      <w:r>
-        <w:t xml:space="preserve">Frogger </w:t>
+      <w:proofErr w:type="spellStart"/>
+      <w:r>
+        <w:t>Frogger</w:t>
+      </w:r>
+      <w:proofErr w:type="spellEnd"/>
+      <w:r>
+        <w:t xml:space="preserve"> </w:t>
       </w:r>
       <w:r>
         <w:t xml:space="preserve">is not a linear language; that is, code </w:t>
@@ -936,11 +1446,24 @@
         <w:t>FLOWSTMT</w:t>
       </w:r>
       <w:r>
-        <w:t xml:space="preserve"> corresponding to the number obtained by the following process:</w:t>
-      </w:r>
+        <w:t xml:space="preserve"> corresponding to the number obtained by the following process</w:t>
+      </w:r>
+      <w:proofErr w:type="gramStart"/>
+      <w:r>
+        <w:t>:</w:t>
+      </w:r>
+      <w:proofErr w:type="gramEnd"/>
       <w:r>
         <w:br/>
-        <w:t xml:space="preserve">Add up all the printable characters’ ascii codes for the current </w:t>
+        <w:t xml:space="preserve">Add up all the printable characters’ </w:t>
+      </w:r>
+      <w:proofErr w:type="spellStart"/>
+      <w:r>
+        <w:t>ascii</w:t>
+      </w:r>
+      <w:proofErr w:type="spellEnd"/>
+      <w:r>
+        <w:t xml:space="preserve"> codes for the current </w:t>
       </w:r>
       <w:r>
         <w:t>JMP</w:t>
@@ -949,8 +1472,13 @@
         <w:t>STMT</w:t>
       </w:r>
       <w:r>
-        <w:t xml:space="preserve"> (excepting extraneous parens</w:t>
-      </w:r>
+        <w:t xml:space="preserve"> (excepting extraneous </w:t>
+      </w:r>
+      <w:proofErr w:type="spellStart"/>
+      <w:r>
+        <w:t>parens</w:t>
+      </w:r>
+      <w:proofErr w:type="spellEnd"/>
       <w:r>
         <w:t xml:space="preserve"> and subsequent spaces within string literals</w:t>
       </w:r>
@@ -964,13 +1492,33 @@
         <w:t>FLOWSTMTs</w:t>
       </w:r>
       <w:r>
-        <w:t xml:space="preserve"> in the source program. (Note ascii values for comment characters are ignored because comments </w:t>
+        <w:t xml:space="preserve"> in the source program. (Note </w:t>
+      </w:r>
+      <w:proofErr w:type="spellStart"/>
+      <w:proofErr w:type="gramStart"/>
+      <w:r>
+        <w:t>ascii</w:t>
+      </w:r>
+      <w:proofErr w:type="spellEnd"/>
+      <w:proofErr w:type="gramEnd"/>
+      <w:r>
+        <w:t xml:space="preserve"> values for comment characters are ignored because comments </w:t>
       </w:r>
       <w:r>
         <w:t>do not carry over into the CFG. Note also that conditional structures themselves are not included</w:t>
       </w:r>
       <w:r>
-        <w:t xml:space="preserve"> in ascii summation</w:t>
+        <w:t xml:space="preserve"> in </w:t>
+      </w:r>
+      <w:proofErr w:type="spellStart"/>
+      <w:proofErr w:type="gramStart"/>
+      <w:r>
+        <w:t>ascii</w:t>
+      </w:r>
+      <w:proofErr w:type="spellEnd"/>
+      <w:proofErr w:type="gramEnd"/>
+      <w:r>
+        <w:t xml:space="preserve"> summation</w:t>
       </w:r>
       <w:r>
         <w:t xml:space="preserve"> because the </w:t>
@@ -1203,76 +1751,101 @@
         <w:spacing w:after="0" w:line="240" w:lineRule="auto"/>
       </w:pPr>
       <w:r>
-        <w:t>BOOLOP -&gt; lt</w:t>
-      </w:r>
-    </w:p>
-    <w:p>
-      <w:pPr>
-        <w:pStyle w:val="ListParagraph"/>
-        <w:numPr>
-          <w:ilvl w:val="0"/>
-          <w:numId w:val="1"/>
-        </w:numPr>
-        <w:spacing w:after="0" w:line="240" w:lineRule="auto"/>
-      </w:pPr>
-      <w:r>
-        <w:t xml:space="preserve"> </w:t>
-      </w:r>
-      <w:r>
-        <w:tab/>
-        <w:t>| gt</w:t>
-      </w:r>
-    </w:p>
-    <w:p>
-      <w:pPr>
-        <w:pStyle w:val="ListParagraph"/>
-        <w:numPr>
-          <w:ilvl w:val="0"/>
-          <w:numId w:val="1"/>
-        </w:numPr>
-        <w:spacing w:after="0" w:line="240" w:lineRule="auto"/>
-      </w:pPr>
-      <w:r>
-        <w:t xml:space="preserve"> </w:t>
-      </w:r>
-      <w:r>
-        <w:tab/>
-        <w:t>| eq</w:t>
-      </w:r>
-    </w:p>
-    <w:p>
-      <w:pPr>
-        <w:pStyle w:val="ListParagraph"/>
-        <w:numPr>
-          <w:ilvl w:val="0"/>
-          <w:numId w:val="1"/>
-        </w:numPr>
-        <w:spacing w:after="0" w:line="240" w:lineRule="auto"/>
-      </w:pPr>
-      <w:r>
-        <w:t xml:space="preserve"> </w:t>
-      </w:r>
-      <w:r>
-        <w:tab/>
-        <w:t>| lte</w:t>
-      </w:r>
-    </w:p>
-    <w:p>
-      <w:pPr>
-        <w:pStyle w:val="ListParagraph"/>
-        <w:numPr>
-          <w:ilvl w:val="0"/>
-          <w:numId w:val="1"/>
-        </w:numPr>
-        <w:spacing w:after="0" w:line="240" w:lineRule="auto"/>
-      </w:pPr>
-      <w:r>
-        <w:t xml:space="preserve"> </w:t>
-      </w:r>
-      <w:r>
-        <w:tab/>
-        <w:t>| gte</w:t>
-      </w:r>
+        <w:t xml:space="preserve">BOOLOP -&gt; </w:t>
+      </w:r>
+      <w:proofErr w:type="spellStart"/>
+      <w:r>
+        <w:t>lt</w:t>
+      </w:r>
+      <w:proofErr w:type="spellEnd"/>
+    </w:p>
+    <w:p>
+      <w:pPr>
+        <w:pStyle w:val="ListParagraph"/>
+        <w:numPr>
+          <w:ilvl w:val="0"/>
+          <w:numId w:val="1"/>
+        </w:numPr>
+        <w:spacing w:after="0" w:line="240" w:lineRule="auto"/>
+      </w:pPr>
+      <w:r>
+        <w:t xml:space="preserve"> </w:t>
+      </w:r>
+      <w:r>
+        <w:tab/>
+        <w:t xml:space="preserve">| </w:t>
+      </w:r>
+      <w:proofErr w:type="spellStart"/>
+      <w:r>
+        <w:t>gt</w:t>
+      </w:r>
+      <w:proofErr w:type="spellEnd"/>
+    </w:p>
+    <w:p>
+      <w:pPr>
+        <w:pStyle w:val="ListParagraph"/>
+        <w:numPr>
+          <w:ilvl w:val="0"/>
+          <w:numId w:val="1"/>
+        </w:numPr>
+        <w:spacing w:after="0" w:line="240" w:lineRule="auto"/>
+      </w:pPr>
+      <w:r>
+        <w:t xml:space="preserve"> </w:t>
+      </w:r>
+      <w:r>
+        <w:tab/>
+        <w:t xml:space="preserve">| </w:t>
+      </w:r>
+      <w:proofErr w:type="spellStart"/>
+      <w:r>
+        <w:t>eq</w:t>
+      </w:r>
+      <w:proofErr w:type="spellEnd"/>
+    </w:p>
+    <w:p>
+      <w:pPr>
+        <w:pStyle w:val="ListParagraph"/>
+        <w:numPr>
+          <w:ilvl w:val="0"/>
+          <w:numId w:val="1"/>
+        </w:numPr>
+        <w:spacing w:after="0" w:line="240" w:lineRule="auto"/>
+      </w:pPr>
+      <w:r>
+        <w:t xml:space="preserve"> </w:t>
+      </w:r>
+      <w:r>
+        <w:tab/>
+        <w:t xml:space="preserve">| </w:t>
+      </w:r>
+      <w:proofErr w:type="spellStart"/>
+      <w:r>
+        <w:t>lte</w:t>
+      </w:r>
+      <w:proofErr w:type="spellEnd"/>
+    </w:p>
+    <w:p>
+      <w:pPr>
+        <w:pStyle w:val="ListParagraph"/>
+        <w:numPr>
+          <w:ilvl w:val="0"/>
+          <w:numId w:val="1"/>
+        </w:numPr>
+        <w:spacing w:after="0" w:line="240" w:lineRule="auto"/>
+      </w:pPr>
+      <w:r>
+        <w:t xml:space="preserve"> </w:t>
+      </w:r>
+      <w:r>
+        <w:tab/>
+        <w:t xml:space="preserve">| </w:t>
+      </w:r>
+      <w:proofErr w:type="spellStart"/>
+      <w:r>
+        <w:t>gte</w:t>
+      </w:r>
+      <w:proofErr w:type="spellEnd"/>
     </w:p>
     <w:p>
       <w:pPr>
@@ -1326,11 +1899,16 @@
         <w:t xml:space="preserve"> );</w:t>
       </w:r>
       <w:r>
-        <w:t xml:space="preserve">           // TYPEDTERM:</w:t>
+        <w:t xml:space="preserve">           // </w:t>
+      </w:r>
+      <w:proofErr w:type="spellStart"/>
+      <w:r>
+        <w:t>TYPEDTERM:</w:t>
       </w:r>
       <w:r>
         <w:t>id</w:t>
       </w:r>
+      <w:proofErr w:type="spellEnd"/>
       <w:r>
         <w:t xml:space="preserve"> ( ARGS );</w:t>
       </w:r>
@@ -1604,8 +2182,13 @@
         <w:spacing w:after="0" w:line="240" w:lineRule="auto"/>
       </w:pPr>
       <w:r>
-        <w:t>PRIMARY -&gt; dbl</w:t>
-      </w:r>
+        <w:t xml:space="preserve">PRIMARY -&gt; </w:t>
+      </w:r>
+      <w:proofErr w:type="spellStart"/>
+      <w:r>
+        <w:t>dbl</w:t>
+      </w:r>
+      <w:proofErr w:type="spellEnd"/>
     </w:p>
     <w:p>
       <w:pPr>
@@ -1774,7 +2357,15 @@
         <w:spacing w:after="0" w:line="240" w:lineRule="auto"/>
       </w:pPr>
       <w:r>
-        <w:t xml:space="preserve">MULOP -&gt; mul </w:t>
+        <w:t xml:space="preserve">MULOP -&gt; </w:t>
+      </w:r>
+      <w:proofErr w:type="spellStart"/>
+      <w:r>
+        <w:t>mul</w:t>
+      </w:r>
+      <w:proofErr w:type="spellEnd"/>
+      <w:r>
+        <w:t xml:space="preserve"> </w:t>
       </w:r>
     </w:p>
     <w:p>
@@ -1825,8 +2416,13 @@
       </w:r>
       <w:r>
         <w:tab/>
-        <w:t>| idiv</w:t>
-      </w:r>
+        <w:t xml:space="preserve">| </w:t>
+      </w:r>
+      <w:proofErr w:type="spellStart"/>
+      <w:r>
+        <w:t>idiv</w:t>
+      </w:r>
+      <w:proofErr w:type="spellEnd"/>
     </w:p>
     <w:p>
       <w:pPr>
@@ -1842,25 +2438,35 @@
       </w:r>
       <w:r>
         <w:tab/>
-        <w:t>-&gt; rt</w:t>
-      </w:r>
-    </w:p>
-    <w:p>
-      <w:pPr>
-        <w:pStyle w:val="ListParagraph"/>
-        <w:numPr>
-          <w:ilvl w:val="0"/>
-          <w:numId w:val="1"/>
-        </w:numPr>
-        <w:spacing w:after="0" w:line="240" w:lineRule="auto"/>
-      </w:pPr>
-      <w:r>
-        <w:t xml:space="preserve"> </w:t>
-      </w:r>
-      <w:r>
-        <w:tab/>
-        <w:t>| exp</w:t>
-      </w:r>
+        <w:t xml:space="preserve">-&gt; </w:t>
+      </w:r>
+      <w:proofErr w:type="spellStart"/>
+      <w:r>
+        <w:t>rt</w:t>
+      </w:r>
+      <w:proofErr w:type="spellEnd"/>
+    </w:p>
+    <w:p>
+      <w:pPr>
+        <w:pStyle w:val="ListParagraph"/>
+        <w:numPr>
+          <w:ilvl w:val="0"/>
+          <w:numId w:val="1"/>
+        </w:numPr>
+        <w:spacing w:after="0" w:line="240" w:lineRule="auto"/>
+      </w:pPr>
+      <w:r>
+        <w:t xml:space="preserve"> </w:t>
+      </w:r>
+      <w:r>
+        <w:tab/>
+        <w:t xml:space="preserve">| </w:t>
+      </w:r>
+      <w:proofErr w:type="spellStart"/>
+      <w:r>
+        <w:t>exp</w:t>
+      </w:r>
+      <w:proofErr w:type="spellEnd"/>
       <w:r>
         <w:br w:type="page"/>
       </w:r>
@@ -1880,11 +2486,21 @@
       </w:r>
     </w:p>
     <w:p>
+      <w:proofErr w:type="spellStart"/>
       <w:r>
         <w:t>Frogger</w:t>
       </w:r>
-      <w:r>
-        <w:t xml:space="preserve"> offers in-line obfuscation if the programmer should choose to further confuse herself/himself. Including the first line of source code as strictly an even number of tildes(~) followed by a carriage return will trigger the de-obfuscator. Note: 0 is considered an even number so if the first character in the source code is a carriage return, the de-obfuscator will run. </w:t>
+      <w:proofErr w:type="spellEnd"/>
+      <w:r>
+        <w:t xml:space="preserve"> offers in-line obfuscation if the programmer should choose to further confuse herself/himself. Including the first line of source code as strictly an even number of </w:t>
+      </w:r>
+      <w:proofErr w:type="gramStart"/>
+      <w:r>
+        <w:t>tildes(</w:t>
+      </w:r>
+      <w:proofErr w:type="gramEnd"/>
+      <w:r>
+        <w:t xml:space="preserve">~) followed by a carriage return will trigger the de-obfuscator. Note: 0 is considered an even number so if the first character in the source code is a carriage return, the de-obfuscator will run. </w:t>
       </w:r>
     </w:p>
     <w:p>
@@ -1918,8 +2534,13 @@
       </w:r>
       <w:r>
         <w:br/>
-        <w:t>Non-Obfuscated Examples:</w:t>
-      </w:r>
+        <w:t>Non-Obfuscated Examples</w:t>
+      </w:r>
+      <w:proofErr w:type="gramStart"/>
+      <w:r>
+        <w:t>:</w:t>
+      </w:r>
+      <w:proofErr w:type="gramEnd"/>
       <w:r>
         <w:br/>
         <w:t>~&lt;\n&gt; (odd number of tildes)</w:t>
@@ -1938,8 +2559,13 @@
         <w:t>Obfuscatio</w:t>
       </w:r>
       <w:r>
-        <w:t>n is as follows:</w:t>
-      </w:r>
+        <w:t>n is as follows</w:t>
+      </w:r>
+      <w:proofErr w:type="gramStart"/>
+      <w:r>
+        <w:t>:</w:t>
+      </w:r>
+      <w:proofErr w:type="gramEnd"/>
       <w:r>
         <w:br/>
         <w:t xml:space="preserve">Each character within </w:t>
@@ -1948,7 +2574,15 @@
         <w:t>variable names</w:t>
       </w:r>
       <w:r>
-        <w:t xml:space="preserve"> should be ascii incremented based on the number of identifiers occurring prior in the source code. Similarly for each keyword</w:t>
+        <w:t xml:space="preserve"> should be </w:t>
+      </w:r>
+      <w:proofErr w:type="spellStart"/>
+      <w:r>
+        <w:t>ascii</w:t>
+      </w:r>
+      <w:proofErr w:type="spellEnd"/>
+      <w:r>
+        <w:t xml:space="preserve"> incremented based on the number of identifiers occurring prior in the source code. Similarly for each keyword</w:t>
       </w:r>
       <w:r>
         <w:t xml:space="preserve"> and routine</w:t>
@@ -1972,13 +2606,39 @@
         <w:t xml:space="preserve"> (each category is treated separately)</w:t>
       </w:r>
       <w:r>
-        <w:t xml:space="preserve">. The de-obfuscator will decrement by these counters. Valid symbols are restricted to alphanumeric and the underscore and are incremented in order of ascii value, so order is 0-9A-Z_a-z. Then if a variable named x_Dbl is to be used and 6 </w:t>
+        <w:t xml:space="preserve">. The de-obfuscator will decrement by these counters. Valid symbols are restricted to alphanumeric and the underscore and are incremented in order of </w:t>
+      </w:r>
+      <w:proofErr w:type="spellStart"/>
+      <w:proofErr w:type="gramStart"/>
+      <w:r>
+        <w:t>ascii</w:t>
+      </w:r>
+      <w:proofErr w:type="spellEnd"/>
+      <w:proofErr w:type="gramEnd"/>
+      <w:r>
+        <w:t xml:space="preserve"> value, so order is 0-9A-Z_a-z. Then if a variable named </w:t>
+      </w:r>
+      <w:proofErr w:type="spellStart"/>
+      <w:r>
+        <w:t>x_Dbl</w:t>
+      </w:r>
+      <w:proofErr w:type="spellEnd"/>
+      <w:r>
+        <w:t xml:space="preserve"> is to be used and 6 </w:t>
       </w:r>
       <w:r>
         <w:t>variables</w:t>
       </w:r>
       <w:r>
-        <w:t xml:space="preserve"> have been used between the start of file and the current location, x_Dbl should be represented (+7) as 4gKis.</w:t>
+        <w:t xml:space="preserve"> have been used between the start of file and the current location, </w:t>
+      </w:r>
+      <w:proofErr w:type="spellStart"/>
+      <w:r>
+        <w:t>x_Dbl</w:t>
+      </w:r>
+      <w:proofErr w:type="spellEnd"/>
+      <w:r>
+        <w:t xml:space="preserve"> should be represented (+7) as 4gKis.</w:t>
       </w:r>
     </w:p>
     <w:sectPr>

</xml_diff>

<commit_message>
Added documentation for returning end commands.
</commit_message>
<xml_diff>
--- a/Frogger Support Files/Language Definition.docx
+++ b/Frogger Support Files/Language Definition.docx
@@ -90,7 +90,19 @@
         <w:t xml:space="preserve">- </w:t>
       </w:r>
       <w:r>
-        <w:t>terminates execution.</w:t>
+        <w:t>terminates</w:t>
+      </w:r>
+      <w:r>
+        <w:t xml:space="preserve"> the function’s</w:t>
+      </w:r>
+      <w:r>
+        <w:t xml:space="preserve"> execution</w:t>
+      </w:r>
+      <w:r>
+        <w:t>, returns null</w:t>
+      </w:r>
+      <w:r>
+        <w:t>.</w:t>
       </w:r>
     </w:p>
     <w:p>
@@ -102,17 +114,11 @@
         <w:ind w:left="2160" w:hanging="1973"/>
       </w:pPr>
       <w:r>
-        <w:t>display</w:t>
-      </w:r>
-      <w:r>
-        <w:t xml:space="preserve"> </w:t>
-      </w:r>
-      <w:r>
-        <w:t>(&lt;string&gt;)</w:t>
-      </w:r>
-      <w:r>
-        <w:tab/>
-        <w:t>- prints the argument to the user.</w:t>
+        <w:t>end(&lt;string&gt;)</w:t>
+      </w:r>
+      <w:r>
+        <w:tab/>
+        <w:t>- terminates the function’s execution, returns &lt;string&gt;.</w:t>
       </w:r>
     </w:p>
     <w:p>
@@ -124,18 +130,14 @@
         <w:ind w:left="2160" w:hanging="1973"/>
       </w:pPr>
       <w:r>
-        <w:t>display</w:t>
-      </w:r>
-      <w:r>
-        <w:t xml:space="preserve"> </w:t>
-      </w:r>
-      <w:r>
-        <w:t>(&lt;double&gt;)</w:t>
-      </w:r>
-      <w:r>
-        <w:tab/>
-        <w:t>- prints the argument to the user.</w:t>
-      </w:r>
+        <w:t>end(&lt;double&gt;)</w:t>
+      </w:r>
+      <w:r>
+        <w:tab/>
+        <w:t>- terminates the function’s execution, returns &lt;double&gt;.</w:t>
+      </w:r>
+      <w:bookmarkStart w:id="0" w:name="_GoBack"/>
+      <w:bookmarkEnd w:id="0"/>
     </w:p>
     <w:p>
       <w:pPr>
@@ -146,17 +148,17 @@
         <w:ind w:left="2160" w:hanging="1973"/>
       </w:pPr>
       <w:r>
-        <w:t>openI(</w:t>
-      </w:r>
-      <w:r>
-        <w:t>&lt;string&gt;</w:t>
-      </w:r>
-      <w:r>
-        <w:t>)</w:t>
-      </w:r>
-      <w:r>
-        <w:tab/>
-        <w:t>- opens the input file.</w:t>
+        <w:t>display</w:t>
+      </w:r>
+      <w:r>
+        <w:t xml:space="preserve"> </w:t>
+      </w:r>
+      <w:r>
+        <w:t>(&lt;string&gt;)</w:t>
+      </w:r>
+      <w:r>
+        <w:tab/>
+        <w:t>- prints the argument to the user.</w:t>
       </w:r>
     </w:p>
     <w:p>
@@ -168,17 +170,17 @@
         <w:ind w:left="2160" w:hanging="1973"/>
       </w:pPr>
       <w:r>
-        <w:t>openO(</w:t>
-      </w:r>
-      <w:r>
-        <w:t>&lt;string&gt;</w:t>
-      </w:r>
-      <w:r>
-        <w:t>)</w:t>
-      </w:r>
-      <w:r>
-        <w:tab/>
-        <w:t>- opens the output file.</w:t>
+        <w:t>display</w:t>
+      </w:r>
+      <w:r>
+        <w:t xml:space="preserve"> </w:t>
+      </w:r>
+      <w:r>
+        <w:t>(&lt;double&gt;)</w:t>
+      </w:r>
+      <w:r>
+        <w:tab/>
+        <w:t>- prints the argument to the user.</w:t>
       </w:r>
     </w:p>
     <w:p>
@@ -190,11 +192,17 @@
         <w:ind w:left="2160" w:hanging="1973"/>
       </w:pPr>
       <w:r>
-        <w:t>write(&lt;string&gt;)</w:t>
-      </w:r>
-      <w:r>
-        <w:tab/>
-        <w:t>- writes the argument to the output file.</w:t>
+        <w:t>openI(</w:t>
+      </w:r>
+      <w:r>
+        <w:t>&lt;string&gt;</w:t>
+      </w:r>
+      <w:r>
+        <w:t>)</w:t>
+      </w:r>
+      <w:r>
+        <w:tab/>
+        <w:t>- opens the input file.</w:t>
       </w:r>
     </w:p>
     <w:p>
@@ -206,11 +214,17 @@
         <w:ind w:left="2160" w:hanging="1973"/>
       </w:pPr>
       <w:r>
-        <w:t>closeI()</w:t>
-      </w:r>
-      <w:r>
-        <w:tab/>
-        <w:t>- closes the input file.</w:t>
+        <w:t>openO(</w:t>
+      </w:r>
+      <w:r>
+        <w:t>&lt;string&gt;</w:t>
+      </w:r>
+      <w:r>
+        <w:t>)</w:t>
+      </w:r>
+      <w:r>
+        <w:tab/>
+        <w:t>- opens the output file.</w:t>
       </w:r>
     </w:p>
     <w:p>
@@ -222,6 +236,38 @@
         <w:ind w:left="2160" w:hanging="1973"/>
       </w:pPr>
       <w:r>
+        <w:t>write(&lt;string&gt;)</w:t>
+      </w:r>
+      <w:r>
+        <w:tab/>
+        <w:t>- writes the argument to the output file.</w:t>
+      </w:r>
+    </w:p>
+    <w:p>
+      <w:pPr>
+        <w:tabs>
+          <w:tab w:val="left" w:pos="2160"/>
+        </w:tabs>
+        <w:spacing w:after="0" w:line="240" w:lineRule="auto"/>
+        <w:ind w:left="2160" w:hanging="1973"/>
+      </w:pPr>
+      <w:r>
+        <w:t>closeI()</w:t>
+      </w:r>
+      <w:r>
+        <w:tab/>
+        <w:t>- closes the input file.</w:t>
+      </w:r>
+    </w:p>
+    <w:p>
+      <w:pPr>
+        <w:tabs>
+          <w:tab w:val="left" w:pos="2160"/>
+        </w:tabs>
+        <w:spacing w:after="0" w:line="240" w:lineRule="auto"/>
+        <w:ind w:left="2160" w:hanging="1973"/>
+      </w:pPr>
+      <w:r>
         <w:t>closeO()</w:t>
       </w:r>
       <w:r>
@@ -597,6 +643,7 @@
         <w:ind w:left="2880" w:hanging="2700"/>
       </w:pPr>
       <w:r>
+        <w:lastRenderedPageBreak/>
         <w:t>division (//)</w:t>
       </w:r>
       <w:r>
@@ -623,7 +670,6 @@
         <w:ind w:left="2880" w:hanging="2700"/>
       </w:pPr>
       <w:r>
-        <w:lastRenderedPageBreak/>
         <w:t>modulus division (%%)</w:t>
       </w:r>
       <w:r>
@@ -1260,7 +1306,13 @@
         <w:t xml:space="preserve"> </w:t>
       </w:r>
       <w:r>
-        <w:t>It contains all files related to the project. The PF is optional if the project is a stand-along PEFF.</w:t>
+        <w:t>It contains all files related to the project. The PF is optional if the project is a stand-alon</w:t>
+      </w:r>
+      <w:r>
+        <w:t>e</w:t>
+      </w:r>
+      <w:r>
+        <w:t xml:space="preserve"> PEFF.</w:t>
       </w:r>
     </w:p>
     <w:p>
@@ -1639,8 +1691,6 @@
       <w:r>
         <w:t xml:space="preserve"> only accessible within the PEF and are not treated as arguments in the function record.</w:t>
       </w:r>
-      <w:bookmarkStart w:id="0" w:name="_GoBack"/>
-      <w:bookmarkEnd w:id="0"/>
     </w:p>
     <w:p>
       <w:pPr>

</xml_diff>

<commit_message>
Allowing command line arguments to be accessible throughout program and a function argument cannot be a null type.
</commit_message>
<xml_diff>
--- a/Frogger Support Files/Language Definition.docx
+++ b/Frogger Support Files/Language Definition.docx
@@ -6,13 +6,8 @@
       <w:pPr>
         <w:spacing w:after="0" w:line="240" w:lineRule="auto"/>
       </w:pPr>
-      <w:proofErr w:type="spellStart"/>
-      <w:r>
-        <w:t>Frogger</w:t>
-      </w:r>
-      <w:proofErr w:type="spellEnd"/>
-      <w:r>
-        <w:t xml:space="preserve"> Language Definition.</w:t>
+      <w:r>
+        <w:t>Frogger Language Definition.</w:t>
       </w:r>
     </w:p>
     <w:p>
@@ -55,31 +50,7 @@
         <w:t>Variable identifiers are alpha with underscores starting with an alpha character. So, v</w:t>
       </w:r>
       <w:r>
-        <w:t>alid variable names (identifiers) follow the regex [a-</w:t>
-      </w:r>
-      <w:proofErr w:type="spellStart"/>
-      <w:r>
-        <w:t>zA</w:t>
-      </w:r>
-      <w:proofErr w:type="spellEnd"/>
-      <w:r>
-        <w:t>-Z</w:t>
-      </w:r>
-      <w:proofErr w:type="gramStart"/>
-      <w:r>
-        <w:t>][</w:t>
-      </w:r>
-      <w:proofErr w:type="gramEnd"/>
-      <w:r>
-        <w:t>a-</w:t>
-      </w:r>
-      <w:proofErr w:type="spellStart"/>
-      <w:r>
-        <w:t>zA</w:t>
-      </w:r>
-      <w:proofErr w:type="spellEnd"/>
-      <w:r>
-        <w:t>-Z_]*, so</w:t>
+        <w:t>alid variable names (identifiers) follow the regex [a-zA-Z][a-zA-Z_]*, so</w:t>
       </w:r>
       <w:r>
         <w:t xml:space="preserve"> numerical</w:t>
@@ -111,13 +82,8 @@
         <w:spacing w:after="0" w:line="240" w:lineRule="auto"/>
         <w:ind w:left="2160" w:hanging="1973"/>
       </w:pPr>
-      <w:proofErr w:type="gramStart"/>
-      <w:r>
-        <w:t>end(</w:t>
-      </w:r>
-      <w:proofErr w:type="gramEnd"/>
-      <w:r>
-        <w:t>)</w:t>
+      <w:r>
+        <w:t>end()</w:t>
       </w:r>
       <w:r>
         <w:tab/>
@@ -147,13 +113,8 @@
         <w:spacing w:after="0" w:line="240" w:lineRule="auto"/>
         <w:ind w:left="2160" w:hanging="1973"/>
       </w:pPr>
-      <w:proofErr w:type="gramStart"/>
-      <w:r>
-        <w:t>end(</w:t>
-      </w:r>
-      <w:proofErr w:type="gramEnd"/>
-      <w:r>
-        <w:t>&lt;string&gt;)</w:t>
+      <w:r>
+        <w:t>end(&lt;string&gt;)</w:t>
       </w:r>
       <w:r>
         <w:tab/>
@@ -168,13 +129,8 @@
         <w:spacing w:after="0" w:line="240" w:lineRule="auto"/>
         <w:ind w:left="2160" w:hanging="1973"/>
       </w:pPr>
-      <w:proofErr w:type="gramStart"/>
-      <w:r>
-        <w:t>end(</w:t>
-      </w:r>
-      <w:proofErr w:type="gramEnd"/>
-      <w:r>
-        <w:t>&lt;double&gt;)</w:t>
+      <w:r>
+        <w:t>end(&lt;double&gt;)</w:t>
       </w:r>
       <w:r>
         <w:tab/>
@@ -189,11 +145,9 @@
         <w:spacing w:after="0" w:line="240" w:lineRule="auto"/>
         <w:ind w:left="2160" w:hanging="1973"/>
       </w:pPr>
-      <w:proofErr w:type="gramStart"/>
       <w:r>
         <w:t>display</w:t>
       </w:r>
-      <w:proofErr w:type="gramEnd"/>
       <w:r>
         <w:t xml:space="preserve"> </w:t>
       </w:r>
@@ -213,11 +167,9 @@
         <w:spacing w:after="0" w:line="240" w:lineRule="auto"/>
         <w:ind w:left="2160" w:hanging="1973"/>
       </w:pPr>
-      <w:proofErr w:type="gramStart"/>
       <w:r>
         <w:t>display</w:t>
       </w:r>
-      <w:proofErr w:type="gramEnd"/>
       <w:r>
         <w:t xml:space="preserve"> </w:t>
       </w:r>
@@ -237,16 +189,9 @@
         <w:spacing w:after="0" w:line="240" w:lineRule="auto"/>
         <w:ind w:left="2160" w:hanging="1973"/>
       </w:pPr>
-      <w:proofErr w:type="spellStart"/>
-      <w:proofErr w:type="gramStart"/>
-      <w:r>
-        <w:t>openI</w:t>
-      </w:r>
-      <w:proofErr w:type="spellEnd"/>
-      <w:r>
-        <w:t>(</w:t>
-      </w:r>
-      <w:proofErr w:type="gramEnd"/>
+      <w:r>
+        <w:t>openI(</w:t>
+      </w:r>
       <w:r>
         <w:t>&lt;string&gt;</w:t>
       </w:r>
@@ -266,16 +211,9 @@
         <w:spacing w:after="0" w:line="240" w:lineRule="auto"/>
         <w:ind w:left="2160" w:hanging="1973"/>
       </w:pPr>
-      <w:proofErr w:type="spellStart"/>
-      <w:proofErr w:type="gramStart"/>
-      <w:r>
-        <w:t>openO</w:t>
-      </w:r>
-      <w:proofErr w:type="spellEnd"/>
-      <w:r>
-        <w:t>(</w:t>
-      </w:r>
-      <w:proofErr w:type="gramEnd"/>
+      <w:r>
+        <w:t>openO(</w:t>
+      </w:r>
       <w:r>
         <w:t>&lt;string&gt;</w:t>
       </w:r>
@@ -295,13 +233,8 @@
         <w:spacing w:after="0" w:line="240" w:lineRule="auto"/>
         <w:ind w:left="2160" w:hanging="1973"/>
       </w:pPr>
-      <w:proofErr w:type="gramStart"/>
-      <w:r>
-        <w:t>write(</w:t>
-      </w:r>
-      <w:proofErr w:type="gramEnd"/>
-      <w:r>
-        <w:t>&lt;string&gt;)</w:t>
+      <w:r>
+        <w:t>write(&lt;string&gt;)</w:t>
       </w:r>
       <w:r>
         <w:tab/>
@@ -316,18 +249,8 @@
         <w:spacing w:after="0" w:line="240" w:lineRule="auto"/>
         <w:ind w:left="2160" w:hanging="1973"/>
       </w:pPr>
-      <w:proofErr w:type="spellStart"/>
-      <w:proofErr w:type="gramStart"/>
-      <w:r>
-        <w:t>closeI</w:t>
-      </w:r>
-      <w:proofErr w:type="spellEnd"/>
-      <w:r>
-        <w:t>(</w:t>
-      </w:r>
-      <w:proofErr w:type="gramEnd"/>
-      <w:r>
-        <w:t>)</w:t>
+      <w:r>
+        <w:t>closeI()</w:t>
       </w:r>
       <w:r>
         <w:tab/>
@@ -342,18 +265,8 @@
         <w:spacing w:after="0" w:line="240" w:lineRule="auto"/>
         <w:ind w:left="2160" w:hanging="1973"/>
       </w:pPr>
-      <w:proofErr w:type="spellStart"/>
-      <w:proofErr w:type="gramStart"/>
-      <w:r>
-        <w:t>closeO</w:t>
-      </w:r>
-      <w:proofErr w:type="spellEnd"/>
-      <w:r>
-        <w:t>(</w:t>
-      </w:r>
-      <w:proofErr w:type="gramEnd"/>
-      <w:r>
-        <w:t>)</w:t>
+      <w:r>
+        <w:t>closeO()</w:t>
       </w:r>
       <w:r>
         <w:tab/>
@@ -396,23 +309,7 @@
         <w:ind w:left="2880" w:hanging="2700"/>
       </w:pPr>
       <w:r>
-        <w:t>&lt;</w:t>
-      </w:r>
-      <w:proofErr w:type="gramStart"/>
-      <w:r>
-        <w:t>double</w:t>
-      </w:r>
-      <w:proofErr w:type="gramEnd"/>
-      <w:r>
-        <w:t>&gt;:</w:t>
-      </w:r>
-      <w:proofErr w:type="spellStart"/>
-      <w:r>
-        <w:t>toString</w:t>
-      </w:r>
-      <w:proofErr w:type="spellEnd"/>
-      <w:r>
-        <w:t>()</w:t>
+        <w:t>&lt;double&gt;:toString()</w:t>
       </w:r>
       <w:r>
         <w:tab/>
@@ -425,23 +322,7 @@
         <w:ind w:left="2880" w:hanging="2700"/>
       </w:pPr>
       <w:r>
-        <w:t>&lt;</w:t>
-      </w:r>
-      <w:proofErr w:type="gramStart"/>
-      <w:r>
-        <w:t>double</w:t>
-      </w:r>
-      <w:proofErr w:type="gramEnd"/>
-      <w:r>
-        <w:t>&gt;:</w:t>
-      </w:r>
-      <w:proofErr w:type="spellStart"/>
-      <w:r>
-        <w:t>toAscii</w:t>
-      </w:r>
-      <w:proofErr w:type="spellEnd"/>
-      <w:r>
-        <w:t>()</w:t>
+        <w:t>&lt;double&gt;:toAscii()</w:t>
       </w:r>
       <w:r>
         <w:tab/>
@@ -449,15 +330,7 @@
       </w:r>
       <w:r>
         <w:br/>
-        <w:t xml:space="preserve">returns ‘’ if double is out of </w:t>
-      </w:r>
-      <w:proofErr w:type="spellStart"/>
-      <w:r>
-        <w:t>ascii</w:t>
-      </w:r>
-      <w:proofErr w:type="spellEnd"/>
-      <w:r>
-        <w:t xml:space="preserve"> range</w:t>
+        <w:t>returns ‘’ if double is out of ascii range</w:t>
       </w:r>
     </w:p>
     <w:p>
@@ -465,18 +338,8 @@
         <w:spacing w:after="0" w:line="240" w:lineRule="auto"/>
         <w:ind w:left="2880" w:hanging="2693"/>
       </w:pPr>
-      <w:proofErr w:type="spellStart"/>
-      <w:proofErr w:type="gramStart"/>
-      <w:r>
-        <w:t>retrieveDouble</w:t>
-      </w:r>
-      <w:proofErr w:type="spellEnd"/>
-      <w:r>
-        <w:t>(</w:t>
-      </w:r>
-      <w:proofErr w:type="gramEnd"/>
-      <w:r>
-        <w:t>)</w:t>
+      <w:r>
+        <w:t>retrieveDouble()</w:t>
       </w:r>
       <w:r>
         <w:tab/>
@@ -488,13 +351,8 @@
         <w:spacing w:after="0" w:line="240" w:lineRule="auto"/>
         <w:ind w:left="2880" w:hanging="2693"/>
       </w:pPr>
-      <w:proofErr w:type="gramStart"/>
-      <w:r>
-        <w:t>random(</w:t>
-      </w:r>
-      <w:proofErr w:type="gramEnd"/>
-      <w:r>
-        <w:t>)</w:t>
+      <w:r>
+        <w:t>random()</w:t>
       </w:r>
       <w:r>
         <w:tab/>
@@ -522,38 +380,14 @@
         <w:ind w:left="2880" w:hanging="2700"/>
       </w:pPr>
       <w:r>
-        <w:t>&lt;</w:t>
-      </w:r>
-      <w:proofErr w:type="gramStart"/>
-      <w:r>
-        <w:t>string</w:t>
-      </w:r>
-      <w:proofErr w:type="gramEnd"/>
-      <w:r>
-        <w:t>&gt;:</w:t>
-      </w:r>
-      <w:proofErr w:type="spellStart"/>
-      <w:r>
-        <w:t>asciiAt</w:t>
-      </w:r>
-      <w:proofErr w:type="spellEnd"/>
-      <w:r>
-        <w:t>(&lt;double&gt;)</w:t>
+        <w:t>&lt;string&gt;:asciiAt(&lt;double&gt;)</w:t>
       </w:r>
       <w:r>
         <w:tab/>
         <w:t>-</w:t>
       </w:r>
       <w:r>
-        <w:t xml:space="preserve"> returns the </w:t>
-      </w:r>
-      <w:proofErr w:type="spellStart"/>
-      <w:r>
-        <w:t>ascii</w:t>
-      </w:r>
-      <w:proofErr w:type="spellEnd"/>
-      <w:r>
-        <w:t xml:space="preserve"> value of the char at the given index in the string. </w:t>
+        <w:t xml:space="preserve"> returns the ascii value of the char at the given index in the string. </w:t>
       </w:r>
       <w:r>
         <w:t xml:space="preserve"> </w:t>
@@ -572,20 +406,7 @@
         <w:t>BC</w:t>
       </w:r>
       <w:r>
-        <w:t>’</w:t>
-      </w:r>
-      <w:proofErr w:type="gramStart"/>
-      <w:r>
-        <w:t>:</w:t>
-      </w:r>
-      <w:proofErr w:type="spellStart"/>
-      <w:r>
-        <w:t>asciiAt</w:t>
-      </w:r>
-      <w:proofErr w:type="spellEnd"/>
-      <w:proofErr w:type="gramEnd"/>
-      <w:r>
-        <w:t>(0) -&gt; 65</w:t>
+        <w:t>’:asciiAt(0) -&gt; 65</w:t>
       </w:r>
       <w:r>
         <w:t>]</w:t>
@@ -601,15 +422,7 @@
         <w:ind w:left="2880" w:hanging="2700"/>
       </w:pPr>
       <w:r>
-        <w:t>&lt;</w:t>
-      </w:r>
-      <w:proofErr w:type="gramStart"/>
-      <w:r>
-        <w:t>string</w:t>
-      </w:r>
-      <w:proofErr w:type="gramEnd"/>
-      <w:r>
-        <w:t>&gt;:length()</w:t>
+        <w:t>&lt;string&gt;:length()</w:t>
       </w:r>
       <w:r>
         <w:tab/>
@@ -622,267 +435,282 @@
         <w:ind w:left="2880" w:hanging="2700"/>
       </w:pPr>
       <w:r>
-        <w:t>&lt;</w:t>
-      </w:r>
-      <w:proofErr w:type="gramStart"/>
-      <w:r>
-        <w:t>string</w:t>
-      </w:r>
-      <w:proofErr w:type="gramEnd"/>
-      <w:r>
-        <w:t>&gt;:</w:t>
-      </w:r>
-      <w:proofErr w:type="spellStart"/>
-      <w:r>
-        <w:t>parseDouble</w:t>
-      </w:r>
-      <w:proofErr w:type="spellEnd"/>
-      <w:r>
-        <w:t>()</w:t>
-      </w:r>
-      <w:r>
-        <w:tab/>
-        <w:t xml:space="preserve">- ‘65’:parseDouble() -&gt; 65 (returns 0 if string is not </w:t>
-      </w:r>
-      <w:proofErr w:type="spellStart"/>
-      <w:r>
-        <w:t>parseable</w:t>
-      </w:r>
-      <w:proofErr w:type="spellEnd"/>
+        <w:t>&lt;string&gt;:parseDouble()</w:t>
+      </w:r>
+      <w:r>
+        <w:tab/>
+        <w:t>- ‘65’:parseDouble() -&gt; 65 (returns 0 if string is not parseable)</w:t>
+      </w:r>
+    </w:p>
+    <w:p>
+      <w:pPr>
+        <w:spacing w:after="0" w:line="240" w:lineRule="auto"/>
+        <w:ind w:left="2880" w:hanging="2693"/>
+      </w:pPr>
+      <w:r>
+        <w:t>retrieveString()</w:t>
+      </w:r>
+      <w:r>
+        <w:tab/>
+        <w:t>- obtains a string value from the user.</w:t>
+      </w:r>
+    </w:p>
+    <w:p>
+      <w:pPr>
+        <w:spacing w:after="0" w:line="240" w:lineRule="auto"/>
+        <w:ind w:left="187" w:hanging="187"/>
+        <w:rPr>
+          <w:b/>
+        </w:rPr>
+      </w:pPr>
+      <w:r>
+        <w:rPr>
+          <w:b/>
+        </w:rPr>
+        <w:t>File I/O functions:</w:t>
+      </w:r>
+    </w:p>
+    <w:p>
+      <w:pPr>
+        <w:spacing w:after="0" w:line="240" w:lineRule="auto"/>
+        <w:ind w:left="2880" w:hanging="2693"/>
+      </w:pPr>
+      <w:r>
+        <w:t>read()</w:t>
+      </w:r>
+      <w:r>
+        <w:tab/>
+        <w:t>-reads a single ascii</w:t>
+      </w:r>
+      <w:r>
+        <w:t xml:space="preserve"> character from the input file as a string of len 1.</w:t>
+      </w:r>
+      <w:r>
+        <w:t xml:space="preserve"> </w:t>
+      </w:r>
+      <w:r>
+        <w:br/>
+        <w:t>(returns -1 ascii character for EOF)</w:t>
+      </w:r>
+    </w:p>
+    <w:p>
+      <w:pPr>
+        <w:spacing w:after="0" w:line="240" w:lineRule="auto"/>
+        <w:ind w:left="187" w:hanging="187"/>
+        <w:rPr>
+          <w:b/>
+        </w:rPr>
+      </w:pPr>
+      <w:r>
+        <w:rPr>
+          <w:b/>
+        </w:rPr>
+        <w:t>Argument</w:t>
+      </w:r>
+      <w:r>
+        <w:rPr>
+          <w:b/>
+        </w:rPr>
+        <w:t xml:space="preserve"> functions:</w:t>
+      </w:r>
+    </w:p>
+    <w:p>
+      <w:pPr>
+        <w:spacing w:after="0" w:line="240" w:lineRule="auto"/>
+        <w:ind w:left="2880" w:hanging="2693"/>
+      </w:pPr>
+      <w:r>
+        <w:t>args:elementAt(&lt;double&gt;)</w:t>
+      </w:r>
+      <w:r>
+        <w:tab/>
+        <w:t>- returns the argument at the given index in the arg list. Zero indexed.</w:t>
+      </w:r>
+      <w:r>
+        <w:br/>
+        <w:t>returns ‘’ if the index DNE.</w:t>
+      </w:r>
+    </w:p>
+    <w:p>
+      <w:pPr>
+        <w:spacing w:after="0" w:line="240" w:lineRule="auto"/>
+        <w:ind w:left="2880" w:hanging="2693"/>
+      </w:pPr>
+      <w:r>
+        <w:t>args:size()</w:t>
+      </w:r>
+      <w:r>
+        <w:tab/>
+        <w:t>- returns the number of arguments in the arg list.</w:t>
+      </w:r>
+    </w:p>
+    <w:p>
+      <w:pPr>
+        <w:spacing w:before="160"/>
+        <w:rPr>
+          <w:b/>
+        </w:rPr>
+      </w:pPr>
+      <w:r>
+        <w:rPr>
+          <w:b/>
+        </w:rPr>
+        <w:t xml:space="preserve">OPERATORS: </w:t>
+      </w:r>
+    </w:p>
+    <w:p>
+      <w:pPr>
+        <w:spacing w:after="0" w:line="240" w:lineRule="auto"/>
+      </w:pPr>
+      <w:r>
+        <w:rPr>
+          <w:b/>
+        </w:rPr>
+        <w:t>Arithmetic operat</w:t>
+      </w:r>
+      <w:r>
+        <w:rPr>
+          <w:b/>
+        </w:rPr>
+        <w:t>ors</w:t>
+      </w:r>
+      <w:r>
+        <w:rPr>
+          <w:b/>
+        </w:rPr>
+        <w:t xml:space="preserve">: </w:t>
+      </w:r>
+      <w:r>
+        <w:t>(listed in order of operations)</w:t>
+      </w:r>
+      <w:r>
+        <w:t xml:space="preserve"> [Left Operand – LO, Right Operand – RO]</w:t>
+      </w:r>
+    </w:p>
+    <w:p>
+      <w:pPr>
+        <w:spacing w:after="0" w:line="240" w:lineRule="auto"/>
+        <w:ind w:left="2880" w:hanging="2700"/>
+      </w:pPr>
+      <w:r>
+        <w:t>exponenti</w:t>
+      </w:r>
+      <w:r>
+        <w:t>ati</w:t>
+      </w:r>
+      <w:r>
+        <w:t>on (^^)</w:t>
+      </w:r>
+      <w:r>
+        <w:tab/>
+        <w:t>- LO is raised to the power of RO (5^^2 = 25)</w:t>
+      </w:r>
+    </w:p>
+    <w:p>
+      <w:pPr>
+        <w:spacing w:after="0" w:line="240" w:lineRule="auto"/>
+        <w:ind w:left="2880" w:hanging="2700"/>
+      </w:pPr>
+      <w:r>
+        <w:t>rootation (##)</w:t>
+      </w:r>
+      <w:r>
+        <w:tab/>
+        <w:t>- RO is rooted to the power of LO (3##8 = 2)</w:t>
+      </w:r>
+      <w:r>
+        <w:t xml:space="preserve"> </w:t>
+      </w:r>
+    </w:p>
+    <w:p>
+      <w:pPr>
+        <w:spacing w:after="0" w:line="240" w:lineRule="auto"/>
+        <w:ind w:left="2880" w:hanging="2700"/>
+      </w:pPr>
+      <w:r>
+        <w:t>multiplication (**)</w:t>
+      </w:r>
+      <w:r>
+        <w:tab/>
+        <w:t>- Standard multiplication</w:t>
+      </w:r>
+    </w:p>
+    <w:p>
+      <w:pPr>
+        <w:spacing w:after="0" w:line="240" w:lineRule="auto"/>
+        <w:ind w:left="2880" w:hanging="2700"/>
+      </w:pPr>
+      <w:r>
+        <w:lastRenderedPageBreak/>
+        <w:t>division (//)</w:t>
+      </w:r>
+      <w:r>
+        <w:tab/>
+        <w:t>- Standard division</w:t>
+      </w:r>
+    </w:p>
+    <w:p>
+      <w:pPr>
+        <w:spacing w:after="0" w:line="240" w:lineRule="auto"/>
+        <w:ind w:left="2880" w:hanging="2700"/>
+      </w:pPr>
+      <w:r>
+        <w:t>integer division (\\)</w:t>
+      </w:r>
+      <w:r>
+        <w:tab/>
+        <w:t xml:space="preserve">- </w:t>
+      </w:r>
+    </w:p>
+    <w:p>
+      <w:pPr>
+        <w:spacing w:after="0" w:line="240" w:lineRule="auto"/>
+        <w:ind w:left="2880" w:hanging="2700"/>
+      </w:pPr>
+      <w:r>
+        <w:t>modulus division (%%)</w:t>
+      </w:r>
+      <w:r>
+        <w:tab/>
+        <w:t xml:space="preserve">- </w:t>
+      </w:r>
+    </w:p>
+    <w:p>
+      <w:pPr>
+        <w:spacing w:after="0" w:line="240" w:lineRule="auto"/>
+        <w:ind w:left="2880" w:hanging="2700"/>
+      </w:pPr>
+      <w:r>
+        <w:t>addition (+</w:t>
+      </w:r>
+      <w:r>
+        <w:t>+</w:t>
+      </w:r>
       <w:r>
         <w:t>)</w:t>
       </w:r>
-    </w:p>
-    <w:p>
-      <w:pPr>
-        <w:spacing w:after="0" w:line="240" w:lineRule="auto"/>
-        <w:ind w:left="2880" w:hanging="2693"/>
-      </w:pPr>
-      <w:proofErr w:type="spellStart"/>
-      <w:proofErr w:type="gramStart"/>
-      <w:r>
-        <w:t>retrieveString</w:t>
-      </w:r>
-      <w:proofErr w:type="spellEnd"/>
-      <w:r>
-        <w:t>(</w:t>
-      </w:r>
-      <w:proofErr w:type="gramEnd"/>
+      <w:r>
+        <w:tab/>
+        <w:t>- Standard addition</w:t>
+      </w:r>
+    </w:p>
+    <w:p>
+      <w:pPr>
+        <w:spacing w:after="0" w:line="240" w:lineRule="auto"/>
+        <w:ind w:left="2880" w:hanging="2700"/>
+      </w:pPr>
+      <w:r>
+        <w:t>subtraction (-</w:t>
+      </w:r>
+      <w:r>
+        <w:t>-</w:t>
+      </w:r>
       <w:r>
         <w:t>)</w:t>
       </w:r>
       <w:r>
         <w:tab/>
-        <w:t>- obtains a string value from the user.</w:t>
-      </w:r>
-    </w:p>
-    <w:p>
-      <w:pPr>
-        <w:spacing w:after="0" w:line="240" w:lineRule="auto"/>
-        <w:ind w:left="187" w:hanging="187"/>
-        <w:rPr>
-          <w:b/>
-        </w:rPr>
-      </w:pPr>
-      <w:r>
-        <w:rPr>
-          <w:b/>
-        </w:rPr>
-        <w:t>File I/O functions:</w:t>
-      </w:r>
-    </w:p>
-    <w:p>
-      <w:pPr>
-        <w:spacing w:after="0" w:line="240" w:lineRule="auto"/>
-        <w:ind w:left="2880" w:hanging="2693"/>
-      </w:pPr>
-      <w:proofErr w:type="gramStart"/>
-      <w:r>
-        <w:t>read(</w:t>
-      </w:r>
-      <w:proofErr w:type="gramEnd"/>
-      <w:r>
-        <w:t>)</w:t>
-      </w:r>
-      <w:r>
-        <w:tab/>
-        <w:t xml:space="preserve">-reads a single </w:t>
-      </w:r>
-      <w:proofErr w:type="spellStart"/>
-      <w:r>
-        <w:t>ascii</w:t>
-      </w:r>
-      <w:proofErr w:type="spellEnd"/>
-      <w:r>
-        <w:t xml:space="preserve"> character from the input file as a string of </w:t>
-      </w:r>
-      <w:proofErr w:type="spellStart"/>
-      <w:r>
-        <w:t>len</w:t>
-      </w:r>
-      <w:proofErr w:type="spellEnd"/>
-      <w:r>
-        <w:t xml:space="preserve"> 1.</w:t>
-      </w:r>
-      <w:r>
-        <w:t xml:space="preserve"> </w:t>
-      </w:r>
-      <w:r>
-        <w:br/>
-        <w:t>(</w:t>
-      </w:r>
-      <w:proofErr w:type="gramStart"/>
-      <w:r>
-        <w:t>returns</w:t>
-      </w:r>
-      <w:proofErr w:type="gramEnd"/>
-      <w:r>
-        <w:t xml:space="preserve"> -1 </w:t>
-      </w:r>
-      <w:proofErr w:type="spellStart"/>
-      <w:r>
-        <w:t>ascii</w:t>
-      </w:r>
-      <w:proofErr w:type="spellEnd"/>
-      <w:r>
-        <w:t xml:space="preserve"> character for EOF)</w:t>
-      </w:r>
-    </w:p>
-    <w:p>
-      <w:pPr>
-        <w:spacing w:after="0" w:line="240" w:lineRule="auto"/>
-        <w:ind w:left="187" w:hanging="187"/>
-        <w:rPr>
-          <w:b/>
-        </w:rPr>
-      </w:pPr>
-      <w:r>
-        <w:rPr>
-          <w:b/>
-        </w:rPr>
-        <w:t>Argument</w:t>
-      </w:r>
-      <w:r>
-        <w:rPr>
-          <w:b/>
-        </w:rPr>
-        <w:t xml:space="preserve"> functions:</w:t>
-      </w:r>
-    </w:p>
-    <w:p>
-      <w:pPr>
-        <w:spacing w:after="0" w:line="240" w:lineRule="auto"/>
-        <w:ind w:left="2880" w:hanging="2693"/>
-      </w:pPr>
-      <w:proofErr w:type="spellStart"/>
-      <w:proofErr w:type="gramStart"/>
-      <w:r>
-        <w:t>args:</w:t>
-      </w:r>
-      <w:proofErr w:type="gramEnd"/>
-      <w:r>
-        <w:t>elementAt</w:t>
-      </w:r>
-      <w:proofErr w:type="spellEnd"/>
-      <w:r>
-        <w:t>(&lt;double&gt;)</w:t>
-      </w:r>
-      <w:r>
-        <w:tab/>
-        <w:t xml:space="preserve">- returns the argument at the given index in the </w:t>
-      </w:r>
-      <w:proofErr w:type="spellStart"/>
-      <w:r>
-        <w:t>arg</w:t>
-      </w:r>
-      <w:proofErr w:type="spellEnd"/>
-      <w:r>
-        <w:t xml:space="preserve"> list. Zero indexed.</w:t>
-      </w:r>
-      <w:r>
-        <w:br/>
-      </w:r>
-      <w:proofErr w:type="gramStart"/>
-      <w:r>
-        <w:t>returns</w:t>
-      </w:r>
-      <w:proofErr w:type="gramEnd"/>
-      <w:r>
-        <w:t xml:space="preserve"> ‘’ if the index DNE.</w:t>
-      </w:r>
-    </w:p>
-    <w:p>
-      <w:pPr>
-        <w:spacing w:after="0" w:line="240" w:lineRule="auto"/>
-        <w:ind w:left="2880" w:hanging="2693"/>
-      </w:pPr>
-      <w:proofErr w:type="spellStart"/>
-      <w:proofErr w:type="gramStart"/>
-      <w:r>
-        <w:t>args:</w:t>
-      </w:r>
-      <w:proofErr w:type="gramEnd"/>
-      <w:r>
-        <w:t>size</w:t>
-      </w:r>
-      <w:proofErr w:type="spellEnd"/>
-      <w:r>
-        <w:t>()</w:t>
-      </w:r>
-      <w:r>
-        <w:tab/>
-        <w:t xml:space="preserve">- returns the number of arguments in the </w:t>
-      </w:r>
-      <w:proofErr w:type="spellStart"/>
-      <w:r>
-        <w:t>arg</w:t>
-      </w:r>
-      <w:proofErr w:type="spellEnd"/>
-      <w:r>
-        <w:t xml:space="preserve"> list.</w:t>
-      </w:r>
-    </w:p>
-    <w:p>
-      <w:pPr>
-        <w:spacing w:before="160"/>
-        <w:rPr>
-          <w:b/>
-        </w:rPr>
-      </w:pPr>
-      <w:r>
-        <w:rPr>
-          <w:b/>
-        </w:rPr>
-        <w:t xml:space="preserve">OPERATORS: </w:t>
-      </w:r>
-    </w:p>
-    <w:p>
-      <w:pPr>
-        <w:spacing w:after="0" w:line="240" w:lineRule="auto"/>
-      </w:pPr>
-      <w:r>
-        <w:rPr>
-          <w:b/>
-        </w:rPr>
-        <w:t>Arithmetic operat</w:t>
-      </w:r>
-      <w:r>
-        <w:rPr>
-          <w:b/>
-        </w:rPr>
-        <w:t>ors</w:t>
-      </w:r>
-      <w:r>
-        <w:rPr>
-          <w:b/>
-        </w:rPr>
-        <w:t xml:space="preserve">: </w:t>
-      </w:r>
-      <w:r>
-        <w:t>(listed in order of operations)</w:t>
-      </w:r>
-      <w:r>
-        <w:t xml:space="preserve"> [Left Operand – LO, Right Operand – RO]</w:t>
+        <w:t>- Standard subtraction</w:t>
       </w:r>
     </w:p>
     <w:p>
@@ -890,23 +718,29 @@
         <w:spacing w:after="0" w:line="240" w:lineRule="auto"/>
         <w:ind w:left="2880" w:hanging="2700"/>
       </w:pPr>
-      <w:proofErr w:type="gramStart"/>
-      <w:r>
-        <w:t>exponenti</w:t>
-      </w:r>
-      <w:r>
-        <w:t>ati</w:t>
-      </w:r>
-      <w:r>
-        <w:t>on</w:t>
-      </w:r>
-      <w:proofErr w:type="gramEnd"/>
-      <w:r>
-        <w:t xml:space="preserve"> (^^)</w:t>
-      </w:r>
-      <w:r>
-        <w:tab/>
-        <w:t>- LO is raised to the power of RO (5^^2 = 25)</w:t>
+      <w:r>
+        <w:t>assignment (=)</w:t>
+      </w:r>
+      <w:r>
+        <w:t xml:space="preserve"> </w:t>
+      </w:r>
+      <w:r>
+        <w:tab/>
+        <w:t>- RO is evaluated and assigned to LO as a double</w:t>
+      </w:r>
+    </w:p>
+    <w:p>
+      <w:pPr>
+        <w:spacing w:after="0" w:line="240" w:lineRule="auto"/>
+      </w:pPr>
+      <w:r>
+        <w:rPr>
+          <w:b/>
+        </w:rPr>
+        <w:t xml:space="preserve">String operators: </w:t>
+      </w:r>
+      <w:r>
+        <w:t>(left associative)</w:t>
       </w:r>
     </w:p>
     <w:p>
@@ -914,22 +748,15 @@
         <w:spacing w:after="0" w:line="240" w:lineRule="auto"/>
         <w:ind w:left="2880" w:hanging="2700"/>
       </w:pPr>
-      <w:proofErr w:type="spellStart"/>
-      <w:proofErr w:type="gramStart"/>
-      <w:r>
-        <w:t>rootation</w:t>
-      </w:r>
-      <w:proofErr w:type="spellEnd"/>
-      <w:proofErr w:type="gramEnd"/>
-      <w:r>
-        <w:t xml:space="preserve"> (##)</w:t>
-      </w:r>
-      <w:r>
-        <w:tab/>
-        <w:t>- RO is rooted to the power of LO (3##8 = 2)</w:t>
-      </w:r>
-      <w:r>
-        <w:t xml:space="preserve"> </w:t>
+      <w:r>
+        <w:t>string concatenation (+</w:t>
+      </w:r>
+      <w:r>
+        <w:t>+)</w:t>
+      </w:r>
+      <w:r>
+        <w:tab/>
+        <w:t>- Standard concatenation between two strings</w:t>
       </w:r>
     </w:p>
     <w:p>
@@ -937,17 +764,26 @@
         <w:spacing w:after="0" w:line="240" w:lineRule="auto"/>
         <w:ind w:left="2880" w:hanging="2700"/>
       </w:pPr>
-      <w:proofErr w:type="gramStart"/>
-      <w:r>
-        <w:t>multiplication</w:t>
-      </w:r>
-      <w:proofErr w:type="gramEnd"/>
-      <w:r>
-        <w:t xml:space="preserve"> (**)</w:t>
-      </w:r>
-      <w:r>
-        <w:tab/>
-        <w:t>- Standard multiplication</w:t>
+      <w:r>
+        <w:t>assignment (=)</w:t>
+      </w:r>
+      <w:r>
+        <w:tab/>
+        <w:t>- RO is evaluated and assigned to LO as a string</w:t>
+      </w:r>
+    </w:p>
+    <w:p>
+      <w:pPr>
+        <w:spacing w:after="0" w:line="240" w:lineRule="auto"/>
+      </w:pPr>
+      <w:r>
+        <w:rPr>
+          <w:b/>
+        </w:rPr>
+        <w:t xml:space="preserve">Boolean operators: </w:t>
+      </w:r>
+      <w:r>
+        <w:t>(All standard Boolean operators)</w:t>
       </w:r>
     </w:p>
     <w:p>
@@ -955,18 +791,11 @@
         <w:spacing w:after="0" w:line="240" w:lineRule="auto"/>
         <w:ind w:left="2880" w:hanging="2700"/>
       </w:pPr>
-      <w:proofErr w:type="gramStart"/>
-      <w:r>
-        <w:lastRenderedPageBreak/>
-        <w:t>division</w:t>
-      </w:r>
-      <w:proofErr w:type="gramEnd"/>
-      <w:r>
-        <w:t xml:space="preserve"> (//)</w:t>
-      </w:r>
-      <w:r>
-        <w:tab/>
-        <w:t>- Standard division</w:t>
+      <w:r>
+        <w:t>less than (&lt;)</w:t>
+      </w:r>
+      <w:r>
+        <w:tab/>
       </w:r>
     </w:p>
     <w:p>
@@ -974,17 +803,11 @@
         <w:spacing w:after="0" w:line="240" w:lineRule="auto"/>
         <w:ind w:left="2880" w:hanging="2700"/>
       </w:pPr>
-      <w:proofErr w:type="gramStart"/>
-      <w:r>
-        <w:t>integer</w:t>
-      </w:r>
-      <w:proofErr w:type="gramEnd"/>
-      <w:r>
-        <w:t xml:space="preserve"> division (\\)</w:t>
-      </w:r>
-      <w:r>
-        <w:tab/>
-        <w:t xml:space="preserve">- </w:t>
+      <w:r>
+        <w:t>greater than (&gt;)</w:t>
+      </w:r>
+      <w:r>
+        <w:tab/>
       </w:r>
     </w:p>
     <w:p>
@@ -992,17 +815,11 @@
         <w:spacing w:after="0" w:line="240" w:lineRule="auto"/>
         <w:ind w:left="2880" w:hanging="2700"/>
       </w:pPr>
-      <w:proofErr w:type="gramStart"/>
-      <w:r>
-        <w:t>modulus</w:t>
-      </w:r>
-      <w:proofErr w:type="gramEnd"/>
-      <w:r>
-        <w:t xml:space="preserve"> division (%%)</w:t>
-      </w:r>
-      <w:r>
-        <w:tab/>
-        <w:t xml:space="preserve">- </w:t>
+      <w:r>
+        <w:t>equal (==)</w:t>
+      </w:r>
+      <w:r>
+        <w:tab/>
       </w:r>
     </w:p>
     <w:p>
@@ -1010,23 +827,14 @@
         <w:spacing w:after="0" w:line="240" w:lineRule="auto"/>
         <w:ind w:left="2880" w:hanging="2700"/>
       </w:pPr>
-      <w:proofErr w:type="gramStart"/>
-      <w:r>
-        <w:t>addition</w:t>
-      </w:r>
-      <w:proofErr w:type="gramEnd"/>
-      <w:r>
-        <w:t xml:space="preserve"> (+</w:t>
-      </w:r>
-      <w:r>
-        <w:t>+</w:t>
-      </w:r>
-      <w:r>
-        <w:t>)</w:t>
-      </w:r>
-      <w:r>
-        <w:tab/>
-        <w:t>- Standard addition</w:t>
+      <w:r>
+        <w:t xml:space="preserve">less than </w:t>
+      </w:r>
+      <w:r>
+        <w:t>or equal (&lt;=)</w:t>
+      </w:r>
+      <w:r>
+        <w:tab/>
       </w:r>
     </w:p>
     <w:p>
@@ -1034,23 +842,8 @@
         <w:spacing w:after="0" w:line="240" w:lineRule="auto"/>
         <w:ind w:left="2880" w:hanging="2700"/>
       </w:pPr>
-      <w:proofErr w:type="gramStart"/>
-      <w:r>
-        <w:t>subtraction</w:t>
-      </w:r>
-      <w:proofErr w:type="gramEnd"/>
-      <w:r>
-        <w:t xml:space="preserve"> (-</w:t>
-      </w:r>
-      <w:r>
-        <w:t>-</w:t>
-      </w:r>
-      <w:r>
-        <w:t>)</w:t>
-      </w:r>
-      <w:r>
-        <w:tab/>
-        <w:t>- Standard subtraction</w:t>
+      <w:r>
+        <w:t>greater than or equal (&gt;=)</w:t>
       </w:r>
     </w:p>
     <w:p>
@@ -1058,186 +851,8 @@
         <w:spacing w:after="0" w:line="240" w:lineRule="auto"/>
         <w:ind w:left="2880" w:hanging="2700"/>
       </w:pPr>
-      <w:proofErr w:type="gramStart"/>
-      <w:r>
-        <w:t>assignment</w:t>
-      </w:r>
-      <w:proofErr w:type="gramEnd"/>
-      <w:r>
-        <w:t xml:space="preserve"> (=)</w:t>
-      </w:r>
-      <w:r>
-        <w:t xml:space="preserve"> </w:t>
-      </w:r>
-      <w:r>
-        <w:tab/>
-        <w:t>- RO is evaluated and assigned to LO as a double</w:t>
-      </w:r>
-    </w:p>
-    <w:p>
-      <w:pPr>
-        <w:spacing w:after="0" w:line="240" w:lineRule="auto"/>
-      </w:pPr>
-      <w:r>
-        <w:rPr>
-          <w:b/>
-        </w:rPr>
-        <w:t xml:space="preserve">String operators: </w:t>
-      </w:r>
-      <w:r>
-        <w:t>(left associative)</w:t>
-      </w:r>
-    </w:p>
-    <w:p>
-      <w:pPr>
-        <w:spacing w:after="0" w:line="240" w:lineRule="auto"/>
-        <w:ind w:left="2880" w:hanging="2700"/>
-      </w:pPr>
-      <w:proofErr w:type="gramStart"/>
-      <w:r>
-        <w:t>string</w:t>
-      </w:r>
-      <w:proofErr w:type="gramEnd"/>
-      <w:r>
-        <w:t xml:space="preserve"> concatenation (+</w:t>
-      </w:r>
-      <w:r>
-        <w:t>+)</w:t>
-      </w:r>
-      <w:r>
-        <w:tab/>
-        <w:t>- Standard concatenation between two strings</w:t>
-      </w:r>
-    </w:p>
-    <w:p>
-      <w:pPr>
-        <w:spacing w:after="0" w:line="240" w:lineRule="auto"/>
-        <w:ind w:left="2880" w:hanging="2700"/>
-      </w:pPr>
-      <w:proofErr w:type="gramStart"/>
-      <w:r>
-        <w:t>assignment</w:t>
-      </w:r>
-      <w:proofErr w:type="gramEnd"/>
-      <w:r>
-        <w:t xml:space="preserve"> (=)</w:t>
-      </w:r>
-      <w:r>
-        <w:tab/>
-        <w:t>- RO is evaluated and assigned to LO as a string</w:t>
-      </w:r>
-    </w:p>
-    <w:p>
-      <w:pPr>
-        <w:spacing w:after="0" w:line="240" w:lineRule="auto"/>
-      </w:pPr>
-      <w:r>
-        <w:rPr>
-          <w:b/>
-        </w:rPr>
-        <w:t xml:space="preserve">Boolean operators: </w:t>
-      </w:r>
-      <w:r>
-        <w:t>(All standard Boolean operators)</w:t>
-      </w:r>
-    </w:p>
-    <w:p>
-      <w:pPr>
-        <w:spacing w:after="0" w:line="240" w:lineRule="auto"/>
-        <w:ind w:left="2880" w:hanging="2700"/>
-      </w:pPr>
-      <w:proofErr w:type="gramStart"/>
-      <w:r>
-        <w:t>less</w:t>
-      </w:r>
-      <w:proofErr w:type="gramEnd"/>
-      <w:r>
-        <w:t xml:space="preserve"> than (&lt;)</w:t>
-      </w:r>
-      <w:r>
-        <w:tab/>
-      </w:r>
-    </w:p>
-    <w:p>
-      <w:pPr>
-        <w:spacing w:after="0" w:line="240" w:lineRule="auto"/>
-        <w:ind w:left="2880" w:hanging="2700"/>
-      </w:pPr>
-      <w:proofErr w:type="gramStart"/>
-      <w:r>
-        <w:t>greater</w:t>
-      </w:r>
-      <w:proofErr w:type="gramEnd"/>
-      <w:r>
-        <w:t xml:space="preserve"> than (&gt;)</w:t>
-      </w:r>
-      <w:r>
-        <w:tab/>
-      </w:r>
-    </w:p>
-    <w:p>
-      <w:pPr>
-        <w:spacing w:after="0" w:line="240" w:lineRule="auto"/>
-        <w:ind w:left="2880" w:hanging="2700"/>
-      </w:pPr>
-      <w:proofErr w:type="gramStart"/>
-      <w:r>
-        <w:t>equal</w:t>
-      </w:r>
-      <w:proofErr w:type="gramEnd"/>
-      <w:r>
-        <w:t xml:space="preserve"> (==)</w:t>
-      </w:r>
-      <w:r>
-        <w:tab/>
-      </w:r>
-    </w:p>
-    <w:p>
-      <w:pPr>
-        <w:spacing w:after="0" w:line="240" w:lineRule="auto"/>
-        <w:ind w:left="2880" w:hanging="2700"/>
-      </w:pPr>
-      <w:proofErr w:type="gramStart"/>
-      <w:r>
-        <w:t>less</w:t>
-      </w:r>
-      <w:proofErr w:type="gramEnd"/>
-      <w:r>
-        <w:t xml:space="preserve"> than </w:t>
-      </w:r>
-      <w:r>
-        <w:t>or equal (&lt;=)</w:t>
-      </w:r>
-      <w:r>
-        <w:tab/>
-      </w:r>
-    </w:p>
-    <w:p>
-      <w:pPr>
-        <w:spacing w:after="0" w:line="240" w:lineRule="auto"/>
-        <w:ind w:left="2880" w:hanging="2700"/>
-      </w:pPr>
-      <w:proofErr w:type="gramStart"/>
-      <w:r>
-        <w:t>greater</w:t>
-      </w:r>
-      <w:proofErr w:type="gramEnd"/>
-      <w:r>
-        <w:t xml:space="preserve"> than or equal (&gt;=)</w:t>
-      </w:r>
-    </w:p>
-    <w:p>
-      <w:pPr>
-        <w:spacing w:after="0" w:line="240" w:lineRule="auto"/>
-        <w:ind w:left="2880" w:hanging="2700"/>
-      </w:pPr>
-      <w:proofErr w:type="gramStart"/>
-      <w:r>
-        <w:t>not</w:t>
-      </w:r>
-      <w:proofErr w:type="gramEnd"/>
-      <w:r>
-        <w:t xml:space="preserve"> (!)</w:t>
+      <w:r>
+        <w:t>not (!)</w:t>
       </w:r>
       <w:r>
         <w:tab/>
@@ -1329,39 +944,8 @@
       <w:pPr>
         <w:spacing w:after="0" w:line="240" w:lineRule="auto"/>
       </w:pPr>
-      <w:proofErr w:type="spellStart"/>
-      <w:r>
-        <w:t>Frogger</w:t>
-      </w:r>
-      <w:proofErr w:type="spellEnd"/>
-      <w:r>
-        <w:t xml:space="preserve"> supports only simplex file operations; that is, one input and one output file at any given time. Writing to the output file is done through the </w:t>
-      </w:r>
-      <w:proofErr w:type="gramStart"/>
-      <w:r>
-        <w:t>write(</w:t>
-      </w:r>
-      <w:proofErr w:type="gramEnd"/>
-      <w:r>
-        <w:t xml:space="preserve">&lt;string&gt;) command. If a number or </w:t>
-      </w:r>
-      <w:proofErr w:type="spellStart"/>
-      <w:proofErr w:type="gramStart"/>
-      <w:r>
-        <w:t>ascii</w:t>
-      </w:r>
-      <w:proofErr w:type="spellEnd"/>
-      <w:proofErr w:type="gramEnd"/>
-      <w:r>
-        <w:t xml:space="preserve"> value is to be written to a file, the programmer must utilize double, string, and </w:t>
-      </w:r>
-      <w:proofErr w:type="spellStart"/>
-      <w:r>
-        <w:t>ascii</w:t>
-      </w:r>
-      <w:proofErr w:type="spellEnd"/>
-      <w:r>
-        <w:t xml:space="preserve"> conversion functions. </w:t>
+      <w:r>
+        <w:t xml:space="preserve">Frogger supports only simplex file operations; that is, one input and one output file at any given time. Writing to the output file is done through the write(&lt;string&gt;) command. If a number or ascii value is to be written to a file, the programmer must utilize double, string, and ascii conversion functions. </w:t>
       </w:r>
     </w:p>
     <w:p>
@@ -1383,13 +967,8 @@
       <w:pPr>
         <w:spacing w:after="0" w:line="240" w:lineRule="auto"/>
       </w:pPr>
-      <w:proofErr w:type="gramStart"/>
-      <w:r>
-        <w:t>if</w:t>
-      </w:r>
-      <w:proofErr w:type="gramEnd"/>
-      <w:r>
-        <w:t xml:space="preserve">, </w:t>
+      <w:r>
+        <w:t xml:space="preserve">if, </w:t>
       </w:r>
       <w:r>
         <w:t xml:space="preserve">then, </w:t>
@@ -1473,13 +1052,8 @@
       <w:r>
         <w:t xml:space="preserve">). </w:t>
       </w:r>
-      <w:proofErr w:type="spellStart"/>
-      <w:r>
-        <w:t>Frogger</w:t>
-      </w:r>
-      <w:proofErr w:type="spellEnd"/>
-      <w:r>
-        <w:t xml:space="preserve"> </w:t>
+      <w:r>
+        <w:t xml:space="preserve">Frogger </w:t>
       </w:r>
       <w:r>
         <w:t xml:space="preserve">is not a linear language; that is, code </w:t>
@@ -1503,24 +1077,11 @@
         <w:t>FLOWSTMT</w:t>
       </w:r>
       <w:r>
-        <w:t xml:space="preserve"> corresponding to the number obtained by the following process</w:t>
-      </w:r>
-      <w:proofErr w:type="gramStart"/>
-      <w:r>
-        <w:t>:</w:t>
-      </w:r>
-      <w:proofErr w:type="gramEnd"/>
+        <w:t xml:space="preserve"> corresponding to the number obtained by the following process:</w:t>
+      </w:r>
       <w:r>
         <w:br/>
-        <w:t xml:space="preserve">Add up all the printable characters’ </w:t>
-      </w:r>
-      <w:proofErr w:type="spellStart"/>
-      <w:r>
-        <w:t>ascii</w:t>
-      </w:r>
-      <w:proofErr w:type="spellEnd"/>
-      <w:r>
-        <w:t xml:space="preserve"> codes for the current </w:t>
+        <w:t xml:space="preserve">Add up all the printable characters’ ascii codes for the current </w:t>
       </w:r>
       <w:r>
         <w:t>JMP</w:t>
@@ -1529,13 +1090,8 @@
         <w:t>STMT</w:t>
       </w:r>
       <w:r>
-        <w:t xml:space="preserve"> (excepting extraneous </w:t>
-      </w:r>
-      <w:proofErr w:type="spellStart"/>
-      <w:r>
-        <w:t>parens</w:t>
-      </w:r>
-      <w:proofErr w:type="spellEnd"/>
+        <w:t xml:space="preserve"> (excepting extraneous parens</w:t>
+      </w:r>
       <w:r>
         <w:t xml:space="preserve"> and subsequent spaces within string literals</w:t>
       </w:r>
@@ -1549,33 +1105,13 @@
         <w:t>FLOWSTMTs</w:t>
       </w:r>
       <w:r>
-        <w:t xml:space="preserve"> in the source program. (Note </w:t>
-      </w:r>
-      <w:proofErr w:type="spellStart"/>
-      <w:proofErr w:type="gramStart"/>
-      <w:r>
-        <w:t>ascii</w:t>
-      </w:r>
-      <w:proofErr w:type="spellEnd"/>
-      <w:proofErr w:type="gramEnd"/>
-      <w:r>
-        <w:t xml:space="preserve"> values for comment characters are ignored because comments </w:t>
+        <w:t xml:space="preserve"> in the source program. (Note ascii values for comment characters are ignored because comments </w:t>
       </w:r>
       <w:r>
         <w:t>do not carry over into the CFG. Note also that conditional structures themselves are not included</w:t>
       </w:r>
       <w:r>
-        <w:t xml:space="preserve"> in </w:t>
-      </w:r>
-      <w:proofErr w:type="spellStart"/>
-      <w:proofErr w:type="gramStart"/>
-      <w:r>
-        <w:t>ascii</w:t>
-      </w:r>
-      <w:proofErr w:type="spellEnd"/>
-      <w:proofErr w:type="gramEnd"/>
-      <w:r>
-        <w:t xml:space="preserve"> summation</w:t>
+        <w:t xml:space="preserve"> in ascii summation</w:t>
       </w:r>
       <w:r>
         <w:t xml:space="preserve"> because the </w:t>
@@ -1756,15 +1292,7 @@
         <w:t xml:space="preserve"> </w:t>
       </w:r>
       <w:r>
-        <w:t>is named &lt;</w:t>
-      </w:r>
-      <w:proofErr w:type="spellStart"/>
-      <w:r>
-        <w:t>projectName</w:t>
-      </w:r>
-      <w:proofErr w:type="spellEnd"/>
-      <w:r>
-        <w:t>&gt; and</w:t>
+        <w:t>is named &lt;projectName&gt; and</w:t>
       </w:r>
       <w:r>
         <w:t xml:space="preserve"> is the root directory for the project</w:t>
@@ -1817,31 +1345,10 @@
         <w:spacing w:after="0" w:line="240" w:lineRule="auto"/>
       </w:pPr>
       <w:r>
-        <w:t>The SCF is named &lt;</w:t>
-      </w:r>
-      <w:proofErr w:type="spellStart"/>
-      <w:r>
-        <w:t>projectName</w:t>
-      </w:r>
-      <w:proofErr w:type="spellEnd"/>
-      <w:r>
-        <w:t>&gt;.</w:t>
-      </w:r>
-      <w:proofErr w:type="spellStart"/>
-      <w:r>
-        <w:t>struct</w:t>
-      </w:r>
-      <w:proofErr w:type="spellEnd"/>
-      <w:r>
-        <w:t xml:space="preserve"> (where &lt;</w:t>
-      </w:r>
-      <w:proofErr w:type="spellStart"/>
-      <w:r>
-        <w:t>projectName</w:t>
-      </w:r>
-      <w:proofErr w:type="spellEnd"/>
-      <w:r>
-        <w:t>&gt; matches the name of the PF)</w:t>
+        <w:t>The SCF is named &lt;projectName&gt;.struct</w:t>
+      </w:r>
+      <w:r>
+        <w:t xml:space="preserve"> (where &lt;projectName&gt; matches the name of the PF)</w:t>
       </w:r>
       <w:r>
         <w:t xml:space="preserve">, </w:t>
@@ -1900,69 +1407,32 @@
         <w:rPr>
           <w:i/>
         </w:rPr>
-        <w:t>&lt;</w:t>
-      </w:r>
-      <w:proofErr w:type="spellStart"/>
+        <w:t>&lt;function</w:t>
+      </w:r>
       <w:r>
         <w:rPr>
           <w:i/>
         </w:rPr>
-        <w:t>function</w:t>
+        <w:t>Name</w:t>
       </w:r>
       <w:r>
         <w:rPr>
           <w:i/>
         </w:rPr>
-        <w:t>Name</w:t>
-      </w:r>
-      <w:proofErr w:type="spellEnd"/>
+        <w:t>&gt;</w:t>
+      </w:r>
+      <w:r>
+        <w:t>.fgr</w:t>
+      </w:r>
+      <w:r>
+        <w:t xml:space="preserve"> [argTypeList] -&gt; </w:t>
+      </w:r>
       <w:r>
         <w:rPr>
           <w:i/>
         </w:rPr>
-        <w:t>&gt;</w:t>
-      </w:r>
-      <w:r>
-        <w:t>.</w:t>
-      </w:r>
-      <w:proofErr w:type="spellStart"/>
-      <w:r>
-        <w:t>fgr</w:t>
-      </w:r>
-      <w:proofErr w:type="spellEnd"/>
-      <w:r>
-        <w:t xml:space="preserve"> [</w:t>
-      </w:r>
-      <w:proofErr w:type="spellStart"/>
-      <w:r>
-        <w:t>argTypeList</w:t>
-      </w:r>
-      <w:proofErr w:type="spellEnd"/>
-      <w:r>
-        <w:t xml:space="preserve">] -&gt; </w:t>
-      </w:r>
-      <w:r>
-        <w:rPr>
-          <w:i/>
-        </w:rPr>
-        <w:t>&lt;</w:t>
-      </w:r>
-      <w:proofErr w:type="spellStart"/>
-      <w:r>
-        <w:rPr>
-          <w:i/>
-        </w:rPr>
-        <w:t>returnType</w:t>
-      </w:r>
-      <w:proofErr w:type="spellEnd"/>
-      <w:r>
-        <w:rPr>
-          <w:i/>
-        </w:rPr>
-        <w:t>&gt;</w:t>
-      </w:r>
-      <w:bookmarkStart w:id="0" w:name="_GoBack"/>
-      <w:bookmarkEnd w:id="0"/>
+        <w:t>&lt;returnType&gt;</w:t>
+      </w:r>
     </w:p>
     <w:p>
       <w:pPr>
@@ -1976,15 +1446,7 @@
         <w:rPr>
           <w:b/>
         </w:rPr>
-        <w:t>&lt;</w:t>
-      </w:r>
-      <w:proofErr w:type="spellStart"/>
-      <w:proofErr w:type="gramStart"/>
-      <w:r>
-        <w:rPr>
-          <w:b/>
-        </w:rPr>
-        <w:t>function</w:t>
+        <w:t>&lt;function</w:t>
       </w:r>
       <w:r>
         <w:rPr>
@@ -1992,8 +1454,6 @@
         </w:rPr>
         <w:t>Name</w:t>
       </w:r>
-      <w:proofErr w:type="spellEnd"/>
-      <w:proofErr w:type="gramEnd"/>
       <w:r>
         <w:rPr>
           <w:b/>
@@ -2005,15 +1465,7 @@
       </w:r>
       <w:r>
         <w:tab/>
-        <w:t>- the name of the function, and thus the name of the .</w:t>
-      </w:r>
-      <w:proofErr w:type="spellStart"/>
-      <w:r>
-        <w:t>fgr</w:t>
-      </w:r>
-      <w:proofErr w:type="spellEnd"/>
-      <w:r>
-        <w:t xml:space="preserve"> file (</w:t>
+        <w:t>- the name of the function, and thus the name of the .fgr file (</w:t>
       </w:r>
       <w:r>
         <w:t>ex</w:t>
@@ -2037,58 +1489,20 @@
         <w:rPr>
           <w:b/>
         </w:rPr>
-        <w:t>[</w:t>
-      </w:r>
-      <w:proofErr w:type="spellStart"/>
-      <w:proofErr w:type="gramStart"/>
-      <w:r>
-        <w:rPr>
-          <w:b/>
-        </w:rPr>
-        <w:t>argTypeList</w:t>
-      </w:r>
-      <w:proofErr w:type="spellEnd"/>
-      <w:proofErr w:type="gramEnd"/>
-      <w:r>
-        <w:rPr>
-          <w:b/>
-        </w:rPr>
-        <w:t>]</w:t>
-      </w:r>
-      <w:r>
-        <w:t xml:space="preserve"> </w:t>
-      </w:r>
-      <w:r>
-        <w:tab/>
-        <w:t xml:space="preserve">- </w:t>
-      </w:r>
-      <w:proofErr w:type="gramStart"/>
-      <w:r>
-        <w:t>a</w:t>
-      </w:r>
-      <w:proofErr w:type="gramEnd"/>
-      <w:r>
-        <w:t xml:space="preserve"> comma-separated list of the arguments and their types: </w:t>
+        <w:t>[argTypeList]</w:t>
+      </w:r>
+      <w:r>
+        <w:t xml:space="preserve"> </w:t>
+      </w:r>
+      <w:r>
+        <w:tab/>
+        <w:t xml:space="preserve">- a comma-separated list of the arguments and their types: </w:t>
       </w:r>
       <w:r>
         <w:rPr>
           <w:i/>
         </w:rPr>
-        <w:t>&lt;</w:t>
-      </w:r>
-      <w:proofErr w:type="spellStart"/>
-      <w:r>
-        <w:rPr>
-          <w:i/>
-        </w:rPr>
-        <w:t>argName</w:t>
-      </w:r>
-      <w:proofErr w:type="spellEnd"/>
-      <w:r>
-        <w:rPr>
-          <w:i/>
-        </w:rPr>
-        <w:t>&gt;</w:t>
+        <w:t>&lt;argName&gt;</w:t>
       </w:r>
       <w:r>
         <w:t xml:space="preserve"> : </w:t>
@@ -2112,23 +1526,7 @@
         <w:rPr>
           <w:b/>
         </w:rPr>
-        <w:t>&lt;</w:t>
-      </w:r>
-      <w:proofErr w:type="spellStart"/>
-      <w:proofErr w:type="gramStart"/>
-      <w:r>
-        <w:rPr>
-          <w:b/>
-        </w:rPr>
-        <w:t>argName</w:t>
-      </w:r>
-      <w:proofErr w:type="spellEnd"/>
-      <w:proofErr w:type="gramEnd"/>
-      <w:r>
-        <w:rPr>
-          <w:b/>
-        </w:rPr>
-        <w:t>&gt;</w:t>
+        <w:t>&lt;argName&gt;</w:t>
       </w:r>
       <w:r>
         <w:t xml:space="preserve"> </w:t>
@@ -2150,23 +1548,7 @@
         <w:rPr>
           <w:b/>
         </w:rPr>
-        <w:t>&lt;</w:t>
-      </w:r>
-      <w:proofErr w:type="spellStart"/>
-      <w:proofErr w:type="gramStart"/>
-      <w:r>
-        <w:rPr>
-          <w:b/>
-        </w:rPr>
-        <w:t>returnType</w:t>
-      </w:r>
-      <w:proofErr w:type="spellEnd"/>
-      <w:proofErr w:type="gramEnd"/>
-      <w:r>
-        <w:rPr>
-          <w:b/>
-        </w:rPr>
-        <w:t>&gt;</w:t>
+        <w:t>&lt;returnType&gt;</w:t>
       </w:r>
       <w:r>
         <w:t xml:space="preserve"> </w:t>
@@ -2203,21 +1585,7 @@
         <w:rPr>
           <w:b/>
         </w:rPr>
-        <w:t>&lt;</w:t>
-      </w:r>
-      <w:proofErr w:type="gramStart"/>
-      <w:r>
-        <w:rPr>
-          <w:b/>
-        </w:rPr>
-        <w:t>type</w:t>
-      </w:r>
-      <w:proofErr w:type="gramEnd"/>
-      <w:r>
-        <w:rPr>
-          <w:b/>
-        </w:rPr>
-        <w:t>&gt;</w:t>
+        <w:t>&lt;type&gt;</w:t>
       </w:r>
       <w:r>
         <w:t xml:space="preserve"> </w:t>
@@ -2230,14 +1598,16 @@
         <w:t xml:space="preserve"> the data type of the argument (“double”</w:t>
       </w:r>
       <w:r>
-        <w:t>,</w:t>
-      </w:r>
-      <w:r>
-        <w:t xml:space="preserve"> “string”</w:t>
-      </w:r>
-      <w:r>
-        <w:t>, or “null”</w:t>
-      </w:r>
+        <w:t xml:space="preserve"> or </w:t>
+      </w:r>
+      <w:r>
+        <w:t>“string</w:t>
+      </w:r>
+      <w:r>
+        <w:t>”</w:t>
+      </w:r>
+      <w:bookmarkStart w:id="0" w:name="_GoBack"/>
+      <w:bookmarkEnd w:id="0"/>
       <w:r>
         <w:t>).</w:t>
       </w:r>
@@ -2292,21 +1662,8 @@
         <w:t>PEFF</w:t>
       </w:r>
       <w:r>
-        <w:t xml:space="preserve"> is named &lt;</w:t>
-      </w:r>
-      <w:proofErr w:type="spellStart"/>
-      <w:r>
-        <w:t>projectName</w:t>
-      </w:r>
-      <w:proofErr w:type="spellEnd"/>
-      <w:r>
-        <w:t>&gt;.</w:t>
-      </w:r>
-      <w:proofErr w:type="spellStart"/>
-      <w:r>
-        <w:t>fgr</w:t>
-      </w:r>
-      <w:proofErr w:type="spellEnd"/>
+        <w:t xml:space="preserve"> is named &lt;projectName&gt;.fgr</w:t>
+      </w:r>
       <w:r>
         <w:t xml:space="preserve">, </w:t>
       </w:r>
@@ -2338,23 +1695,7 @@
         <w:t>.</w:t>
       </w:r>
       <w:r>
-        <w:t xml:space="preserve"> The PEF’s SCF record must match: “&lt;</w:t>
-      </w:r>
-      <w:proofErr w:type="spellStart"/>
-      <w:r>
-        <w:t>projectName</w:t>
-      </w:r>
-      <w:proofErr w:type="spellEnd"/>
-      <w:r>
-        <w:t>&gt;.</w:t>
-      </w:r>
-      <w:proofErr w:type="spellStart"/>
-      <w:r>
-        <w:t>fgr</w:t>
-      </w:r>
-      <w:proofErr w:type="spellEnd"/>
-      <w:r>
-        <w:t xml:space="preserve"> -&gt; null” if it is to be used.</w:t>
+        <w:t xml:space="preserve"> The PEF’s SCF record must match: “&lt;projectName&gt;.fgr -&gt; null” if it is to be used.</w:t>
       </w:r>
       <w:r>
         <w:t xml:space="preserve"> Command line arguments are</w:t>
@@ -2413,27 +1754,14 @@
         <w:t>UDF</w:t>
       </w:r>
       <w:r>
-        <w:t xml:space="preserve"> is defined in a separate file as &lt;</w:t>
-      </w:r>
-      <w:proofErr w:type="spellStart"/>
-      <w:r>
-        <w:t>fun</w:t>
+        <w:t xml:space="preserve"> is defined in a separate file as &lt;fun</w:t>
       </w:r>
       <w:r>
         <w:t>ctionN</w:t>
       </w:r>
       <w:r>
-        <w:t>ame</w:t>
-      </w:r>
-      <w:proofErr w:type="spellEnd"/>
-      <w:r>
-        <w:t>&gt;.</w:t>
-      </w:r>
-      <w:proofErr w:type="spellStart"/>
-      <w:r>
-        <w:t>fgr</w:t>
-      </w:r>
-      <w:proofErr w:type="spellEnd"/>
+        <w:t>ame&gt;.fgr</w:t>
+      </w:r>
       <w:r>
         <w:t xml:space="preserve"> and</w:t>
       </w:r>
@@ -2459,29 +1787,10 @@
         <w:t>.</w:t>
       </w:r>
       <w:r>
-        <w:t xml:space="preserve"> PEFFs and UDFFs follow the </w:t>
-      </w:r>
-      <w:proofErr w:type="spellStart"/>
-      <w:r>
-        <w:t>Frogger</w:t>
-      </w:r>
-      <w:proofErr w:type="spellEnd"/>
-      <w:r>
-        <w:t xml:space="preserve"> syntax described throughout this document as they contain functional </w:t>
-      </w:r>
-      <w:proofErr w:type="spellStart"/>
-      <w:r>
-        <w:t>Frogger</w:t>
-      </w:r>
-      <w:proofErr w:type="spellEnd"/>
-      <w:r>
-        <w:t xml:space="preserve"> code.</w:t>
-      </w:r>
-      <w:r>
-        <w:t xml:space="preserve"> </w:t>
-      </w:r>
-      <w:r>
-        <w:t>Command line arguments are only accessible within the PEF.</w:t>
+        <w:t xml:space="preserve"> PEFFs and UDFFs follow the Frogger syntax described throughout this document as they contain functional Frogger code.</w:t>
+      </w:r>
+      <w:r>
+        <w:t xml:space="preserve"> </w:t>
       </w:r>
     </w:p>
     <w:p>
@@ -2696,13 +2005,316 @@
         <w:spacing w:after="0" w:line="240" w:lineRule="auto"/>
       </w:pPr>
       <w:r>
-        <w:t xml:space="preserve">BOOLOP -&gt; </w:t>
-      </w:r>
-      <w:proofErr w:type="spellStart"/>
-      <w:r>
-        <w:t>lt</w:t>
-      </w:r>
-      <w:proofErr w:type="spellEnd"/>
+        <w:t>BOOLOP -&gt; lt</w:t>
+      </w:r>
+    </w:p>
+    <w:p>
+      <w:pPr>
+        <w:pStyle w:val="ListParagraph"/>
+        <w:numPr>
+          <w:ilvl w:val="0"/>
+          <w:numId w:val="1"/>
+        </w:numPr>
+        <w:spacing w:after="0" w:line="240" w:lineRule="auto"/>
+      </w:pPr>
+      <w:r>
+        <w:t xml:space="preserve"> </w:t>
+      </w:r>
+      <w:r>
+        <w:tab/>
+        <w:t>| gt</w:t>
+      </w:r>
+    </w:p>
+    <w:p>
+      <w:pPr>
+        <w:pStyle w:val="ListParagraph"/>
+        <w:numPr>
+          <w:ilvl w:val="0"/>
+          <w:numId w:val="1"/>
+        </w:numPr>
+        <w:spacing w:after="0" w:line="240" w:lineRule="auto"/>
+      </w:pPr>
+      <w:r>
+        <w:t xml:space="preserve"> </w:t>
+      </w:r>
+      <w:r>
+        <w:tab/>
+        <w:t>| eq</w:t>
+      </w:r>
+    </w:p>
+    <w:p>
+      <w:pPr>
+        <w:pStyle w:val="ListParagraph"/>
+        <w:numPr>
+          <w:ilvl w:val="0"/>
+          <w:numId w:val="1"/>
+        </w:numPr>
+        <w:spacing w:after="0" w:line="240" w:lineRule="auto"/>
+      </w:pPr>
+      <w:r>
+        <w:t xml:space="preserve"> </w:t>
+      </w:r>
+      <w:r>
+        <w:tab/>
+        <w:t>| lte</w:t>
+      </w:r>
+    </w:p>
+    <w:p>
+      <w:pPr>
+        <w:pStyle w:val="ListParagraph"/>
+        <w:numPr>
+          <w:ilvl w:val="0"/>
+          <w:numId w:val="1"/>
+        </w:numPr>
+        <w:spacing w:after="0" w:line="240" w:lineRule="auto"/>
+      </w:pPr>
+      <w:r>
+        <w:t xml:space="preserve"> </w:t>
+      </w:r>
+      <w:r>
+        <w:tab/>
+        <w:t>| gte</w:t>
+      </w:r>
+    </w:p>
+    <w:p>
+      <w:pPr>
+        <w:spacing w:after="0" w:line="240" w:lineRule="auto"/>
+        <w:ind w:left="360"/>
+      </w:pPr>
+    </w:p>
+    <w:p>
+      <w:pPr>
+        <w:spacing w:after="0" w:line="240" w:lineRule="auto"/>
+        <w:ind w:left="360"/>
+        <w:rPr>
+          <w:b/>
+        </w:rPr>
+      </w:pPr>
+      <w:r>
+        <w:rPr>
+          <w:b/>
+        </w:rPr>
+        <w:t>Action Statements:</w:t>
+      </w:r>
+    </w:p>
+    <w:p>
+      <w:pPr>
+        <w:pStyle w:val="ListParagraph"/>
+        <w:numPr>
+          <w:ilvl w:val="0"/>
+          <w:numId w:val="1"/>
+        </w:numPr>
+        <w:spacing w:after="0" w:line="240" w:lineRule="auto"/>
+      </w:pPr>
+      <w:r>
+        <w:t xml:space="preserve">JMPSTMT -&gt; </w:t>
+      </w:r>
+      <w:r>
+        <w:t xml:space="preserve">id </w:t>
+      </w:r>
+      <w:r>
+        <w:t xml:space="preserve">( </w:t>
+      </w:r>
+      <w:r>
+        <w:t>[</w:t>
+      </w:r>
+      <w:r>
+        <w:t>ARGLIST</w:t>
+      </w:r>
+      <w:r>
+        <w:t>]</w:t>
+      </w:r>
+      <w:r>
+        <w:t xml:space="preserve"> );</w:t>
+      </w:r>
+      <w:r>
+        <w:t xml:space="preserve">           // TYPEDTERM:</w:t>
+      </w:r>
+      <w:r>
+        <w:t>id</w:t>
+      </w:r>
+      <w:r>
+        <w:t xml:space="preserve"> ( ARGS );</w:t>
+      </w:r>
+    </w:p>
+    <w:p>
+      <w:pPr>
+        <w:pStyle w:val="ListParagraph"/>
+        <w:numPr>
+          <w:ilvl w:val="0"/>
+          <w:numId w:val="1"/>
+        </w:numPr>
+        <w:spacing w:after="0" w:line="240" w:lineRule="auto"/>
+        <w:rPr>
+          <w:b/>
+        </w:rPr>
+      </w:pPr>
+      <w:r>
+        <w:t xml:space="preserve"> </w:t>
+      </w:r>
+      <w:r>
+        <w:tab/>
+        <w:t>| id assign</w:t>
+      </w:r>
+      <w:r>
+        <w:t xml:space="preserve"> </w:t>
+      </w:r>
+      <w:r>
+        <w:t>EXPR</w:t>
+      </w:r>
+      <w:r>
+        <w:t xml:space="preserve"> ;</w:t>
+      </w:r>
+      <w:r>
+        <w:t xml:space="preserve"> </w:t>
+      </w:r>
+    </w:p>
+    <w:p>
+      <w:pPr>
+        <w:pStyle w:val="ListParagraph"/>
+        <w:numPr>
+          <w:ilvl w:val="0"/>
+          <w:numId w:val="1"/>
+        </w:numPr>
+        <w:spacing w:after="0" w:line="240" w:lineRule="auto"/>
+        <w:rPr>
+          <w:b/>
+        </w:rPr>
+      </w:pPr>
+      <w:r>
+        <w:t>ARGLIST -&gt; EXPR , ARGLIST</w:t>
+      </w:r>
+    </w:p>
+    <w:p>
+      <w:pPr>
+        <w:pStyle w:val="ListParagraph"/>
+        <w:numPr>
+          <w:ilvl w:val="0"/>
+          <w:numId w:val="1"/>
+        </w:numPr>
+        <w:spacing w:after="0" w:line="240" w:lineRule="auto"/>
+        <w:rPr>
+          <w:b/>
+        </w:rPr>
+      </w:pPr>
+      <w:r>
+        <w:t xml:space="preserve"> </w:t>
+      </w:r>
+      <w:r>
+        <w:tab/>
+        <w:t>| EXPR</w:t>
+      </w:r>
+    </w:p>
+    <w:p>
+      <w:pPr>
+        <w:spacing w:after="0" w:line="240" w:lineRule="auto"/>
+      </w:pPr>
+    </w:p>
+    <w:p>
+      <w:pPr>
+        <w:spacing w:after="0" w:line="240" w:lineRule="auto"/>
+        <w:ind w:left="360"/>
+        <w:rPr>
+          <w:b/>
+        </w:rPr>
+      </w:pPr>
+      <w:r>
+        <w:rPr>
+          <w:b/>
+        </w:rPr>
+        <w:t>Expressions</w:t>
+      </w:r>
+      <w:r>
+        <w:rPr>
+          <w:b/>
+        </w:rPr>
+        <w:t>:</w:t>
+      </w:r>
+    </w:p>
+    <w:p>
+      <w:pPr>
+        <w:pStyle w:val="ListParagraph"/>
+        <w:numPr>
+          <w:ilvl w:val="0"/>
+          <w:numId w:val="1"/>
+        </w:numPr>
+        <w:spacing w:after="0" w:line="240" w:lineRule="auto"/>
+      </w:pPr>
+      <w:r>
+        <w:t>EXPR</w:t>
+      </w:r>
+      <w:r>
+        <w:t xml:space="preserve"> -&gt; </w:t>
+      </w:r>
+      <w:r>
+        <w:t>EXPR</w:t>
+      </w:r>
+      <w:r>
+        <w:t xml:space="preserve"> ADDOP ADDTERM</w:t>
+      </w:r>
+    </w:p>
+    <w:p>
+      <w:pPr>
+        <w:pStyle w:val="ListParagraph"/>
+        <w:numPr>
+          <w:ilvl w:val="0"/>
+          <w:numId w:val="1"/>
+        </w:numPr>
+        <w:spacing w:after="0" w:line="240" w:lineRule="auto"/>
+      </w:pPr>
+      <w:r>
+        <w:t xml:space="preserve"> </w:t>
+      </w:r>
+      <w:r>
+        <w:tab/>
+        <w:t>| ADDTERM</w:t>
+      </w:r>
+    </w:p>
+    <w:p>
+      <w:pPr>
+        <w:pStyle w:val="ListParagraph"/>
+        <w:numPr>
+          <w:ilvl w:val="0"/>
+          <w:numId w:val="1"/>
+        </w:numPr>
+        <w:spacing w:after="0" w:line="240" w:lineRule="auto"/>
+      </w:pPr>
+      <w:r>
+        <w:t>ADDTERM -&gt; ADDTERM MULOP MULTERM</w:t>
+      </w:r>
+    </w:p>
+    <w:p>
+      <w:pPr>
+        <w:pStyle w:val="ListParagraph"/>
+        <w:numPr>
+          <w:ilvl w:val="0"/>
+          <w:numId w:val="1"/>
+        </w:numPr>
+        <w:spacing w:after="0" w:line="240" w:lineRule="auto"/>
+      </w:pPr>
+      <w:r>
+        <w:t xml:space="preserve"> </w:t>
+      </w:r>
+      <w:r>
+        <w:tab/>
+        <w:t>| MULTERM</w:t>
+      </w:r>
+    </w:p>
+    <w:p>
+      <w:pPr>
+        <w:pStyle w:val="ListParagraph"/>
+        <w:numPr>
+          <w:ilvl w:val="0"/>
+          <w:numId w:val="1"/>
+        </w:numPr>
+        <w:spacing w:after="0" w:line="240" w:lineRule="auto"/>
+      </w:pPr>
+      <w:r>
+        <w:t xml:space="preserve">MULTERM -&gt; MULTERM EXPOP </w:t>
+      </w:r>
+      <w:r>
+        <w:t>TYPEDTERM</w:t>
+      </w:r>
     </w:p>
     <w:p>
       <w:pPr>
@@ -2720,116 +2332,36 @@
         <w:tab/>
         <w:t xml:space="preserve">| </w:t>
       </w:r>
-      <w:proofErr w:type="spellStart"/>
-      <w:r>
-        <w:t>gt</w:t>
-      </w:r>
-      <w:proofErr w:type="spellEnd"/>
-    </w:p>
-    <w:p>
-      <w:pPr>
-        <w:pStyle w:val="ListParagraph"/>
-        <w:numPr>
-          <w:ilvl w:val="0"/>
-          <w:numId w:val="1"/>
-        </w:numPr>
-        <w:spacing w:after="0" w:line="240" w:lineRule="auto"/>
-      </w:pPr>
-      <w:r>
-        <w:t xml:space="preserve"> </w:t>
-      </w:r>
-      <w:r>
-        <w:tab/>
-        <w:t xml:space="preserve">| </w:t>
-      </w:r>
-      <w:proofErr w:type="spellStart"/>
-      <w:r>
-        <w:t>eq</w:t>
-      </w:r>
-      <w:proofErr w:type="spellEnd"/>
-    </w:p>
-    <w:p>
-      <w:pPr>
-        <w:pStyle w:val="ListParagraph"/>
-        <w:numPr>
-          <w:ilvl w:val="0"/>
-          <w:numId w:val="1"/>
-        </w:numPr>
-        <w:spacing w:after="0" w:line="240" w:lineRule="auto"/>
-      </w:pPr>
-      <w:r>
-        <w:t xml:space="preserve"> </w:t>
-      </w:r>
-      <w:r>
-        <w:tab/>
-        <w:t xml:space="preserve">| </w:t>
-      </w:r>
-      <w:proofErr w:type="spellStart"/>
-      <w:r>
-        <w:t>lte</w:t>
-      </w:r>
-      <w:proofErr w:type="spellEnd"/>
-    </w:p>
-    <w:p>
-      <w:pPr>
-        <w:pStyle w:val="ListParagraph"/>
-        <w:numPr>
-          <w:ilvl w:val="0"/>
-          <w:numId w:val="1"/>
-        </w:numPr>
-        <w:spacing w:after="0" w:line="240" w:lineRule="auto"/>
-      </w:pPr>
-      <w:r>
-        <w:t xml:space="preserve"> </w:t>
-      </w:r>
-      <w:r>
-        <w:tab/>
-        <w:t xml:space="preserve">| </w:t>
-      </w:r>
-      <w:proofErr w:type="spellStart"/>
-      <w:r>
-        <w:t>gte</w:t>
-      </w:r>
-      <w:proofErr w:type="spellEnd"/>
-    </w:p>
-    <w:p>
-      <w:pPr>
-        <w:spacing w:after="0" w:line="240" w:lineRule="auto"/>
-        <w:ind w:left="360"/>
-      </w:pPr>
-    </w:p>
-    <w:p>
-      <w:pPr>
-        <w:spacing w:after="0" w:line="240" w:lineRule="auto"/>
-        <w:ind w:left="360"/>
-        <w:rPr>
-          <w:b/>
-        </w:rPr>
-      </w:pPr>
-      <w:r>
-        <w:rPr>
-          <w:b/>
-        </w:rPr>
-        <w:t>Action Statements:</w:t>
-      </w:r>
-    </w:p>
-    <w:p>
-      <w:pPr>
-        <w:pStyle w:val="ListParagraph"/>
-        <w:numPr>
-          <w:ilvl w:val="0"/>
-          <w:numId w:val="1"/>
-        </w:numPr>
-        <w:spacing w:after="0" w:line="240" w:lineRule="auto"/>
-      </w:pPr>
-      <w:r>
-        <w:t xml:space="preserve">JMPSTMT -&gt; </w:t>
-      </w:r>
-      <w:r>
-        <w:t xml:space="preserve">id </w:t>
-      </w:r>
-      <w:r>
-        <w:t xml:space="preserve">( </w:t>
+      <w:r>
+        <w:t>TYPEDTERM</w:t>
+      </w:r>
+    </w:p>
+    <w:p>
+      <w:pPr>
+        <w:pStyle w:val="ListParagraph"/>
+        <w:numPr>
+          <w:ilvl w:val="0"/>
+          <w:numId w:val="1"/>
+        </w:numPr>
+        <w:spacing w:after="0" w:line="240" w:lineRule="auto"/>
+      </w:pPr>
+      <w:r>
+        <w:t xml:space="preserve">TYPEDTERM </w:t>
+      </w:r>
+      <w:r>
+        <w:t xml:space="preserve">-&gt; </w:t>
+      </w:r>
+      <w:r>
+        <w:t>TYPED</w:t>
+      </w:r>
+      <w:r>
+        <w:t xml:space="preserve">TERM  : </w:t>
+      </w:r>
+      <w:r>
+        <w:t>id</w:t>
+      </w:r>
+      <w:r>
+        <w:t xml:space="preserve"> ( </w:t>
       </w:r>
       <w:r>
         <w:t>[</w:t>
@@ -2841,259 +2373,6 @@
         <w:t>]</w:t>
       </w:r>
       <w:r>
-        <w:t xml:space="preserve"> );</w:t>
-      </w:r>
-      <w:r>
-        <w:t xml:space="preserve">           // </w:t>
-      </w:r>
-      <w:proofErr w:type="spellStart"/>
-      <w:r>
-        <w:t>TYPEDTERM:</w:t>
-      </w:r>
-      <w:r>
-        <w:t>id</w:t>
-      </w:r>
-      <w:proofErr w:type="spellEnd"/>
-      <w:r>
-        <w:t xml:space="preserve"> ( ARGS );</w:t>
-      </w:r>
-    </w:p>
-    <w:p>
-      <w:pPr>
-        <w:pStyle w:val="ListParagraph"/>
-        <w:numPr>
-          <w:ilvl w:val="0"/>
-          <w:numId w:val="1"/>
-        </w:numPr>
-        <w:spacing w:after="0" w:line="240" w:lineRule="auto"/>
-        <w:rPr>
-          <w:b/>
-        </w:rPr>
-      </w:pPr>
-      <w:r>
-        <w:t xml:space="preserve"> </w:t>
-      </w:r>
-      <w:r>
-        <w:tab/>
-        <w:t>| id assign</w:t>
-      </w:r>
-      <w:r>
-        <w:t xml:space="preserve"> </w:t>
-      </w:r>
-      <w:r>
-        <w:t>EXPR</w:t>
-      </w:r>
-      <w:r>
-        <w:t xml:space="preserve"> ;</w:t>
-      </w:r>
-      <w:r>
-        <w:t xml:space="preserve"> </w:t>
-      </w:r>
-    </w:p>
-    <w:p>
-      <w:pPr>
-        <w:pStyle w:val="ListParagraph"/>
-        <w:numPr>
-          <w:ilvl w:val="0"/>
-          <w:numId w:val="1"/>
-        </w:numPr>
-        <w:spacing w:after="0" w:line="240" w:lineRule="auto"/>
-        <w:rPr>
-          <w:b/>
-        </w:rPr>
-      </w:pPr>
-      <w:r>
-        <w:t>ARGLIST -&gt; EXPR , ARGLIST</w:t>
-      </w:r>
-    </w:p>
-    <w:p>
-      <w:pPr>
-        <w:pStyle w:val="ListParagraph"/>
-        <w:numPr>
-          <w:ilvl w:val="0"/>
-          <w:numId w:val="1"/>
-        </w:numPr>
-        <w:spacing w:after="0" w:line="240" w:lineRule="auto"/>
-        <w:rPr>
-          <w:b/>
-        </w:rPr>
-      </w:pPr>
-      <w:r>
-        <w:t xml:space="preserve"> </w:t>
-      </w:r>
-      <w:r>
-        <w:tab/>
-        <w:t>| EXPR</w:t>
-      </w:r>
-    </w:p>
-    <w:p>
-      <w:pPr>
-        <w:spacing w:after="0" w:line="240" w:lineRule="auto"/>
-      </w:pPr>
-    </w:p>
-    <w:p>
-      <w:pPr>
-        <w:spacing w:after="0" w:line="240" w:lineRule="auto"/>
-        <w:ind w:left="360"/>
-        <w:rPr>
-          <w:b/>
-        </w:rPr>
-      </w:pPr>
-      <w:r>
-        <w:rPr>
-          <w:b/>
-        </w:rPr>
-        <w:t>Expressions</w:t>
-      </w:r>
-      <w:r>
-        <w:rPr>
-          <w:b/>
-        </w:rPr>
-        <w:t>:</w:t>
-      </w:r>
-    </w:p>
-    <w:p>
-      <w:pPr>
-        <w:pStyle w:val="ListParagraph"/>
-        <w:numPr>
-          <w:ilvl w:val="0"/>
-          <w:numId w:val="1"/>
-        </w:numPr>
-        <w:spacing w:after="0" w:line="240" w:lineRule="auto"/>
-      </w:pPr>
-      <w:r>
-        <w:t>EXPR</w:t>
-      </w:r>
-      <w:r>
-        <w:t xml:space="preserve"> -&gt; </w:t>
-      </w:r>
-      <w:r>
-        <w:t>EXPR</w:t>
-      </w:r>
-      <w:r>
-        <w:t xml:space="preserve"> ADDOP ADDTERM</w:t>
-      </w:r>
-    </w:p>
-    <w:p>
-      <w:pPr>
-        <w:pStyle w:val="ListParagraph"/>
-        <w:numPr>
-          <w:ilvl w:val="0"/>
-          <w:numId w:val="1"/>
-        </w:numPr>
-        <w:spacing w:after="0" w:line="240" w:lineRule="auto"/>
-      </w:pPr>
-      <w:r>
-        <w:t xml:space="preserve"> </w:t>
-      </w:r>
-      <w:r>
-        <w:tab/>
-        <w:t>| ADDTERM</w:t>
-      </w:r>
-    </w:p>
-    <w:p>
-      <w:pPr>
-        <w:pStyle w:val="ListParagraph"/>
-        <w:numPr>
-          <w:ilvl w:val="0"/>
-          <w:numId w:val="1"/>
-        </w:numPr>
-        <w:spacing w:after="0" w:line="240" w:lineRule="auto"/>
-      </w:pPr>
-      <w:r>
-        <w:t>ADDTERM -&gt; ADDTERM MULOP MULTERM</w:t>
-      </w:r>
-    </w:p>
-    <w:p>
-      <w:pPr>
-        <w:pStyle w:val="ListParagraph"/>
-        <w:numPr>
-          <w:ilvl w:val="0"/>
-          <w:numId w:val="1"/>
-        </w:numPr>
-        <w:spacing w:after="0" w:line="240" w:lineRule="auto"/>
-      </w:pPr>
-      <w:r>
-        <w:t xml:space="preserve"> </w:t>
-      </w:r>
-      <w:r>
-        <w:tab/>
-        <w:t>| MULTERM</w:t>
-      </w:r>
-    </w:p>
-    <w:p>
-      <w:pPr>
-        <w:pStyle w:val="ListParagraph"/>
-        <w:numPr>
-          <w:ilvl w:val="0"/>
-          <w:numId w:val="1"/>
-        </w:numPr>
-        <w:spacing w:after="0" w:line="240" w:lineRule="auto"/>
-      </w:pPr>
-      <w:r>
-        <w:t xml:space="preserve">MULTERM -&gt; MULTERM EXPOP </w:t>
-      </w:r>
-      <w:r>
-        <w:t>TYPEDTERM</w:t>
-      </w:r>
-    </w:p>
-    <w:p>
-      <w:pPr>
-        <w:pStyle w:val="ListParagraph"/>
-        <w:numPr>
-          <w:ilvl w:val="0"/>
-          <w:numId w:val="1"/>
-        </w:numPr>
-        <w:spacing w:after="0" w:line="240" w:lineRule="auto"/>
-      </w:pPr>
-      <w:r>
-        <w:t xml:space="preserve"> </w:t>
-      </w:r>
-      <w:r>
-        <w:tab/>
-        <w:t xml:space="preserve">| </w:t>
-      </w:r>
-      <w:r>
-        <w:t>TYPEDTERM</w:t>
-      </w:r>
-    </w:p>
-    <w:p>
-      <w:pPr>
-        <w:pStyle w:val="ListParagraph"/>
-        <w:numPr>
-          <w:ilvl w:val="0"/>
-          <w:numId w:val="1"/>
-        </w:numPr>
-        <w:spacing w:after="0" w:line="240" w:lineRule="auto"/>
-      </w:pPr>
-      <w:r>
-        <w:t xml:space="preserve">TYPEDTERM </w:t>
-      </w:r>
-      <w:r>
-        <w:t xml:space="preserve">-&gt; </w:t>
-      </w:r>
-      <w:r>
-        <w:t>TYPED</w:t>
-      </w:r>
-      <w:r>
-        <w:t xml:space="preserve">TERM  : </w:t>
-      </w:r>
-      <w:r>
-        <w:t>id</w:t>
-      </w:r>
-      <w:r>
-        <w:t xml:space="preserve"> ( </w:t>
-      </w:r>
-      <w:r>
-        <w:t>[</w:t>
-      </w:r>
-      <w:r>
-        <w:t>ARGLIST</w:t>
-      </w:r>
-      <w:r>
-        <w:t>]</w:t>
-      </w:r>
-      <w:r>
         <w:t xml:space="preserve"> ) </w:t>
       </w:r>
     </w:p>
@@ -3127,13 +2406,8 @@
         <w:spacing w:after="0" w:line="240" w:lineRule="auto"/>
       </w:pPr>
       <w:r>
-        <w:t xml:space="preserve">PRIMARY -&gt; </w:t>
-      </w:r>
-      <w:proofErr w:type="spellStart"/>
-      <w:r>
-        <w:t>dbl</w:t>
-      </w:r>
-      <w:proofErr w:type="spellEnd"/>
+        <w:t>PRIMARY -&gt; dbl</w:t>
+      </w:r>
     </w:p>
     <w:p>
       <w:pPr>
@@ -3302,15 +2576,7 @@
         <w:spacing w:after="0" w:line="240" w:lineRule="auto"/>
       </w:pPr>
       <w:r>
-        <w:t xml:space="preserve">MULOP -&gt; </w:t>
-      </w:r>
-      <w:proofErr w:type="spellStart"/>
-      <w:r>
-        <w:t>mul</w:t>
-      </w:r>
-      <w:proofErr w:type="spellEnd"/>
-      <w:r>
-        <w:t xml:space="preserve"> </w:t>
+        <w:t xml:space="preserve">MULOP -&gt; mul </w:t>
       </w:r>
     </w:p>
     <w:p>
@@ -3361,13 +2627,8 @@
       </w:r>
       <w:r>
         <w:tab/>
-        <w:t xml:space="preserve">| </w:t>
-      </w:r>
-      <w:proofErr w:type="spellStart"/>
-      <w:r>
-        <w:t>idiv</w:t>
-      </w:r>
-      <w:proofErr w:type="spellEnd"/>
+        <w:t>| idiv</w:t>
+      </w:r>
     </w:p>
     <w:p>
       <w:pPr>
@@ -3383,35 +2644,25 @@
       </w:r>
       <w:r>
         <w:tab/>
-        <w:t xml:space="preserve">-&gt; </w:t>
-      </w:r>
-      <w:proofErr w:type="spellStart"/>
-      <w:r>
-        <w:t>rt</w:t>
-      </w:r>
-      <w:proofErr w:type="spellEnd"/>
-    </w:p>
-    <w:p>
-      <w:pPr>
-        <w:pStyle w:val="ListParagraph"/>
-        <w:numPr>
-          <w:ilvl w:val="0"/>
-          <w:numId w:val="1"/>
-        </w:numPr>
-        <w:spacing w:after="0" w:line="240" w:lineRule="auto"/>
-      </w:pPr>
-      <w:r>
-        <w:t xml:space="preserve"> </w:t>
-      </w:r>
-      <w:r>
-        <w:tab/>
-        <w:t xml:space="preserve">| </w:t>
-      </w:r>
-      <w:proofErr w:type="spellStart"/>
-      <w:r>
-        <w:t>exp</w:t>
-      </w:r>
-      <w:proofErr w:type="spellEnd"/>
+        <w:t>-&gt; rt</w:t>
+      </w:r>
+    </w:p>
+    <w:p>
+      <w:pPr>
+        <w:pStyle w:val="ListParagraph"/>
+        <w:numPr>
+          <w:ilvl w:val="0"/>
+          <w:numId w:val="1"/>
+        </w:numPr>
+        <w:spacing w:after="0" w:line="240" w:lineRule="auto"/>
+      </w:pPr>
+      <w:r>
+        <w:t xml:space="preserve"> </w:t>
+      </w:r>
+      <w:r>
+        <w:tab/>
+        <w:t>| exp</w:t>
+      </w:r>
       <w:r>
         <w:br w:type="page"/>
       </w:r>
@@ -3431,21 +2682,11 @@
       </w:r>
     </w:p>
     <w:p>
-      <w:proofErr w:type="spellStart"/>
       <w:r>
         <w:t>Frogger</w:t>
       </w:r>
-      <w:proofErr w:type="spellEnd"/>
-      <w:r>
-        <w:t xml:space="preserve"> offers in-line obfuscation if the programmer should choose to further confuse herself/himself. Including the first line of source code as strictly an even number of </w:t>
-      </w:r>
-      <w:proofErr w:type="gramStart"/>
-      <w:r>
-        <w:t>tildes(</w:t>
-      </w:r>
-      <w:proofErr w:type="gramEnd"/>
-      <w:r>
-        <w:t xml:space="preserve">~) followed by a carriage return will trigger the de-obfuscator. Note: 0 is considered an even number so if the first character in the source code is a carriage return, the de-obfuscator will run. </w:t>
+      <w:r>
+        <w:t xml:space="preserve"> offers in-line obfuscation if the programmer should choose to further confuse herself/himself. Including the first line of source code as strictly an even number of tildes(~) followed by a carriage return will trigger the de-obfuscator. Note: 0 is considered an even number so if the first character in the source code is a carriage return, the de-obfuscator will run. </w:t>
       </w:r>
     </w:p>
     <w:p>
@@ -3479,13 +2720,8 @@
       </w:r>
       <w:r>
         <w:br/>
-        <w:t>Non-Obfuscated Examples</w:t>
-      </w:r>
-      <w:proofErr w:type="gramStart"/>
-      <w:r>
-        <w:t>:</w:t>
-      </w:r>
-      <w:proofErr w:type="gramEnd"/>
+        <w:t>Non-Obfuscated Examples:</w:t>
+      </w:r>
       <w:r>
         <w:br/>
         <w:t>~&lt;\n&gt; (odd number of tildes)</w:t>
@@ -3504,13 +2740,8 @@
         <w:t>Obfuscatio</w:t>
       </w:r>
       <w:r>
-        <w:t>n is as follows</w:t>
-      </w:r>
-      <w:proofErr w:type="gramStart"/>
-      <w:r>
-        <w:t>:</w:t>
-      </w:r>
-      <w:proofErr w:type="gramEnd"/>
+        <w:t>n is as follows:</w:t>
+      </w:r>
       <w:r>
         <w:br/>
         <w:t xml:space="preserve">Each character within </w:t>
@@ -3519,15 +2750,7 @@
         <w:t>variable names</w:t>
       </w:r>
       <w:r>
-        <w:t xml:space="preserve"> should be </w:t>
-      </w:r>
-      <w:proofErr w:type="spellStart"/>
-      <w:r>
-        <w:t>ascii</w:t>
-      </w:r>
-      <w:proofErr w:type="spellEnd"/>
-      <w:r>
-        <w:t xml:space="preserve"> incremented based on the number of identifiers occurring prior in the source code. Similarly for each keyword</w:t>
+        <w:t xml:space="preserve"> should be ascii incremented based on the number of identifiers occurring prior in the source code. Similarly for each keyword</w:t>
       </w:r>
       <w:r>
         <w:t xml:space="preserve"> and routine</w:t>
@@ -3551,39 +2774,13 @@
         <w:t xml:space="preserve"> (each category is treated separately)</w:t>
       </w:r>
       <w:r>
-        <w:t xml:space="preserve">. The de-obfuscator will decrement by these counters. Valid symbols are restricted to alphanumeric and the underscore and are incremented in order of </w:t>
-      </w:r>
-      <w:proofErr w:type="spellStart"/>
-      <w:proofErr w:type="gramStart"/>
-      <w:r>
-        <w:t>ascii</w:t>
-      </w:r>
-      <w:proofErr w:type="spellEnd"/>
-      <w:proofErr w:type="gramEnd"/>
-      <w:r>
-        <w:t xml:space="preserve"> value, so order is 0-9A-Z_a-z. Then if a variable named </w:t>
-      </w:r>
-      <w:proofErr w:type="spellStart"/>
-      <w:r>
-        <w:t>x_Dbl</w:t>
-      </w:r>
-      <w:proofErr w:type="spellEnd"/>
-      <w:r>
-        <w:t xml:space="preserve"> is to be used and 6 </w:t>
+        <w:t xml:space="preserve">. The de-obfuscator will decrement by these counters. Valid symbols are restricted to alphanumeric and the underscore and are incremented in order of ascii value, so order is 0-9A-Z_a-z. Then if a variable named x_Dbl is to be used and 6 </w:t>
       </w:r>
       <w:r>
         <w:t>variables</w:t>
       </w:r>
       <w:r>
-        <w:t xml:space="preserve"> have been used between the start of file and the current location, </w:t>
-      </w:r>
-      <w:proofErr w:type="spellStart"/>
-      <w:r>
-        <w:t>x_Dbl</w:t>
-      </w:r>
-      <w:proofErr w:type="spellEnd"/>
-      <w:r>
-        <w:t xml:space="preserve"> should be represented (+7) as 4gKis.</w:t>
+        <w:t xml:space="preserve"> have been used between the start of file and the current location, x_Dbl should be represented (+7) as 4gKis.</w:t>
       </w:r>
     </w:p>
     <w:sectPr>

</xml_diff>

<commit_message>
Added function overloading, recursion, and user defined commands
</commit_message>
<xml_diff>
--- a/Frogger Support Files/Language Definition.docx
+++ b/Frogger Support Files/Language Definition.docx
@@ -6,8 +6,13 @@
       <w:pPr>
         <w:spacing w:after="0" w:line="240" w:lineRule="auto"/>
       </w:pPr>
-      <w:r>
-        <w:t>Frogger Language Definition.</w:t>
+      <w:proofErr w:type="spellStart"/>
+      <w:r>
+        <w:t>Frogger</w:t>
+      </w:r>
+      <w:proofErr w:type="spellEnd"/>
+      <w:r>
+        <w:t xml:space="preserve"> Language Definition.</w:t>
       </w:r>
     </w:p>
     <w:p>
@@ -50,7 +55,31 @@
         <w:t>Variable identifiers are alpha with underscores starting with an alpha character. So, v</w:t>
       </w:r>
       <w:r>
-        <w:t>alid variable names (identifiers) follow the regex [a-zA-Z][a-zA-Z_]*, so</w:t>
+        <w:t>alid variable names (identifiers) follow the regex [a-</w:t>
+      </w:r>
+      <w:proofErr w:type="spellStart"/>
+      <w:r>
+        <w:t>zA</w:t>
+      </w:r>
+      <w:proofErr w:type="spellEnd"/>
+      <w:r>
+        <w:t>-Z</w:t>
+      </w:r>
+      <w:proofErr w:type="gramStart"/>
+      <w:r>
+        <w:t>][</w:t>
+      </w:r>
+      <w:proofErr w:type="gramEnd"/>
+      <w:r>
+        <w:t>a-</w:t>
+      </w:r>
+      <w:proofErr w:type="spellStart"/>
+      <w:r>
+        <w:t>zA</w:t>
+      </w:r>
+      <w:proofErr w:type="spellEnd"/>
+      <w:r>
+        <w:t>-Z_]*, so</w:t>
       </w:r>
       <w:r>
         <w:t xml:space="preserve"> numerical</w:t>
@@ -82,8 +111,13 @@
         <w:spacing w:after="0" w:line="240" w:lineRule="auto"/>
         <w:ind w:left="2160" w:hanging="1973"/>
       </w:pPr>
-      <w:r>
-        <w:t>end()</w:t>
+      <w:proofErr w:type="gramStart"/>
+      <w:r>
+        <w:t>end(</w:t>
+      </w:r>
+      <w:proofErr w:type="gramEnd"/>
+      <w:r>
+        <w:t>)</w:t>
       </w:r>
       <w:r>
         <w:tab/>
@@ -113,8 +147,13 @@
         <w:spacing w:after="0" w:line="240" w:lineRule="auto"/>
         <w:ind w:left="2160" w:hanging="1973"/>
       </w:pPr>
-      <w:r>
-        <w:t>end(&lt;string&gt;)</w:t>
+      <w:proofErr w:type="gramStart"/>
+      <w:r>
+        <w:t>end(</w:t>
+      </w:r>
+      <w:proofErr w:type="gramEnd"/>
+      <w:r>
+        <w:t>&lt;string&gt;)</w:t>
       </w:r>
       <w:r>
         <w:tab/>
@@ -129,8 +168,13 @@
         <w:spacing w:after="0" w:line="240" w:lineRule="auto"/>
         <w:ind w:left="2160" w:hanging="1973"/>
       </w:pPr>
-      <w:r>
-        <w:t>end(&lt;double&gt;)</w:t>
+      <w:proofErr w:type="gramStart"/>
+      <w:r>
+        <w:t>end(</w:t>
+      </w:r>
+      <w:proofErr w:type="gramEnd"/>
+      <w:r>
+        <w:t>&lt;double&gt;)</w:t>
       </w:r>
       <w:r>
         <w:tab/>
@@ -145,9 +189,11 @@
         <w:spacing w:after="0" w:line="240" w:lineRule="auto"/>
         <w:ind w:left="2160" w:hanging="1973"/>
       </w:pPr>
+      <w:proofErr w:type="gramStart"/>
       <w:r>
         <w:t>display</w:t>
       </w:r>
+      <w:proofErr w:type="gramEnd"/>
       <w:r>
         <w:t xml:space="preserve"> </w:t>
       </w:r>
@@ -167,9 +213,11 @@
         <w:spacing w:after="0" w:line="240" w:lineRule="auto"/>
         <w:ind w:left="2160" w:hanging="1973"/>
       </w:pPr>
+      <w:proofErr w:type="gramStart"/>
       <w:r>
         <w:t>display</w:t>
       </w:r>
+      <w:proofErr w:type="gramEnd"/>
       <w:r>
         <w:t xml:space="preserve"> </w:t>
       </w:r>
@@ -189,9 +237,16 @@
         <w:spacing w:after="0" w:line="240" w:lineRule="auto"/>
         <w:ind w:left="2160" w:hanging="1973"/>
       </w:pPr>
-      <w:r>
-        <w:t>openI(</w:t>
-      </w:r>
+      <w:proofErr w:type="spellStart"/>
+      <w:proofErr w:type="gramStart"/>
+      <w:r>
+        <w:t>openI</w:t>
+      </w:r>
+      <w:proofErr w:type="spellEnd"/>
+      <w:r>
+        <w:t>(</w:t>
+      </w:r>
+      <w:proofErr w:type="gramEnd"/>
       <w:r>
         <w:t>&lt;string&gt;</w:t>
       </w:r>
@@ -211,9 +266,16 @@
         <w:spacing w:after="0" w:line="240" w:lineRule="auto"/>
         <w:ind w:left="2160" w:hanging="1973"/>
       </w:pPr>
-      <w:r>
-        <w:t>openO(</w:t>
-      </w:r>
+      <w:proofErr w:type="spellStart"/>
+      <w:proofErr w:type="gramStart"/>
+      <w:r>
+        <w:t>openO</w:t>
+      </w:r>
+      <w:proofErr w:type="spellEnd"/>
+      <w:r>
+        <w:t>(</w:t>
+      </w:r>
+      <w:proofErr w:type="gramEnd"/>
       <w:r>
         <w:t>&lt;string&gt;</w:t>
       </w:r>
@@ -233,8 +295,13 @@
         <w:spacing w:after="0" w:line="240" w:lineRule="auto"/>
         <w:ind w:left="2160" w:hanging="1973"/>
       </w:pPr>
-      <w:r>
-        <w:t>write(&lt;string&gt;)</w:t>
+      <w:proofErr w:type="gramStart"/>
+      <w:r>
+        <w:t>write(</w:t>
+      </w:r>
+      <w:proofErr w:type="gramEnd"/>
+      <w:r>
+        <w:t>&lt;string&gt;)</w:t>
       </w:r>
       <w:r>
         <w:tab/>
@@ -249,8 +316,18 @@
         <w:spacing w:after="0" w:line="240" w:lineRule="auto"/>
         <w:ind w:left="2160" w:hanging="1973"/>
       </w:pPr>
-      <w:r>
-        <w:t>closeI()</w:t>
+      <w:proofErr w:type="spellStart"/>
+      <w:proofErr w:type="gramStart"/>
+      <w:r>
+        <w:t>closeI</w:t>
+      </w:r>
+      <w:proofErr w:type="spellEnd"/>
+      <w:r>
+        <w:t>(</w:t>
+      </w:r>
+      <w:proofErr w:type="gramEnd"/>
+      <w:r>
+        <w:t>)</w:t>
       </w:r>
       <w:r>
         <w:tab/>
@@ -265,8 +342,18 @@
         <w:spacing w:after="0" w:line="240" w:lineRule="auto"/>
         <w:ind w:left="2160" w:hanging="1973"/>
       </w:pPr>
-      <w:r>
-        <w:t>closeO()</w:t>
+      <w:proofErr w:type="spellStart"/>
+      <w:proofErr w:type="gramStart"/>
+      <w:r>
+        <w:t>closeO</w:t>
+      </w:r>
+      <w:proofErr w:type="spellEnd"/>
+      <w:r>
+        <w:t>(</w:t>
+      </w:r>
+      <w:proofErr w:type="gramEnd"/>
+      <w:r>
+        <w:t>)</w:t>
       </w:r>
       <w:r>
         <w:tab/>
@@ -309,7 +396,23 @@
         <w:ind w:left="2880" w:hanging="2700"/>
       </w:pPr>
       <w:r>
-        <w:t>&lt;double&gt;:toString()</w:t>
+        <w:t>&lt;</w:t>
+      </w:r>
+      <w:proofErr w:type="gramStart"/>
+      <w:r>
+        <w:t>double</w:t>
+      </w:r>
+      <w:proofErr w:type="gramEnd"/>
+      <w:r>
+        <w:t>&gt;:</w:t>
+      </w:r>
+      <w:proofErr w:type="spellStart"/>
+      <w:r>
+        <w:t>toString</w:t>
+      </w:r>
+      <w:proofErr w:type="spellEnd"/>
+      <w:r>
+        <w:t>()</w:t>
       </w:r>
       <w:r>
         <w:tab/>
@@ -322,7 +425,23 @@
         <w:ind w:left="2880" w:hanging="2700"/>
       </w:pPr>
       <w:r>
-        <w:t>&lt;double&gt;:toAscii()</w:t>
+        <w:t>&lt;</w:t>
+      </w:r>
+      <w:proofErr w:type="gramStart"/>
+      <w:r>
+        <w:t>double</w:t>
+      </w:r>
+      <w:proofErr w:type="gramEnd"/>
+      <w:r>
+        <w:t>&gt;:</w:t>
+      </w:r>
+      <w:proofErr w:type="spellStart"/>
+      <w:r>
+        <w:t>toAscii</w:t>
+      </w:r>
+      <w:proofErr w:type="spellEnd"/>
+      <w:r>
+        <w:t>()</w:t>
       </w:r>
       <w:r>
         <w:tab/>
@@ -330,7 +449,15 @@
       </w:r>
       <w:r>
         <w:br/>
-        <w:t>returns ‘’ if double is out of ascii range</w:t>
+        <w:t xml:space="preserve">returns ‘’ if double is out of </w:t>
+      </w:r>
+      <w:proofErr w:type="spellStart"/>
+      <w:r>
+        <w:t>ascii</w:t>
+      </w:r>
+      <w:proofErr w:type="spellEnd"/>
+      <w:r>
+        <w:t xml:space="preserve"> range</w:t>
       </w:r>
     </w:p>
     <w:p>
@@ -338,8 +465,18 @@
         <w:spacing w:after="0" w:line="240" w:lineRule="auto"/>
         <w:ind w:left="2880" w:hanging="2693"/>
       </w:pPr>
-      <w:r>
-        <w:t>retrieveDouble()</w:t>
+      <w:proofErr w:type="spellStart"/>
+      <w:proofErr w:type="gramStart"/>
+      <w:r>
+        <w:t>retrieveDouble</w:t>
+      </w:r>
+      <w:proofErr w:type="spellEnd"/>
+      <w:r>
+        <w:t>(</w:t>
+      </w:r>
+      <w:proofErr w:type="gramEnd"/>
+      <w:r>
+        <w:t>)</w:t>
       </w:r>
       <w:r>
         <w:tab/>
@@ -351,8 +488,13 @@
         <w:spacing w:after="0" w:line="240" w:lineRule="auto"/>
         <w:ind w:left="2880" w:hanging="2693"/>
       </w:pPr>
-      <w:r>
-        <w:t>random()</w:t>
+      <w:proofErr w:type="gramStart"/>
+      <w:r>
+        <w:t>random(</w:t>
+      </w:r>
+      <w:proofErr w:type="gramEnd"/>
+      <w:r>
+        <w:t>)</w:t>
       </w:r>
       <w:r>
         <w:tab/>
@@ -380,14 +522,38 @@
         <w:ind w:left="2880" w:hanging="2700"/>
       </w:pPr>
       <w:r>
-        <w:t>&lt;string&gt;:asciiAt(&lt;double&gt;)</w:t>
+        <w:t>&lt;</w:t>
+      </w:r>
+      <w:proofErr w:type="gramStart"/>
+      <w:r>
+        <w:t>string</w:t>
+      </w:r>
+      <w:proofErr w:type="gramEnd"/>
+      <w:r>
+        <w:t>&gt;:</w:t>
+      </w:r>
+      <w:proofErr w:type="spellStart"/>
+      <w:r>
+        <w:t>asciiAt</w:t>
+      </w:r>
+      <w:proofErr w:type="spellEnd"/>
+      <w:r>
+        <w:t>(&lt;double&gt;)</w:t>
       </w:r>
       <w:r>
         <w:tab/>
         <w:t>-</w:t>
       </w:r>
       <w:r>
-        <w:t xml:space="preserve"> returns the ascii value of the char at the given index in the string. </w:t>
+        <w:t xml:space="preserve"> returns the </w:t>
+      </w:r>
+      <w:proofErr w:type="spellStart"/>
+      <w:r>
+        <w:t>ascii</w:t>
+      </w:r>
+      <w:proofErr w:type="spellEnd"/>
+      <w:r>
+        <w:t xml:space="preserve"> value of the char at the given index in the string. </w:t>
       </w:r>
       <w:r>
         <w:t xml:space="preserve"> </w:t>
@@ -406,7 +572,20 @@
         <w:t>BC</w:t>
       </w:r>
       <w:r>
-        <w:t>’:asciiAt(0) -&gt; 65</w:t>
+        <w:t>’</w:t>
+      </w:r>
+      <w:proofErr w:type="gramStart"/>
+      <w:r>
+        <w:t>:</w:t>
+      </w:r>
+      <w:proofErr w:type="spellStart"/>
+      <w:r>
+        <w:t>asciiAt</w:t>
+      </w:r>
+      <w:proofErr w:type="spellEnd"/>
+      <w:proofErr w:type="gramEnd"/>
+      <w:r>
+        <w:t>(0) -&gt; 65</w:t>
       </w:r>
       <w:r>
         <w:t>]</w:t>
@@ -422,7 +601,15 @@
         <w:ind w:left="2880" w:hanging="2700"/>
       </w:pPr>
       <w:r>
-        <w:t>&lt;string&gt;:length()</w:t>
+        <w:t>&lt;</w:t>
+      </w:r>
+      <w:proofErr w:type="gramStart"/>
+      <w:r>
+        <w:t>string</w:t>
+      </w:r>
+      <w:proofErr w:type="gramEnd"/>
+      <w:r>
+        <w:t>&gt;:length()</w:t>
       </w:r>
       <w:r>
         <w:tab/>
@@ -435,11 +622,35 @@
         <w:ind w:left="2880" w:hanging="2700"/>
       </w:pPr>
       <w:r>
-        <w:t>&lt;string&gt;:parseDouble()</w:t>
-      </w:r>
-      <w:r>
-        <w:tab/>
-        <w:t>- ‘65’:parseDouble() -&gt; 65 (returns 0 if string is not parseable)</w:t>
+        <w:t>&lt;</w:t>
+      </w:r>
+      <w:proofErr w:type="gramStart"/>
+      <w:r>
+        <w:t>string</w:t>
+      </w:r>
+      <w:proofErr w:type="gramEnd"/>
+      <w:r>
+        <w:t>&gt;:</w:t>
+      </w:r>
+      <w:proofErr w:type="spellStart"/>
+      <w:r>
+        <w:t>parseDouble</w:t>
+      </w:r>
+      <w:proofErr w:type="spellEnd"/>
+      <w:r>
+        <w:t>()</w:t>
+      </w:r>
+      <w:r>
+        <w:tab/>
+        <w:t xml:space="preserve">- ‘65’:parseDouble() -&gt; 65 (returns 0 if string is not </w:t>
+      </w:r>
+      <w:proofErr w:type="spellStart"/>
+      <w:r>
+        <w:t>parseable</w:t>
+      </w:r>
+      <w:proofErr w:type="spellEnd"/>
+      <w:r>
+        <w:t>)</w:t>
       </w:r>
     </w:p>
     <w:p>
@@ -447,8 +658,18 @@
         <w:spacing w:after="0" w:line="240" w:lineRule="auto"/>
         <w:ind w:left="2880" w:hanging="2693"/>
       </w:pPr>
-      <w:r>
-        <w:t>retrieveString()</w:t>
+      <w:proofErr w:type="spellStart"/>
+      <w:proofErr w:type="gramStart"/>
+      <w:r>
+        <w:t>retrieveString</w:t>
+      </w:r>
+      <w:proofErr w:type="spellEnd"/>
+      <w:r>
+        <w:t>(</w:t>
+      </w:r>
+      <w:proofErr w:type="gramEnd"/>
+      <w:r>
+        <w:t>)</w:t>
       </w:r>
       <w:r>
         <w:tab/>
@@ -475,22 +696,56 @@
         <w:spacing w:after="0" w:line="240" w:lineRule="auto"/>
         <w:ind w:left="2880" w:hanging="2693"/>
       </w:pPr>
-      <w:r>
-        <w:t>read()</w:t>
-      </w:r>
-      <w:r>
-        <w:tab/>
-        <w:t>-reads a single ascii</w:t>
-      </w:r>
-      <w:r>
-        <w:t xml:space="preserve"> character from the input file as a string of len 1.</w:t>
+      <w:proofErr w:type="gramStart"/>
+      <w:r>
+        <w:t>read(</w:t>
+      </w:r>
+      <w:proofErr w:type="gramEnd"/>
+      <w:r>
+        <w:t>)</w:t>
+      </w:r>
+      <w:r>
+        <w:tab/>
+        <w:t xml:space="preserve">-reads a single </w:t>
+      </w:r>
+      <w:proofErr w:type="spellStart"/>
+      <w:r>
+        <w:t>ascii</w:t>
+      </w:r>
+      <w:proofErr w:type="spellEnd"/>
+      <w:r>
+        <w:t xml:space="preserve"> character from the input file as a string of </w:t>
+      </w:r>
+      <w:proofErr w:type="spellStart"/>
+      <w:r>
+        <w:t>len</w:t>
+      </w:r>
+      <w:proofErr w:type="spellEnd"/>
+      <w:r>
+        <w:t xml:space="preserve"> 1.</w:t>
       </w:r>
       <w:r>
         <w:t xml:space="preserve"> </w:t>
       </w:r>
       <w:r>
         <w:br/>
-        <w:t>(returns -1 ascii character for EOF)</w:t>
+        <w:t>(</w:t>
+      </w:r>
+      <w:proofErr w:type="gramStart"/>
+      <w:r>
+        <w:t>returns</w:t>
+      </w:r>
+      <w:proofErr w:type="gramEnd"/>
+      <w:r>
+        <w:t xml:space="preserve"> -1 </w:t>
+      </w:r>
+      <w:proofErr w:type="spellStart"/>
+      <w:r>
+        <w:t>ascii</w:t>
+      </w:r>
+      <w:proofErr w:type="spellEnd"/>
+      <w:r>
+        <w:t xml:space="preserve"> character for EOF)</w:t>
       </w:r>
     </w:p>
     <w:p>
@@ -519,16 +774,41 @@
         <w:spacing w:after="0" w:line="240" w:lineRule="auto"/>
         <w:ind w:left="2880" w:hanging="2693"/>
       </w:pPr>
-      <w:r>
-        <w:t>args:elementAt(&lt;double&gt;)</w:t>
-      </w:r>
-      <w:r>
-        <w:tab/>
-        <w:t>- returns the argument at the given index in the arg list. Zero indexed.</w:t>
+      <w:proofErr w:type="spellStart"/>
+      <w:proofErr w:type="gramStart"/>
+      <w:r>
+        <w:t>args:</w:t>
+      </w:r>
+      <w:proofErr w:type="gramEnd"/>
+      <w:r>
+        <w:t>elementAt</w:t>
+      </w:r>
+      <w:proofErr w:type="spellEnd"/>
+      <w:r>
+        <w:t>(&lt;double&gt;)</w:t>
+      </w:r>
+      <w:r>
+        <w:tab/>
+        <w:t xml:space="preserve">- returns the argument at the given index in the </w:t>
+      </w:r>
+      <w:proofErr w:type="spellStart"/>
+      <w:r>
+        <w:t>arg</w:t>
+      </w:r>
+      <w:proofErr w:type="spellEnd"/>
+      <w:r>
+        <w:t xml:space="preserve"> list. Zero indexed.</w:t>
       </w:r>
       <w:r>
         <w:br/>
-        <w:t>returns ‘’ if the index DNE.</w:t>
+      </w:r>
+      <w:proofErr w:type="gramStart"/>
+      <w:r>
+        <w:t>returns</w:t>
+      </w:r>
+      <w:proofErr w:type="gramEnd"/>
+      <w:r>
+        <w:t xml:space="preserve"> ‘’ if the index DNE.</w:t>
       </w:r>
     </w:p>
     <w:p>
@@ -536,12 +816,30 @@
         <w:spacing w:after="0" w:line="240" w:lineRule="auto"/>
         <w:ind w:left="2880" w:hanging="2693"/>
       </w:pPr>
-      <w:r>
-        <w:t>args:size()</w:t>
-      </w:r>
-      <w:r>
-        <w:tab/>
-        <w:t>- returns the number of arguments in the arg list.</w:t>
+      <w:proofErr w:type="spellStart"/>
+      <w:proofErr w:type="gramStart"/>
+      <w:r>
+        <w:t>args:</w:t>
+      </w:r>
+      <w:proofErr w:type="gramEnd"/>
+      <w:r>
+        <w:t>size</w:t>
+      </w:r>
+      <w:proofErr w:type="spellEnd"/>
+      <w:r>
+        <w:t>()</w:t>
+      </w:r>
+      <w:r>
+        <w:tab/>
+        <w:t xml:space="preserve">- returns the number of arguments in the </w:t>
+      </w:r>
+      <w:proofErr w:type="spellStart"/>
+      <w:r>
+        <w:t>arg</w:t>
+      </w:r>
+      <w:proofErr w:type="spellEnd"/>
+      <w:r>
+        <w:t xml:space="preserve"> list.</w:t>
       </w:r>
     </w:p>
     <w:p>
@@ -592,6 +890,7 @@
         <w:spacing w:after="0" w:line="240" w:lineRule="auto"/>
         <w:ind w:left="2880" w:hanging="2700"/>
       </w:pPr>
+      <w:proofErr w:type="gramStart"/>
       <w:r>
         <w:t>exponenti</w:t>
       </w:r>
@@ -599,7 +898,11 @@
         <w:t>ati</w:t>
       </w:r>
       <w:r>
-        <w:t>on (^^)</w:t>
+        <w:t>on</w:t>
+      </w:r>
+      <w:proofErr w:type="gramEnd"/>
+      <w:r>
+        <w:t xml:space="preserve"> (^^)</w:t>
       </w:r>
       <w:r>
         <w:tab/>
@@ -611,8 +914,15 @@
         <w:spacing w:after="0" w:line="240" w:lineRule="auto"/>
         <w:ind w:left="2880" w:hanging="2700"/>
       </w:pPr>
-      <w:r>
-        <w:t>rootation (##)</w:t>
+      <w:proofErr w:type="spellStart"/>
+      <w:proofErr w:type="gramStart"/>
+      <w:r>
+        <w:t>rootation</w:t>
+      </w:r>
+      <w:proofErr w:type="spellEnd"/>
+      <w:proofErr w:type="gramEnd"/>
+      <w:r>
+        <w:t xml:space="preserve"> (##)</w:t>
       </w:r>
       <w:r>
         <w:tab/>
@@ -627,8 +937,13 @@
         <w:spacing w:after="0" w:line="240" w:lineRule="auto"/>
         <w:ind w:left="2880" w:hanging="2700"/>
       </w:pPr>
-      <w:r>
-        <w:t>multiplication (**)</w:t>
+      <w:proofErr w:type="gramStart"/>
+      <w:r>
+        <w:t>multiplication</w:t>
+      </w:r>
+      <w:proofErr w:type="gramEnd"/>
+      <w:r>
+        <w:t xml:space="preserve"> (**)</w:t>
       </w:r>
       <w:r>
         <w:tab/>
@@ -640,9 +955,14 @@
         <w:spacing w:after="0" w:line="240" w:lineRule="auto"/>
         <w:ind w:left="2880" w:hanging="2700"/>
       </w:pPr>
+      <w:proofErr w:type="gramStart"/>
       <w:r>
         <w:lastRenderedPageBreak/>
-        <w:t>division (//)</w:t>
+        <w:t>division</w:t>
+      </w:r>
+      <w:proofErr w:type="gramEnd"/>
+      <w:r>
+        <w:t xml:space="preserve"> (//)</w:t>
       </w:r>
       <w:r>
         <w:tab/>
@@ -654,8 +974,13 @@
         <w:spacing w:after="0" w:line="240" w:lineRule="auto"/>
         <w:ind w:left="2880" w:hanging="2700"/>
       </w:pPr>
-      <w:r>
-        <w:t>integer division (\\)</w:t>
+      <w:proofErr w:type="gramStart"/>
+      <w:r>
+        <w:t>integer</w:t>
+      </w:r>
+      <w:proofErr w:type="gramEnd"/>
+      <w:r>
+        <w:t xml:space="preserve"> division (\\)</w:t>
       </w:r>
       <w:r>
         <w:tab/>
@@ -667,8 +992,13 @@
         <w:spacing w:after="0" w:line="240" w:lineRule="auto"/>
         <w:ind w:left="2880" w:hanging="2700"/>
       </w:pPr>
-      <w:r>
-        <w:t>modulus division (%%)</w:t>
+      <w:proofErr w:type="gramStart"/>
+      <w:r>
+        <w:t>modulus</w:t>
+      </w:r>
+      <w:proofErr w:type="gramEnd"/>
+      <w:r>
+        <w:t xml:space="preserve"> division (%%)</w:t>
       </w:r>
       <w:r>
         <w:tab/>
@@ -680,8 +1010,13 @@
         <w:spacing w:after="0" w:line="240" w:lineRule="auto"/>
         <w:ind w:left="2880" w:hanging="2700"/>
       </w:pPr>
-      <w:r>
-        <w:t>addition (+</w:t>
+      <w:proofErr w:type="gramStart"/>
+      <w:r>
+        <w:t>addition</w:t>
+      </w:r>
+      <w:proofErr w:type="gramEnd"/>
+      <w:r>
+        <w:t xml:space="preserve"> (+</w:t>
       </w:r>
       <w:r>
         <w:t>+</w:t>
@@ -699,8 +1034,13 @@
         <w:spacing w:after="0" w:line="240" w:lineRule="auto"/>
         <w:ind w:left="2880" w:hanging="2700"/>
       </w:pPr>
-      <w:r>
-        <w:t>subtraction (-</w:t>
+      <w:proofErr w:type="gramStart"/>
+      <w:r>
+        <w:t>subtraction</w:t>
+      </w:r>
+      <w:proofErr w:type="gramEnd"/>
+      <w:r>
+        <w:t xml:space="preserve"> (-</w:t>
       </w:r>
       <w:r>
         <w:t>-</w:t>
@@ -718,8 +1058,13 @@
         <w:spacing w:after="0" w:line="240" w:lineRule="auto"/>
         <w:ind w:left="2880" w:hanging="2700"/>
       </w:pPr>
-      <w:r>
-        <w:t>assignment (=)</w:t>
+      <w:proofErr w:type="gramStart"/>
+      <w:r>
+        <w:t>assignment</w:t>
+      </w:r>
+      <w:proofErr w:type="gramEnd"/>
+      <w:r>
+        <w:t xml:space="preserve"> (=)</w:t>
       </w:r>
       <w:r>
         <w:t xml:space="preserve"> </w:t>
@@ -748,8 +1093,13 @@
         <w:spacing w:after="0" w:line="240" w:lineRule="auto"/>
         <w:ind w:left="2880" w:hanging="2700"/>
       </w:pPr>
-      <w:r>
-        <w:t>string concatenation (+</w:t>
+      <w:proofErr w:type="gramStart"/>
+      <w:r>
+        <w:t>string</w:t>
+      </w:r>
+      <w:proofErr w:type="gramEnd"/>
+      <w:r>
+        <w:t xml:space="preserve"> concatenation (+</w:t>
       </w:r>
       <w:r>
         <w:t>+)</w:t>
@@ -764,8 +1114,13 @@
         <w:spacing w:after="0" w:line="240" w:lineRule="auto"/>
         <w:ind w:left="2880" w:hanging="2700"/>
       </w:pPr>
-      <w:r>
-        <w:t>assignment (=)</w:t>
+      <w:proofErr w:type="gramStart"/>
+      <w:r>
+        <w:t>assignment</w:t>
+      </w:r>
+      <w:proofErr w:type="gramEnd"/>
+      <w:r>
+        <w:t xml:space="preserve"> (=)</w:t>
       </w:r>
       <w:r>
         <w:tab/>
@@ -791,8 +1146,13 @@
         <w:spacing w:after="0" w:line="240" w:lineRule="auto"/>
         <w:ind w:left="2880" w:hanging="2700"/>
       </w:pPr>
-      <w:r>
-        <w:t>less than (&lt;)</w:t>
+      <w:proofErr w:type="gramStart"/>
+      <w:r>
+        <w:t>less</w:t>
+      </w:r>
+      <w:proofErr w:type="gramEnd"/>
+      <w:r>
+        <w:t xml:space="preserve"> than (&lt;)</w:t>
       </w:r>
       <w:r>
         <w:tab/>
@@ -803,8 +1163,13 @@
         <w:spacing w:after="0" w:line="240" w:lineRule="auto"/>
         <w:ind w:left="2880" w:hanging="2700"/>
       </w:pPr>
-      <w:r>
-        <w:t>greater than (&gt;)</w:t>
+      <w:proofErr w:type="gramStart"/>
+      <w:r>
+        <w:t>greater</w:t>
+      </w:r>
+      <w:proofErr w:type="gramEnd"/>
+      <w:r>
+        <w:t xml:space="preserve"> than (&gt;)</w:t>
       </w:r>
       <w:r>
         <w:tab/>
@@ -815,8 +1180,13 @@
         <w:spacing w:after="0" w:line="240" w:lineRule="auto"/>
         <w:ind w:left="2880" w:hanging="2700"/>
       </w:pPr>
-      <w:r>
-        <w:t>equal (==)</w:t>
+      <w:proofErr w:type="gramStart"/>
+      <w:r>
+        <w:t>equal</w:t>
+      </w:r>
+      <w:proofErr w:type="gramEnd"/>
+      <w:r>
+        <w:t xml:space="preserve"> (==)</w:t>
       </w:r>
       <w:r>
         <w:tab/>
@@ -827,8 +1197,13 @@
         <w:spacing w:after="0" w:line="240" w:lineRule="auto"/>
         <w:ind w:left="2880" w:hanging="2700"/>
       </w:pPr>
-      <w:r>
-        <w:t xml:space="preserve">less than </w:t>
+      <w:proofErr w:type="gramStart"/>
+      <w:r>
+        <w:t>less</w:t>
+      </w:r>
+      <w:proofErr w:type="gramEnd"/>
+      <w:r>
+        <w:t xml:space="preserve"> than </w:t>
       </w:r>
       <w:r>
         <w:t>or equal (&lt;=)</w:t>
@@ -842,8 +1217,13 @@
         <w:spacing w:after="0" w:line="240" w:lineRule="auto"/>
         <w:ind w:left="2880" w:hanging="2700"/>
       </w:pPr>
-      <w:r>
-        <w:t>greater than or equal (&gt;=)</w:t>
+      <w:proofErr w:type="gramStart"/>
+      <w:r>
+        <w:t>greater</w:t>
+      </w:r>
+      <w:proofErr w:type="gramEnd"/>
+      <w:r>
+        <w:t xml:space="preserve"> than or equal (&gt;=)</w:t>
       </w:r>
     </w:p>
     <w:p>
@@ -851,8 +1231,13 @@
         <w:spacing w:after="0" w:line="240" w:lineRule="auto"/>
         <w:ind w:left="2880" w:hanging="2700"/>
       </w:pPr>
-      <w:r>
-        <w:t>not (!)</w:t>
+      <w:proofErr w:type="gramStart"/>
+      <w:r>
+        <w:t>not</w:t>
+      </w:r>
+      <w:proofErr w:type="gramEnd"/>
+      <w:r>
+        <w:t xml:space="preserve"> (!)</w:t>
       </w:r>
       <w:r>
         <w:tab/>
@@ -944,8 +1329,39 @@
       <w:pPr>
         <w:spacing w:after="0" w:line="240" w:lineRule="auto"/>
       </w:pPr>
-      <w:r>
-        <w:t xml:space="preserve">Frogger supports only simplex file operations; that is, one input and one output file at any given time. Writing to the output file is done through the write(&lt;string&gt;) command. If a number or ascii value is to be written to a file, the programmer must utilize double, string, and ascii conversion functions. </w:t>
+      <w:proofErr w:type="spellStart"/>
+      <w:r>
+        <w:t>Frogger</w:t>
+      </w:r>
+      <w:proofErr w:type="spellEnd"/>
+      <w:r>
+        <w:t xml:space="preserve"> supports only simplex file operations; that is, one input and one output file at any given time. Writing to the output file is done through the </w:t>
+      </w:r>
+      <w:proofErr w:type="gramStart"/>
+      <w:r>
+        <w:t>write(</w:t>
+      </w:r>
+      <w:proofErr w:type="gramEnd"/>
+      <w:r>
+        <w:t xml:space="preserve">&lt;string&gt;) command. If a number or </w:t>
+      </w:r>
+      <w:proofErr w:type="spellStart"/>
+      <w:proofErr w:type="gramStart"/>
+      <w:r>
+        <w:t>ascii</w:t>
+      </w:r>
+      <w:proofErr w:type="spellEnd"/>
+      <w:proofErr w:type="gramEnd"/>
+      <w:r>
+        <w:t xml:space="preserve"> value is to be written to a file, the programmer must utilize double, string, and </w:t>
+      </w:r>
+      <w:proofErr w:type="spellStart"/>
+      <w:r>
+        <w:t>ascii</w:t>
+      </w:r>
+      <w:proofErr w:type="spellEnd"/>
+      <w:r>
+        <w:t xml:space="preserve"> conversion functions. </w:t>
       </w:r>
     </w:p>
     <w:p>
@@ -967,8 +1383,13 @@
       <w:pPr>
         <w:spacing w:after="0" w:line="240" w:lineRule="auto"/>
       </w:pPr>
-      <w:r>
-        <w:t xml:space="preserve">if, </w:t>
+      <w:proofErr w:type="gramStart"/>
+      <w:r>
+        <w:t>if</w:t>
+      </w:r>
+      <w:proofErr w:type="gramEnd"/>
+      <w:r>
+        <w:t xml:space="preserve">, </w:t>
       </w:r>
       <w:r>
         <w:t xml:space="preserve">then, </w:t>
@@ -1052,8 +1473,13 @@
       <w:r>
         <w:t xml:space="preserve">). </w:t>
       </w:r>
-      <w:r>
-        <w:t xml:space="preserve">Frogger </w:t>
+      <w:proofErr w:type="spellStart"/>
+      <w:r>
+        <w:t>Frogger</w:t>
+      </w:r>
+      <w:proofErr w:type="spellEnd"/>
+      <w:r>
+        <w:t xml:space="preserve"> </w:t>
       </w:r>
       <w:r>
         <w:t xml:space="preserve">is not a linear language; that is, code </w:t>
@@ -1077,11 +1503,24 @@
         <w:t>FLOWSTMT</w:t>
       </w:r>
       <w:r>
-        <w:t xml:space="preserve"> corresponding to the number obtained by the following process:</w:t>
-      </w:r>
+        <w:t xml:space="preserve"> corresponding to the number obtained by the following process</w:t>
+      </w:r>
+      <w:proofErr w:type="gramStart"/>
+      <w:r>
+        <w:t>:</w:t>
+      </w:r>
+      <w:proofErr w:type="gramEnd"/>
       <w:r>
         <w:br/>
-        <w:t xml:space="preserve">Add up all the printable characters’ ascii codes for the current </w:t>
+        <w:t xml:space="preserve">Add up all the printable characters’ </w:t>
+      </w:r>
+      <w:proofErr w:type="spellStart"/>
+      <w:r>
+        <w:t>ascii</w:t>
+      </w:r>
+      <w:proofErr w:type="spellEnd"/>
+      <w:r>
+        <w:t xml:space="preserve"> codes for the current </w:t>
       </w:r>
       <w:r>
         <w:t>JMP</w:t>
@@ -1090,8 +1529,13 @@
         <w:t>STMT</w:t>
       </w:r>
       <w:r>
-        <w:t xml:space="preserve"> (excepting extraneous parens</w:t>
-      </w:r>
+        <w:t xml:space="preserve"> (excepting extraneous </w:t>
+      </w:r>
+      <w:proofErr w:type="spellStart"/>
+      <w:r>
+        <w:t>parens</w:t>
+      </w:r>
+      <w:proofErr w:type="spellEnd"/>
       <w:r>
         <w:t xml:space="preserve"> and subsequent spaces within string literals</w:t>
       </w:r>
@@ -1105,13 +1549,33 @@
         <w:t>FLOWSTMTs</w:t>
       </w:r>
       <w:r>
-        <w:t xml:space="preserve"> in the source program. (Note ascii values for comment characters are ignored because comments </w:t>
+        <w:t xml:space="preserve"> in the source program. (Note </w:t>
+      </w:r>
+      <w:proofErr w:type="spellStart"/>
+      <w:proofErr w:type="gramStart"/>
+      <w:r>
+        <w:t>ascii</w:t>
+      </w:r>
+      <w:proofErr w:type="spellEnd"/>
+      <w:proofErr w:type="gramEnd"/>
+      <w:r>
+        <w:t xml:space="preserve"> values for comment characters are ignored because comments </w:t>
       </w:r>
       <w:r>
         <w:t>do not carry over into the CFG. Note also that conditional structures themselves are not included</w:t>
       </w:r>
       <w:r>
-        <w:t xml:space="preserve"> in ascii summation</w:t>
+        <w:t xml:space="preserve"> in </w:t>
+      </w:r>
+      <w:proofErr w:type="spellStart"/>
+      <w:proofErr w:type="gramStart"/>
+      <w:r>
+        <w:t>ascii</w:t>
+      </w:r>
+      <w:proofErr w:type="spellEnd"/>
+      <w:proofErr w:type="gramEnd"/>
+      <w:r>
+        <w:t xml:space="preserve"> summation</w:t>
       </w:r>
       <w:r>
         <w:t xml:space="preserve"> because the </w:t>
@@ -1292,7 +1756,15 @@
         <w:t xml:space="preserve"> </w:t>
       </w:r>
       <w:r>
-        <w:t>is named &lt;projectName&gt; and</w:t>
+        <w:t>is named &lt;</w:t>
+      </w:r>
+      <w:proofErr w:type="spellStart"/>
+      <w:r>
+        <w:t>projectName</w:t>
+      </w:r>
+      <w:proofErr w:type="spellEnd"/>
+      <w:r>
+        <w:t>&gt; and</w:t>
       </w:r>
       <w:r>
         <w:t xml:space="preserve"> is the root directory for the project</w:t>
@@ -1345,10 +1817,31 @@
         <w:spacing w:after="0" w:line="240" w:lineRule="auto"/>
       </w:pPr>
       <w:r>
-        <w:t>The SCF is named &lt;projectName&gt;.struct</w:t>
-      </w:r>
-      <w:r>
-        <w:t xml:space="preserve"> (where &lt;projectName&gt; matches the name of the PF)</w:t>
+        <w:t>The SCF is named &lt;</w:t>
+      </w:r>
+      <w:proofErr w:type="spellStart"/>
+      <w:r>
+        <w:t>projectName</w:t>
+      </w:r>
+      <w:proofErr w:type="spellEnd"/>
+      <w:r>
+        <w:t>&gt;.</w:t>
+      </w:r>
+      <w:proofErr w:type="spellStart"/>
+      <w:r>
+        <w:t>struct</w:t>
+      </w:r>
+      <w:proofErr w:type="spellEnd"/>
+      <w:r>
+        <w:t xml:space="preserve"> (where &lt;</w:t>
+      </w:r>
+      <w:proofErr w:type="spellStart"/>
+      <w:r>
+        <w:t>projectName</w:t>
+      </w:r>
+      <w:proofErr w:type="spellEnd"/>
+      <w:r>
+        <w:t>&gt; matches the name of the PF)</w:t>
       </w:r>
       <w:r>
         <w:t xml:space="preserve">, </w:t>
@@ -1401,20 +1894,35 @@
         <w:t>SCF</w:t>
       </w:r>
       <w:r>
-        <w:t xml:space="preserve"> contains function declaration records: one per line. A function declaration record is formatted as follows: </w:t>
+        <w:t xml:space="preserve"> contains function declaration records: one per line. A function declaration record is formatted as follows</w:t>
+      </w:r>
+      <w:r>
+        <w:t xml:space="preserve"> without spaces</w:t>
+      </w:r>
+      <w:r>
+        <w:t xml:space="preserve">: </w:t>
       </w:r>
       <w:r>
         <w:rPr>
           <w:i/>
         </w:rPr>
-        <w:t>&lt;function</w:t>
-      </w:r>
+        <w:t>&lt;</w:t>
+      </w:r>
+      <w:proofErr w:type="spellStart"/>
       <w:r>
         <w:rPr>
           <w:i/>
         </w:rPr>
+        <w:t>function</w:t>
+      </w:r>
+      <w:r>
+        <w:rPr>
+          <w:i/>
+        </w:rPr>
         <w:t>Name</w:t>
       </w:r>
+      <w:proofErr w:type="spellEnd"/>
+      <w:proofErr w:type="gramStart"/>
       <w:r>
         <w:rPr>
           <w:i/>
@@ -1422,17 +1930,42 @@
         <w:t>&gt;</w:t>
       </w:r>
       <w:r>
-        <w:t>.fgr</w:t>
-      </w:r>
-      <w:r>
-        <w:t xml:space="preserve"> [argTypeList] -&gt; </w:t>
-      </w:r>
+        <w:t>(</w:t>
+      </w:r>
+      <w:proofErr w:type="gramEnd"/>
+      <w:r>
+        <w:t>[</w:t>
+      </w:r>
+      <w:proofErr w:type="spellStart"/>
       <w:r>
         <w:rPr>
           <w:i/>
         </w:rPr>
-        <w:t>&lt;returnType&gt;</w:t>
-      </w:r>
+        <w:t>argTypeList</w:t>
+      </w:r>
+      <w:proofErr w:type="spellEnd"/>
+      <w:r>
+        <w:t>]</w:t>
+      </w:r>
+      <w:r>
+        <w:t>)~&lt;</w:t>
+      </w:r>
+      <w:proofErr w:type="spellStart"/>
+      <w:r>
+        <w:rPr>
+          <w:i/>
+        </w:rPr>
+        <w:t>returnType</w:t>
+      </w:r>
+      <w:proofErr w:type="spellEnd"/>
+      <w:r>
+        <w:t>&gt;.</w:t>
+      </w:r>
+      <w:proofErr w:type="spellStart"/>
+      <w:r>
+        <w:t>fgr</w:t>
+      </w:r>
+      <w:proofErr w:type="spellEnd"/>
     </w:p>
     <w:p>
       <w:pPr>
@@ -1446,7 +1979,15 @@
         <w:rPr>
           <w:b/>
         </w:rPr>
-        <w:t>&lt;function</w:t>
+        <w:t>&lt;</w:t>
+      </w:r>
+      <w:proofErr w:type="spellStart"/>
+      <w:proofErr w:type="gramStart"/>
+      <w:r>
+        <w:rPr>
+          <w:b/>
+        </w:rPr>
+        <w:t>function</w:t>
       </w:r>
       <w:r>
         <w:rPr>
@@ -1454,6 +1995,8 @@
         </w:rPr>
         <w:t>Name</w:t>
       </w:r>
+      <w:proofErr w:type="spellEnd"/>
+      <w:proofErr w:type="gramEnd"/>
       <w:r>
         <w:rPr>
           <w:b/>
@@ -1465,16 +2008,7 @@
       </w:r>
       <w:r>
         <w:tab/>
-        <w:t>- the name of the function, and thus the name of the .fgr file (</w:t>
-      </w:r>
-      <w:r>
-        <w:t>ex</w:t>
-      </w:r>
-      <w:r>
-        <w:t>cluding</w:t>
-      </w:r>
-      <w:r>
-        <w:t xml:space="preserve"> the extension).</w:t>
+        <w:t>- the name of the function.</w:t>
       </w:r>
     </w:p>
     <w:p>
@@ -1489,23 +2023,61 @@
         <w:rPr>
           <w:b/>
         </w:rPr>
-        <w:t>[argTypeList]</w:t>
-      </w:r>
-      <w:r>
-        <w:t xml:space="preserve"> </w:t>
-      </w:r>
-      <w:r>
-        <w:tab/>
-        <w:t xml:space="preserve">- a comma-separated list of the arguments and their types: </w:t>
+        <w:t>[</w:t>
+      </w:r>
+      <w:proofErr w:type="spellStart"/>
+      <w:proofErr w:type="gramStart"/>
+      <w:r>
+        <w:rPr>
+          <w:b/>
+        </w:rPr>
+        <w:t>argTypeList</w:t>
+      </w:r>
+      <w:proofErr w:type="spellEnd"/>
+      <w:proofErr w:type="gramEnd"/>
+      <w:r>
+        <w:rPr>
+          <w:b/>
+        </w:rPr>
+        <w:t>]</w:t>
+      </w:r>
+      <w:r>
+        <w:t xml:space="preserve"> </w:t>
+      </w:r>
+      <w:r>
+        <w:tab/>
+        <w:t xml:space="preserve">- </w:t>
+      </w:r>
+      <w:proofErr w:type="gramStart"/>
+      <w:r>
+        <w:t>a</w:t>
+      </w:r>
+      <w:proofErr w:type="gramEnd"/>
+      <w:r>
+        <w:t xml:space="preserve"> comma-separated list of the arguments and their types: </w:t>
       </w:r>
       <w:r>
         <w:rPr>
           <w:i/>
         </w:rPr>
-        <w:t>&lt;argName&gt;</w:t>
-      </w:r>
-      <w:r>
-        <w:t xml:space="preserve"> : </w:t>
+        <w:t>&lt;</w:t>
+      </w:r>
+      <w:proofErr w:type="spellStart"/>
+      <w:r>
+        <w:rPr>
+          <w:i/>
+        </w:rPr>
+        <w:t>argName</w:t>
+      </w:r>
+      <w:proofErr w:type="spellEnd"/>
+      <w:r>
+        <w:rPr>
+          <w:i/>
+        </w:rPr>
+        <w:t>&gt;</w:t>
+      </w:r>
+      <w:r>
+        <w:t>=</w:t>
       </w:r>
       <w:r>
         <w:rPr>
@@ -1526,7 +2098,23 @@
         <w:rPr>
           <w:b/>
         </w:rPr>
-        <w:t>&lt;argName&gt;</w:t>
+        <w:t>&lt;</w:t>
+      </w:r>
+      <w:proofErr w:type="spellStart"/>
+      <w:proofErr w:type="gramStart"/>
+      <w:r>
+        <w:rPr>
+          <w:b/>
+        </w:rPr>
+        <w:t>argName</w:t>
+      </w:r>
+      <w:proofErr w:type="spellEnd"/>
+      <w:proofErr w:type="gramEnd"/>
+      <w:r>
+        <w:rPr>
+          <w:b/>
+        </w:rPr>
+        <w:t>&gt;</w:t>
       </w:r>
       <w:r>
         <w:t xml:space="preserve"> </w:t>
@@ -1548,7 +2136,23 @@
         <w:rPr>
           <w:b/>
         </w:rPr>
-        <w:t>&lt;returnType&gt;</w:t>
+        <w:t>&lt;</w:t>
+      </w:r>
+      <w:proofErr w:type="spellStart"/>
+      <w:proofErr w:type="gramStart"/>
+      <w:r>
+        <w:rPr>
+          <w:b/>
+        </w:rPr>
+        <w:t>returnType</w:t>
+      </w:r>
+      <w:proofErr w:type="spellEnd"/>
+      <w:proofErr w:type="gramEnd"/>
+      <w:r>
+        <w:rPr>
+          <w:b/>
+        </w:rPr>
+        <w:t>&gt;</w:t>
       </w:r>
       <w:r>
         <w:t xml:space="preserve"> </w:t>
@@ -1585,7 +2189,21 @@
         <w:rPr>
           <w:b/>
         </w:rPr>
-        <w:t>&lt;type&gt;</w:t>
+        <w:t>&lt;</w:t>
+      </w:r>
+      <w:proofErr w:type="gramStart"/>
+      <w:r>
+        <w:rPr>
+          <w:b/>
+        </w:rPr>
+        <w:t>type</w:t>
+      </w:r>
+      <w:proofErr w:type="gramEnd"/>
+      <w:r>
+        <w:rPr>
+          <w:b/>
+        </w:rPr>
+        <w:t>&gt;</w:t>
       </w:r>
       <w:r>
         <w:t xml:space="preserve"> </w:t>
@@ -1605,163 +2223,227 @@
       </w:r>
       <w:r>
         <w:t>”</w:t>
+      </w:r>
+      <w:r>
+        <w:t>).</w:t>
+      </w:r>
+    </w:p>
+    <w:p>
+      <w:pPr>
+        <w:spacing w:before="160"/>
+        <w:ind w:left="187" w:hanging="187"/>
+        <w:rPr>
+          <w:b/>
+        </w:rPr>
+      </w:pPr>
+      <w:r>
+        <w:rPr>
+          <w:b/>
+        </w:rPr>
+        <w:t>Program Entry Function</w:t>
+      </w:r>
+      <w:r>
+        <w:rPr>
+          <w:b/>
+        </w:rPr>
+        <w:t xml:space="preserve"> (PEF)</w:t>
+      </w:r>
+      <w:r>
+        <w:rPr>
+          <w:b/>
+        </w:rPr>
+        <w:t xml:space="preserve"> File</w:t>
+      </w:r>
+      <w:r>
+        <w:rPr>
+          <w:b/>
+        </w:rPr>
+        <w:t xml:space="preserve"> (PEFF)</w:t>
+      </w:r>
+      <w:r>
+        <w:rPr>
+          <w:b/>
+        </w:rPr>
+        <w:t>:</w:t>
+      </w:r>
+    </w:p>
+    <w:p>
+      <w:pPr>
+        <w:spacing w:after="0" w:line="240" w:lineRule="auto"/>
+      </w:pPr>
+      <w:r>
+        <w:t xml:space="preserve">The </w:t>
+      </w:r>
+      <w:r>
+        <w:t>PEFF</w:t>
+      </w:r>
+      <w:r>
+        <w:t xml:space="preserve"> is named &lt;</w:t>
+      </w:r>
+      <w:proofErr w:type="spellStart"/>
+      <w:r>
+        <w:t>projectName</w:t>
+      </w:r>
+      <w:proofErr w:type="spellEnd"/>
+      <w:proofErr w:type="gramStart"/>
+      <w:r>
+        <w:t>&gt;</w:t>
+      </w:r>
+      <w:r>
+        <w:t>(</w:t>
+      </w:r>
+      <w:proofErr w:type="gramEnd"/>
+      <w:r>
+        <w:t>)~</w:t>
+      </w:r>
+      <w:proofErr w:type="spellStart"/>
+      <w:r>
+        <w:t>null</w:t>
+      </w:r>
+      <w:r>
+        <w:t>.fgr</w:t>
+      </w:r>
+      <w:proofErr w:type="spellEnd"/>
+      <w:r>
+        <w:t xml:space="preserve">, </w:t>
+      </w:r>
+      <w:r>
+        <w:rPr>
+          <w:b/>
+        </w:rPr>
+        <w:t>must</w:t>
+      </w:r>
+      <w:r>
+        <w:t xml:space="preserve"> be placed in the PF’s root (if a PF is used),</w:t>
+      </w:r>
+      <w:r>
+        <w:t xml:space="preserve"> and acts as the entry point to the project. </w:t>
+      </w:r>
+      <w:r>
+        <w:t>The PEF can optionally have a corresponding record in the SCF, but is not required to where it</w:t>
+      </w:r>
+      <w:r>
+        <w:t>s existence, location, and name</w:t>
+      </w:r>
+      <w:r>
+        <w:t xml:space="preserve"> is implied</w:t>
+      </w:r>
+      <w:r>
+        <w:t xml:space="preserve"> from the PF (if a PF is used)</w:t>
+      </w:r>
+      <w:r>
+        <w:t>.</w:t>
+      </w:r>
+      <w:r>
+        <w:t xml:space="preserve"> </w:t>
+      </w:r>
+      <w:r>
+        <w:t>Command line arguments are</w:t>
+      </w:r>
+      <w:r>
+        <w:t xml:space="preserve"> only accessible within the PEF and are not treated as arguments in the function record.</w:t>
+      </w:r>
+    </w:p>
+    <w:p>
+      <w:pPr>
+        <w:spacing w:before="160"/>
+        <w:ind w:left="187" w:hanging="187"/>
+        <w:rPr>
+          <w:b/>
+        </w:rPr>
+      </w:pPr>
+      <w:r>
+        <w:rPr>
+          <w:b/>
+        </w:rPr>
+        <w:t>User-Defined Function</w:t>
+      </w:r>
+      <w:r>
+        <w:rPr>
+          <w:b/>
+        </w:rPr>
+        <w:t xml:space="preserve"> </w:t>
+      </w:r>
+      <w:r>
+        <w:rPr>
+          <w:b/>
+        </w:rPr>
+        <w:t>(UDF) Files</w:t>
+      </w:r>
+      <w:r>
+        <w:rPr>
+          <w:b/>
+        </w:rPr>
+        <w:t xml:space="preserve"> (UDFF)</w:t>
+      </w:r>
+      <w:r>
+        <w:rPr>
+          <w:b/>
+        </w:rPr>
+        <w:t>:</w:t>
+      </w:r>
+    </w:p>
+    <w:p>
+      <w:pPr>
+        <w:spacing w:after="0" w:line="240" w:lineRule="auto"/>
+      </w:pPr>
+      <w:r>
+        <w:t xml:space="preserve">Each </w:t>
+      </w:r>
+      <w:r>
+        <w:t>UDF</w:t>
+      </w:r>
+      <w:r>
+        <w:t xml:space="preserve"> is defined in a separate file as &lt;</w:t>
+      </w:r>
+      <w:proofErr w:type="spellStart"/>
+      <w:r>
+        <w:t>fun</w:t>
+      </w:r>
+      <w:r>
+        <w:t>ctionN</w:t>
+      </w:r>
+      <w:r>
+        <w:t>ame</w:t>
+      </w:r>
+      <w:proofErr w:type="spellEnd"/>
+      <w:proofErr w:type="gramStart"/>
+      <w:r>
+        <w:t>&gt;</w:t>
+      </w:r>
+      <w:r>
+        <w:t>(</w:t>
+      </w:r>
+      <w:proofErr w:type="gramEnd"/>
+      <w:r>
+        <w:t>[</w:t>
+      </w:r>
+      <w:proofErr w:type="spellStart"/>
+      <w:r>
+        <w:t>argTypeList</w:t>
+      </w:r>
+      <w:proofErr w:type="spellEnd"/>
+      <w:r>
+        <w:t>])~&lt;</w:t>
+      </w:r>
+      <w:proofErr w:type="spellStart"/>
+      <w:r>
+        <w:t>returnType</w:t>
+      </w:r>
+      <w:proofErr w:type="spellEnd"/>
+      <w:r>
+        <w:t>&gt;</w:t>
       </w:r>
       <w:bookmarkStart w:id="0" w:name="_GoBack"/>
       <w:bookmarkEnd w:id="0"/>
       <w:r>
-        <w:t>).</w:t>
-      </w:r>
-    </w:p>
-    <w:p>
-      <w:pPr>
-        <w:spacing w:before="160"/>
-        <w:ind w:left="187" w:hanging="187"/>
-        <w:rPr>
-          <w:b/>
-        </w:rPr>
-      </w:pPr>
-      <w:r>
-        <w:rPr>
-          <w:b/>
-        </w:rPr>
-        <w:t>Program Entry Function</w:t>
-      </w:r>
-      <w:r>
-        <w:rPr>
-          <w:b/>
-        </w:rPr>
-        <w:t xml:space="preserve"> (PEF)</w:t>
-      </w:r>
-      <w:r>
-        <w:rPr>
-          <w:b/>
-        </w:rPr>
-        <w:t xml:space="preserve"> File</w:t>
-      </w:r>
-      <w:r>
-        <w:rPr>
-          <w:b/>
-        </w:rPr>
-        <w:t xml:space="preserve"> (PEFF)</w:t>
-      </w:r>
-      <w:r>
-        <w:rPr>
-          <w:b/>
-        </w:rPr>
-        <w:t>:</w:t>
-      </w:r>
-    </w:p>
-    <w:p>
-      <w:pPr>
-        <w:spacing w:after="0" w:line="240" w:lineRule="auto"/>
-      </w:pPr>
-      <w:r>
-        <w:t xml:space="preserve">The </w:t>
-      </w:r>
-      <w:r>
-        <w:t>PEFF</w:t>
-      </w:r>
-      <w:r>
-        <w:t xml:space="preserve"> is named &lt;projectName&gt;.fgr</w:t>
-      </w:r>
-      <w:r>
-        <w:t xml:space="preserve">, </w:t>
-      </w:r>
-      <w:r>
-        <w:rPr>
-          <w:b/>
-        </w:rPr>
-        <w:t>must</w:t>
-      </w:r>
-      <w:r>
-        <w:t xml:space="preserve"> be placed in the PF’s root (if a PF is used),</w:t>
-      </w:r>
-      <w:r>
-        <w:t xml:space="preserve"> and acts as the entry point to the project. </w:t>
-      </w:r>
-      <w:r>
-        <w:t>The PEF can optionally have a corresponding record in the SCF, but is not required to where it</w:t>
-      </w:r>
-      <w:r>
-        <w:t>s existence, location, and name</w:t>
-      </w:r>
-      <w:r>
-        <w:t xml:space="preserve"> is implied</w:t>
-      </w:r>
-      <w:r>
-        <w:t xml:space="preserve"> from the PF (if a PF is used)</w:t>
-      </w:r>
-      <w:r>
         <w:t>.</w:t>
       </w:r>
-      <w:r>
-        <w:t xml:space="preserve"> The PEF’s SCF record must match: “&lt;projectName&gt;.fgr -&gt; null” if it is to be used.</w:t>
-      </w:r>
-      <w:r>
-        <w:t xml:space="preserve"> Command line arguments are</w:t>
-      </w:r>
-      <w:r>
-        <w:t xml:space="preserve"> only accessible within the PEF and are not treated as arguments in the function record.</w:t>
-      </w:r>
-    </w:p>
-    <w:p>
-      <w:pPr>
-        <w:spacing w:before="160"/>
-        <w:ind w:left="187" w:hanging="187"/>
-        <w:rPr>
-          <w:b/>
-        </w:rPr>
-      </w:pPr>
-      <w:r>
-        <w:rPr>
-          <w:b/>
-        </w:rPr>
-        <w:t>User-Defined Function</w:t>
-      </w:r>
-      <w:r>
-        <w:rPr>
-          <w:b/>
-        </w:rPr>
-        <w:t xml:space="preserve"> </w:t>
-      </w:r>
-      <w:r>
-        <w:rPr>
-          <w:b/>
-        </w:rPr>
-        <w:t>(UDF) Files</w:t>
-      </w:r>
-      <w:r>
-        <w:rPr>
-          <w:b/>
-        </w:rPr>
-        <w:t xml:space="preserve"> (UDFF)</w:t>
-      </w:r>
-      <w:r>
-        <w:rPr>
-          <w:b/>
-        </w:rPr>
-        <w:t>:</w:t>
-      </w:r>
-    </w:p>
-    <w:p>
-      <w:pPr>
-        <w:spacing w:after="0" w:line="240" w:lineRule="auto"/>
-      </w:pPr>
-      <w:r>
-        <w:t xml:space="preserve">Each </w:t>
-      </w:r>
-      <w:r>
-        <w:t>UDF</w:t>
-      </w:r>
-      <w:r>
-        <w:t xml:space="preserve"> is defined in a separate file as &lt;fun</w:t>
-      </w:r>
-      <w:r>
-        <w:t>ctionN</w:t>
-      </w:r>
-      <w:r>
-        <w:t>ame&gt;.fgr</w:t>
-      </w:r>
+      <w:proofErr w:type="spellStart"/>
+      <w:r>
+        <w:t>fgr</w:t>
+      </w:r>
+      <w:proofErr w:type="spellEnd"/>
       <w:r>
         <w:t xml:space="preserve"> and</w:t>
       </w:r>
@@ -1787,7 +2469,23 @@
         <w:t>.</w:t>
       </w:r>
       <w:r>
-        <w:t xml:space="preserve"> PEFFs and UDFFs follow the Frogger syntax described throughout this document as they contain functional Frogger code.</w:t>
+        <w:t xml:space="preserve"> PEFFs and UDFFs follow the </w:t>
+      </w:r>
+      <w:proofErr w:type="spellStart"/>
+      <w:r>
+        <w:t>Frogger</w:t>
+      </w:r>
+      <w:proofErr w:type="spellEnd"/>
+      <w:r>
+        <w:t xml:space="preserve"> syntax described throughout this document as they contain functional </w:t>
+      </w:r>
+      <w:proofErr w:type="spellStart"/>
+      <w:r>
+        <w:t>Frogger</w:t>
+      </w:r>
+      <w:proofErr w:type="spellEnd"/>
+      <w:r>
+        <w:t xml:space="preserve"> code.</w:t>
       </w:r>
       <w:r>
         <w:t xml:space="preserve"> </w:t>
@@ -2005,8 +2703,13 @@
         <w:spacing w:after="0" w:line="240" w:lineRule="auto"/>
       </w:pPr>
       <w:r>
-        <w:t>BOOLOP -&gt; lt</w:t>
-      </w:r>
+        <w:t xml:space="preserve">BOOLOP -&gt; </w:t>
+      </w:r>
+      <w:proofErr w:type="spellStart"/>
+      <w:r>
+        <w:t>lt</w:t>
+      </w:r>
+      <w:proofErr w:type="spellEnd"/>
     </w:p>
     <w:p>
       <w:pPr>
@@ -2022,8 +2725,13 @@
       </w:r>
       <w:r>
         <w:tab/>
-        <w:t>| gt</w:t>
-      </w:r>
+        <w:t xml:space="preserve">| </w:t>
+      </w:r>
+      <w:proofErr w:type="spellStart"/>
+      <w:r>
+        <w:t>gt</w:t>
+      </w:r>
+      <w:proofErr w:type="spellEnd"/>
     </w:p>
     <w:p>
       <w:pPr>
@@ -2039,8 +2747,13 @@
       </w:r>
       <w:r>
         <w:tab/>
-        <w:t>| eq</w:t>
-      </w:r>
+        <w:t xml:space="preserve">| </w:t>
+      </w:r>
+      <w:proofErr w:type="spellStart"/>
+      <w:r>
+        <w:t>eq</w:t>
+      </w:r>
+      <w:proofErr w:type="spellEnd"/>
     </w:p>
     <w:p>
       <w:pPr>
@@ -2056,8 +2769,13 @@
       </w:r>
       <w:r>
         <w:tab/>
-        <w:t>| lte</w:t>
-      </w:r>
+        <w:t xml:space="preserve">| </w:t>
+      </w:r>
+      <w:proofErr w:type="spellStart"/>
+      <w:r>
+        <w:t>lte</w:t>
+      </w:r>
+      <w:proofErr w:type="spellEnd"/>
     </w:p>
     <w:p>
       <w:pPr>
@@ -2073,8 +2791,13 @@
       </w:r>
       <w:r>
         <w:tab/>
-        <w:t>| gte</w:t>
-      </w:r>
+        <w:t xml:space="preserve">| </w:t>
+      </w:r>
+      <w:proofErr w:type="spellStart"/>
+      <w:r>
+        <w:t>gte</w:t>
+      </w:r>
+      <w:proofErr w:type="spellEnd"/>
     </w:p>
     <w:p>
       <w:pPr>
@@ -2128,11 +2851,16 @@
         <w:t xml:space="preserve"> );</w:t>
       </w:r>
       <w:r>
-        <w:t xml:space="preserve">           // TYPEDTERM:</w:t>
+        <w:t xml:space="preserve">           // </w:t>
+      </w:r>
+      <w:proofErr w:type="spellStart"/>
+      <w:r>
+        <w:t>TYPEDTERM:</w:t>
       </w:r>
       <w:r>
         <w:t>id</w:t>
       </w:r>
+      <w:proofErr w:type="spellEnd"/>
       <w:r>
         <w:t xml:space="preserve"> ( ARGS );</w:t>
       </w:r>
@@ -2406,8 +3134,13 @@
         <w:spacing w:after="0" w:line="240" w:lineRule="auto"/>
       </w:pPr>
       <w:r>
-        <w:t>PRIMARY -&gt; dbl</w:t>
-      </w:r>
+        <w:t xml:space="preserve">PRIMARY -&gt; </w:t>
+      </w:r>
+      <w:proofErr w:type="spellStart"/>
+      <w:r>
+        <w:t>dbl</w:t>
+      </w:r>
+      <w:proofErr w:type="spellEnd"/>
     </w:p>
     <w:p>
       <w:pPr>
@@ -2576,7 +3309,15 @@
         <w:spacing w:after="0" w:line="240" w:lineRule="auto"/>
       </w:pPr>
       <w:r>
-        <w:t xml:space="preserve">MULOP -&gt; mul </w:t>
+        <w:t xml:space="preserve">MULOP -&gt; </w:t>
+      </w:r>
+      <w:proofErr w:type="spellStart"/>
+      <w:r>
+        <w:t>mul</w:t>
+      </w:r>
+      <w:proofErr w:type="spellEnd"/>
+      <w:r>
+        <w:t xml:space="preserve"> </w:t>
       </w:r>
     </w:p>
     <w:p>
@@ -2627,8 +3368,13 @@
       </w:r>
       <w:r>
         <w:tab/>
-        <w:t>| idiv</w:t>
-      </w:r>
+        <w:t xml:space="preserve">| </w:t>
+      </w:r>
+      <w:proofErr w:type="spellStart"/>
+      <w:r>
+        <w:t>idiv</w:t>
+      </w:r>
+      <w:proofErr w:type="spellEnd"/>
     </w:p>
     <w:p>
       <w:pPr>
@@ -2644,8 +3390,13 @@
       </w:r>
       <w:r>
         <w:tab/>
-        <w:t>-&gt; rt</w:t>
-      </w:r>
+        <w:t xml:space="preserve">-&gt; </w:t>
+      </w:r>
+      <w:proofErr w:type="spellStart"/>
+      <w:r>
+        <w:t>rt</w:t>
+      </w:r>
+      <w:proofErr w:type="spellEnd"/>
     </w:p>
     <w:p>
       <w:pPr>
@@ -2661,8 +3412,13 @@
       </w:r>
       <w:r>
         <w:tab/>
-        <w:t>| exp</w:t>
-      </w:r>
+        <w:t xml:space="preserve">| </w:t>
+      </w:r>
+      <w:proofErr w:type="spellStart"/>
+      <w:r>
+        <w:t>exp</w:t>
+      </w:r>
+      <w:proofErr w:type="spellEnd"/>
       <w:r>
         <w:br w:type="page"/>
       </w:r>
@@ -2682,11 +3438,21 @@
       </w:r>
     </w:p>
     <w:p>
+      <w:proofErr w:type="spellStart"/>
       <w:r>
         <w:t>Frogger</w:t>
       </w:r>
-      <w:r>
-        <w:t xml:space="preserve"> offers in-line obfuscation if the programmer should choose to further confuse herself/himself. Including the first line of source code as strictly an even number of tildes(~) followed by a carriage return will trigger the de-obfuscator. Note: 0 is considered an even number so if the first character in the source code is a carriage return, the de-obfuscator will run. </w:t>
+      <w:proofErr w:type="spellEnd"/>
+      <w:r>
+        <w:t xml:space="preserve"> offers in-line obfuscation if the programmer should choose to further confuse herself/himself. Including the first line of source code as strictly an even number of </w:t>
+      </w:r>
+      <w:proofErr w:type="gramStart"/>
+      <w:r>
+        <w:t>tildes(</w:t>
+      </w:r>
+      <w:proofErr w:type="gramEnd"/>
+      <w:r>
+        <w:t xml:space="preserve">~) followed by a carriage return will trigger the de-obfuscator. Note: 0 is considered an even number so if the first character in the source code is a carriage return, the de-obfuscator will run. </w:t>
       </w:r>
     </w:p>
     <w:p>
@@ -2720,8 +3486,13 @@
       </w:r>
       <w:r>
         <w:br/>
-        <w:t>Non-Obfuscated Examples:</w:t>
-      </w:r>
+        <w:t>Non-Obfuscated Examples</w:t>
+      </w:r>
+      <w:proofErr w:type="gramStart"/>
+      <w:r>
+        <w:t>:</w:t>
+      </w:r>
+      <w:proofErr w:type="gramEnd"/>
       <w:r>
         <w:br/>
         <w:t>~&lt;\n&gt; (odd number of tildes)</w:t>
@@ -2740,8 +3511,13 @@
         <w:t>Obfuscatio</w:t>
       </w:r>
       <w:r>
-        <w:t>n is as follows:</w:t>
-      </w:r>
+        <w:t>n is as follows</w:t>
+      </w:r>
+      <w:proofErr w:type="gramStart"/>
+      <w:r>
+        <w:t>:</w:t>
+      </w:r>
+      <w:proofErr w:type="gramEnd"/>
       <w:r>
         <w:br/>
         <w:t xml:space="preserve">Each character within </w:t>
@@ -2750,7 +3526,15 @@
         <w:t>variable names</w:t>
       </w:r>
       <w:r>
-        <w:t xml:space="preserve"> should be ascii incremented based on the number of identifiers occurring prior in the source code. Similarly for each keyword</w:t>
+        <w:t xml:space="preserve"> should be </w:t>
+      </w:r>
+      <w:proofErr w:type="spellStart"/>
+      <w:r>
+        <w:t>ascii</w:t>
+      </w:r>
+      <w:proofErr w:type="spellEnd"/>
+      <w:r>
+        <w:t xml:space="preserve"> incremented based on the number of identifiers occurring prior in the source code. Similarly for each keyword</w:t>
       </w:r>
       <w:r>
         <w:t xml:space="preserve"> and routine</w:t>
@@ -2774,13 +3558,39 @@
         <w:t xml:space="preserve"> (each category is treated separately)</w:t>
       </w:r>
       <w:r>
-        <w:t xml:space="preserve">. The de-obfuscator will decrement by these counters. Valid symbols are restricted to alphanumeric and the underscore and are incremented in order of ascii value, so order is 0-9A-Z_a-z. Then if a variable named x_Dbl is to be used and 6 </w:t>
+        <w:t xml:space="preserve">. The de-obfuscator will decrement by these counters. Valid symbols are restricted to alphanumeric and the underscore and are incremented in order of </w:t>
+      </w:r>
+      <w:proofErr w:type="spellStart"/>
+      <w:proofErr w:type="gramStart"/>
+      <w:r>
+        <w:t>ascii</w:t>
+      </w:r>
+      <w:proofErr w:type="spellEnd"/>
+      <w:proofErr w:type="gramEnd"/>
+      <w:r>
+        <w:t xml:space="preserve"> value, so order is 0-9A-Z_a-z. Then if a variable named </w:t>
+      </w:r>
+      <w:proofErr w:type="spellStart"/>
+      <w:r>
+        <w:t>x_Dbl</w:t>
+      </w:r>
+      <w:proofErr w:type="spellEnd"/>
+      <w:r>
+        <w:t xml:space="preserve"> is to be used and 6 </w:t>
       </w:r>
       <w:r>
         <w:t>variables</w:t>
       </w:r>
       <w:r>
-        <w:t xml:space="preserve"> have been used between the start of file and the current location, x_Dbl should be represented (+7) as 4gKis.</w:t>
+        <w:t xml:space="preserve"> have been used between the start of file and the current location, </w:t>
+      </w:r>
+      <w:proofErr w:type="spellStart"/>
+      <w:r>
+        <w:t>x_Dbl</w:t>
+      </w:r>
+      <w:proofErr w:type="spellEnd"/>
+      <w:r>
+        <w:t xml:space="preserve"> should be represented (+7) as 4gKis.</w:t>
       </w:r>
     </w:p>
     <w:sectPr>

</xml_diff>

<commit_message>
Added OO to language definition
</commit_message>
<xml_diff>
--- a/Frogger Support Files/Language Definition.docx
+++ b/Frogger Support Files/Language Definition.docx
@@ -43,13 +43,25 @@
         <w:t xml:space="preserve"> double</w:t>
       </w:r>
       <w:r>
-        <w:t xml:space="preserve"> and string</w:t>
+        <w:t>,</w:t>
+      </w:r>
+      <w:r>
+        <w:t xml:space="preserve"> string</w:t>
+      </w:r>
+      <w:r>
+        <w:t>, and object</w:t>
       </w:r>
       <w:r>
         <w:t xml:space="preserve">. </w:t>
       </w:r>
       <w:r>
-        <w:t xml:space="preserve">Variables are defined at first use and are typed based on usage. If a variable is determined to be double it is initialized to 0, conversely the empty string (‘’) for string types. </w:t>
+        <w:t xml:space="preserve">Variables are defined at first use and are typed based on usage. </w:t>
+      </w:r>
+      <w:r>
+        <w:t>Variables of object type default to the values defined within</w:t>
+      </w:r>
+      <w:r>
+        <w:t xml:space="preserve"> the Object Data File (ODF). </w:t>
       </w:r>
       <w:r>
         <w:t>Variable identifiers are alpha with underscores starting with an alpha character. So, v</w:t>
@@ -86,6 +98,51 @@
       </w:r>
       <w:r>
         <w:t xml:space="preserve"> digits are not allowed. </w:t>
+      </w:r>
+    </w:p>
+    <w:p>
+      <w:pPr>
+        <w:spacing w:before="160"/>
+        <w:rPr>
+          <w:b/>
+        </w:rPr>
+      </w:pPr>
+      <w:r>
+        <w:rPr>
+          <w:b/>
+        </w:rPr>
+        <w:t xml:space="preserve">OBJECTS: </w:t>
+      </w:r>
+    </w:p>
+    <w:p>
+      <w:pPr>
+        <w:spacing w:after="0" w:line="240" w:lineRule="auto"/>
+      </w:pPr>
+      <w:r>
+        <w:t>All object data</w:t>
+      </w:r>
+      <w:r>
+        <w:t xml:space="preserve"> are private</w:t>
+      </w:r>
+      <w:r>
+        <w:t xml:space="preserve"> and functions are public access</w:t>
+      </w:r>
+      <w:r>
+        <w:t>,</w:t>
+      </w:r>
+      <w:r>
+        <w:t xml:space="preserve"> accessible through the scope resolution operator (:). A common example is the use of double functions (e.g. 5.0</w:t>
+      </w:r>
+      <w:proofErr w:type="gramStart"/>
+      <w:r>
+        <w:t>:toString</w:t>
+      </w:r>
+      <w:proofErr w:type="gramEnd"/>
+      <w:r>
+        <w:t>() ). Object types are defined using Object Folders (OFs).</w:t>
+      </w:r>
+      <w:r>
+        <w:t xml:space="preserve"> </w:t>
       </w:r>
     </w:p>
     <w:p>
@@ -97,10 +154,523 @@
         <w:rPr>
           <w:b/>
         </w:rPr>
+        <w:t>BUILT-IN OBJECTS</w:t>
+      </w:r>
+      <w:r>
+        <w:rPr>
+          <w:b/>
+        </w:rPr>
+        <w:t xml:space="preserve"> &amp; VARIABLES</w:t>
+      </w:r>
+      <w:r>
+        <w:rPr>
+          <w:b/>
+        </w:rPr>
+        <w:t xml:space="preserve">: </w:t>
+      </w:r>
+    </w:p>
+    <w:p>
+      <w:pPr>
+        <w:tabs>
+          <w:tab w:val="left" w:pos="720"/>
+          <w:tab w:val="left" w:pos="2880"/>
+        </w:tabs>
+        <w:spacing w:after="0" w:line="240" w:lineRule="auto"/>
+        <w:ind w:left="2880" w:hanging="2693"/>
+      </w:pPr>
+      <w:proofErr w:type="gramStart"/>
+      <w:r>
+        <w:t>double</w:t>
+      </w:r>
+      <w:proofErr w:type="gramEnd"/>
+      <w:r>
+        <w:tab/>
+        <w:t xml:space="preserve">- </w:t>
+      </w:r>
+      <w:r>
+        <w:t>a numerical representation including decimals, default value is 0.</w:t>
+      </w:r>
+    </w:p>
+    <w:p>
+      <w:pPr>
+        <w:tabs>
+          <w:tab w:val="left" w:pos="720"/>
+          <w:tab w:val="left" w:pos="2880"/>
+        </w:tabs>
+        <w:spacing w:after="0" w:line="240" w:lineRule="auto"/>
+        <w:ind w:left="2880" w:hanging="2693"/>
+      </w:pPr>
+      <w:r>
+        <w:tab/>
+      </w:r>
+      <w:proofErr w:type="gramStart"/>
+      <w:r>
+        <w:t>:</w:t>
+      </w:r>
+      <w:proofErr w:type="spellStart"/>
+      <w:r>
+        <w:t>toString</w:t>
+      </w:r>
+      <w:proofErr w:type="spellEnd"/>
+      <w:proofErr w:type="gramEnd"/>
+      <w:r>
+        <w:t>()</w:t>
+      </w:r>
+      <w:r>
+        <w:t>~string</w:t>
+      </w:r>
+      <w:r>
+        <w:tab/>
+        <w:t>- returns a string representation of the double value.</w:t>
+      </w:r>
+      <w:r>
+        <w:br/>
+        <w:t>(e.g. 65.9</w:t>
+      </w:r>
+      <w:proofErr w:type="gramStart"/>
+      <w:r>
+        <w:t>:toString</w:t>
+      </w:r>
+      <w:proofErr w:type="gramEnd"/>
+      <w:r>
+        <w:t>() -&gt; ’65.9’)</w:t>
+      </w:r>
+    </w:p>
+    <w:p>
+      <w:pPr>
+        <w:tabs>
+          <w:tab w:val="left" w:pos="720"/>
+          <w:tab w:val="left" w:pos="2880"/>
+        </w:tabs>
+        <w:spacing w:after="0" w:line="240" w:lineRule="auto"/>
+        <w:ind w:left="2880" w:hanging="2693"/>
+      </w:pPr>
+      <w:r>
+        <w:tab/>
+      </w:r>
+      <w:proofErr w:type="gramStart"/>
+      <w:r>
+        <w:t>:</w:t>
+      </w:r>
+      <w:proofErr w:type="spellStart"/>
+      <w:r>
+        <w:t>toAscii</w:t>
+      </w:r>
+      <w:proofErr w:type="spellEnd"/>
+      <w:proofErr w:type="gramEnd"/>
+      <w:r>
+        <w:t>()</w:t>
+      </w:r>
+      <w:r>
+        <w:t>~string</w:t>
+      </w:r>
+      <w:r>
+        <w:tab/>
+        <w:t xml:space="preserve">- returns a single character string matching the truncated double value in </w:t>
+      </w:r>
+      <w:proofErr w:type="spellStart"/>
+      <w:r>
+        <w:t>ascii</w:t>
+      </w:r>
+      <w:proofErr w:type="spellEnd"/>
+      <w:r>
+        <w:br/>
+        <w:t xml:space="preserve">or ‘’ if double value is out of </w:t>
+      </w:r>
+      <w:proofErr w:type="spellStart"/>
+      <w:r>
+        <w:t>ascii</w:t>
+      </w:r>
+      <w:proofErr w:type="spellEnd"/>
+      <w:r>
+        <w:t xml:space="preserve"> range.</w:t>
+      </w:r>
+      <w:r>
+        <w:br/>
+        <w:t>(e.g. 65.9</w:t>
+      </w:r>
+      <w:proofErr w:type="gramStart"/>
+      <w:r>
+        <w:t>:toAscii</w:t>
+      </w:r>
+      <w:proofErr w:type="gramEnd"/>
+      <w:r>
+        <w:t>() -&gt; ‘A’)</w:t>
+      </w:r>
+    </w:p>
+    <w:p>
+      <w:pPr>
+        <w:tabs>
+          <w:tab w:val="left" w:pos="720"/>
+          <w:tab w:val="left" w:pos="2880"/>
+        </w:tabs>
+        <w:spacing w:after="0" w:line="240" w:lineRule="auto"/>
+        <w:ind w:left="2880" w:hanging="2693"/>
+      </w:pPr>
+      <w:proofErr w:type="gramStart"/>
+      <w:r>
+        <w:t>string</w:t>
+      </w:r>
+      <w:proofErr w:type="gramEnd"/>
+      <w:r>
+        <w:tab/>
+      </w:r>
+      <w:r>
+        <w:tab/>
+      </w:r>
+      <w:r>
+        <w:t xml:space="preserve">- </w:t>
+      </w:r>
+      <w:r>
+        <w:t>a textual representation, default value is ‘’.</w:t>
+      </w:r>
+    </w:p>
+    <w:p>
+      <w:pPr>
+        <w:tabs>
+          <w:tab w:val="left" w:pos="720"/>
+          <w:tab w:val="left" w:pos="2880"/>
+        </w:tabs>
+        <w:spacing w:after="0" w:line="240" w:lineRule="auto"/>
+        <w:ind w:left="2880" w:hanging="2693"/>
+      </w:pPr>
+      <w:r>
+        <w:tab/>
+      </w:r>
+      <w:proofErr w:type="gramStart"/>
+      <w:r>
+        <w:t>:</w:t>
+      </w:r>
+      <w:proofErr w:type="spellStart"/>
+      <w:r>
+        <w:t>asciiAt</w:t>
+      </w:r>
+      <w:proofErr w:type="spellEnd"/>
+      <w:proofErr w:type="gramEnd"/>
+      <w:r>
+        <w:t>(&lt;double&gt;)</w:t>
+      </w:r>
+      <w:r>
+        <w:t>~double</w:t>
+      </w:r>
+      <w:r>
+        <w:t xml:space="preserve"> - </w:t>
+      </w:r>
+      <w:r>
+        <w:t xml:space="preserve">returns the </w:t>
+      </w:r>
+      <w:proofErr w:type="spellStart"/>
+      <w:r>
+        <w:t>ascii</w:t>
+      </w:r>
+      <w:proofErr w:type="spellEnd"/>
+      <w:r>
+        <w:t xml:space="preserve"> value of the char at the given index in the string. </w:t>
+      </w:r>
+      <w:r>
+        <w:br/>
+        <w:t>Zero indexed. [e.g. ‘ABC’</w:t>
+      </w:r>
+      <w:proofErr w:type="gramStart"/>
+      <w:r>
+        <w:t>:</w:t>
+      </w:r>
+      <w:proofErr w:type="spellStart"/>
+      <w:r>
+        <w:t>asciiAt</w:t>
+      </w:r>
+      <w:proofErr w:type="spellEnd"/>
+      <w:proofErr w:type="gramEnd"/>
+      <w:r>
+        <w:t xml:space="preserve">(0) -&gt; 65] </w:t>
+      </w:r>
+      <w:r>
+        <w:br/>
+        <w:t>returns 0 if the index DNE</w:t>
+      </w:r>
+    </w:p>
+    <w:p>
+      <w:pPr>
+        <w:tabs>
+          <w:tab w:val="left" w:pos="720"/>
+          <w:tab w:val="left" w:pos="2880"/>
+        </w:tabs>
+        <w:spacing w:after="0" w:line="240" w:lineRule="auto"/>
+        <w:ind w:left="2880" w:hanging="2693"/>
+      </w:pPr>
+      <w:r>
+        <w:tab/>
+      </w:r>
+      <w:proofErr w:type="gramStart"/>
+      <w:r>
+        <w:t>:length</w:t>
+      </w:r>
+      <w:proofErr w:type="gramEnd"/>
+      <w:r>
+        <w:t>()~double</w:t>
+      </w:r>
+      <w:r>
+        <w:tab/>
+        <w:t>- returns the number of characters in the string.</w:t>
+      </w:r>
+    </w:p>
+    <w:p>
+      <w:pPr>
+        <w:tabs>
+          <w:tab w:val="left" w:pos="720"/>
+          <w:tab w:val="left" w:pos="2880"/>
+        </w:tabs>
+        <w:spacing w:after="0" w:line="240" w:lineRule="auto"/>
+        <w:ind w:left="2880" w:hanging="2693"/>
+      </w:pPr>
+      <w:r>
+        <w:tab/>
+      </w:r>
+      <w:proofErr w:type="gramStart"/>
+      <w:r>
+        <w:t>:</w:t>
+      </w:r>
+      <w:proofErr w:type="spellStart"/>
+      <w:r>
+        <w:t>parseDouble</w:t>
+      </w:r>
+      <w:proofErr w:type="spellEnd"/>
+      <w:proofErr w:type="gramEnd"/>
+      <w:r>
+        <w:t>()~double</w:t>
+      </w:r>
+      <w:r>
+        <w:tab/>
+        <w:t>- returns the double value parsed from the string value or 0 if string cannot be parsed.</w:t>
+      </w:r>
+      <w:r>
+        <w:br/>
+        <w:t>(e.g. ‘65’</w:t>
+      </w:r>
+      <w:proofErr w:type="gramStart"/>
+      <w:r>
+        <w:t>:parseDouble</w:t>
+      </w:r>
+      <w:proofErr w:type="gramEnd"/>
+      <w:r>
+        <w:t>() -&gt; 65)</w:t>
+      </w:r>
+    </w:p>
+    <w:p>
+      <w:pPr>
+        <w:tabs>
+          <w:tab w:val="left" w:pos="720"/>
+          <w:tab w:val="left" w:pos="2880"/>
+        </w:tabs>
+        <w:spacing w:after="0" w:line="240" w:lineRule="auto"/>
+        <w:ind w:left="2880" w:hanging="2693"/>
+      </w:pPr>
+      <w:proofErr w:type="spellStart"/>
+      <w:proofErr w:type="gramStart"/>
+      <w:r>
+        <w:t>stringList</w:t>
+      </w:r>
+      <w:proofErr w:type="spellEnd"/>
+      <w:proofErr w:type="gramEnd"/>
+      <w:r>
+        <w:tab/>
+        <w:t xml:space="preserve">- </w:t>
+      </w:r>
+      <w:r>
+        <w:t>a list</w:t>
+      </w:r>
+      <w:r>
+        <w:t xml:space="preserve"> of strings, default value is empty.</w:t>
+      </w:r>
+    </w:p>
+    <w:p>
+      <w:pPr>
+        <w:tabs>
+          <w:tab w:val="left" w:pos="720"/>
+          <w:tab w:val="left" w:pos="2880"/>
+        </w:tabs>
+        <w:spacing w:after="0" w:line="240" w:lineRule="auto"/>
+        <w:ind w:left="2880" w:hanging="2693"/>
+      </w:pPr>
+      <w:r>
+        <w:tab/>
+      </w:r>
+      <w:proofErr w:type="gramStart"/>
+      <w:r>
+        <w:t>:</w:t>
+      </w:r>
+      <w:proofErr w:type="spellStart"/>
+      <w:r>
+        <w:t>elementAt</w:t>
+      </w:r>
+      <w:proofErr w:type="spellEnd"/>
+      <w:proofErr w:type="gramEnd"/>
+      <w:r>
+        <w:t>(&lt;double&gt;)~string – returns the string at the given index in the list. Zero indexed.</w:t>
+      </w:r>
+      <w:r>
+        <w:br/>
+      </w:r>
+      <w:proofErr w:type="gramStart"/>
+      <w:r>
+        <w:t>returns</w:t>
+      </w:r>
+      <w:proofErr w:type="gramEnd"/>
+      <w:r>
+        <w:t xml:space="preserve"> default value if the index is out of range.</w:t>
+      </w:r>
+    </w:p>
+    <w:p>
+      <w:pPr>
+        <w:tabs>
+          <w:tab w:val="left" w:pos="720"/>
+          <w:tab w:val="left" w:pos="2880"/>
+        </w:tabs>
+        <w:spacing w:after="0" w:line="240" w:lineRule="auto"/>
+        <w:ind w:left="2880" w:hanging="2693"/>
+      </w:pPr>
+      <w:r>
+        <w:tab/>
+      </w:r>
+      <w:proofErr w:type="gramStart"/>
+      <w:r>
+        <w:t>:size</w:t>
+      </w:r>
+      <w:proofErr w:type="gramEnd"/>
+      <w:r>
+        <w:t>()~double</w:t>
+      </w:r>
+      <w:r>
+        <w:tab/>
+        <w:t>- returns the number of strings in the list.</w:t>
+      </w:r>
+    </w:p>
+    <w:p>
+      <w:pPr>
+        <w:tabs>
+          <w:tab w:val="left" w:pos="720"/>
+          <w:tab w:val="left" w:pos="2880"/>
+        </w:tabs>
+        <w:spacing w:after="0" w:line="240" w:lineRule="auto"/>
+        <w:ind w:left="2880" w:hanging="2693"/>
+      </w:pPr>
+      <w:r>
+        <w:tab/>
+      </w:r>
+      <w:proofErr w:type="gramStart"/>
+      <w:r>
+        <w:t>:add</w:t>
+      </w:r>
+      <w:proofErr w:type="gramEnd"/>
+      <w:r>
+        <w:t>(&lt;string&gt;)~null</w:t>
+      </w:r>
+      <w:r>
+        <w:tab/>
+        <w:t>- appends the given string to the end of the list.</w:t>
+      </w:r>
+    </w:p>
+    <w:p>
+      <w:pPr>
+        <w:tabs>
+          <w:tab w:val="left" w:pos="720"/>
+          <w:tab w:val="left" w:pos="2880"/>
+        </w:tabs>
+        <w:spacing w:after="0" w:line="240" w:lineRule="auto"/>
+        <w:ind w:left="2880" w:hanging="2693"/>
+      </w:pPr>
+      <w:r>
+        <w:tab/>
+      </w:r>
+      <w:proofErr w:type="gramStart"/>
+      <w:r>
+        <w:t>:remove</w:t>
+      </w:r>
+      <w:proofErr w:type="gramEnd"/>
+      <w:r>
+        <w:t>(&lt;double&gt;</w:t>
+      </w:r>
+      <w:r>
+        <w:t>)</w:t>
+      </w:r>
+      <w:r>
+        <w:t>~null</w:t>
+      </w:r>
+      <w:r>
+        <w:t xml:space="preserve"> </w:t>
+      </w:r>
+      <w:r>
+        <w:t xml:space="preserve">- deletes the </w:t>
+      </w:r>
+      <w:r>
+        <w:t>string at index double from the list or does nothing if index out of bounds.</w:t>
+      </w:r>
+    </w:p>
+    <w:p>
+      <w:pPr>
+        <w:tabs>
+          <w:tab w:val="left" w:pos="720"/>
+          <w:tab w:val="left" w:pos="2880"/>
+        </w:tabs>
+        <w:spacing w:after="0" w:line="240" w:lineRule="auto"/>
+        <w:ind w:left="2880" w:hanging="2693"/>
+      </w:pPr>
+      <w:proofErr w:type="spellStart"/>
+      <w:r>
+        <w:t>args</w:t>
+      </w:r>
+      <w:proofErr w:type="spellEnd"/>
+      <w:r>
+        <w:t>=</w:t>
+      </w:r>
+      <w:proofErr w:type="spellStart"/>
+      <w:r>
+        <w:t>stringList</w:t>
+      </w:r>
+      <w:proofErr w:type="spellEnd"/>
+      <w:r>
+        <w:tab/>
+        <w:t xml:space="preserve">- </w:t>
+      </w:r>
+      <w:r>
+        <w:t>a list</w:t>
+      </w:r>
+      <w:r>
+        <w:t xml:space="preserve"> of the command line arguments.</w:t>
+      </w:r>
+      <w:bookmarkStart w:id="0" w:name="_GoBack"/>
+      <w:bookmarkEnd w:id="0"/>
+    </w:p>
+    <w:p>
+      <w:pPr>
+        <w:rPr>
+          <w:b/>
+        </w:rPr>
+      </w:pPr>
+      <w:r>
+        <w:rPr>
+          <w:b/>
+        </w:rPr>
+        <w:br w:type="page"/>
+      </w:r>
+    </w:p>
+    <w:p>
+      <w:pPr>
+        <w:spacing w:before="160"/>
+        <w:ind w:left="187" w:hanging="187"/>
+      </w:pPr>
+      <w:r>
+        <w:rPr>
+          <w:b/>
+        </w:rPr>
+        <w:lastRenderedPageBreak/>
         <w:t xml:space="preserve">BUILT-IN COMMANDS: </w:t>
       </w:r>
       <w:r>
-        <w:t>(Commands have no return type)</w:t>
+        <w:t>(Commands have null</w:t>
+      </w:r>
+      <w:r>
+        <w:t xml:space="preserve"> return type)</w:t>
       </w:r>
     </w:p>
     <w:p>
@@ -364,100 +934,12 @@
       <w:pPr>
         <w:spacing w:before="160"/>
         <w:ind w:left="187" w:hanging="187"/>
-        <w:rPr>
-          <w:b/>
-        </w:rPr>
-      </w:pPr>
-      <w:r>
-        <w:rPr>
-          <w:b/>
-        </w:rPr>
-        <w:t>BUILT-IN FUNCTIONS:</w:t>
-      </w:r>
-    </w:p>
-    <w:p>
-      <w:pPr>
-        <w:spacing w:after="0" w:line="240" w:lineRule="auto"/>
-        <w:ind w:left="187" w:hanging="187"/>
-        <w:rPr>
-          <w:b/>
-        </w:rPr>
-      </w:pPr>
-      <w:r>
-        <w:rPr>
-          <w:b/>
-        </w:rPr>
-        <w:t xml:space="preserve">Double functions: </w:t>
-      </w:r>
-    </w:p>
-    <w:p>
-      <w:pPr>
-        <w:spacing w:after="0" w:line="240" w:lineRule="auto"/>
-        <w:ind w:left="2880" w:hanging="2700"/>
-      </w:pPr>
-      <w:r>
-        <w:t>&lt;</w:t>
-      </w:r>
-      <w:proofErr w:type="gramStart"/>
-      <w:r>
-        <w:t>double</w:t>
-      </w:r>
-      <w:proofErr w:type="gramEnd"/>
-      <w:r>
-        <w:t>&gt;:</w:t>
-      </w:r>
-      <w:proofErr w:type="spellStart"/>
-      <w:r>
-        <w:t>toString</w:t>
-      </w:r>
-      <w:proofErr w:type="spellEnd"/>
-      <w:r>
-        <w:t>()</w:t>
-      </w:r>
-      <w:r>
-        <w:tab/>
-        <w:t>- 65.9:toString() -&gt; ’65.9’</w:t>
-      </w:r>
-    </w:p>
-    <w:p>
-      <w:pPr>
-        <w:spacing w:after="0" w:line="240" w:lineRule="auto"/>
-        <w:ind w:left="2880" w:hanging="2700"/>
-      </w:pPr>
-      <w:r>
-        <w:t>&lt;</w:t>
-      </w:r>
-      <w:proofErr w:type="gramStart"/>
-      <w:r>
-        <w:t>double</w:t>
-      </w:r>
-      <w:proofErr w:type="gramEnd"/>
-      <w:r>
-        <w:t>&gt;:</w:t>
-      </w:r>
-      <w:proofErr w:type="spellStart"/>
-      <w:r>
-        <w:t>toAscii</w:t>
-      </w:r>
-      <w:proofErr w:type="spellEnd"/>
-      <w:r>
-        <w:t>()</w:t>
-      </w:r>
-      <w:r>
-        <w:tab/>
-        <w:t xml:space="preserve">- 65.9:toAscii() -&gt; ‘A’ (double is truncated) </w:t>
-      </w:r>
-      <w:r>
-        <w:br/>
-        <w:t xml:space="preserve">returns ‘’ if double is out of </w:t>
-      </w:r>
-      <w:proofErr w:type="spellStart"/>
-      <w:r>
-        <w:t>ascii</w:t>
-      </w:r>
-      <w:proofErr w:type="spellEnd"/>
-      <w:r>
-        <w:t xml:space="preserve"> range</w:t>
+      </w:pPr>
+      <w:r>
+        <w:rPr>
+          <w:b/>
+        </w:rPr>
+        <w:t xml:space="preserve">BUILT-IN FUNCTIONS: </w:t>
       </w:r>
     </w:p>
     <w:p>
@@ -479,6 +961,9 @@
         <w:t>)</w:t>
       </w:r>
       <w:r>
+        <w:t>~double</w:t>
+      </w:r>
+      <w:r>
         <w:tab/>
         <w:t xml:space="preserve">- obtains a double value from the user. </w:t>
       </w:r>
@@ -497,6 +982,9 @@
         <w:t>)</w:t>
       </w:r>
       <w:r>
+        <w:t>~double</w:t>
+      </w:r>
+      <w:r>
         <w:tab/>
         <w:t>- generates a new pseudo random number between 0 and 1.</w:t>
       </w:r>
@@ -504,191 +992,30 @@
     <w:p>
       <w:pPr>
         <w:spacing w:after="0" w:line="240" w:lineRule="auto"/>
-        <w:ind w:left="187" w:hanging="187"/>
-        <w:rPr>
-          <w:b/>
-        </w:rPr>
-      </w:pPr>
-      <w:r>
-        <w:rPr>
-          <w:b/>
-        </w:rPr>
-        <w:t>String functions:</w:t>
-      </w:r>
-    </w:p>
-    <w:p>
-      <w:pPr>
-        <w:spacing w:after="0" w:line="240" w:lineRule="auto"/>
-        <w:ind w:left="2880" w:hanging="2700"/>
-      </w:pPr>
-      <w:r>
-        <w:t>&lt;</w:t>
-      </w:r>
-      <w:proofErr w:type="gramStart"/>
-      <w:r>
-        <w:t>string</w:t>
-      </w:r>
-      <w:proofErr w:type="gramEnd"/>
-      <w:r>
-        <w:t>&gt;:</w:t>
-      </w:r>
-      <w:proofErr w:type="spellStart"/>
-      <w:r>
-        <w:t>asciiAt</w:t>
-      </w:r>
-      <w:proofErr w:type="spellEnd"/>
-      <w:r>
-        <w:t>(&lt;double&gt;)</w:t>
-      </w:r>
-      <w:r>
-        <w:tab/>
-        <w:t>-</w:t>
-      </w:r>
-      <w:r>
-        <w:t xml:space="preserve"> returns the </w:t>
-      </w:r>
-      <w:proofErr w:type="spellStart"/>
-      <w:r>
-        <w:t>ascii</w:t>
-      </w:r>
-      <w:proofErr w:type="spellEnd"/>
-      <w:r>
-        <w:t xml:space="preserve"> value of the char at the given index in the string. </w:t>
-      </w:r>
-      <w:r>
-        <w:t xml:space="preserve"> </w:t>
-      </w:r>
-      <w:r>
-        <w:t xml:space="preserve"> </w:t>
-      </w:r>
-      <w:r>
-        <w:br/>
-        <w:t xml:space="preserve">Zero indexed. [e.g. </w:t>
-      </w:r>
-      <w:r>
-        <w:t>‘A</w:t>
-      </w:r>
-      <w:r>
-        <w:t>BC</w:t>
-      </w:r>
-      <w:r>
-        <w:t>’</w:t>
-      </w:r>
-      <w:proofErr w:type="gramStart"/>
-      <w:r>
-        <w:t>:</w:t>
-      </w:r>
-      <w:proofErr w:type="spellStart"/>
-      <w:r>
-        <w:t>asciiAt</w:t>
-      </w:r>
-      <w:proofErr w:type="spellEnd"/>
-      <w:proofErr w:type="gramEnd"/>
-      <w:r>
-        <w:t>(0) -&gt; 65</w:t>
-      </w:r>
-      <w:r>
-        <w:t>]</w:t>
-      </w:r>
-      <w:r>
-        <w:br/>
-        <w:t>returns 0 if the index DNE</w:t>
-      </w:r>
-    </w:p>
-    <w:p>
-      <w:pPr>
-        <w:spacing w:after="0" w:line="240" w:lineRule="auto"/>
-        <w:ind w:left="2880" w:hanging="2700"/>
-      </w:pPr>
-      <w:r>
-        <w:t>&lt;</w:t>
-      </w:r>
-      <w:proofErr w:type="gramStart"/>
-      <w:r>
-        <w:t>string</w:t>
-      </w:r>
-      <w:proofErr w:type="gramEnd"/>
-      <w:r>
-        <w:t>&gt;:length()</w:t>
-      </w:r>
-      <w:r>
-        <w:tab/>
-        <w:t>- returns the number of characters in the string.</w:t>
-      </w:r>
-    </w:p>
-    <w:p>
-      <w:pPr>
-        <w:spacing w:after="0" w:line="240" w:lineRule="auto"/>
-        <w:ind w:left="2880" w:hanging="2700"/>
-      </w:pPr>
-      <w:r>
-        <w:t>&lt;</w:t>
-      </w:r>
-      <w:proofErr w:type="gramStart"/>
-      <w:r>
-        <w:t>string</w:t>
-      </w:r>
-      <w:proofErr w:type="gramEnd"/>
-      <w:r>
-        <w:t>&gt;:</w:t>
-      </w:r>
-      <w:proofErr w:type="spellStart"/>
-      <w:r>
-        <w:t>parseDouble</w:t>
-      </w:r>
-      <w:proofErr w:type="spellEnd"/>
-      <w:r>
-        <w:t>()</w:t>
-      </w:r>
-      <w:r>
-        <w:tab/>
-        <w:t xml:space="preserve">- ‘65’:parseDouble() -&gt; 65 (returns 0 if string is not </w:t>
-      </w:r>
-      <w:proofErr w:type="spellStart"/>
-      <w:r>
-        <w:t>parseable</w:t>
-      </w:r>
-      <w:proofErr w:type="spellEnd"/>
+        <w:ind w:left="2880" w:hanging="2693"/>
+        <w:rPr>
+          <w:b/>
+        </w:rPr>
+      </w:pPr>
+      <w:proofErr w:type="spellStart"/>
+      <w:proofErr w:type="gramStart"/>
+      <w:r>
+        <w:t>retrieveString</w:t>
+      </w:r>
+      <w:proofErr w:type="spellEnd"/>
+      <w:r>
+        <w:t>(</w:t>
+      </w:r>
+      <w:proofErr w:type="gramEnd"/>
       <w:r>
         <w:t>)</w:t>
       </w:r>
-    </w:p>
-    <w:p>
-      <w:pPr>
-        <w:spacing w:after="0" w:line="240" w:lineRule="auto"/>
-        <w:ind w:left="2880" w:hanging="2693"/>
-      </w:pPr>
-      <w:proofErr w:type="spellStart"/>
-      <w:proofErr w:type="gramStart"/>
-      <w:r>
-        <w:t>retrieveString</w:t>
-      </w:r>
-      <w:proofErr w:type="spellEnd"/>
-      <w:r>
-        <w:t>(</w:t>
-      </w:r>
-      <w:proofErr w:type="gramEnd"/>
-      <w:r>
-        <w:t>)</w:t>
+      <w:r>
+        <w:t>~string</w:t>
       </w:r>
       <w:r>
         <w:tab/>
         <w:t>- obtains a string value from the user.</w:t>
-      </w:r>
-    </w:p>
-    <w:p>
-      <w:pPr>
-        <w:spacing w:after="0" w:line="240" w:lineRule="auto"/>
-        <w:ind w:left="187" w:hanging="187"/>
-        <w:rPr>
-          <w:b/>
-        </w:rPr>
-      </w:pPr>
-      <w:r>
-        <w:rPr>
-          <w:b/>
-        </w:rPr>
-        <w:t>File I/O functions:</w:t>
       </w:r>
     </w:p>
     <w:p>
@@ -750,100 +1077,6 @@
     </w:p>
     <w:p>
       <w:pPr>
-        <w:spacing w:after="0" w:line="240" w:lineRule="auto"/>
-        <w:ind w:left="187" w:hanging="187"/>
-        <w:rPr>
-          <w:b/>
-        </w:rPr>
-      </w:pPr>
-      <w:r>
-        <w:rPr>
-          <w:b/>
-        </w:rPr>
-        <w:t>Argument</w:t>
-      </w:r>
-      <w:r>
-        <w:rPr>
-          <w:b/>
-        </w:rPr>
-        <w:t xml:space="preserve"> functions:</w:t>
-      </w:r>
-    </w:p>
-    <w:p>
-      <w:pPr>
-        <w:spacing w:after="0" w:line="240" w:lineRule="auto"/>
-        <w:ind w:left="2880" w:hanging="2693"/>
-      </w:pPr>
-      <w:proofErr w:type="spellStart"/>
-      <w:proofErr w:type="gramStart"/>
-      <w:r>
-        <w:t>args:</w:t>
-      </w:r>
-      <w:proofErr w:type="gramEnd"/>
-      <w:r>
-        <w:t>elementAt</w:t>
-      </w:r>
-      <w:proofErr w:type="spellEnd"/>
-      <w:r>
-        <w:t>(&lt;double&gt;)</w:t>
-      </w:r>
-      <w:r>
-        <w:tab/>
-        <w:t xml:space="preserve">- returns the argument at the given index in the </w:t>
-      </w:r>
-      <w:proofErr w:type="spellStart"/>
-      <w:r>
-        <w:t>arg</w:t>
-      </w:r>
-      <w:proofErr w:type="spellEnd"/>
-      <w:r>
-        <w:t xml:space="preserve"> list. Zero indexed.</w:t>
-      </w:r>
-      <w:r>
-        <w:br/>
-      </w:r>
-      <w:proofErr w:type="gramStart"/>
-      <w:r>
-        <w:t>returns</w:t>
-      </w:r>
-      <w:proofErr w:type="gramEnd"/>
-      <w:r>
-        <w:t xml:space="preserve"> ‘’ if the index DNE.</w:t>
-      </w:r>
-    </w:p>
-    <w:p>
-      <w:pPr>
-        <w:spacing w:after="0" w:line="240" w:lineRule="auto"/>
-        <w:ind w:left="2880" w:hanging="2693"/>
-      </w:pPr>
-      <w:proofErr w:type="spellStart"/>
-      <w:proofErr w:type="gramStart"/>
-      <w:r>
-        <w:t>args:</w:t>
-      </w:r>
-      <w:proofErr w:type="gramEnd"/>
-      <w:r>
-        <w:t>size</w:t>
-      </w:r>
-      <w:proofErr w:type="spellEnd"/>
-      <w:r>
-        <w:t>()</w:t>
-      </w:r>
-      <w:r>
-        <w:tab/>
-        <w:t xml:space="preserve">- returns the number of arguments in the </w:t>
-      </w:r>
-      <w:proofErr w:type="spellStart"/>
-      <w:r>
-        <w:t>arg</w:t>
-      </w:r>
-      <w:proofErr w:type="spellEnd"/>
-      <w:r>
-        <w:t xml:space="preserve"> list.</w:t>
-      </w:r>
-    </w:p>
-    <w:p>
-      <w:pPr>
         <w:spacing w:before="160"/>
         <w:rPr>
           <w:b/>
@@ -957,7 +1190,6 @@
       </w:pPr>
       <w:proofErr w:type="gramStart"/>
       <w:r>
-        <w:lastRenderedPageBreak/>
         <w:t>division</w:t>
       </w:r>
       <w:proofErr w:type="gramEnd"/>
@@ -1244,6 +1476,19 @@
       </w:r>
       <w:r>
         <w:tab/>
+      </w:r>
+    </w:p>
+    <w:p>
+      <w:pPr>
+        <w:rPr>
+          <w:b/>
+        </w:rPr>
+      </w:pPr>
+      <w:r>
+        <w:rPr>
+          <w:b/>
+        </w:rPr>
+        <w:br w:type="page"/>
       </w:r>
     </w:p>
     <w:p>
@@ -1258,6 +1503,7 @@
         <w:rPr>
           <w:b/>
         </w:rPr>
+        <w:lastRenderedPageBreak/>
         <w:t>S</w:t>
       </w:r>
       <w:r>
@@ -1322,7 +1568,13 @@
         <w:rPr>
           <w:b/>
         </w:rPr>
-        <w:t>Files:</w:t>
+        <w:t>FILES</w:t>
+      </w:r>
+      <w:r>
+        <w:rPr>
+          <w:b/>
+        </w:rPr>
+        <w:t>:</w:t>
       </w:r>
     </w:p>
     <w:p>
@@ -1643,6 +1895,9 @@
         <w:t xml:space="preserve">, a </w:t>
       </w:r>
       <w:r>
+        <w:t xml:space="preserve">program-level </w:t>
+      </w:r>
+      <w:r>
         <w:t>S</w:t>
       </w:r>
       <w:r>
@@ -1694,7 +1949,7 @@
         <w:t xml:space="preserve"> (PEFF)</w:t>
       </w:r>
       <w:r>
-        <w:t xml:space="preserve">, and multiple </w:t>
+        <w:t xml:space="preserve">, multiple </w:t>
       </w:r>
       <w:r>
         <w:t>User-Defined F</w:t>
@@ -1712,7 +1967,7 @@
         <w:t xml:space="preserve"> (UDFFs)</w:t>
       </w:r>
       <w:r>
-        <w:t>.</w:t>
+        <w:t>, and multiple Object Folders (OFs).</w:t>
       </w:r>
     </w:p>
     <w:p>
@@ -1817,7 +2072,16 @@
         <w:spacing w:after="0" w:line="240" w:lineRule="auto"/>
       </w:pPr>
       <w:r>
-        <w:t>The SCF is named &lt;</w:t>
+        <w:t xml:space="preserve">SCFs allow for the use of UDFFs. </w:t>
+      </w:r>
+      <w:r>
+        <w:t xml:space="preserve">The </w:t>
+      </w:r>
+      <w:r>
+        <w:t xml:space="preserve">project-level </w:t>
+      </w:r>
+      <w:r>
+        <w:t>SCF is named &lt;</w:t>
       </w:r>
       <w:proofErr w:type="spellStart"/>
       <w:r>
@@ -1856,45 +2120,84 @@
         <w:t xml:space="preserve"> be stored in the </w:t>
       </w:r>
       <w:r>
-        <w:t xml:space="preserve">PF root, </w:t>
-      </w:r>
-      <w:r>
-        <w:t xml:space="preserve">and allows for the use of </w:t>
-      </w:r>
-      <w:r>
-        <w:t>UDFFs</w:t>
-      </w:r>
-      <w:r>
-        <w:t xml:space="preserve">. The </w:t>
+        <w:t>PF root</w:t>
+      </w:r>
+      <w:r>
+        <w:t xml:space="preserve"> and</w:t>
+      </w:r>
+      <w:r>
+        <w:t xml:space="preserve"> is optional if the project’s only functional code is the </w:t>
+      </w:r>
+      <w:r>
+        <w:t>PEFF</w:t>
+      </w:r>
+      <w:r>
+        <w:t>.</w:t>
+      </w:r>
+      <w:r>
+        <w:t xml:space="preserve"> Object-level SCFs are named &lt;</w:t>
+      </w:r>
+      <w:proofErr w:type="spellStart"/>
+      <w:r>
+        <w:t>objectName</w:t>
+      </w:r>
+      <w:proofErr w:type="spellEnd"/>
+      <w:r>
+        <w:t>&gt;.</w:t>
+      </w:r>
+      <w:proofErr w:type="spellStart"/>
+      <w:r>
+        <w:t>struct</w:t>
+      </w:r>
+      <w:proofErr w:type="spellEnd"/>
+      <w:r>
+        <w:t xml:space="preserve"> (where &lt;</w:t>
+      </w:r>
+      <w:proofErr w:type="spellStart"/>
+      <w:r>
+        <w:t>objectName</w:t>
+      </w:r>
+      <w:proofErr w:type="spellEnd"/>
+      <w:r>
+        <w:t xml:space="preserve">&gt; matches the name of the OF) and </w:t>
+      </w:r>
+      <w:r>
+        <w:rPr>
+          <w:b/>
+        </w:rPr>
+        <w:t>must</w:t>
+      </w:r>
+      <w:r>
+        <w:t xml:space="preserve"> be stored in the referenced OF.</w:t>
+      </w:r>
+    </w:p>
+    <w:p>
+      <w:pPr>
+        <w:spacing w:after="0" w:line="240" w:lineRule="auto"/>
+      </w:pPr>
+      <w:r>
+        <w:t xml:space="preserve">The SCF ties all elements of the project together. </w:t>
+      </w:r>
+      <w:r>
+        <w:t xml:space="preserve">The </w:t>
       </w:r>
       <w:r>
         <w:t>SCF</w:t>
       </w:r>
       <w:r>
-        <w:t xml:space="preserve"> is optional if the project’s only functional code is the </w:t>
-      </w:r>
-      <w:r>
-        <w:t>PEFF</w:t>
-      </w:r>
-      <w:r>
-        <w:t>.</w:t>
-      </w:r>
-    </w:p>
-    <w:p>
-      <w:pPr>
-        <w:spacing w:after="0" w:line="240" w:lineRule="auto"/>
-      </w:pPr>
-      <w:r>
-        <w:t xml:space="preserve">The SCF ties all elements of the project together. </w:t>
-      </w:r>
-      <w:r>
-        <w:t xml:space="preserve">The </w:t>
-      </w:r>
-      <w:r>
-        <w:t>SCF</w:t>
-      </w:r>
-      <w:r>
-        <w:t xml:space="preserve"> contains function declaration records: one per line. A function declaration record is formatted as follows</w:t>
+        <w:t xml:space="preserve"> contains function declaration records</w:t>
+      </w:r>
+      <w:r>
+        <w:t xml:space="preserve"> and object declaration records</w:t>
+      </w:r>
+      <w:r>
+        <w:t xml:space="preserve">: one per line. </w:t>
+      </w:r>
+      <w:r>
+        <w:br/>
+      </w:r>
+      <w:r>
+        <w:t>A function declaration record is formatted as follows</w:t>
       </w:r>
       <w:r>
         <w:t xml:space="preserve"> without spaces</w:t>
@@ -1964,6 +2267,30 @@
       <w:proofErr w:type="spellStart"/>
       <w:r>
         <w:t>fgr</w:t>
+      </w:r>
+      <w:proofErr w:type="spellEnd"/>
+      <w:r>
+        <w:br/>
+        <w:t>An object declaration record is formatted as follows without spaces:</w:t>
+      </w:r>
+      <w:r>
+        <w:br/>
+        <w:t>&lt;</w:t>
+      </w:r>
+      <w:proofErr w:type="spellStart"/>
+      <w:r>
+        <w:rPr>
+          <w:i/>
+        </w:rPr>
+        <w:t>objectName</w:t>
+      </w:r>
+      <w:proofErr w:type="spellEnd"/>
+      <w:r>
+        <w:t>&gt;.</w:t>
+      </w:r>
+      <w:proofErr w:type="spellStart"/>
+      <w:r>
+        <w:t>struct</w:t>
       </w:r>
       <w:proofErr w:type="spellEnd"/>
     </w:p>
@@ -2023,67 +2350,32 @@
         <w:rPr>
           <w:b/>
         </w:rPr>
-        <w:t>[</w:t>
-      </w:r>
-      <w:proofErr w:type="spellStart"/>
-      <w:proofErr w:type="gramStart"/>
-      <w:r>
-        <w:rPr>
-          <w:b/>
-        </w:rPr>
-        <w:t>argTypeList</w:t>
-      </w:r>
-      <w:proofErr w:type="spellEnd"/>
-      <w:proofErr w:type="gramEnd"/>
-      <w:r>
-        <w:rPr>
-          <w:b/>
-        </w:rPr>
-        <w:t>]</w:t>
-      </w:r>
-      <w:r>
-        <w:t xml:space="preserve"> </w:t>
-      </w:r>
-      <w:r>
-        <w:tab/>
-        <w:t xml:space="preserve">- </w:t>
-      </w:r>
-      <w:proofErr w:type="gramStart"/>
-      <w:r>
-        <w:t>a</w:t>
-      </w:r>
-      <w:proofErr w:type="gramEnd"/>
-      <w:r>
-        <w:t xml:space="preserve"> comma-separated list of the arguments and their types: </w:t>
-      </w:r>
-      <w:r>
-        <w:rPr>
-          <w:i/>
-        </w:rPr>
         <w:t>&lt;</w:t>
       </w:r>
       <w:proofErr w:type="spellStart"/>
-      <w:r>
-        <w:rPr>
-          <w:i/>
-        </w:rPr>
-        <w:t>argName</w:t>
-      </w:r>
-      <w:proofErr w:type="spellEnd"/>
-      <w:r>
-        <w:rPr>
-          <w:i/>
+      <w:proofErr w:type="gramStart"/>
+      <w:r>
+        <w:rPr>
+          <w:b/>
+        </w:rPr>
+        <w:t>objectName</w:t>
+      </w:r>
+      <w:proofErr w:type="spellEnd"/>
+      <w:proofErr w:type="gramEnd"/>
+      <w:r>
+        <w:rPr>
+          <w:b/>
         </w:rPr>
         <w:t>&gt;</w:t>
       </w:r>
       <w:r>
-        <w:t>=</w:t>
-      </w:r>
-      <w:r>
-        <w:rPr>
-          <w:i/>
-        </w:rPr>
-        <w:t>&lt;type&gt;</w:t>
+        <w:rPr>
+          <w:b/>
+        </w:rPr>
+        <w:tab/>
+      </w:r>
+      <w:r>
+        <w:t>- the name of the object.</w:t>
       </w:r>
     </w:p>
     <w:p>
@@ -2098,30 +2390,67 @@
         <w:rPr>
           <w:b/>
         </w:rPr>
+        <w:t>[</w:t>
+      </w:r>
+      <w:proofErr w:type="spellStart"/>
+      <w:proofErr w:type="gramStart"/>
+      <w:r>
+        <w:rPr>
+          <w:b/>
+        </w:rPr>
+        <w:t>argTypeList</w:t>
+      </w:r>
+      <w:proofErr w:type="spellEnd"/>
+      <w:proofErr w:type="gramEnd"/>
+      <w:r>
+        <w:rPr>
+          <w:b/>
+        </w:rPr>
+        <w:t>]</w:t>
+      </w:r>
+      <w:r>
+        <w:t xml:space="preserve"> </w:t>
+      </w:r>
+      <w:r>
+        <w:tab/>
+        <w:t xml:space="preserve">- </w:t>
+      </w:r>
+      <w:proofErr w:type="gramStart"/>
+      <w:r>
+        <w:t>a</w:t>
+      </w:r>
+      <w:proofErr w:type="gramEnd"/>
+      <w:r>
+        <w:t xml:space="preserve"> comma-separated list of the arguments and their types: </w:t>
+      </w:r>
+      <w:r>
+        <w:rPr>
+          <w:i/>
+        </w:rPr>
         <w:t>&lt;</w:t>
       </w:r>
       <w:proofErr w:type="spellStart"/>
-      <w:proofErr w:type="gramStart"/>
-      <w:r>
-        <w:rPr>
-          <w:b/>
+      <w:r>
+        <w:rPr>
+          <w:i/>
         </w:rPr>
         <w:t>argName</w:t>
       </w:r>
       <w:proofErr w:type="spellEnd"/>
-      <w:proofErr w:type="gramEnd"/>
-      <w:r>
-        <w:rPr>
-          <w:b/>
+      <w:r>
+        <w:rPr>
+          <w:i/>
         </w:rPr>
         <w:t>&gt;</w:t>
       </w:r>
       <w:r>
-        <w:t xml:space="preserve"> </w:t>
-      </w:r>
-      <w:r>
-        <w:tab/>
-        <w:t>- the name of the argument to be used as the local variable name within the function.</w:t>
+        <w:t>=</w:t>
+      </w:r>
+      <w:r>
+        <w:rPr>
+          <w:i/>
+        </w:rPr>
+        <w:t>&lt;type&gt;</w:t>
       </w:r>
     </w:p>
     <w:p>
@@ -2144,7 +2473,7 @@
         <w:rPr>
           <w:b/>
         </w:rPr>
-        <w:t>returnType</w:t>
+        <w:t>argName</w:t>
       </w:r>
       <w:proofErr w:type="spellEnd"/>
       <w:proofErr w:type="gramEnd"/>
@@ -2159,22 +2488,7 @@
       </w:r>
       <w:r>
         <w:tab/>
-        <w:t>- the data type</w:t>
-      </w:r>
-      <w:r>
-        <w:t xml:space="preserve"> to be retur</w:t>
-      </w:r>
-      <w:r>
-        <w:t>ned by the function (“double”,</w:t>
-      </w:r>
-      <w:r>
-        <w:t xml:space="preserve"> “string”</w:t>
-      </w:r>
-      <w:r>
-        <w:t>, or “null”</w:t>
-      </w:r>
-      <w:r>
-        <w:t>).</w:t>
+        <w:t>- the name of the argument to be used as the local variable name within the function.</w:t>
       </w:r>
     </w:p>
     <w:p>
@@ -2191,13 +2505,75 @@
         </w:rPr>
         <w:t>&lt;</w:t>
       </w:r>
-      <w:proofErr w:type="gramStart"/>
-      <w:r>
-        <w:rPr>
-          <w:b/>
+      <w:proofErr w:type="spellStart"/>
+      <w:proofErr w:type="gramStart"/>
+      <w:r>
+        <w:rPr>
+          <w:b/>
+        </w:rPr>
+        <w:t>returnType</w:t>
+      </w:r>
+      <w:proofErr w:type="spellEnd"/>
+      <w:proofErr w:type="gramEnd"/>
+      <w:r>
+        <w:rPr>
+          <w:b/>
+        </w:rPr>
+        <w:t>&gt;</w:t>
+      </w:r>
+      <w:r>
+        <w:t xml:space="preserve"> </w:t>
+      </w:r>
+      <w:r>
+        <w:tab/>
+        <w:t>- the data type</w:t>
+      </w:r>
+      <w:r>
+        <w:t xml:space="preserve"> to be retur</w:t>
+      </w:r>
+      <w:r>
+        <w:t>ned by the function (</w:t>
+      </w:r>
+      <w:r>
+        <w:t>&lt;</w:t>
+      </w:r>
+      <w:r>
+        <w:rPr>
+          <w:i/>
         </w:rPr>
         <w:t>type</w:t>
       </w:r>
+      <w:r>
+        <w:t xml:space="preserve">&gt; </w:t>
+      </w:r>
+      <w:r>
+        <w:t>or “null”</w:t>
+      </w:r>
+      <w:r>
+        <w:t>).</w:t>
+      </w:r>
+    </w:p>
+    <w:p>
+      <w:pPr>
+        <w:tabs>
+          <w:tab w:val="left" w:pos="2520"/>
+        </w:tabs>
+        <w:spacing w:after="0" w:line="240" w:lineRule="auto"/>
+        <w:ind w:left="2520" w:hanging="1800"/>
+      </w:pPr>
+      <w:r>
+        <w:rPr>
+          <w:b/>
+        </w:rPr>
+        <w:t>&lt;</w:t>
+      </w:r>
+      <w:proofErr w:type="gramStart"/>
+      <w:r>
+        <w:rPr>
+          <w:b/>
+        </w:rPr>
+        <w:t>type</w:t>
+      </w:r>
       <w:proofErr w:type="gramEnd"/>
       <w:r>
         <w:rPr>
@@ -2216,13 +2592,30 @@
         <w:t xml:space="preserve"> the data type of the argument (“double”</w:t>
       </w:r>
       <w:r>
-        <w:t xml:space="preserve"> or </w:t>
+        <w:t>,</w:t>
+      </w:r>
+      <w:r>
+        <w:t xml:space="preserve"> </w:t>
       </w:r>
       <w:r>
         <w:t>“string</w:t>
       </w:r>
       <w:r>
         <w:t>”</w:t>
+      </w:r>
+      <w:r>
+        <w:t>, or &lt;</w:t>
+      </w:r>
+      <w:proofErr w:type="spellStart"/>
+      <w:r>
+        <w:rPr>
+          <w:i/>
+        </w:rPr>
+        <w:t>objectName</w:t>
+      </w:r>
+      <w:proofErr w:type="spellEnd"/>
+      <w:r>
+        <w:t>&gt;</w:t>
       </w:r>
       <w:r>
         <w:t>).</w:t>
@@ -2314,7 +2707,10 @@
         <w:t>must</w:t>
       </w:r>
       <w:r>
-        <w:t xml:space="preserve"> be placed in the PF’s root (if a PF is used),</w:t>
+        <w:t xml:space="preserve"> be placed in the PF </w:t>
+      </w:r>
+      <w:r>
+        <w:t>(if a PF is used),</w:t>
       </w:r>
       <w:r>
         <w:t xml:space="preserve"> and acts as the entry point to the project. </w:t>
@@ -2368,7 +2764,7 @@
         <w:rPr>
           <w:b/>
         </w:rPr>
-        <w:t>(UDF) Files</w:t>
+        <w:t>(UDF) File</w:t>
       </w:r>
       <w:r>
         <w:rPr>
@@ -2434,8 +2830,6 @@
       <w:r>
         <w:t>&gt;</w:t>
       </w:r>
-      <w:bookmarkStart w:id="0" w:name="_GoBack"/>
-      <w:bookmarkEnd w:id="0"/>
       <w:r>
         <w:t>.</w:t>
       </w:r>
@@ -2490,6 +2884,362 @@
       <w:r>
         <w:t xml:space="preserve"> </w:t>
       </w:r>
+    </w:p>
+    <w:p>
+      <w:pPr>
+        <w:spacing w:before="160"/>
+        <w:ind w:left="187" w:hanging="187"/>
+        <w:rPr>
+          <w:b/>
+        </w:rPr>
+      </w:pPr>
+      <w:r>
+        <w:rPr>
+          <w:b/>
+        </w:rPr>
+        <w:t>Object Folder (OF)</w:t>
+      </w:r>
+      <w:r>
+        <w:rPr>
+          <w:b/>
+        </w:rPr>
+        <w:t>:</w:t>
+      </w:r>
+    </w:p>
+    <w:p>
+      <w:pPr>
+        <w:spacing w:after="0" w:line="240" w:lineRule="auto"/>
+      </w:pPr>
+      <w:r>
+        <w:t>Each OF represents an object in OOP</w:t>
+      </w:r>
+      <w:r>
+        <w:t>, is named &lt;</w:t>
+      </w:r>
+      <w:proofErr w:type="spellStart"/>
+      <w:r>
+        <w:t>objectName</w:t>
+      </w:r>
+      <w:proofErr w:type="spellEnd"/>
+      <w:r>
+        <w:t>&gt;,</w:t>
+      </w:r>
+      <w:r>
+        <w:t xml:space="preserve"> and must be placed either in the PF or in a parent OF. It contains all files related to the representative object. It must contain an object-level SCF and may contain</w:t>
+      </w:r>
+      <w:r>
+        <w:t xml:space="preserve"> an ODF, multiple</w:t>
+      </w:r>
+      <w:r>
+        <w:t xml:space="preserve"> UDFFs</w:t>
+      </w:r>
+      <w:r>
+        <w:t>,</w:t>
+      </w:r>
+      <w:r>
+        <w:t xml:space="preserve"> and other OFs. </w:t>
+      </w:r>
+    </w:p>
+    <w:p>
+      <w:pPr>
+        <w:spacing w:before="160"/>
+        <w:ind w:left="187" w:hanging="187"/>
+        <w:rPr>
+          <w:b/>
+        </w:rPr>
+      </w:pPr>
+      <w:r>
+        <w:rPr>
+          <w:b/>
+        </w:rPr>
+        <w:lastRenderedPageBreak/>
+        <w:t>Object Data File (ODF)</w:t>
+      </w:r>
+      <w:r>
+        <w:rPr>
+          <w:b/>
+        </w:rPr>
+        <w:t>:</w:t>
+      </w:r>
+    </w:p>
+    <w:p>
+      <w:pPr>
+        <w:spacing w:after="0" w:line="240" w:lineRule="auto"/>
+      </w:pPr>
+      <w:r>
+        <w:t xml:space="preserve">ODFs allow for objects to contain data. </w:t>
+      </w:r>
+      <w:r>
+        <w:t>ODFs are named &lt;</w:t>
+      </w:r>
+      <w:proofErr w:type="spellStart"/>
+      <w:r>
+        <w:t>objectName</w:t>
+      </w:r>
+      <w:proofErr w:type="spellEnd"/>
+      <w:r>
+        <w:t xml:space="preserve">&gt;.data and </w:t>
+      </w:r>
+      <w:r>
+        <w:rPr>
+          <w:b/>
+        </w:rPr>
+        <w:t>must</w:t>
+      </w:r>
+      <w:r>
+        <w:t xml:space="preserve"> be placed in the OF. The ODF contains data declaration records: one per line.</w:t>
+      </w:r>
+      <w:r>
+        <w:br/>
+        <w:t>A data declaration record is formatted as follows (with or without spaces</w:t>
+      </w:r>
+      <w:proofErr w:type="gramStart"/>
+      <w:r>
+        <w:t>):</w:t>
+      </w:r>
+      <w:proofErr w:type="gramEnd"/>
+      <w:r>
+        <w:br/>
+      </w:r>
+      <w:r>
+        <w:t>&lt;</w:t>
+      </w:r>
+      <w:proofErr w:type="spellStart"/>
+      <w:r>
+        <w:rPr>
+          <w:i/>
+        </w:rPr>
+        <w:t>memberName</w:t>
+      </w:r>
+      <w:proofErr w:type="spellEnd"/>
+      <w:r>
+        <w:t>&gt;</w:t>
+      </w:r>
+      <w:r>
+        <w:t xml:space="preserve"> </w:t>
+      </w:r>
+      <w:r>
+        <w:t>=</w:t>
+      </w:r>
+      <w:r>
+        <w:t xml:space="preserve"> </w:t>
+      </w:r>
+      <w:r>
+        <w:t>&lt;</w:t>
+      </w:r>
+      <w:r>
+        <w:rPr>
+          <w:i/>
+        </w:rPr>
+        <w:t>type</w:t>
+      </w:r>
+      <w:r>
+        <w:t>&gt;</w:t>
+      </w:r>
+      <w:r>
+        <w:t xml:space="preserve"> [#&lt;</w:t>
+      </w:r>
+      <w:proofErr w:type="spellStart"/>
+      <w:r>
+        <w:rPr>
+          <w:i/>
+        </w:rPr>
+        <w:t>defaultValue</w:t>
+      </w:r>
+      <w:proofErr w:type="spellEnd"/>
+      <w:r>
+        <w:t>&gt;#]</w:t>
+      </w:r>
+      <w:r>
+        <w:t>;</w:t>
+      </w:r>
+    </w:p>
+    <w:p>
+      <w:pPr>
+        <w:tabs>
+          <w:tab w:val="left" w:pos="2520"/>
+        </w:tabs>
+        <w:spacing w:after="0" w:line="240" w:lineRule="auto"/>
+        <w:ind w:left="2520" w:hanging="1800"/>
+      </w:pPr>
+      <w:r>
+        <w:rPr>
+          <w:b/>
+        </w:rPr>
+        <w:t>&lt;</w:t>
+      </w:r>
+      <w:proofErr w:type="spellStart"/>
+      <w:proofErr w:type="gramStart"/>
+      <w:r>
+        <w:rPr>
+          <w:b/>
+        </w:rPr>
+        <w:t>memberName</w:t>
+      </w:r>
+      <w:proofErr w:type="spellEnd"/>
+      <w:proofErr w:type="gramEnd"/>
+      <w:r>
+        <w:rPr>
+          <w:b/>
+        </w:rPr>
+        <w:t>&gt;</w:t>
+      </w:r>
+      <w:r>
+        <w:t xml:space="preserve">  </w:t>
+      </w:r>
+      <w:r>
+        <w:tab/>
+        <w:t>- the local name of the object variable.</w:t>
+      </w:r>
+    </w:p>
+    <w:p>
+      <w:pPr>
+        <w:tabs>
+          <w:tab w:val="left" w:pos="2520"/>
+        </w:tabs>
+        <w:spacing w:after="0" w:line="240" w:lineRule="auto"/>
+        <w:ind w:left="2520" w:hanging="1800"/>
+      </w:pPr>
+      <w:r>
+        <w:rPr>
+          <w:b/>
+        </w:rPr>
+        <w:t>&lt;</w:t>
+      </w:r>
+      <w:proofErr w:type="gramStart"/>
+      <w:r>
+        <w:rPr>
+          <w:b/>
+        </w:rPr>
+        <w:t>type</w:t>
+      </w:r>
+      <w:proofErr w:type="gramEnd"/>
+      <w:r>
+        <w:rPr>
+          <w:b/>
+        </w:rPr>
+        <w:t>&gt;</w:t>
+      </w:r>
+      <w:r>
+        <w:t xml:space="preserve"> </w:t>
+      </w:r>
+      <w:r>
+        <w:tab/>
+        <w:t>- the data type of the argument (“double”, “string”, or &lt;</w:t>
+      </w:r>
+      <w:proofErr w:type="spellStart"/>
+      <w:r>
+        <w:rPr>
+          <w:i/>
+        </w:rPr>
+        <w:t>objectName</w:t>
+      </w:r>
+      <w:proofErr w:type="spellEnd"/>
+      <w:r>
+        <w:t>&gt;).</w:t>
+      </w:r>
+    </w:p>
+    <w:p>
+      <w:pPr>
+        <w:tabs>
+          <w:tab w:val="left" w:pos="2520"/>
+        </w:tabs>
+        <w:spacing w:after="0" w:line="240" w:lineRule="auto"/>
+        <w:ind w:left="2520" w:hanging="1800"/>
+      </w:pPr>
+      <w:r>
+        <w:rPr>
+          <w:b/>
+        </w:rPr>
+        <w:t>&lt;</w:t>
+      </w:r>
+      <w:proofErr w:type="spellStart"/>
+      <w:proofErr w:type="gramStart"/>
+      <w:r>
+        <w:rPr>
+          <w:b/>
+        </w:rPr>
+        <w:t>defaultValue</w:t>
+      </w:r>
+      <w:proofErr w:type="spellEnd"/>
+      <w:proofErr w:type="gramEnd"/>
+      <w:r>
+        <w:rPr>
+          <w:b/>
+        </w:rPr>
+        <w:t>&gt;</w:t>
+      </w:r>
+      <w:r>
+        <w:tab/>
+        <w:t>- (optional) the data member’s value upon initialization.</w:t>
+      </w:r>
+      <w:r>
+        <w:br/>
+      </w:r>
+      <w:proofErr w:type="gramStart"/>
+      <w:r>
+        <w:t>for</w:t>
+      </w:r>
+      <w:proofErr w:type="gramEnd"/>
+      <w:r>
+        <w:t xml:space="preserve"> object-type data members, </w:t>
+      </w:r>
+      <w:r>
+        <w:t>&lt;</w:t>
+      </w:r>
+      <w:proofErr w:type="spellStart"/>
+      <w:r>
+        <w:t>defaultValue</w:t>
+      </w:r>
+      <w:proofErr w:type="spellEnd"/>
+      <w:r>
+        <w:t>&gt; is must be empty</w:t>
+      </w:r>
+      <w:r>
+        <w:br/>
+        <w:t xml:space="preserve">           (e.g. </w:t>
+      </w:r>
+      <w:proofErr w:type="spellStart"/>
+      <w:r>
+        <w:t>myDate</w:t>
+      </w:r>
+      <w:proofErr w:type="spellEnd"/>
+      <w:r>
+        <w:t xml:space="preserve"> = Date ##;)</w:t>
+      </w:r>
+      <w:r>
+        <w:br/>
+        <w:t>for string or double data members, &lt;</w:t>
+      </w:r>
+      <w:proofErr w:type="spellStart"/>
+      <w:r>
+        <w:t>defaultValue</w:t>
+      </w:r>
+      <w:proofErr w:type="spellEnd"/>
+      <w:r>
+        <w:t>&gt; must be a valid string or double value respectively.</w:t>
+      </w:r>
+      <w:r>
+        <w:br/>
+        <w:t xml:space="preserve">           (e.g. score = double #100#; , name = string #‘Joe’#;)</w:t>
+      </w:r>
+      <w:r>
+        <w:br/>
+        <w:t xml:space="preserve">if no default value is provided for a string or double data member, the data member will be initialized to ‘’ or 0 respectively. </w:t>
+      </w:r>
+    </w:p>
+    <w:p>
+      <w:pPr>
+        <w:spacing w:after="0" w:line="240" w:lineRule="auto"/>
+        <w:rPr>
+          <w:b/>
+        </w:rPr>
+      </w:pPr>
+    </w:p>
+    <w:p>
+      <w:pPr>
+        <w:spacing w:after="0" w:line="240" w:lineRule="auto"/>
+      </w:pPr>
     </w:p>
     <w:p>
       <w:r>
@@ -2851,18 +3601,7 @@
         <w:t xml:space="preserve"> );</w:t>
       </w:r>
       <w:r>
-        <w:t xml:space="preserve">           // </w:t>
-      </w:r>
-      <w:proofErr w:type="spellStart"/>
-      <w:r>
-        <w:t>TYPEDTERM:</w:t>
-      </w:r>
-      <w:r>
-        <w:t>id</w:t>
-      </w:r>
-      <w:proofErr w:type="spellEnd"/>
-      <w:r>
-        <w:t xml:space="preserve"> ( ARGS );</w:t>
+        <w:t xml:space="preserve">           </w:t>
       </w:r>
     </w:p>
     <w:p>
@@ -2873,28 +3612,31 @@
           <w:numId w:val="1"/>
         </w:numPr>
         <w:spacing w:after="0" w:line="240" w:lineRule="auto"/>
-        <w:rPr>
-          <w:b/>
-        </w:rPr>
-      </w:pPr>
-      <w:r>
-        <w:t xml:space="preserve"> </w:t>
-      </w:r>
-      <w:r>
-        <w:tab/>
-        <w:t>| id assign</w:t>
-      </w:r>
-      <w:r>
-        <w:t xml:space="preserve"> </w:t>
-      </w:r>
-      <w:r>
-        <w:t>EXPR</w:t>
-      </w:r>
-      <w:r>
-        <w:t xml:space="preserve"> ;</w:t>
-      </w:r>
-      <w:r>
-        <w:t xml:space="preserve"> </w:t>
+      </w:pPr>
+      <w:r>
+        <w:t xml:space="preserve"> </w:t>
+      </w:r>
+      <w:r>
+        <w:tab/>
+        <w:t>|</w:t>
+      </w:r>
+      <w:r>
+        <w:t xml:space="preserve"> TYPEDTERM</w:t>
+      </w:r>
+      <w:r>
+        <w:t xml:space="preserve"> </w:t>
+      </w:r>
+      <w:r>
+        <w:t>:</w:t>
+      </w:r>
+      <w:r>
+        <w:t xml:space="preserve"> </w:t>
+      </w:r>
+      <w:r>
+        <w:t>id</w:t>
+      </w:r>
+      <w:r>
+        <w:t xml:space="preserve"> ( ARGS );</w:t>
       </w:r>
     </w:p>
     <w:p>
@@ -2910,7 +3652,23 @@
         </w:rPr>
       </w:pPr>
       <w:r>
-        <w:t>ARGLIST -&gt; EXPR , ARGLIST</w:t>
+        <w:t xml:space="preserve"> </w:t>
+      </w:r>
+      <w:r>
+        <w:tab/>
+        <w:t>| id assign</w:t>
+      </w:r>
+      <w:r>
+        <w:t xml:space="preserve"> </w:t>
+      </w:r>
+      <w:r>
+        <w:t>EXPR</w:t>
+      </w:r>
+      <w:r>
+        <w:t xml:space="preserve"> ;</w:t>
+      </w:r>
+      <w:r>
+        <w:t xml:space="preserve"> </w:t>
       </w:r>
     </w:p>
     <w:p>
@@ -2926,37 +3684,7 @@
         </w:rPr>
       </w:pPr>
       <w:r>
-        <w:t xml:space="preserve"> </w:t>
-      </w:r>
-      <w:r>
-        <w:tab/>
-        <w:t>| EXPR</w:t>
-      </w:r>
-    </w:p>
-    <w:p>
-      <w:pPr>
-        <w:spacing w:after="0" w:line="240" w:lineRule="auto"/>
-      </w:pPr>
-    </w:p>
-    <w:p>
-      <w:pPr>
-        <w:spacing w:after="0" w:line="240" w:lineRule="auto"/>
-        <w:ind w:left="360"/>
-        <w:rPr>
-          <w:b/>
-        </w:rPr>
-      </w:pPr>
-      <w:r>
-        <w:rPr>
-          <w:b/>
-        </w:rPr>
-        <w:t>Expressions</w:t>
-      </w:r>
-      <w:r>
-        <w:rPr>
-          <w:b/>
-        </w:rPr>
-        <w:t>:</w:t>
+        <w:t>ARGLIST -&gt; EXPR , ARGLIST</w:t>
       </w:r>
     </w:p>
     <w:p>
@@ -2967,18 +3695,42 @@
           <w:numId w:val="1"/>
         </w:numPr>
         <w:spacing w:after="0" w:line="240" w:lineRule="auto"/>
-      </w:pPr>
-      <w:r>
-        <w:t>EXPR</w:t>
-      </w:r>
-      <w:r>
-        <w:t xml:space="preserve"> -&gt; </w:t>
-      </w:r>
-      <w:r>
-        <w:t>EXPR</w:t>
-      </w:r>
-      <w:r>
-        <w:t xml:space="preserve"> ADDOP ADDTERM</w:t>
+        <w:rPr>
+          <w:b/>
+        </w:rPr>
+      </w:pPr>
+      <w:r>
+        <w:t xml:space="preserve"> </w:t>
+      </w:r>
+      <w:r>
+        <w:tab/>
+        <w:t>| EXPR</w:t>
+      </w:r>
+    </w:p>
+    <w:p>
+      <w:pPr>
+        <w:spacing w:after="0" w:line="240" w:lineRule="auto"/>
+      </w:pPr>
+    </w:p>
+    <w:p>
+      <w:pPr>
+        <w:spacing w:after="0" w:line="240" w:lineRule="auto"/>
+        <w:ind w:left="360"/>
+        <w:rPr>
+          <w:b/>
+        </w:rPr>
+      </w:pPr>
+      <w:r>
+        <w:rPr>
+          <w:b/>
+        </w:rPr>
+        <w:t>Expressions</w:t>
+      </w:r>
+      <w:r>
+        <w:rPr>
+          <w:b/>
+        </w:rPr>
+        <w:t>:</w:t>
       </w:r>
     </w:p>
     <w:p>
@@ -2991,11 +3743,16 @@
         <w:spacing w:after="0" w:line="240" w:lineRule="auto"/>
       </w:pPr>
       <w:r>
-        <w:t xml:space="preserve"> </w:t>
-      </w:r>
-      <w:r>
-        <w:tab/>
-        <w:t>| ADDTERM</w:t>
+        <w:t>EXPR</w:t>
+      </w:r>
+      <w:r>
+        <w:t xml:space="preserve"> -&gt; </w:t>
+      </w:r>
+      <w:r>
+        <w:t>EXPR</w:t>
+      </w:r>
+      <w:r>
+        <w:t xml:space="preserve"> ADDOP ADDTERM</w:t>
       </w:r>
     </w:p>
     <w:p>
@@ -3008,7 +3765,11 @@
         <w:spacing w:after="0" w:line="240" w:lineRule="auto"/>
       </w:pPr>
       <w:r>
-        <w:t>ADDTERM -&gt; ADDTERM MULOP MULTERM</w:t>
+        <w:t xml:space="preserve"> </w:t>
+      </w:r>
+      <w:r>
+        <w:tab/>
+        <w:t>| ADDTERM</w:t>
       </w:r>
     </w:p>
     <w:p>
@@ -3021,11 +3782,7 @@
         <w:spacing w:after="0" w:line="240" w:lineRule="auto"/>
       </w:pPr>
       <w:r>
-        <w:t xml:space="preserve"> </w:t>
-      </w:r>
-      <w:r>
-        <w:tab/>
-        <w:t>| MULTERM</w:t>
+        <w:t>ADDTERM -&gt; ADDTERM MULOP MULTERM</w:t>
       </w:r>
     </w:p>
     <w:p>
@@ -3038,10 +3795,11 @@
         <w:spacing w:after="0" w:line="240" w:lineRule="auto"/>
       </w:pPr>
       <w:r>
-        <w:t xml:space="preserve">MULTERM -&gt; MULTERM EXPOP </w:t>
-      </w:r>
-      <w:r>
-        <w:t>TYPEDTERM</w:t>
+        <w:t xml:space="preserve"> </w:t>
+      </w:r>
+      <w:r>
+        <w:tab/>
+        <w:t>| MULTERM</w:t>
       </w:r>
     </w:p>
     <w:p>
@@ -3054,11 +3812,7 @@
         <w:spacing w:after="0" w:line="240" w:lineRule="auto"/>
       </w:pPr>
       <w:r>
-        <w:t xml:space="preserve"> </w:t>
-      </w:r>
-      <w:r>
-        <w:tab/>
-        <w:t xml:space="preserve">| </w:t>
+        <w:t xml:space="preserve">MULTERM -&gt; MULTERM EXPOP </w:t>
       </w:r>
       <w:r>
         <w:t>TYPEDTERM</w:t>
@@ -3074,34 +3828,14 @@
         <w:spacing w:after="0" w:line="240" w:lineRule="auto"/>
       </w:pPr>
       <w:r>
-        <w:t xml:space="preserve">TYPEDTERM </w:t>
-      </w:r>
-      <w:r>
-        <w:t xml:space="preserve">-&gt; </w:t>
-      </w:r>
-      <w:r>
-        <w:t>TYPED</w:t>
-      </w:r>
-      <w:r>
-        <w:t xml:space="preserve">TERM  : </w:t>
-      </w:r>
-      <w:r>
-        <w:t>id</w:t>
-      </w:r>
-      <w:r>
-        <w:t xml:space="preserve"> ( </w:t>
-      </w:r>
-      <w:r>
-        <w:t>[</w:t>
-      </w:r>
-      <w:r>
-        <w:t>ARGLIST</w:t>
-      </w:r>
-      <w:r>
-        <w:t>]</w:t>
-      </w:r>
-      <w:r>
-        <w:t xml:space="preserve"> ) </w:t>
+        <w:t xml:space="preserve"> </w:t>
+      </w:r>
+      <w:r>
+        <w:tab/>
+        <w:t xml:space="preserve">| </w:t>
+      </w:r>
+      <w:r>
+        <w:t>TYPEDTERM</w:t>
       </w:r>
     </w:p>
     <w:p>
@@ -3114,14 +3848,34 @@
         <w:spacing w:after="0" w:line="240" w:lineRule="auto"/>
       </w:pPr>
       <w:r>
-        <w:t xml:space="preserve"> </w:t>
-      </w:r>
-      <w:r>
-        <w:tab/>
-        <w:t>| PRIMARY</w:t>
-      </w:r>
-      <w:r>
-        <w:t xml:space="preserve"> </w:t>
+        <w:t xml:space="preserve">TYPEDTERM </w:t>
+      </w:r>
+      <w:r>
+        <w:t xml:space="preserve">-&gt; </w:t>
+      </w:r>
+      <w:r>
+        <w:t>TYPED</w:t>
+      </w:r>
+      <w:r>
+        <w:t xml:space="preserve">TERM  : </w:t>
+      </w:r>
+      <w:r>
+        <w:t>id</w:t>
+      </w:r>
+      <w:r>
+        <w:t xml:space="preserve"> ( </w:t>
+      </w:r>
+      <w:r>
+        <w:t>[</w:t>
+      </w:r>
+      <w:r>
+        <w:t>ARGLIST</w:t>
+      </w:r>
+      <w:r>
+        <w:t>]</w:t>
+      </w:r>
+      <w:r>
+        <w:t xml:space="preserve"> ) </w:t>
       </w:r>
     </w:p>
     <w:p>
@@ -3134,13 +3888,15 @@
         <w:spacing w:after="0" w:line="240" w:lineRule="auto"/>
       </w:pPr>
       <w:r>
-        <w:t xml:space="preserve">PRIMARY -&gt; </w:t>
-      </w:r>
-      <w:proofErr w:type="spellStart"/>
-      <w:r>
-        <w:t>dbl</w:t>
-      </w:r>
-      <w:proofErr w:type="spellEnd"/>
+        <w:t xml:space="preserve"> </w:t>
+      </w:r>
+      <w:r>
+        <w:tab/>
+        <w:t>| PRIMARY</w:t>
+      </w:r>
+      <w:r>
+        <w:t xml:space="preserve"> </w:t>
+      </w:r>
     </w:p>
     <w:p>
       <w:pPr>
@@ -3152,12 +3908,13 @@
         <w:spacing w:after="0" w:line="240" w:lineRule="auto"/>
       </w:pPr>
       <w:r>
-        <w:t xml:space="preserve"> </w:t>
-      </w:r>
-      <w:r>
-        <w:tab/>
-        <w:t>| id</w:t>
-      </w:r>
+        <w:t xml:space="preserve">PRIMARY -&gt; </w:t>
+      </w:r>
+      <w:proofErr w:type="spellStart"/>
+      <w:r>
+        <w:t>dbl</w:t>
+      </w:r>
+      <w:proofErr w:type="spellEnd"/>
     </w:p>
     <w:p>
       <w:pPr>
@@ -3173,7 +3930,7 @@
       </w:r>
       <w:r>
         <w:tab/>
-        <w:t>| id ( [ARGLIST] )</w:t>
+        <w:t>| id</w:t>
       </w:r>
     </w:p>
     <w:p>
@@ -3190,7 +3947,7 @@
       </w:r>
       <w:r>
         <w:tab/>
-        <w:t>| string</w:t>
+        <w:t>| id ( [ARGLIST] )</w:t>
       </w:r>
     </w:p>
     <w:p>
@@ -3207,6 +3964,23 @@
       </w:r>
       <w:r>
         <w:tab/>
+        <w:t>| string</w:t>
+      </w:r>
+    </w:p>
+    <w:p>
+      <w:pPr>
+        <w:pStyle w:val="ListParagraph"/>
+        <w:numPr>
+          <w:ilvl w:val="0"/>
+          <w:numId w:val="1"/>
+        </w:numPr>
+        <w:spacing w:after="0" w:line="240" w:lineRule="auto"/>
+      </w:pPr>
+      <w:r>
+        <w:t xml:space="preserve"> </w:t>
+      </w:r>
+      <w:r>
+        <w:tab/>
         <w:t>| ( EXPR )</w:t>
       </w:r>
       <w:r>
@@ -3265,7 +4039,6 @@
         <w:rPr>
           <w:b/>
         </w:rPr>
-        <w:lastRenderedPageBreak/>
         <w:t>Operators:</w:t>
       </w:r>
     </w:p>

</xml_diff>

<commit_message>
Added inheritance to Language Definition
</commit_message>
<xml_diff>
--- a/Frogger Support Files/Language Definition.docx
+++ b/Frogger Support Files/Language Definition.docx
@@ -1639,14 +1639,41 @@
         <w:t>SCF</w:t>
       </w:r>
       <w:r>
-        <w:t xml:space="preserve"> contains function declaration records</w:t>
-      </w:r>
-      <w:r>
-        <w:t xml:space="preserve"> and object declaration records</w:t>
+        <w:t xml:space="preserve"> contains</w:t>
+      </w:r>
+      <w:r>
+        <w:t xml:space="preserve"> inheritance records,</w:t>
+      </w:r>
+      <w:r>
+        <w:t xml:space="preserve"> function declaration records</w:t>
+      </w:r>
+      <w:r>
+        <w:t xml:space="preserve">, and </w:t>
+      </w:r>
+      <w:r>
+        <w:t>object declaration records</w:t>
       </w:r>
       <w:r>
         <w:t xml:space="preserve">: one per line. </w:t>
       </w:r>
+    </w:p>
+    <w:p>
+      <w:pPr>
+        <w:spacing w:after="0" w:line="240" w:lineRule="auto"/>
+      </w:pPr>
+      <w:r>
+        <w:t>Only one inheritance record is allowed per SCF. An inheritance record is formatted as follows without spaces:</w:t>
+      </w:r>
+    </w:p>
+    <w:p>
+      <w:pPr>
+        <w:spacing w:after="0" w:line="240" w:lineRule="auto"/>
+      </w:pPr>
+      <w:r>
+        <w:t>%parent%&lt;parentObjectName&gt;.struct</w:t>
+      </w:r>
+      <w:bookmarkStart w:id="0" w:name="_GoBack"/>
+      <w:bookmarkEnd w:id="0"/>
       <w:r>
         <w:br/>
       </w:r>
@@ -2159,6 +2186,7 @@
         <w:spacing w:after="0" w:line="240" w:lineRule="auto"/>
       </w:pPr>
       <w:r>
+        <w:lastRenderedPageBreak/>
         <w:t>Each OF represents an object in OOP</w:t>
       </w:r>
       <w:r>
@@ -2192,7 +2220,6 @@
         <w:rPr>
           <w:b/>
         </w:rPr>
-        <w:lastRenderedPageBreak/>
         <w:t>Object Data File (ODF)</w:t>
       </w:r>
       <w:r>
@@ -2382,8 +2409,6 @@
         <w:br/>
         <w:t xml:space="preserve">           </w:t>
       </w:r>
-      <w:bookmarkStart w:id="0" w:name="_GoBack"/>
-      <w:bookmarkEnd w:id="0"/>
       <w:r>
         <w:t>(e.g. myDate = Date ##;)</w:t>
       </w:r>

</xml_diff>

<commit_message>
Clarified inheritance in Language Definition
</commit_message>
<xml_diff>
--- a/Frogger Support Files/Language Definition.docx
+++ b/Frogger Support Files/Language Definition.docx
@@ -6,8 +6,13 @@
       <w:pPr>
         <w:spacing w:after="0" w:line="240" w:lineRule="auto"/>
       </w:pPr>
-      <w:r>
-        <w:t>Frogger Language Definition.</w:t>
+      <w:proofErr w:type="spellStart"/>
+      <w:r>
+        <w:t>Frogger</w:t>
+      </w:r>
+      <w:proofErr w:type="spellEnd"/>
+      <w:r>
+        <w:t xml:space="preserve"> Language Definition.</w:t>
       </w:r>
     </w:p>
     <w:p>
@@ -62,7 +67,31 @@
         <w:t>Variable identifiers are alpha with underscores starting with an alpha character. So, v</w:t>
       </w:r>
       <w:r>
-        <w:t>alid variable names (identifiers) follow the regex [a-zA-Z][a-zA-Z_]*, so</w:t>
+        <w:t>alid variable names (identifiers) follow the regex [a-</w:t>
+      </w:r>
+      <w:proofErr w:type="spellStart"/>
+      <w:r>
+        <w:t>zA</w:t>
+      </w:r>
+      <w:proofErr w:type="spellEnd"/>
+      <w:r>
+        <w:t>-Z</w:t>
+      </w:r>
+      <w:proofErr w:type="gramStart"/>
+      <w:r>
+        <w:t>][</w:t>
+      </w:r>
+      <w:proofErr w:type="gramEnd"/>
+      <w:r>
+        <w:t>a-</w:t>
+      </w:r>
+      <w:proofErr w:type="spellStart"/>
+      <w:r>
+        <w:t>zA</w:t>
+      </w:r>
+      <w:proofErr w:type="spellEnd"/>
+      <w:r>
+        <w:t>-Z_]*, so</w:t>
       </w:r>
       <w:r>
         <w:t xml:space="preserve"> numerical</w:t>
@@ -102,7 +131,15 @@
         <w:t>,</w:t>
       </w:r>
       <w:r>
-        <w:t xml:space="preserve"> accessible through the scope resolution operator (:). A common example is the use of double functions (e.g. 5.0:toString() ). Object types are defined using Object Folders (OFs).</w:t>
+        <w:t xml:space="preserve"> accessible through the scope resolution operator (:). A common example is the use of double functions (e.g. 5.0</w:t>
+      </w:r>
+      <w:proofErr w:type="gramStart"/>
+      <w:r>
+        <w:t>:toString</w:t>
+      </w:r>
+      <w:proofErr w:type="gramEnd"/>
+      <w:r>
+        <w:t>() ). Object types are defined using Object Folders (OFs).</w:t>
       </w:r>
       <w:r>
         <w:t xml:space="preserve"> </w:t>
@@ -141,9 +178,11 @@
         <w:spacing w:after="0" w:line="240" w:lineRule="auto"/>
         <w:ind w:left="2880" w:hanging="2693"/>
       </w:pPr>
+      <w:proofErr w:type="gramStart"/>
       <w:r>
         <w:t>double</w:t>
       </w:r>
+      <w:proofErr w:type="gramEnd"/>
       <w:r>
         <w:tab/>
         <w:t xml:space="preserve">- </w:t>
@@ -163,7 +202,19 @@
       </w:pPr>
       <w:r>
         <w:tab/>
-        <w:t>:toString()</w:t>
+      </w:r>
+      <w:proofErr w:type="gramStart"/>
+      <w:r>
+        <w:t>:</w:t>
+      </w:r>
+      <w:proofErr w:type="spellStart"/>
+      <w:r>
+        <w:t>toString</w:t>
+      </w:r>
+      <w:proofErr w:type="spellEnd"/>
+      <w:proofErr w:type="gramEnd"/>
+      <w:r>
+        <w:t>()</w:t>
       </w:r>
       <w:r>
         <w:t>~string</w:t>
@@ -174,7 +225,15 @@
       </w:r>
       <w:r>
         <w:br/>
-        <w:t>(e.g. 65.9:toString() -&gt; ’65.9’)</w:t>
+        <w:t>(e.g. 65.9</w:t>
+      </w:r>
+      <w:proofErr w:type="gramStart"/>
+      <w:r>
+        <w:t>:toString</w:t>
+      </w:r>
+      <w:proofErr w:type="gramEnd"/>
+      <w:r>
+        <w:t>() -&gt; ’65.9’)</w:t>
       </w:r>
     </w:p>
     <w:p>
@@ -188,22 +247,55 @@
       </w:pPr>
       <w:r>
         <w:tab/>
-        <w:t>:toAscii()</w:t>
+      </w:r>
+      <w:proofErr w:type="gramStart"/>
+      <w:r>
+        <w:t>:</w:t>
+      </w:r>
+      <w:proofErr w:type="spellStart"/>
+      <w:r>
+        <w:t>toAscii</w:t>
+      </w:r>
+      <w:proofErr w:type="spellEnd"/>
+      <w:proofErr w:type="gramEnd"/>
+      <w:r>
+        <w:t>()</w:t>
       </w:r>
       <w:r>
         <w:t>~string</w:t>
       </w:r>
       <w:r>
         <w:tab/>
-        <w:t>- returns a single character string matching the truncated double value in ascii</w:t>
-      </w:r>
+        <w:t xml:space="preserve">- returns a single character string matching the truncated double value in </w:t>
+      </w:r>
+      <w:proofErr w:type="spellStart"/>
+      <w:r>
+        <w:t>ascii</w:t>
+      </w:r>
+      <w:proofErr w:type="spellEnd"/>
       <w:r>
         <w:br/>
-        <w:t>or ‘’ if double value is out of ascii range.</w:t>
+        <w:t xml:space="preserve">or ‘’ if double value is out of </w:t>
+      </w:r>
+      <w:proofErr w:type="spellStart"/>
+      <w:r>
+        <w:t>ascii</w:t>
+      </w:r>
+      <w:proofErr w:type="spellEnd"/>
+      <w:r>
+        <w:t xml:space="preserve"> range.</w:t>
       </w:r>
       <w:r>
         <w:br/>
-        <w:t>(e.g. 65.9:toAscii() -&gt; ‘A’)</w:t>
+        <w:t>(e.g. 65.9</w:t>
+      </w:r>
+      <w:proofErr w:type="gramStart"/>
+      <w:r>
+        <w:t>:toAscii</w:t>
+      </w:r>
+      <w:proofErr w:type="gramEnd"/>
+      <w:r>
+        <w:t>() -&gt; ‘A’)</w:t>
       </w:r>
     </w:p>
     <w:p>
@@ -215,9 +307,11 @@
         <w:spacing w:after="0" w:line="240" w:lineRule="auto"/>
         <w:ind w:left="2880" w:hanging="2693"/>
       </w:pPr>
+      <w:proofErr w:type="gramStart"/>
       <w:r>
         <w:t>string</w:t>
       </w:r>
+      <w:proofErr w:type="gramEnd"/>
       <w:r>
         <w:tab/>
       </w:r>
@@ -242,7 +336,19 @@
       </w:pPr>
       <w:r>
         <w:tab/>
-        <w:t>:asciiAt(&lt;double&gt;)</w:t>
+      </w:r>
+      <w:proofErr w:type="gramStart"/>
+      <w:r>
+        <w:t>:</w:t>
+      </w:r>
+      <w:proofErr w:type="spellStart"/>
+      <w:r>
+        <w:t>asciiAt</w:t>
+      </w:r>
+      <w:proofErr w:type="spellEnd"/>
+      <w:proofErr w:type="gramEnd"/>
+      <w:r>
+        <w:t>(&lt;double&gt;)</w:t>
       </w:r>
       <w:r>
         <w:t>~double</w:t>
@@ -251,11 +357,32 @@
         <w:t xml:space="preserve"> - </w:t>
       </w:r>
       <w:r>
-        <w:t xml:space="preserve">returns the ascii value of the char at the given index in the string. </w:t>
+        <w:t xml:space="preserve">returns the </w:t>
+      </w:r>
+      <w:proofErr w:type="spellStart"/>
+      <w:r>
+        <w:t>ascii</w:t>
+      </w:r>
+      <w:proofErr w:type="spellEnd"/>
+      <w:r>
+        <w:t xml:space="preserve"> value of the char at the given index in the string. </w:t>
       </w:r>
       <w:r>
         <w:br/>
-        <w:t xml:space="preserve">Zero indexed. [e.g. ‘ABC’:asciiAt(0) -&gt; 65] </w:t>
+        <w:t>Zero indexed. [e.g. ‘ABC’</w:t>
+      </w:r>
+      <w:proofErr w:type="gramStart"/>
+      <w:r>
+        <w:t>:</w:t>
+      </w:r>
+      <w:proofErr w:type="spellStart"/>
+      <w:r>
+        <w:t>asciiAt</w:t>
+      </w:r>
+      <w:proofErr w:type="spellEnd"/>
+      <w:proofErr w:type="gramEnd"/>
+      <w:r>
+        <w:t xml:space="preserve">(0) -&gt; 65] </w:t>
       </w:r>
       <w:r>
         <w:br/>
@@ -273,7 +400,14 @@
       </w:pPr>
       <w:r>
         <w:tab/>
-        <w:t>:length()~double</w:t>
+      </w:r>
+      <w:proofErr w:type="gramStart"/>
+      <w:r>
+        <w:t>:length</w:t>
+      </w:r>
+      <w:proofErr w:type="gramEnd"/>
+      <w:r>
+        <w:t>()~double</w:t>
       </w:r>
       <w:r>
         <w:tab/>
@@ -291,7 +425,19 @@
       </w:pPr>
       <w:r>
         <w:tab/>
-        <w:t>:parseDouble()~double</w:t>
+      </w:r>
+      <w:proofErr w:type="gramStart"/>
+      <w:r>
+        <w:t>:</w:t>
+      </w:r>
+      <w:proofErr w:type="spellStart"/>
+      <w:r>
+        <w:t>parseDouble</w:t>
+      </w:r>
+      <w:proofErr w:type="spellEnd"/>
+      <w:proofErr w:type="gramEnd"/>
+      <w:r>
+        <w:t>()~double</w:t>
       </w:r>
       <w:r>
         <w:tab/>
@@ -299,7 +445,15 @@
       </w:r>
       <w:r>
         <w:br/>
-        <w:t>(e.g. ‘65’:parseDouble() -&gt; 65)</w:t>
+        <w:t>(e.g. ‘65’</w:t>
+      </w:r>
+      <w:proofErr w:type="gramStart"/>
+      <w:r>
+        <w:t>:parseDouble</w:t>
+      </w:r>
+      <w:proofErr w:type="gramEnd"/>
+      <w:r>
+        <w:t>() -&gt; 65)</w:t>
       </w:r>
     </w:p>
     <w:p>
@@ -311,9 +465,13 @@
         <w:spacing w:after="0" w:line="240" w:lineRule="auto"/>
         <w:ind w:left="2880" w:hanging="2693"/>
       </w:pPr>
+      <w:proofErr w:type="spellStart"/>
+      <w:proofErr w:type="gramStart"/>
       <w:r>
         <w:t>stringList</w:t>
       </w:r>
+      <w:proofErr w:type="spellEnd"/>
+      <w:proofErr w:type="gramEnd"/>
       <w:r>
         <w:tab/>
         <w:t xml:space="preserve">- </w:t>
@@ -336,11 +494,30 @@
       </w:pPr>
       <w:r>
         <w:tab/>
-        <w:t>:elementAt(&lt;double&gt;)~string – returns the string at the given index in the list. Zero indexed.</w:t>
+      </w:r>
+      <w:proofErr w:type="gramStart"/>
+      <w:r>
+        <w:t>:</w:t>
+      </w:r>
+      <w:proofErr w:type="spellStart"/>
+      <w:r>
+        <w:t>elementAt</w:t>
+      </w:r>
+      <w:proofErr w:type="spellEnd"/>
+      <w:proofErr w:type="gramEnd"/>
+      <w:r>
+        <w:t>(&lt;double&gt;)~string – returns the string at the given index in the list. Zero indexed.</w:t>
       </w:r>
       <w:r>
         <w:br/>
-        <w:t>returns default value if the index is out of range.</w:t>
+      </w:r>
+      <w:proofErr w:type="gramStart"/>
+      <w:r>
+        <w:t>returns</w:t>
+      </w:r>
+      <w:proofErr w:type="gramEnd"/>
+      <w:r>
+        <w:t xml:space="preserve"> default value if the index is out of range.</w:t>
       </w:r>
     </w:p>
     <w:p>
@@ -354,7 +531,14 @@
       </w:pPr>
       <w:r>
         <w:tab/>
-        <w:t>:size()~double</w:t>
+      </w:r>
+      <w:proofErr w:type="gramStart"/>
+      <w:r>
+        <w:t>:size</w:t>
+      </w:r>
+      <w:proofErr w:type="gramEnd"/>
+      <w:r>
+        <w:t>()~double</w:t>
       </w:r>
       <w:r>
         <w:tab/>
@@ -372,7 +556,14 @@
       </w:pPr>
       <w:r>
         <w:tab/>
-        <w:t>:add(&lt;string&gt;)~null</w:t>
+      </w:r>
+      <w:proofErr w:type="gramStart"/>
+      <w:r>
+        <w:t>:add</w:t>
+      </w:r>
+      <w:proofErr w:type="gramEnd"/>
+      <w:r>
+        <w:t>(&lt;string&gt;)~null</w:t>
       </w:r>
       <w:r>
         <w:tab/>
@@ -390,7 +581,14 @@
       </w:pPr>
       <w:r>
         <w:tab/>
-        <w:t>:remove(&lt;double&gt;</w:t>
+      </w:r>
+      <w:proofErr w:type="gramStart"/>
+      <w:r>
+        <w:t>:remove</w:t>
+      </w:r>
+      <w:proofErr w:type="gramEnd"/>
+      <w:r>
+        <w:t>(&lt;double&gt;</w:t>
       </w:r>
       <w:r>
         <w:t>)</w:t>
@@ -417,9 +615,21 @@
         <w:spacing w:after="0" w:line="240" w:lineRule="auto"/>
         <w:ind w:left="2880" w:hanging="2693"/>
       </w:pPr>
-      <w:r>
-        <w:t>args=stringList</w:t>
-      </w:r>
+      <w:proofErr w:type="spellStart"/>
+      <w:proofErr w:type="gramStart"/>
+      <w:r>
+        <w:t>args</w:t>
+      </w:r>
+      <w:proofErr w:type="spellEnd"/>
+      <w:r>
+        <w:t>=</w:t>
+      </w:r>
+      <w:proofErr w:type="spellStart"/>
+      <w:proofErr w:type="gramEnd"/>
+      <w:r>
+        <w:t>stringList</w:t>
+      </w:r>
+      <w:proofErr w:type="spellEnd"/>
       <w:r>
         <w:tab/>
         <w:t xml:space="preserve">- </w:t>
@@ -471,8 +681,13 @@
         <w:spacing w:after="0" w:line="240" w:lineRule="auto"/>
         <w:ind w:left="2160" w:hanging="1973"/>
       </w:pPr>
-      <w:r>
-        <w:t>end()</w:t>
+      <w:proofErr w:type="gramStart"/>
+      <w:r>
+        <w:t>end(</w:t>
+      </w:r>
+      <w:proofErr w:type="gramEnd"/>
+      <w:r>
+        <w:t>)</w:t>
       </w:r>
       <w:r>
         <w:tab/>
@@ -502,8 +717,13 @@
         <w:spacing w:after="0" w:line="240" w:lineRule="auto"/>
         <w:ind w:left="2160" w:hanging="1973"/>
       </w:pPr>
-      <w:r>
-        <w:t>end(&lt;string&gt;)</w:t>
+      <w:proofErr w:type="gramStart"/>
+      <w:r>
+        <w:t>end(</w:t>
+      </w:r>
+      <w:proofErr w:type="gramEnd"/>
+      <w:r>
+        <w:t>&lt;string&gt;)</w:t>
       </w:r>
       <w:r>
         <w:tab/>
@@ -518,8 +738,13 @@
         <w:spacing w:after="0" w:line="240" w:lineRule="auto"/>
         <w:ind w:left="2160" w:hanging="1973"/>
       </w:pPr>
-      <w:r>
-        <w:t>end(&lt;double&gt;)</w:t>
+      <w:proofErr w:type="gramStart"/>
+      <w:r>
+        <w:t>end(</w:t>
+      </w:r>
+      <w:proofErr w:type="gramEnd"/>
+      <w:r>
+        <w:t>&lt;double&gt;)</w:t>
       </w:r>
       <w:r>
         <w:tab/>
@@ -534,9 +759,11 @@
         <w:spacing w:after="0" w:line="240" w:lineRule="auto"/>
         <w:ind w:left="2160" w:hanging="1973"/>
       </w:pPr>
+      <w:proofErr w:type="gramStart"/>
       <w:r>
         <w:t>display</w:t>
       </w:r>
+      <w:proofErr w:type="gramEnd"/>
       <w:r>
         <w:t xml:space="preserve"> </w:t>
       </w:r>
@@ -556,9 +783,11 @@
         <w:spacing w:after="0" w:line="240" w:lineRule="auto"/>
         <w:ind w:left="2160" w:hanging="1973"/>
       </w:pPr>
+      <w:proofErr w:type="gramStart"/>
       <w:r>
         <w:t>display</w:t>
       </w:r>
+      <w:proofErr w:type="gramEnd"/>
       <w:r>
         <w:t xml:space="preserve"> </w:t>
       </w:r>
@@ -578,9 +807,16 @@
         <w:spacing w:after="0" w:line="240" w:lineRule="auto"/>
         <w:ind w:left="2160" w:hanging="1973"/>
       </w:pPr>
-      <w:r>
-        <w:t>openI(</w:t>
-      </w:r>
+      <w:proofErr w:type="spellStart"/>
+      <w:proofErr w:type="gramStart"/>
+      <w:r>
+        <w:t>openI</w:t>
+      </w:r>
+      <w:proofErr w:type="spellEnd"/>
+      <w:r>
+        <w:t>(</w:t>
+      </w:r>
+      <w:proofErr w:type="gramEnd"/>
       <w:r>
         <w:t>&lt;string&gt;</w:t>
       </w:r>
@@ -600,9 +836,16 @@
         <w:spacing w:after="0" w:line="240" w:lineRule="auto"/>
         <w:ind w:left="2160" w:hanging="1973"/>
       </w:pPr>
-      <w:r>
-        <w:t>openO(</w:t>
-      </w:r>
+      <w:proofErr w:type="spellStart"/>
+      <w:proofErr w:type="gramStart"/>
+      <w:r>
+        <w:t>openO</w:t>
+      </w:r>
+      <w:proofErr w:type="spellEnd"/>
+      <w:r>
+        <w:t>(</w:t>
+      </w:r>
+      <w:proofErr w:type="gramEnd"/>
       <w:r>
         <w:t>&lt;string&gt;</w:t>
       </w:r>
@@ -622,8 +865,13 @@
         <w:spacing w:after="0" w:line="240" w:lineRule="auto"/>
         <w:ind w:left="2160" w:hanging="1973"/>
       </w:pPr>
-      <w:r>
-        <w:t>write(&lt;string&gt;)</w:t>
+      <w:proofErr w:type="gramStart"/>
+      <w:r>
+        <w:t>write(</w:t>
+      </w:r>
+      <w:proofErr w:type="gramEnd"/>
+      <w:r>
+        <w:t>&lt;string&gt;)</w:t>
       </w:r>
       <w:r>
         <w:tab/>
@@ -638,8 +886,18 @@
         <w:spacing w:after="0" w:line="240" w:lineRule="auto"/>
         <w:ind w:left="2160" w:hanging="1973"/>
       </w:pPr>
-      <w:r>
-        <w:t>closeI()</w:t>
+      <w:proofErr w:type="spellStart"/>
+      <w:proofErr w:type="gramStart"/>
+      <w:r>
+        <w:t>closeI</w:t>
+      </w:r>
+      <w:proofErr w:type="spellEnd"/>
+      <w:r>
+        <w:t>(</w:t>
+      </w:r>
+      <w:proofErr w:type="gramEnd"/>
+      <w:r>
+        <w:t>)</w:t>
       </w:r>
       <w:r>
         <w:tab/>
@@ -654,8 +912,18 @@
         <w:spacing w:after="0" w:line="240" w:lineRule="auto"/>
         <w:ind w:left="2160" w:hanging="1973"/>
       </w:pPr>
-      <w:r>
-        <w:t>closeO()</w:t>
+      <w:proofErr w:type="spellStart"/>
+      <w:proofErr w:type="gramStart"/>
+      <w:r>
+        <w:t>closeO</w:t>
+      </w:r>
+      <w:proofErr w:type="spellEnd"/>
+      <w:r>
+        <w:t>(</w:t>
+      </w:r>
+      <w:proofErr w:type="gramEnd"/>
+      <w:r>
+        <w:t>)</w:t>
       </w:r>
       <w:r>
         <w:tab/>
@@ -679,8 +947,18 @@
         <w:spacing w:after="0" w:line="240" w:lineRule="auto"/>
         <w:ind w:left="2880" w:hanging="2693"/>
       </w:pPr>
-      <w:r>
-        <w:t>retrieveDouble()</w:t>
+      <w:proofErr w:type="spellStart"/>
+      <w:proofErr w:type="gramStart"/>
+      <w:r>
+        <w:t>retrieveDouble</w:t>
+      </w:r>
+      <w:proofErr w:type="spellEnd"/>
+      <w:r>
+        <w:t>(</w:t>
+      </w:r>
+      <w:proofErr w:type="gramEnd"/>
+      <w:r>
+        <w:t>)</w:t>
       </w:r>
       <w:r>
         <w:t>~double</w:t>
@@ -695,8 +973,13 @@
         <w:spacing w:after="0" w:line="240" w:lineRule="auto"/>
         <w:ind w:left="2880" w:hanging="2693"/>
       </w:pPr>
-      <w:r>
-        <w:t>random()</w:t>
+      <w:proofErr w:type="gramStart"/>
+      <w:r>
+        <w:t>random(</w:t>
+      </w:r>
+      <w:proofErr w:type="gramEnd"/>
+      <w:r>
+        <w:t>)</w:t>
       </w:r>
       <w:r>
         <w:t>~double</w:t>
@@ -714,8 +997,18 @@
           <w:b/>
         </w:rPr>
       </w:pPr>
-      <w:r>
-        <w:t>retrieveString()</w:t>
+      <w:proofErr w:type="spellStart"/>
+      <w:proofErr w:type="gramStart"/>
+      <w:r>
+        <w:t>retrieveString</w:t>
+      </w:r>
+      <w:proofErr w:type="spellEnd"/>
+      <w:r>
+        <w:t>(</w:t>
+      </w:r>
+      <w:proofErr w:type="gramEnd"/>
+      <w:r>
+        <w:t>)</w:t>
       </w:r>
       <w:r>
         <w:t>~string</w:t>
@@ -730,22 +1023,56 @@
         <w:spacing w:after="0" w:line="240" w:lineRule="auto"/>
         <w:ind w:left="2880" w:hanging="2693"/>
       </w:pPr>
-      <w:r>
-        <w:t>read()</w:t>
-      </w:r>
-      <w:r>
-        <w:tab/>
-        <w:t>-reads a single ascii</w:t>
-      </w:r>
-      <w:r>
-        <w:t xml:space="preserve"> character from the input file as a string of len 1.</w:t>
+      <w:proofErr w:type="gramStart"/>
+      <w:r>
+        <w:t>read(</w:t>
+      </w:r>
+      <w:proofErr w:type="gramEnd"/>
+      <w:r>
+        <w:t>)</w:t>
+      </w:r>
+      <w:r>
+        <w:tab/>
+        <w:t xml:space="preserve">-reads a single </w:t>
+      </w:r>
+      <w:proofErr w:type="spellStart"/>
+      <w:r>
+        <w:t>ascii</w:t>
+      </w:r>
+      <w:proofErr w:type="spellEnd"/>
+      <w:r>
+        <w:t xml:space="preserve"> character from the input file as a string of </w:t>
+      </w:r>
+      <w:proofErr w:type="spellStart"/>
+      <w:r>
+        <w:t>len</w:t>
+      </w:r>
+      <w:proofErr w:type="spellEnd"/>
+      <w:r>
+        <w:t xml:space="preserve"> 1.</w:t>
       </w:r>
       <w:r>
         <w:t xml:space="preserve"> </w:t>
       </w:r>
       <w:r>
         <w:br/>
-        <w:t>(returns -1 ascii character for EOF)</w:t>
+        <w:t>(</w:t>
+      </w:r>
+      <w:proofErr w:type="gramStart"/>
+      <w:r>
+        <w:t>returns</w:t>
+      </w:r>
+      <w:proofErr w:type="gramEnd"/>
+      <w:r>
+        <w:t xml:space="preserve"> -1 </w:t>
+      </w:r>
+      <w:proofErr w:type="spellStart"/>
+      <w:r>
+        <w:t>ascii</w:t>
+      </w:r>
+      <w:proofErr w:type="spellEnd"/>
+      <w:r>
+        <w:t xml:space="preserve"> character for EOF)</w:t>
       </w:r>
     </w:p>
     <w:p>
@@ -796,6 +1123,7 @@
         <w:spacing w:after="0" w:line="240" w:lineRule="auto"/>
         <w:ind w:left="2880" w:hanging="2700"/>
       </w:pPr>
+      <w:proofErr w:type="gramStart"/>
       <w:r>
         <w:t>exponenti</w:t>
       </w:r>
@@ -803,7 +1131,11 @@
         <w:t>ati</w:t>
       </w:r>
       <w:r>
-        <w:t>on (^^)</w:t>
+        <w:t>on</w:t>
+      </w:r>
+      <w:proofErr w:type="gramEnd"/>
+      <w:r>
+        <w:t xml:space="preserve"> (^^)</w:t>
       </w:r>
       <w:r>
         <w:tab/>
@@ -815,8 +1147,15 @@
         <w:spacing w:after="0" w:line="240" w:lineRule="auto"/>
         <w:ind w:left="2880" w:hanging="2700"/>
       </w:pPr>
-      <w:r>
-        <w:t>rootation (##)</w:t>
+      <w:proofErr w:type="spellStart"/>
+      <w:proofErr w:type="gramStart"/>
+      <w:r>
+        <w:t>rootation</w:t>
+      </w:r>
+      <w:proofErr w:type="spellEnd"/>
+      <w:proofErr w:type="gramEnd"/>
+      <w:r>
+        <w:t xml:space="preserve"> (##)</w:t>
       </w:r>
       <w:r>
         <w:tab/>
@@ -831,8 +1170,13 @@
         <w:spacing w:after="0" w:line="240" w:lineRule="auto"/>
         <w:ind w:left="2880" w:hanging="2700"/>
       </w:pPr>
-      <w:r>
-        <w:t>multiplication (**)</w:t>
+      <w:proofErr w:type="gramStart"/>
+      <w:r>
+        <w:t>multiplication</w:t>
+      </w:r>
+      <w:proofErr w:type="gramEnd"/>
+      <w:r>
+        <w:t xml:space="preserve"> (**)</w:t>
       </w:r>
       <w:r>
         <w:tab/>
@@ -844,8 +1188,13 @@
         <w:spacing w:after="0" w:line="240" w:lineRule="auto"/>
         <w:ind w:left="2880" w:hanging="2700"/>
       </w:pPr>
-      <w:r>
-        <w:t>division (//)</w:t>
+      <w:proofErr w:type="gramStart"/>
+      <w:r>
+        <w:t>division</w:t>
+      </w:r>
+      <w:proofErr w:type="gramEnd"/>
+      <w:r>
+        <w:t xml:space="preserve"> (//)</w:t>
       </w:r>
       <w:r>
         <w:tab/>
@@ -857,8 +1206,13 @@
         <w:spacing w:after="0" w:line="240" w:lineRule="auto"/>
         <w:ind w:left="2880" w:hanging="2700"/>
       </w:pPr>
-      <w:r>
-        <w:t>integer division (\\)</w:t>
+      <w:proofErr w:type="gramStart"/>
+      <w:r>
+        <w:t>integer</w:t>
+      </w:r>
+      <w:proofErr w:type="gramEnd"/>
+      <w:r>
+        <w:t xml:space="preserve"> division (\\)</w:t>
       </w:r>
       <w:r>
         <w:tab/>
@@ -870,8 +1224,13 @@
         <w:spacing w:after="0" w:line="240" w:lineRule="auto"/>
         <w:ind w:left="2880" w:hanging="2700"/>
       </w:pPr>
-      <w:r>
-        <w:t>modulus division (%%)</w:t>
+      <w:proofErr w:type="gramStart"/>
+      <w:r>
+        <w:t>modulus</w:t>
+      </w:r>
+      <w:proofErr w:type="gramEnd"/>
+      <w:r>
+        <w:t xml:space="preserve"> division (%%)</w:t>
       </w:r>
       <w:r>
         <w:tab/>
@@ -883,8 +1242,13 @@
         <w:spacing w:after="0" w:line="240" w:lineRule="auto"/>
         <w:ind w:left="2880" w:hanging="2700"/>
       </w:pPr>
-      <w:r>
-        <w:t>addition (+</w:t>
+      <w:proofErr w:type="gramStart"/>
+      <w:r>
+        <w:t>addition</w:t>
+      </w:r>
+      <w:proofErr w:type="gramEnd"/>
+      <w:r>
+        <w:t xml:space="preserve"> (+</w:t>
       </w:r>
       <w:r>
         <w:t>+</w:t>
@@ -902,8 +1266,13 @@
         <w:spacing w:after="0" w:line="240" w:lineRule="auto"/>
         <w:ind w:left="2880" w:hanging="2700"/>
       </w:pPr>
-      <w:r>
-        <w:t>subtraction (-</w:t>
+      <w:proofErr w:type="gramStart"/>
+      <w:r>
+        <w:t>subtraction</w:t>
+      </w:r>
+      <w:proofErr w:type="gramEnd"/>
+      <w:r>
+        <w:t xml:space="preserve"> (-</w:t>
       </w:r>
       <w:r>
         <w:t>-</w:t>
@@ -921,8 +1290,13 @@
         <w:spacing w:after="0" w:line="240" w:lineRule="auto"/>
         <w:ind w:left="2880" w:hanging="2700"/>
       </w:pPr>
-      <w:r>
-        <w:t>assignment (=)</w:t>
+      <w:proofErr w:type="gramStart"/>
+      <w:r>
+        <w:t>assignment</w:t>
+      </w:r>
+      <w:proofErr w:type="gramEnd"/>
+      <w:r>
+        <w:t xml:space="preserve"> (=)</w:t>
       </w:r>
       <w:r>
         <w:t xml:space="preserve"> </w:t>
@@ -951,8 +1325,13 @@
         <w:spacing w:after="0" w:line="240" w:lineRule="auto"/>
         <w:ind w:left="2880" w:hanging="2700"/>
       </w:pPr>
-      <w:r>
-        <w:t>string concatenation (+</w:t>
+      <w:proofErr w:type="gramStart"/>
+      <w:r>
+        <w:t>string</w:t>
+      </w:r>
+      <w:proofErr w:type="gramEnd"/>
+      <w:r>
+        <w:t xml:space="preserve"> concatenation (+</w:t>
       </w:r>
       <w:r>
         <w:t>+)</w:t>
@@ -967,8 +1346,13 @@
         <w:spacing w:after="0" w:line="240" w:lineRule="auto"/>
         <w:ind w:left="2880" w:hanging="2700"/>
       </w:pPr>
-      <w:r>
-        <w:t>assignment (=)</w:t>
+      <w:proofErr w:type="gramStart"/>
+      <w:r>
+        <w:t>assignment</w:t>
+      </w:r>
+      <w:proofErr w:type="gramEnd"/>
+      <w:r>
+        <w:t xml:space="preserve"> (=)</w:t>
       </w:r>
       <w:r>
         <w:tab/>
@@ -994,8 +1378,13 @@
         <w:spacing w:after="0" w:line="240" w:lineRule="auto"/>
         <w:ind w:left="2880" w:hanging="2700"/>
       </w:pPr>
-      <w:r>
-        <w:t>less than (&lt;)</w:t>
+      <w:proofErr w:type="gramStart"/>
+      <w:r>
+        <w:t>less</w:t>
+      </w:r>
+      <w:proofErr w:type="gramEnd"/>
+      <w:r>
+        <w:t xml:space="preserve"> than (&lt;)</w:t>
       </w:r>
       <w:r>
         <w:tab/>
@@ -1006,8 +1395,13 @@
         <w:spacing w:after="0" w:line="240" w:lineRule="auto"/>
         <w:ind w:left="2880" w:hanging="2700"/>
       </w:pPr>
-      <w:r>
-        <w:t>greater than (&gt;)</w:t>
+      <w:proofErr w:type="gramStart"/>
+      <w:r>
+        <w:t>greater</w:t>
+      </w:r>
+      <w:proofErr w:type="gramEnd"/>
+      <w:r>
+        <w:t xml:space="preserve"> than (&gt;)</w:t>
       </w:r>
       <w:r>
         <w:tab/>
@@ -1018,8 +1412,13 @@
         <w:spacing w:after="0" w:line="240" w:lineRule="auto"/>
         <w:ind w:left="2880" w:hanging="2700"/>
       </w:pPr>
-      <w:r>
-        <w:t>equal (==)</w:t>
+      <w:proofErr w:type="gramStart"/>
+      <w:r>
+        <w:t>equal</w:t>
+      </w:r>
+      <w:proofErr w:type="gramEnd"/>
+      <w:r>
+        <w:t xml:space="preserve"> (==)</w:t>
       </w:r>
       <w:r>
         <w:tab/>
@@ -1030,8 +1429,13 @@
         <w:spacing w:after="0" w:line="240" w:lineRule="auto"/>
         <w:ind w:left="2880" w:hanging="2700"/>
       </w:pPr>
-      <w:r>
-        <w:t xml:space="preserve">less than </w:t>
+      <w:proofErr w:type="gramStart"/>
+      <w:r>
+        <w:t>less</w:t>
+      </w:r>
+      <w:proofErr w:type="gramEnd"/>
+      <w:r>
+        <w:t xml:space="preserve"> than </w:t>
       </w:r>
       <w:r>
         <w:t>or equal (&lt;=)</w:t>
@@ -1045,8 +1449,13 @@
         <w:spacing w:after="0" w:line="240" w:lineRule="auto"/>
         <w:ind w:left="2880" w:hanging="2700"/>
       </w:pPr>
-      <w:r>
-        <w:t>greater than or equal (&gt;=)</w:t>
+      <w:proofErr w:type="gramStart"/>
+      <w:r>
+        <w:t>greater</w:t>
+      </w:r>
+      <w:proofErr w:type="gramEnd"/>
+      <w:r>
+        <w:t xml:space="preserve"> than or equal (&gt;=)</w:t>
       </w:r>
     </w:p>
     <w:p>
@@ -1054,8 +1463,13 @@
         <w:spacing w:after="0" w:line="240" w:lineRule="auto"/>
         <w:ind w:left="2880" w:hanging="2700"/>
       </w:pPr>
-      <w:r>
-        <w:t>not (!)</w:t>
+      <w:proofErr w:type="gramStart"/>
+      <w:r>
+        <w:t>not</w:t>
+      </w:r>
+      <w:proofErr w:type="gramEnd"/>
+      <w:r>
+        <w:t xml:space="preserve"> (!)</w:t>
       </w:r>
       <w:r>
         <w:tab/>
@@ -1167,8 +1581,39 @@
       <w:pPr>
         <w:spacing w:after="0" w:line="240" w:lineRule="auto"/>
       </w:pPr>
-      <w:r>
-        <w:t xml:space="preserve">Frogger supports only simplex file operations; that is, one input and one output file at any given time. Writing to the output file is done through the write(&lt;string&gt;) command. If a number or ascii value is to be written to a file, the programmer must utilize double, string, and ascii conversion functions. </w:t>
+      <w:proofErr w:type="spellStart"/>
+      <w:r>
+        <w:t>Frogger</w:t>
+      </w:r>
+      <w:proofErr w:type="spellEnd"/>
+      <w:r>
+        <w:t xml:space="preserve"> supports only simplex file operations; that is, one input and one output file at any given time. Writing to the output file is done through the </w:t>
+      </w:r>
+      <w:proofErr w:type="gramStart"/>
+      <w:r>
+        <w:t>write(</w:t>
+      </w:r>
+      <w:proofErr w:type="gramEnd"/>
+      <w:r>
+        <w:t xml:space="preserve">&lt;string&gt;) command. If a number or </w:t>
+      </w:r>
+      <w:proofErr w:type="spellStart"/>
+      <w:proofErr w:type="gramStart"/>
+      <w:r>
+        <w:t>ascii</w:t>
+      </w:r>
+      <w:proofErr w:type="spellEnd"/>
+      <w:proofErr w:type="gramEnd"/>
+      <w:r>
+        <w:t xml:space="preserve"> value is to be written to a file, the programmer must utilize double, string, and </w:t>
+      </w:r>
+      <w:proofErr w:type="spellStart"/>
+      <w:r>
+        <w:t>ascii</w:t>
+      </w:r>
+      <w:proofErr w:type="spellEnd"/>
+      <w:r>
+        <w:t xml:space="preserve"> conversion functions. </w:t>
       </w:r>
     </w:p>
     <w:p>
@@ -1190,8 +1635,13 @@
       <w:pPr>
         <w:spacing w:after="0" w:line="240" w:lineRule="auto"/>
       </w:pPr>
-      <w:r>
-        <w:t xml:space="preserve">if, </w:t>
+      <w:proofErr w:type="gramStart"/>
+      <w:r>
+        <w:t>if</w:t>
+      </w:r>
+      <w:proofErr w:type="gramEnd"/>
+      <w:r>
+        <w:t xml:space="preserve">, </w:t>
       </w:r>
       <w:r>
         <w:t xml:space="preserve">then, </w:t>
@@ -1275,8 +1725,13 @@
       <w:r>
         <w:t xml:space="preserve">). </w:t>
       </w:r>
-      <w:r>
-        <w:t xml:space="preserve">Frogger </w:t>
+      <w:proofErr w:type="spellStart"/>
+      <w:r>
+        <w:t>Frogger</w:t>
+      </w:r>
+      <w:proofErr w:type="spellEnd"/>
+      <w:r>
+        <w:t xml:space="preserve"> </w:t>
       </w:r>
       <w:r>
         <w:t xml:space="preserve">is not a linear language; that is, code </w:t>
@@ -1300,11 +1755,24 @@
         <w:t>FLOWSTMT</w:t>
       </w:r>
       <w:r>
-        <w:t xml:space="preserve"> corresponding to the number obtained by the following process:</w:t>
-      </w:r>
+        <w:t xml:space="preserve"> corresponding to the number obtained by the following process</w:t>
+      </w:r>
+      <w:proofErr w:type="gramStart"/>
+      <w:r>
+        <w:t>:</w:t>
+      </w:r>
+      <w:proofErr w:type="gramEnd"/>
       <w:r>
         <w:br/>
-        <w:t xml:space="preserve">Add up all the printable characters’ ascii codes for the current </w:t>
+        <w:t xml:space="preserve">Add up all the printable characters’ </w:t>
+      </w:r>
+      <w:proofErr w:type="spellStart"/>
+      <w:r>
+        <w:t>ascii</w:t>
+      </w:r>
+      <w:proofErr w:type="spellEnd"/>
+      <w:r>
+        <w:t xml:space="preserve"> codes for the current </w:t>
       </w:r>
       <w:r>
         <w:t>JMP</w:t>
@@ -1313,8 +1781,13 @@
         <w:t>STMT</w:t>
       </w:r>
       <w:r>
-        <w:t xml:space="preserve"> (excepting extraneous parens</w:t>
-      </w:r>
+        <w:t xml:space="preserve"> (excepting extraneous </w:t>
+      </w:r>
+      <w:proofErr w:type="spellStart"/>
+      <w:r>
+        <w:t>parens</w:t>
+      </w:r>
+      <w:proofErr w:type="spellEnd"/>
       <w:r>
         <w:t xml:space="preserve"> and subsequent spaces within string literals</w:t>
       </w:r>
@@ -1328,13 +1801,33 @@
         <w:t>FLOWSTMTs</w:t>
       </w:r>
       <w:r>
-        <w:t xml:space="preserve"> in the source program. (Note ascii values for comment characters are ignored because comments </w:t>
+        <w:t xml:space="preserve"> in the source program. (Note </w:t>
+      </w:r>
+      <w:proofErr w:type="spellStart"/>
+      <w:proofErr w:type="gramStart"/>
+      <w:r>
+        <w:t>ascii</w:t>
+      </w:r>
+      <w:proofErr w:type="spellEnd"/>
+      <w:proofErr w:type="gramEnd"/>
+      <w:r>
+        <w:t xml:space="preserve"> values for comment characters are ignored because comments </w:t>
       </w:r>
       <w:r>
         <w:t>do not carry over into the CFG. Note also that conditional structures themselves are not included</w:t>
       </w:r>
       <w:r>
-        <w:t xml:space="preserve"> in ascii summation</w:t>
+        <w:t xml:space="preserve"> in </w:t>
+      </w:r>
+      <w:proofErr w:type="spellStart"/>
+      <w:proofErr w:type="gramStart"/>
+      <w:r>
+        <w:t>ascii</w:t>
+      </w:r>
+      <w:proofErr w:type="spellEnd"/>
+      <w:proofErr w:type="gramEnd"/>
+      <w:r>
+        <w:t xml:space="preserve"> summation</w:t>
       </w:r>
       <w:r>
         <w:t xml:space="preserve"> because the </w:t>
@@ -1518,7 +2011,15 @@
         <w:t xml:space="preserve"> </w:t>
       </w:r>
       <w:r>
-        <w:t>is named &lt;projectName&gt; and</w:t>
+        <w:t>is named &lt;</w:t>
+      </w:r>
+      <w:proofErr w:type="spellStart"/>
+      <w:r>
+        <w:t>projectName</w:t>
+      </w:r>
+      <w:proofErr w:type="spellEnd"/>
+      <w:r>
+        <w:t>&gt; and</w:t>
       </w:r>
       <w:r>
         <w:t xml:space="preserve"> is the root directory for the project</w:t>
@@ -1580,10 +2081,31 @@
         <w:t xml:space="preserve">project-level </w:t>
       </w:r>
       <w:r>
-        <w:t>SCF is named &lt;projectName&gt;.struct</w:t>
-      </w:r>
-      <w:r>
-        <w:t xml:space="preserve"> (where &lt;projectName&gt; matches the name of the PF)</w:t>
+        <w:t>SCF is named &lt;</w:t>
+      </w:r>
+      <w:proofErr w:type="spellStart"/>
+      <w:r>
+        <w:t>projectName</w:t>
+      </w:r>
+      <w:proofErr w:type="spellEnd"/>
+      <w:r>
+        <w:t>&gt;.</w:t>
+      </w:r>
+      <w:proofErr w:type="spellStart"/>
+      <w:r>
+        <w:t>struct</w:t>
+      </w:r>
+      <w:proofErr w:type="spellEnd"/>
+      <w:r>
+        <w:t xml:space="preserve"> (where &lt;</w:t>
+      </w:r>
+      <w:proofErr w:type="spellStart"/>
+      <w:r>
+        <w:t>projectName</w:t>
+      </w:r>
+      <w:proofErr w:type="spellEnd"/>
+      <w:r>
+        <w:t>&gt; matches the name of the PF)</w:t>
       </w:r>
       <w:r>
         <w:t xml:space="preserve">, </w:t>
@@ -1613,7 +2135,31 @@
         <w:t>.</w:t>
       </w:r>
       <w:r>
-        <w:t xml:space="preserve"> Object-level SCFs are named &lt;objectName&gt;.struct (where &lt;objectName&gt; matches the name of the OF) and </w:t>
+        <w:t xml:space="preserve"> Object-level SCFs are named &lt;</w:t>
+      </w:r>
+      <w:proofErr w:type="spellStart"/>
+      <w:r>
+        <w:t>objectName</w:t>
+      </w:r>
+      <w:proofErr w:type="spellEnd"/>
+      <w:r>
+        <w:t>&gt;.</w:t>
+      </w:r>
+      <w:proofErr w:type="spellStart"/>
+      <w:r>
+        <w:t>struct</w:t>
+      </w:r>
+      <w:proofErr w:type="spellEnd"/>
+      <w:r>
+        <w:t xml:space="preserve"> (where &lt;</w:t>
+      </w:r>
+      <w:proofErr w:type="spellStart"/>
+      <w:r>
+        <w:t>objectName</w:t>
+      </w:r>
+      <w:proofErr w:type="spellEnd"/>
+      <w:r>
+        <w:t xml:space="preserve">&gt; matches the name of the OF) and </w:t>
       </w:r>
       <w:r>
         <w:rPr>
@@ -1662,19 +2208,58 @@
         <w:spacing w:after="0" w:line="240" w:lineRule="auto"/>
       </w:pPr>
       <w:r>
-        <w:t>Only one inheritance record is allowed per SCF. An inheritance record is formatted as follows without spaces:</w:t>
-      </w:r>
-    </w:p>
-    <w:p>
-      <w:pPr>
-        <w:spacing w:after="0" w:line="240" w:lineRule="auto"/>
-      </w:pPr>
-      <w:r>
-        <w:t>%parent%&lt;parentObjectName&gt;.struct</w:t>
+        <w:t>Only one inheritance record is allowed per SCF.</w:t>
+      </w:r>
+      <w:r>
+        <w:t xml:space="preserve"> The parent OF </w:t>
+      </w:r>
+      <w:r>
+        <w:rPr>
+          <w:b/>
+        </w:rPr>
+        <w:t>must</w:t>
+      </w:r>
+      <w:r>
+        <w:t xml:space="preserve"> be in the same folder as the current OF.</w:t>
       </w:r>
       <w:bookmarkStart w:id="0" w:name="_GoBack"/>
       <w:bookmarkEnd w:id="0"/>
       <w:r>
+        <w:t xml:space="preserve"> An inheritance record is formatted as follows without spaces:</w:t>
+      </w:r>
+    </w:p>
+    <w:p>
+      <w:pPr>
+        <w:spacing w:after="0" w:line="240" w:lineRule="auto"/>
+      </w:pPr>
+      <w:r>
+        <w:t>%</w:t>
+      </w:r>
+      <w:proofErr w:type="gramStart"/>
+      <w:r>
+        <w:t>parent%</w:t>
+      </w:r>
+      <w:proofErr w:type="gramEnd"/>
+      <w:r>
+        <w:t>&lt;</w:t>
+      </w:r>
+      <w:proofErr w:type="spellStart"/>
+      <w:r>
+        <w:rPr>
+          <w:i/>
+        </w:rPr>
+        <w:t>parentObjectName</w:t>
+      </w:r>
+      <w:proofErr w:type="spellEnd"/>
+      <w:r>
+        <w:t>&gt;.</w:t>
+      </w:r>
+      <w:proofErr w:type="spellStart"/>
+      <w:r>
+        <w:t>struct</w:t>
+      </w:r>
+      <w:proofErr w:type="spellEnd"/>
+      <w:r>
         <w:br/>
       </w:r>
       <w:r>
@@ -1690,14 +2275,22 @@
         <w:rPr>
           <w:i/>
         </w:rPr>
-        <w:t>&lt;function</w:t>
-      </w:r>
+        <w:t>&lt;</w:t>
+      </w:r>
+      <w:proofErr w:type="spellStart"/>
       <w:r>
         <w:rPr>
           <w:i/>
         </w:rPr>
+        <w:t>function</w:t>
+      </w:r>
+      <w:r>
+        <w:rPr>
+          <w:i/>
+        </w:rPr>
         <w:t>Name</w:t>
       </w:r>
+      <w:proofErr w:type="spellEnd"/>
       <w:r>
         <w:rPr>
           <w:i/>
@@ -1710,27 +2303,36 @@
       <w:r>
         <w:t>[</w:t>
       </w:r>
+      <w:proofErr w:type="spellStart"/>
       <w:r>
         <w:rPr>
           <w:i/>
         </w:rPr>
         <w:t>argTypeList</w:t>
       </w:r>
+      <w:proofErr w:type="spellEnd"/>
       <w:r>
         <w:t>]</w:t>
       </w:r>
       <w:r>
         <w:t>)~&lt;</w:t>
       </w:r>
+      <w:proofErr w:type="spellStart"/>
       <w:r>
         <w:rPr>
           <w:i/>
         </w:rPr>
         <w:t>returnType</w:t>
       </w:r>
-      <w:r>
-        <w:t>&gt;.fgr</w:t>
-      </w:r>
+      <w:proofErr w:type="spellEnd"/>
+      <w:r>
+        <w:t>&gt;.</w:t>
+      </w:r>
+      <w:proofErr w:type="spellStart"/>
+      <w:r>
+        <w:t>fgr</w:t>
+      </w:r>
+      <w:proofErr w:type="spellEnd"/>
       <w:r>
         <w:br/>
         <w:t>An object declaration record is formatted as follows without spaces:</w:t>
@@ -1739,15 +2341,22 @@
         <w:br/>
         <w:t>&lt;</w:t>
       </w:r>
+      <w:proofErr w:type="spellStart"/>
       <w:r>
         <w:rPr>
           <w:i/>
         </w:rPr>
         <w:t>objectName</w:t>
       </w:r>
-      <w:r>
-        <w:t>&gt;.struct</w:t>
-      </w:r>
+      <w:proofErr w:type="spellEnd"/>
+      <w:r>
+        <w:t>&gt;.</w:t>
+      </w:r>
+      <w:proofErr w:type="spellStart"/>
+      <w:r>
+        <w:t>struct</w:t>
+      </w:r>
+      <w:proofErr w:type="spellEnd"/>
     </w:p>
     <w:p>
       <w:pPr>
@@ -1761,7 +2370,15 @@
         <w:rPr>
           <w:b/>
         </w:rPr>
-        <w:t>&lt;function</w:t>
+        <w:t>&lt;</w:t>
+      </w:r>
+      <w:proofErr w:type="spellStart"/>
+      <w:proofErr w:type="gramStart"/>
+      <w:r>
+        <w:rPr>
+          <w:b/>
+        </w:rPr>
+        <w:t>function</w:t>
       </w:r>
       <w:r>
         <w:rPr>
@@ -1769,6 +2386,8 @@
         </w:rPr>
         <w:t>Name</w:t>
       </w:r>
+      <w:proofErr w:type="spellEnd"/>
+      <w:proofErr w:type="gramEnd"/>
       <w:r>
         <w:rPr>
           <w:b/>
@@ -1795,7 +2414,23 @@
         <w:rPr>
           <w:b/>
         </w:rPr>
-        <w:t>&lt;objectName&gt;</w:t>
+        <w:t>&lt;</w:t>
+      </w:r>
+      <w:proofErr w:type="spellStart"/>
+      <w:proofErr w:type="gramStart"/>
+      <w:r>
+        <w:rPr>
+          <w:b/>
+        </w:rPr>
+        <w:t>objectName</w:t>
+      </w:r>
+      <w:proofErr w:type="spellEnd"/>
+      <w:proofErr w:type="gramEnd"/>
+      <w:r>
+        <w:rPr>
+          <w:b/>
+        </w:rPr>
+        <w:t>&gt;</w:t>
       </w:r>
       <w:r>
         <w:rPr>
@@ -1819,20 +2454,58 @@
         <w:rPr>
           <w:b/>
         </w:rPr>
-        <w:t>[argTypeList]</w:t>
-      </w:r>
-      <w:r>
-        <w:t xml:space="preserve"> </w:t>
-      </w:r>
-      <w:r>
-        <w:tab/>
-        <w:t xml:space="preserve">- a comma-separated list of the arguments and their types: </w:t>
+        <w:t>[</w:t>
+      </w:r>
+      <w:proofErr w:type="spellStart"/>
+      <w:proofErr w:type="gramStart"/>
+      <w:r>
+        <w:rPr>
+          <w:b/>
+        </w:rPr>
+        <w:t>argTypeList</w:t>
+      </w:r>
+      <w:proofErr w:type="spellEnd"/>
+      <w:proofErr w:type="gramEnd"/>
+      <w:r>
+        <w:rPr>
+          <w:b/>
+        </w:rPr>
+        <w:t>]</w:t>
+      </w:r>
+      <w:r>
+        <w:t xml:space="preserve"> </w:t>
+      </w:r>
+      <w:r>
+        <w:tab/>
+        <w:t xml:space="preserve">- </w:t>
+      </w:r>
+      <w:proofErr w:type="gramStart"/>
+      <w:r>
+        <w:t>a</w:t>
+      </w:r>
+      <w:proofErr w:type="gramEnd"/>
+      <w:r>
+        <w:t xml:space="preserve"> comma-separated list of the arguments and their types: </w:t>
       </w:r>
       <w:r>
         <w:rPr>
           <w:i/>
         </w:rPr>
-        <w:t>&lt;argName&gt;</w:t>
+        <w:t>&lt;</w:t>
+      </w:r>
+      <w:proofErr w:type="spellStart"/>
+      <w:r>
+        <w:rPr>
+          <w:i/>
+        </w:rPr>
+        <w:t>argName</w:t>
+      </w:r>
+      <w:proofErr w:type="spellEnd"/>
+      <w:r>
+        <w:rPr>
+          <w:i/>
+        </w:rPr>
+        <w:t>&gt;</w:t>
       </w:r>
       <w:r>
         <w:t>=</w:t>
@@ -1856,7 +2529,23 @@
         <w:rPr>
           <w:b/>
         </w:rPr>
-        <w:t>&lt;argName&gt;</w:t>
+        <w:t>&lt;</w:t>
+      </w:r>
+      <w:proofErr w:type="spellStart"/>
+      <w:proofErr w:type="gramStart"/>
+      <w:r>
+        <w:rPr>
+          <w:b/>
+        </w:rPr>
+        <w:t>argName</w:t>
+      </w:r>
+      <w:proofErr w:type="spellEnd"/>
+      <w:proofErr w:type="gramEnd"/>
+      <w:r>
+        <w:rPr>
+          <w:b/>
+        </w:rPr>
+        <w:t>&gt;</w:t>
       </w:r>
       <w:r>
         <w:t xml:space="preserve"> </w:t>
@@ -1878,7 +2567,23 @@
         <w:rPr>
           <w:b/>
         </w:rPr>
-        <w:t>&lt;returnType&gt;</w:t>
+        <w:t>&lt;</w:t>
+      </w:r>
+      <w:proofErr w:type="spellStart"/>
+      <w:proofErr w:type="gramStart"/>
+      <w:r>
+        <w:rPr>
+          <w:b/>
+        </w:rPr>
+        <w:t>returnType</w:t>
+      </w:r>
+      <w:proofErr w:type="spellEnd"/>
+      <w:proofErr w:type="gramEnd"/>
+      <w:r>
+        <w:rPr>
+          <w:b/>
+        </w:rPr>
+        <w:t>&gt;</w:t>
       </w:r>
       <w:r>
         <w:t xml:space="preserve"> </w:t>
@@ -1924,7 +2629,21 @@
         <w:rPr>
           <w:b/>
         </w:rPr>
-        <w:t>&lt;type&gt;</w:t>
+        <w:t>&lt;</w:t>
+      </w:r>
+      <w:proofErr w:type="gramStart"/>
+      <w:r>
+        <w:rPr>
+          <w:b/>
+        </w:rPr>
+        <w:t>type</w:t>
+      </w:r>
+      <w:proofErr w:type="gramEnd"/>
+      <w:r>
+        <w:rPr>
+          <w:b/>
+        </w:rPr>
+        <w:t>&gt;</w:t>
       </w:r>
       <w:r>
         <w:t xml:space="preserve"> </w:t>
@@ -1951,12 +2670,14 @@
       <w:r>
         <w:t>, or &lt;</w:t>
       </w:r>
+      <w:proofErr w:type="spellStart"/>
       <w:r>
         <w:rPr>
           <w:i/>
         </w:rPr>
         <w:t>objectName</w:t>
       </w:r>
+      <w:proofErr w:type="spellEnd"/>
       <w:r>
         <w:t>&gt;</w:t>
       </w:r>
@@ -2014,14 +2735,32 @@
         <w:t>PEFF</w:t>
       </w:r>
       <w:r>
-        <w:t xml:space="preserve"> is named &lt;projectName&gt;</w:t>
-      </w:r>
-      <w:r>
-        <w:t>()~null</w:t>
+        <w:t xml:space="preserve"> is named &lt;</w:t>
+      </w:r>
+      <w:proofErr w:type="spellStart"/>
+      <w:r>
+        <w:t>projectName</w:t>
+      </w:r>
+      <w:proofErr w:type="spellEnd"/>
+      <w:proofErr w:type="gramStart"/>
+      <w:r>
+        <w:t>&gt;</w:t>
+      </w:r>
+      <w:r>
+        <w:t>(</w:t>
+      </w:r>
+      <w:proofErr w:type="gramEnd"/>
+      <w:r>
+        <w:t>)~</w:t>
+      </w:r>
+      <w:proofErr w:type="spellStart"/>
+      <w:r>
+        <w:t>null</w:t>
       </w:r>
       <w:r>
         <w:t>.fgr</w:t>
       </w:r>
+      <w:proofErr w:type="spellEnd"/>
       <w:r>
         <w:t xml:space="preserve">, </w:t>
       </w:r>
@@ -2115,20 +2854,54 @@
         <w:t>UDF</w:t>
       </w:r>
       <w:r>
-        <w:t xml:space="preserve"> is defined in a separate file as &lt;fun</w:t>
+        <w:t xml:space="preserve"> is defined in a separate file as &lt;</w:t>
+      </w:r>
+      <w:proofErr w:type="spellStart"/>
+      <w:r>
+        <w:t>fun</w:t>
       </w:r>
       <w:r>
         <w:t>ctionN</w:t>
       </w:r>
       <w:r>
-        <w:t>ame&gt;</w:t>
-      </w:r>
-      <w:r>
-        <w:t>([argTypeList])~&lt;returnType&gt;</w:t>
-      </w:r>
-      <w:r>
-        <w:t>.fgr</w:t>
-      </w:r>
+        <w:t>ame</w:t>
+      </w:r>
+      <w:proofErr w:type="spellEnd"/>
+      <w:proofErr w:type="gramStart"/>
+      <w:r>
+        <w:t>&gt;</w:t>
+      </w:r>
+      <w:r>
+        <w:t>(</w:t>
+      </w:r>
+      <w:proofErr w:type="gramEnd"/>
+      <w:r>
+        <w:t>[</w:t>
+      </w:r>
+      <w:proofErr w:type="spellStart"/>
+      <w:r>
+        <w:t>argTypeList</w:t>
+      </w:r>
+      <w:proofErr w:type="spellEnd"/>
+      <w:r>
+        <w:t>])~&lt;</w:t>
+      </w:r>
+      <w:proofErr w:type="spellStart"/>
+      <w:r>
+        <w:t>returnType</w:t>
+      </w:r>
+      <w:proofErr w:type="spellEnd"/>
+      <w:r>
+        <w:t>&gt;</w:t>
+      </w:r>
+      <w:r>
+        <w:t>.</w:t>
+      </w:r>
+      <w:proofErr w:type="spellStart"/>
+      <w:r>
+        <w:t>fgr</w:t>
+      </w:r>
+      <w:proofErr w:type="spellEnd"/>
       <w:r>
         <w:t xml:space="preserve"> and</w:t>
       </w:r>
@@ -2154,7 +2927,23 @@
         <w:t>.</w:t>
       </w:r>
       <w:r>
-        <w:t xml:space="preserve"> PEFFs and UDFFs follow the Frogger syntax described throughout this document as they contain functional Frogger code.</w:t>
+        <w:t xml:space="preserve"> PEFFs and UDFFs follow the </w:t>
+      </w:r>
+      <w:proofErr w:type="spellStart"/>
+      <w:r>
+        <w:t>Frogger</w:t>
+      </w:r>
+      <w:proofErr w:type="spellEnd"/>
+      <w:r>
+        <w:t xml:space="preserve"> syntax described throughout this document as they contain functional </w:t>
+      </w:r>
+      <w:proofErr w:type="spellStart"/>
+      <w:r>
+        <w:t>Frogger</w:t>
+      </w:r>
+      <w:proofErr w:type="spellEnd"/>
+      <w:r>
+        <w:t xml:space="preserve"> code.</w:t>
       </w:r>
       <w:r>
         <w:t xml:space="preserve"> </w:t>
@@ -2190,7 +2979,15 @@
         <w:t>Each OF represents an object in OOP</w:t>
       </w:r>
       <w:r>
-        <w:t>, is named &lt;objectName&gt;,</w:t>
+        <w:t>, is named &lt;</w:t>
+      </w:r>
+      <w:proofErr w:type="spellStart"/>
+      <w:r>
+        <w:t>objectName</w:t>
+      </w:r>
+      <w:proofErr w:type="spellEnd"/>
+      <w:r>
+        <w:t>&gt;,</w:t>
       </w:r>
       <w:r>
         <w:t xml:space="preserve"> and must be placed either in the PF or in a parent OF. It contains all files related to the representative object. It must contain an object-level SCF and may contain</w:t>
@@ -2237,7 +3034,15 @@
         <w:t xml:space="preserve">ODFs allow for objects to contain data. </w:t>
       </w:r>
       <w:r>
-        <w:t xml:space="preserve">ODFs are named &lt;objectName&gt;.data and </w:t>
+        <w:t>ODFs are named &lt;</w:t>
+      </w:r>
+      <w:proofErr w:type="spellStart"/>
+      <w:r>
+        <w:t>objectName</w:t>
+      </w:r>
+      <w:proofErr w:type="spellEnd"/>
+      <w:r>
+        <w:t xml:space="preserve">&gt;.data and </w:t>
       </w:r>
       <w:r>
         <w:rPr>
@@ -2250,20 +3055,27 @@
       </w:r>
       <w:r>
         <w:br/>
-        <w:t>A data declaration record is formatted as follows (with or without spaces):</w:t>
-      </w:r>
+        <w:t>A data declaration record is formatted as follows (with or without spaces</w:t>
+      </w:r>
+      <w:proofErr w:type="gramStart"/>
+      <w:r>
+        <w:t>):</w:t>
+      </w:r>
+      <w:proofErr w:type="gramEnd"/>
       <w:r>
         <w:br/>
       </w:r>
       <w:r>
         <w:t>&lt;</w:t>
       </w:r>
+      <w:proofErr w:type="spellStart"/>
       <w:r>
         <w:rPr>
           <w:i/>
         </w:rPr>
         <w:t>memberName</w:t>
       </w:r>
+      <w:proofErr w:type="spellEnd"/>
       <w:r>
         <w:t>&gt;</w:t>
       </w:r>
@@ -2291,12 +3103,14 @@
       <w:r>
         <w:t xml:space="preserve"> [#&lt;</w:t>
       </w:r>
+      <w:proofErr w:type="spellStart"/>
       <w:r>
         <w:rPr>
           <w:i/>
         </w:rPr>
         <w:t>defaultValue</w:t>
       </w:r>
+      <w:proofErr w:type="spellEnd"/>
       <w:r>
         <w:t>&gt;#]</w:t>
       </w:r>
@@ -2318,12 +3132,16 @@
         </w:rPr>
         <w:t>&lt;</w:t>
       </w:r>
+      <w:proofErr w:type="spellStart"/>
+      <w:proofErr w:type="gramStart"/>
       <w:r>
         <w:rPr>
           <w:b/>
         </w:rPr>
         <w:t>memberName</w:t>
       </w:r>
+      <w:proofErr w:type="spellEnd"/>
+      <w:proofErr w:type="gramEnd"/>
       <w:r>
         <w:rPr>
           <w:b/>
@@ -2350,7 +3168,21 @@
         <w:rPr>
           <w:b/>
         </w:rPr>
-        <w:t>&lt;type&gt;</w:t>
+        <w:t>&lt;</w:t>
+      </w:r>
+      <w:proofErr w:type="gramStart"/>
+      <w:r>
+        <w:rPr>
+          <w:b/>
+        </w:rPr>
+        <w:t>type</w:t>
+      </w:r>
+      <w:proofErr w:type="gramEnd"/>
+      <w:r>
+        <w:rPr>
+          <w:b/>
+        </w:rPr>
+        <w:t>&gt;</w:t>
       </w:r>
       <w:r>
         <w:t xml:space="preserve"> </w:t>
@@ -2359,12 +3191,14 @@
         <w:tab/>
         <w:t>- the data type of the argument (“double”, “string”, or &lt;</w:t>
       </w:r>
+      <w:proofErr w:type="spellStart"/>
       <w:r>
         <w:rPr>
           <w:i/>
         </w:rPr>
         <w:t>objectName</w:t>
       </w:r>
+      <w:proofErr w:type="spellEnd"/>
       <w:r>
         <w:t>&gt;).</w:t>
       </w:r>
@@ -2381,7 +3215,23 @@
         <w:rPr>
           <w:b/>
         </w:rPr>
-        <w:t>&lt;defaultValue&gt;</w:t>
+        <w:t>&lt;</w:t>
+      </w:r>
+      <w:proofErr w:type="spellStart"/>
+      <w:proofErr w:type="gramStart"/>
+      <w:r>
+        <w:rPr>
+          <w:b/>
+        </w:rPr>
+        <w:t>defaultValue</w:t>
+      </w:r>
+      <w:proofErr w:type="spellEnd"/>
+      <w:proofErr w:type="gramEnd"/>
+      <w:r>
+        <w:rPr>
+          <w:b/>
+        </w:rPr>
+        <w:t>&gt;</w:t>
       </w:r>
       <w:r>
         <w:tab/>
@@ -2390,14 +3240,27 @@
       <w:r>
         <w:br/>
       </w:r>
-      <w:r>
-        <w:t>object-type data members’</w:t>
-      </w:r>
-      <w:r>
-        <w:t xml:space="preserve"> </w:t>
-      </w:r>
-      <w:r>
-        <w:t>&lt;defaultValue&gt; must be empty</w:t>
+      <w:proofErr w:type="gramStart"/>
+      <w:r>
+        <w:t>object-type</w:t>
+      </w:r>
+      <w:proofErr w:type="gramEnd"/>
+      <w:r>
+        <w:t xml:space="preserve"> data members’</w:t>
+      </w:r>
+      <w:r>
+        <w:t xml:space="preserve"> </w:t>
+      </w:r>
+      <w:r>
+        <w:t>&lt;</w:t>
+      </w:r>
+      <w:proofErr w:type="spellStart"/>
+      <w:r>
+        <w:t>defaultValue</w:t>
+      </w:r>
+      <w:proofErr w:type="spellEnd"/>
+      <w:r>
+        <w:t>&gt; must be empty</w:t>
       </w:r>
       <w:r>
         <w:t xml:space="preserve"> and is required</w:t>
@@ -2410,11 +3273,27 @@
         <w:t xml:space="preserve">           </w:t>
       </w:r>
       <w:r>
-        <w:t>(e.g. myDate = Date ##;)</w:t>
+        <w:t xml:space="preserve">(e.g. </w:t>
+      </w:r>
+      <w:proofErr w:type="spellStart"/>
+      <w:r>
+        <w:t>myDate</w:t>
+      </w:r>
+      <w:proofErr w:type="spellEnd"/>
+      <w:r>
+        <w:t xml:space="preserve"> = Date ##;)</w:t>
       </w:r>
       <w:r>
         <w:br/>
-        <w:t>for string or double data members, &lt;defaultValue&gt; must be a valid string or double value respectively.</w:t>
+        <w:t>for string or double data members, &lt;</w:t>
+      </w:r>
+      <w:proofErr w:type="spellStart"/>
+      <w:r>
+        <w:t>defaultValue</w:t>
+      </w:r>
+      <w:proofErr w:type="spellEnd"/>
+      <w:r>
+        <w:t>&gt; must be a valid string or double value respectively.</w:t>
       </w:r>
       <w:r>
         <w:br/>
@@ -2650,8 +3529,13 @@
         <w:spacing w:after="0" w:line="240" w:lineRule="auto"/>
       </w:pPr>
       <w:r>
-        <w:t>BOOLOP -&gt; lt</w:t>
-      </w:r>
+        <w:t xml:space="preserve">BOOLOP -&gt; </w:t>
+      </w:r>
+      <w:proofErr w:type="spellStart"/>
+      <w:r>
+        <w:t>lt</w:t>
+      </w:r>
+      <w:proofErr w:type="spellEnd"/>
     </w:p>
     <w:p>
       <w:pPr>
@@ -2667,8 +3551,13 @@
       </w:r>
       <w:r>
         <w:tab/>
-        <w:t>| gt</w:t>
-      </w:r>
+        <w:t xml:space="preserve">| </w:t>
+      </w:r>
+      <w:proofErr w:type="spellStart"/>
+      <w:r>
+        <w:t>gt</w:t>
+      </w:r>
+      <w:proofErr w:type="spellEnd"/>
     </w:p>
     <w:p>
       <w:pPr>
@@ -2684,8 +3573,13 @@
       </w:r>
       <w:r>
         <w:tab/>
-        <w:t>| eq</w:t>
-      </w:r>
+        <w:t xml:space="preserve">| </w:t>
+      </w:r>
+      <w:proofErr w:type="spellStart"/>
+      <w:r>
+        <w:t>eq</w:t>
+      </w:r>
+      <w:proofErr w:type="spellEnd"/>
     </w:p>
     <w:p>
       <w:pPr>
@@ -2701,8 +3595,13 @@
       </w:r>
       <w:r>
         <w:tab/>
-        <w:t>| lte</w:t>
-      </w:r>
+        <w:t xml:space="preserve">| </w:t>
+      </w:r>
+      <w:proofErr w:type="spellStart"/>
+      <w:r>
+        <w:t>lte</w:t>
+      </w:r>
+      <w:proofErr w:type="spellEnd"/>
     </w:p>
     <w:p>
       <w:pPr>
@@ -2718,8 +3617,13 @@
       </w:r>
       <w:r>
         <w:tab/>
-        <w:t>| gte</w:t>
-      </w:r>
+        <w:t xml:space="preserve">| </w:t>
+      </w:r>
+      <w:proofErr w:type="spellStart"/>
+      <w:r>
+        <w:t>gte</w:t>
+      </w:r>
+      <w:proofErr w:type="spellEnd"/>
     </w:p>
     <w:p>
       <w:pPr>
@@ -3083,8 +3987,13 @@
         <w:spacing w:after="0" w:line="240" w:lineRule="auto"/>
       </w:pPr>
       <w:r>
-        <w:t>PRIMARY -&gt; dbl</w:t>
-      </w:r>
+        <w:t xml:space="preserve">PRIMARY -&gt; </w:t>
+      </w:r>
+      <w:proofErr w:type="spellStart"/>
+      <w:r>
+        <w:t>dbl</w:t>
+      </w:r>
+      <w:proofErr w:type="spellEnd"/>
     </w:p>
     <w:p>
       <w:pPr>
@@ -3252,7 +4161,15 @@
         <w:spacing w:after="0" w:line="240" w:lineRule="auto"/>
       </w:pPr>
       <w:r>
-        <w:t xml:space="preserve">MULOP -&gt; mul </w:t>
+        <w:t xml:space="preserve">MULOP -&gt; </w:t>
+      </w:r>
+      <w:proofErr w:type="spellStart"/>
+      <w:r>
+        <w:t>mul</w:t>
+      </w:r>
+      <w:proofErr w:type="spellEnd"/>
+      <w:r>
+        <w:t xml:space="preserve"> </w:t>
       </w:r>
     </w:p>
     <w:p>
@@ -3303,8 +4220,13 @@
       </w:r>
       <w:r>
         <w:tab/>
-        <w:t>| idiv</w:t>
-      </w:r>
+        <w:t xml:space="preserve">| </w:t>
+      </w:r>
+      <w:proofErr w:type="spellStart"/>
+      <w:r>
+        <w:t>idiv</w:t>
+      </w:r>
+      <w:proofErr w:type="spellEnd"/>
     </w:p>
     <w:p>
       <w:pPr>
@@ -3320,8 +4242,13 @@
       </w:r>
       <w:r>
         <w:tab/>
-        <w:t>-&gt; rt</w:t>
-      </w:r>
+        <w:t xml:space="preserve">-&gt; </w:t>
+      </w:r>
+      <w:proofErr w:type="spellStart"/>
+      <w:r>
+        <w:t>rt</w:t>
+      </w:r>
+      <w:proofErr w:type="spellEnd"/>
     </w:p>
     <w:p>
       <w:pPr>
@@ -3337,8 +4264,13 @@
       </w:r>
       <w:r>
         <w:tab/>
-        <w:t>| exp</w:t>
-      </w:r>
+        <w:t xml:space="preserve">| </w:t>
+      </w:r>
+      <w:proofErr w:type="spellStart"/>
+      <w:r>
+        <w:t>exp</w:t>
+      </w:r>
+      <w:proofErr w:type="spellEnd"/>
       <w:r>
         <w:br w:type="page"/>
       </w:r>
@@ -3358,11 +4290,21 @@
       </w:r>
     </w:p>
     <w:p>
+      <w:proofErr w:type="spellStart"/>
       <w:r>
         <w:t>Frogger</w:t>
       </w:r>
-      <w:r>
-        <w:t xml:space="preserve"> offers in-line obfuscation if the programmer should choose to further confuse herself/himself. Including the first line of source code as strictly an even number of tildes(~) followed by a carriage return will trigger the de-obfuscator. Note: 0 is considered an even number so if the first character in the source code is a carriage return, the de-obfuscator will run. </w:t>
+      <w:proofErr w:type="spellEnd"/>
+      <w:r>
+        <w:t xml:space="preserve"> offers in-line obfuscation if the programmer should choose to further confuse herself/himself. Including the first line of source code as strictly an even number of </w:t>
+      </w:r>
+      <w:proofErr w:type="gramStart"/>
+      <w:r>
+        <w:t>tildes(</w:t>
+      </w:r>
+      <w:proofErr w:type="gramEnd"/>
+      <w:r>
+        <w:t xml:space="preserve">~) followed by a carriage return will trigger the de-obfuscator. Note: 0 is considered an even number so if the first character in the source code is a carriage return, the de-obfuscator will run. </w:t>
       </w:r>
     </w:p>
     <w:p>
@@ -3396,8 +4338,13 @@
       </w:r>
       <w:r>
         <w:br/>
-        <w:t>Non-Obfuscated Examples:</w:t>
-      </w:r>
+        <w:t>Non-Obfuscated Examples</w:t>
+      </w:r>
+      <w:proofErr w:type="gramStart"/>
+      <w:r>
+        <w:t>:</w:t>
+      </w:r>
+      <w:proofErr w:type="gramEnd"/>
       <w:r>
         <w:br/>
         <w:t>~&lt;\n&gt; (odd number of tildes)</w:t>
@@ -3416,8 +4363,13 @@
         <w:t>Obfuscatio</w:t>
       </w:r>
       <w:r>
-        <w:t>n is as follows:</w:t>
-      </w:r>
+        <w:t>n is as follows</w:t>
+      </w:r>
+      <w:proofErr w:type="gramStart"/>
+      <w:r>
+        <w:t>:</w:t>
+      </w:r>
+      <w:proofErr w:type="gramEnd"/>
       <w:r>
         <w:br/>
         <w:t xml:space="preserve">Each character within </w:t>
@@ -3426,7 +4378,15 @@
         <w:t>variable names</w:t>
       </w:r>
       <w:r>
-        <w:t xml:space="preserve"> should be ascii incremented based on the number of identifiers occurring prior in the source code. Similarly for each keyword</w:t>
+        <w:t xml:space="preserve"> should be </w:t>
+      </w:r>
+      <w:proofErr w:type="spellStart"/>
+      <w:r>
+        <w:t>ascii</w:t>
+      </w:r>
+      <w:proofErr w:type="spellEnd"/>
+      <w:r>
+        <w:t xml:space="preserve"> incremented based on the number of identifiers occurring prior in the source code. Similarly for each keyword</w:t>
       </w:r>
       <w:r>
         <w:t xml:space="preserve"> and routine</w:t>
@@ -3450,13 +4410,39 @@
         <w:t xml:space="preserve"> (each category is treated separately)</w:t>
       </w:r>
       <w:r>
-        <w:t xml:space="preserve">. The de-obfuscator will decrement by these counters. Valid symbols are restricted to alphanumeric and the underscore and are incremented in order of ascii value, so order is 0-9A-Z_a-z. Then if a variable named x_Dbl is to be used and 6 </w:t>
+        <w:t xml:space="preserve">. The de-obfuscator will decrement by these counters. Valid symbols are restricted to alphanumeric and the underscore and are incremented in order of </w:t>
+      </w:r>
+      <w:proofErr w:type="spellStart"/>
+      <w:proofErr w:type="gramStart"/>
+      <w:r>
+        <w:t>ascii</w:t>
+      </w:r>
+      <w:proofErr w:type="spellEnd"/>
+      <w:proofErr w:type="gramEnd"/>
+      <w:r>
+        <w:t xml:space="preserve"> value, so order is 0-9A-Z_a-z. Then if a variable named </w:t>
+      </w:r>
+      <w:proofErr w:type="spellStart"/>
+      <w:r>
+        <w:t>x_Dbl</w:t>
+      </w:r>
+      <w:proofErr w:type="spellEnd"/>
+      <w:r>
+        <w:t xml:space="preserve"> is to be used and 6 </w:t>
       </w:r>
       <w:r>
         <w:t>variables</w:t>
       </w:r>
       <w:r>
-        <w:t xml:space="preserve"> have been used between the start of file and the current location, x_Dbl should be represented (+7) as 4gKis.</w:t>
+        <w:t xml:space="preserve"> have been used between the start of file and the current location, </w:t>
+      </w:r>
+      <w:proofErr w:type="spellStart"/>
+      <w:r>
+        <w:t>x_Dbl</w:t>
+      </w:r>
+      <w:proofErr w:type="spellEnd"/>
+      <w:r>
+        <w:t xml:space="preserve"> should be represented (+7) as 4gKis.</w:t>
       </w:r>
     </w:p>
     <w:sectPr>

</xml_diff>

<commit_message>
Updated Language Definition to include Templates
</commit_message>
<xml_diff>
--- a/Frogger Support Files/Language Definition.docx
+++ b/Frogger Support Files/Language Definition.docx
@@ -114,13 +114,108 @@
     <w:p>
       <w:pPr>
         <w:spacing w:before="160"/>
+        <w:rPr>
+          <w:b/>
+        </w:rPr>
+      </w:pPr>
+      <w:r>
+        <w:rPr>
+          <w:b/>
+        </w:rPr>
+        <w:t>TEMPLATES:</w:t>
+      </w:r>
+    </w:p>
+    <w:p>
+      <w:pPr>
+        <w:spacing w:after="0" w:line="240" w:lineRule="auto"/>
+      </w:pPr>
+      <w:r>
+        <w:t xml:space="preserve">Objects can be templatized through the Structure Configuration Files (SCFs). If a template is used, the </w:t>
+      </w:r>
+      <w:r>
+        <w:t>template identifier</w:t>
+      </w:r>
+      <w:r>
+        <w:t>,</w:t>
+      </w:r>
+      <w:r>
+        <w:t xml:space="preserve"> </w:t>
+      </w:r>
+      <w:r>
+        <w:t xml:space="preserve">defined in the SCF, </w:t>
+      </w:r>
+      <w:r>
+        <w:t>acts as a placeholder object</w:t>
+      </w:r>
+      <w:r>
+        <w:t>(s)</w:t>
+      </w:r>
+      <w:r>
+        <w:t>.</w:t>
+      </w:r>
+      <w:r>
+        <w:t xml:space="preserve"> To instantiate from a template simply replace the placeholder object name(s) with the desired fully-defined object(s).</w:t>
+      </w:r>
+      <w:r>
+        <w:t xml:space="preserve"> </w:t>
+      </w:r>
+      <w:r>
+        <w:t xml:space="preserve">For example, if a Collection object is templatized as %template% T in the SCF, the templatized name is </w:t>
+      </w:r>
+      <w:r>
+        <w:t>Map%K,T</w:t>
+      </w:r>
+      <w:r>
+        <w:t>%.</w:t>
+      </w:r>
+      <w:r>
+        <w:t xml:space="preserve"> Then if a map from a string key to a double type, the instantiated object name would be Map%string,double%.</w:t>
+      </w:r>
+      <w:bookmarkStart w:id="0" w:name="_GoBack"/>
+      <w:bookmarkEnd w:id="0"/>
+    </w:p>
+    <w:p>
+      <w:pPr>
+        <w:rPr>
+          <w:b/>
+        </w:rPr>
+      </w:pPr>
+      <w:r>
+        <w:rPr>
+          <w:b/>
+        </w:rPr>
+        <w:br w:type="page"/>
+      </w:r>
+    </w:p>
+    <w:p>
+      <w:pPr>
+        <w:spacing w:before="160"/>
         <w:ind w:left="187" w:hanging="187"/>
       </w:pPr>
       <w:r>
         <w:rPr>
           <w:b/>
         </w:rPr>
-        <w:t>BUILT-IN OBJECTS</w:t>
+        <w:lastRenderedPageBreak/>
+        <w:t xml:space="preserve">BUILT-IN </w:t>
+      </w:r>
+      <w:r>
+        <w:rPr>
+          <w:b/>
+        </w:rPr>
+        <w:t xml:space="preserve">TEMPLATES, </w:t>
+      </w:r>
+      <w:r>
+        <w:rPr>
+          <w:b/>
+        </w:rPr>
+        <w:t>OBJECTS</w:t>
+      </w:r>
+      <w:r>
+        <w:rPr>
+          <w:b/>
+        </w:rPr>
+        <w:t>,</w:t>
       </w:r>
       <w:r>
         <w:rPr>
@@ -1645,19 +1740,47 @@
         <w:t xml:space="preserve"> contains</w:t>
       </w:r>
       <w:r>
-        <w:t xml:space="preserve"> inheritance records,</w:t>
-      </w:r>
-      <w:r>
-        <w:t xml:space="preserve"> function declaration records</w:t>
-      </w:r>
-      <w:r>
-        <w:t xml:space="preserve">, and </w:t>
+        <w:t xml:space="preserve"> </w:t>
+      </w:r>
+      <w:r>
+        <w:t>function declaration records</w:t>
+      </w:r>
+      <w:r>
+        <w:t xml:space="preserve">, </w:t>
       </w:r>
       <w:r>
         <w:t>object declaration records</w:t>
       </w:r>
       <w:r>
+        <w:t>, an inheritance record</w:t>
+      </w:r>
+      <w:r>
+        <w:t xml:space="preserve">, and a </w:t>
+      </w:r>
+      <w:r>
+        <w:t>templatization record</w:t>
+      </w:r>
+      <w:r>
         <w:t xml:space="preserve">: one per line. </w:t>
+      </w:r>
+    </w:p>
+    <w:p>
+      <w:pPr>
+        <w:spacing w:after="0" w:line="240" w:lineRule="auto"/>
+      </w:pPr>
+      <w:r>
+        <w:t>A templatization record is formatted as follows without spaces:</w:t>
+      </w:r>
+    </w:p>
+    <w:p>
+      <w:pPr>
+        <w:spacing w:after="0" w:line="240" w:lineRule="auto"/>
+      </w:pPr>
+      <w:r>
+        <w:t>%template%&lt;templateIdentifier&gt;</w:t>
+      </w:r>
+      <w:r>
+        <w:t>[,&lt;templateIdentifier&gt;]*</w:t>
       </w:r>
     </w:p>
     <w:p>
@@ -2194,6 +2317,7 @@
         <w:rPr>
           <w:b/>
         </w:rPr>
+        <w:lastRenderedPageBreak/>
         <w:t>Object Folder (OF)</w:t>
       </w:r>
       <w:r>
@@ -2208,7 +2332,6 @@
         <w:spacing w:after="0" w:line="240" w:lineRule="auto"/>
       </w:pPr>
       <w:r>
-        <w:lastRenderedPageBreak/>
         <w:t>Each OF represents an object in OOP</w:t>
       </w:r>
       <w:r>
@@ -3181,8 +3304,6 @@
         <w:tab/>
         <w:t>| :: id ( [ARGLIST] )</w:t>
       </w:r>
-      <w:bookmarkStart w:id="0" w:name="_GoBack"/>
-      <w:bookmarkEnd w:id="0"/>
     </w:p>
     <w:p>
       <w:pPr>

</xml_diff>

<commit_message>
Changed templatization representation from %typelist% and <typelist> to {typelist}
</commit_message>
<xml_diff>
--- a/Frogger Support Files/Language Definition.docx
+++ b/Frogger Support Files/Language Definition.docx
@@ -6,173 +6,176 @@
       <w:pPr>
         <w:spacing w:after="0" w:line="240" w:lineRule="auto"/>
       </w:pPr>
-      <w:r>
-        <w:t>Frogger Language Definition.</w:t>
-      </w:r>
-    </w:p>
-    <w:p>
-      <w:pPr>
-        <w:spacing w:before="160"/>
-        <w:rPr>
-          <w:b/>
-        </w:rPr>
-      </w:pPr>
-      <w:r>
-        <w:rPr>
-          <w:b/>
-        </w:rPr>
-        <w:t xml:space="preserve">VARIABLES: </w:t>
-      </w:r>
-    </w:p>
-    <w:p>
-      <w:pPr>
-        <w:spacing w:after="0" w:line="240" w:lineRule="auto"/>
-      </w:pPr>
-      <w:r>
-        <w:t>The only variable data type</w:t>
-      </w:r>
-      <w:r>
-        <w:t>s are</w:t>
-      </w:r>
-      <w:r>
-        <w:t xml:space="preserve"> double</w:t>
-      </w:r>
-      <w:r>
-        <w:t>,</w:t>
-      </w:r>
-      <w:r>
-        <w:t xml:space="preserve"> string</w:t>
-      </w:r>
-      <w:r>
-        <w:t>, and object</w:t>
-      </w:r>
-      <w:r>
-        <w:t xml:space="preserve">. </w:t>
-      </w:r>
-      <w:r>
-        <w:t xml:space="preserve">Variables are defined at first use and are typed based on usage. </w:t>
-      </w:r>
-      <w:r>
-        <w:t>Variables of object type default to the values defined within</w:t>
-      </w:r>
-      <w:r>
-        <w:t xml:space="preserve"> the Object Data File (ODF). </w:t>
-      </w:r>
-      <w:r>
-        <w:t>Variable identifiers are alpha with underscores starting with an alpha character. So, v</w:t>
-      </w:r>
-      <w:r>
-        <w:t>alid variable names (identifiers) follow the regex [a-zA-Z][a-zA-Z_]*, so</w:t>
-      </w:r>
-      <w:r>
-        <w:t xml:space="preserve"> numerical</w:t>
-      </w:r>
-      <w:r>
-        <w:t xml:space="preserve"> digits are not allowed. </w:t>
-      </w:r>
-    </w:p>
-    <w:p>
-      <w:pPr>
-        <w:spacing w:before="160"/>
-        <w:rPr>
-          <w:b/>
-        </w:rPr>
-      </w:pPr>
-      <w:r>
-        <w:rPr>
-          <w:b/>
-        </w:rPr>
-        <w:t xml:space="preserve">OBJECTS: </w:t>
-      </w:r>
-    </w:p>
-    <w:p>
-      <w:pPr>
-        <w:spacing w:after="0" w:line="240" w:lineRule="auto"/>
-      </w:pPr>
-      <w:r>
-        <w:t>All object data</w:t>
-      </w:r>
-      <w:r>
-        <w:t xml:space="preserve"> are private</w:t>
-      </w:r>
-      <w:r>
-        <w:t xml:space="preserve"> and functions are public access</w:t>
-      </w:r>
-      <w:r>
-        <w:t>,</w:t>
-      </w:r>
-      <w:r>
-        <w:t xml:space="preserve"> accessible through the scope resolution operator (:). A common example is the use of double functions (e.g. 5.0:toString() ). Object types are defined using Object Folders (OFs).</w:t>
-      </w:r>
-      <w:r>
-        <w:t xml:space="preserve"> </w:t>
-      </w:r>
-      <w:r>
-        <w:t>Inheritance is facilitated through the Structure Configuration Files (SCFs). Only single inheritance is allowed; that is, only one inheritance record is allowed within any given SCF. If a User-Defined Function (UDF) in the child object match signatures with a UDF in the parent object, the child’s UDF overrides the parent’s. A parent’s overridden UDF can be called through the parent scope resolution operator (::). The parent scope resolution operator can also be used within a UDF as a primary for parent [e.g. MyDouble is a child of double and MyDouble:toString() exists overriding double:toString(); inside MyDouble:toString(), the line “end(::toString());” is valid and calls double:toString()].</w:t>
-      </w:r>
-    </w:p>
-    <w:p>
-      <w:pPr>
-        <w:spacing w:before="160"/>
-        <w:rPr>
-          <w:b/>
-        </w:rPr>
-      </w:pPr>
-      <w:r>
-        <w:rPr>
-          <w:b/>
-        </w:rPr>
-        <w:t>TEMPLATES:</w:t>
-      </w:r>
-    </w:p>
-    <w:p>
-      <w:pPr>
-        <w:spacing w:after="0" w:line="240" w:lineRule="auto"/>
-      </w:pPr>
-      <w:r>
-        <w:t xml:space="preserve">Objects can be templatized through the Structure Configuration Files (SCFs). If a template is used, the </w:t>
-      </w:r>
-      <w:r>
-        <w:t>template identifier</w:t>
-      </w:r>
-      <w:r>
-        <w:t>,</w:t>
-      </w:r>
-      <w:r>
-        <w:t xml:space="preserve"> </w:t>
-      </w:r>
-      <w:r>
-        <w:t xml:space="preserve">defined in the SCF, </w:t>
-      </w:r>
-      <w:r>
-        <w:t>acts as a placeholder object</w:t>
-      </w:r>
-      <w:r>
-        <w:t>(s)</w:t>
-      </w:r>
-      <w:r>
-        <w:t>.</w:t>
-      </w:r>
-      <w:r>
-        <w:t xml:space="preserve"> To instantiate from a template simply replace the placeholder object name(s) with the desired fully-defined object(s).</w:t>
-      </w:r>
-      <w:r>
-        <w:t xml:space="preserve"> </w:t>
-      </w:r>
-      <w:r>
-        <w:t xml:space="preserve">For example, if a Collection object is templatized as %template% T in the SCF, the templatized name is </w:t>
-      </w:r>
-      <w:r>
-        <w:t>Map%K,T</w:t>
-      </w:r>
-      <w:r>
-        <w:t>%.</w:t>
-      </w:r>
-      <w:r>
-        <w:t xml:space="preserve"> Then if a map from a string key to a double type, the instantiated object name would be Map%string,double%.</w:t>
-      </w:r>
       <w:bookmarkStart w:id="0" w:name="_GoBack"/>
       <w:bookmarkEnd w:id="0"/>
+      <w:r>
+        <w:t>Frogger Language Definition.</w:t>
+      </w:r>
+    </w:p>
+    <w:p>
+      <w:pPr>
+        <w:spacing w:before="160"/>
+        <w:rPr>
+          <w:b/>
+        </w:rPr>
+      </w:pPr>
+      <w:r>
+        <w:rPr>
+          <w:b/>
+        </w:rPr>
+        <w:t xml:space="preserve">VARIABLES: </w:t>
+      </w:r>
+    </w:p>
+    <w:p>
+      <w:pPr>
+        <w:spacing w:after="0" w:line="240" w:lineRule="auto"/>
+      </w:pPr>
+      <w:r>
+        <w:t>The only variable data type</w:t>
+      </w:r>
+      <w:r>
+        <w:t>s are</w:t>
+      </w:r>
+      <w:r>
+        <w:t xml:space="preserve"> double</w:t>
+      </w:r>
+      <w:r>
+        <w:t>,</w:t>
+      </w:r>
+      <w:r>
+        <w:t xml:space="preserve"> string</w:t>
+      </w:r>
+      <w:r>
+        <w:t>, and object</w:t>
+      </w:r>
+      <w:r>
+        <w:t xml:space="preserve">. </w:t>
+      </w:r>
+      <w:r>
+        <w:t xml:space="preserve">Variables are defined at first use and are typed based on usage. </w:t>
+      </w:r>
+      <w:r>
+        <w:t>Variables of object type default to the values defined within</w:t>
+      </w:r>
+      <w:r>
+        <w:t xml:space="preserve"> the Object Data File (ODF). </w:t>
+      </w:r>
+      <w:r>
+        <w:t>Variable identifiers are alpha with underscores starting with an alpha character. So, v</w:t>
+      </w:r>
+      <w:r>
+        <w:t>alid variable names (identifiers) follow the regex [a-zA-Z][a-zA-Z_]*, so</w:t>
+      </w:r>
+      <w:r>
+        <w:t xml:space="preserve"> numerical</w:t>
+      </w:r>
+      <w:r>
+        <w:t xml:space="preserve"> digits are not allowed. </w:t>
+      </w:r>
+    </w:p>
+    <w:p>
+      <w:pPr>
+        <w:spacing w:before="160"/>
+        <w:rPr>
+          <w:b/>
+        </w:rPr>
+      </w:pPr>
+      <w:r>
+        <w:rPr>
+          <w:b/>
+        </w:rPr>
+        <w:t xml:space="preserve">OBJECTS: </w:t>
+      </w:r>
+    </w:p>
+    <w:p>
+      <w:pPr>
+        <w:spacing w:after="0" w:line="240" w:lineRule="auto"/>
+      </w:pPr>
+      <w:r>
+        <w:t>All object data</w:t>
+      </w:r>
+      <w:r>
+        <w:t xml:space="preserve"> are private</w:t>
+      </w:r>
+      <w:r>
+        <w:t xml:space="preserve"> and functions are public access</w:t>
+      </w:r>
+      <w:r>
+        <w:t>,</w:t>
+      </w:r>
+      <w:r>
+        <w:t xml:space="preserve"> accessible through the scope resolution operator (:). A common example is the use of double functions (e.g. 5.0:toString() ). Object types are defined using Object Folders (OFs).</w:t>
+      </w:r>
+      <w:r>
+        <w:t xml:space="preserve"> </w:t>
+      </w:r>
+      <w:r>
+        <w:t>Inheritance is facilitated through the Structure Configuration Files (SCFs). Only single inheritance is allowed; that is, only one inheritance record is allowed within any given SCF. If a User-Defined Function (UDF) in the child object match signatures with a UDF in the parent object, the child’s UDF overrides the parent’s. A parent’s overridden UDF can be called through the parent scope resolution operator (::). The parent scope resolution operator can also be used within a UDF as a primary for parent [e.g. MyDouble is a child of double and MyDouble:toString() exists overriding double:toString(); inside MyDouble:toString(), the line “end(::toString());” is valid and calls double:toString()].</w:t>
+      </w:r>
+    </w:p>
+    <w:p>
+      <w:pPr>
+        <w:spacing w:before="160"/>
+        <w:rPr>
+          <w:b/>
+        </w:rPr>
+      </w:pPr>
+      <w:r>
+        <w:rPr>
+          <w:b/>
+        </w:rPr>
+        <w:t>TEMPLATES:</w:t>
+      </w:r>
+    </w:p>
+    <w:p>
+      <w:pPr>
+        <w:spacing w:after="0" w:line="240" w:lineRule="auto"/>
+      </w:pPr>
+      <w:r>
+        <w:t xml:space="preserve">Objects can be templatized through the Structure Configuration Files (SCFs). If a template is used, the </w:t>
+      </w:r>
+      <w:r>
+        <w:t>template identifier</w:t>
+      </w:r>
+      <w:r>
+        <w:t>,</w:t>
+      </w:r>
+      <w:r>
+        <w:t xml:space="preserve"> </w:t>
+      </w:r>
+      <w:r>
+        <w:t xml:space="preserve">defined in the SCF, </w:t>
+      </w:r>
+      <w:r>
+        <w:t>acts as a placeholder object</w:t>
+      </w:r>
+      <w:r>
+        <w:t>(s)</w:t>
+      </w:r>
+      <w:r>
+        <w:t>.</w:t>
+      </w:r>
+      <w:r>
+        <w:t xml:space="preserve"> To instantiate from a template simply replace the placeholder object name(s) with the desired fully-defined object(s).</w:t>
+      </w:r>
+      <w:r>
+        <w:t xml:space="preserve"> </w:t>
+      </w:r>
+      <w:r>
+        <w:t>For example, if a Collection object is templatized as %template% T in the S</w:t>
+      </w:r>
+      <w:r>
+        <w:t>CF, the templatized name is Map{K,T}</w:t>
+      </w:r>
+      <w:r>
+        <w:t>. Then if a map from a string key to a double type, the instan</w:t>
+      </w:r>
+      <w:r>
+        <w:t>tiated object name would be Map{string,double}</w:t>
+      </w:r>
+      <w:r>
+        <w:t>.</w:t>
+      </w:r>
     </w:p>
     <w:p>
       <w:pPr>

</xml_diff>